<commit_message>
feat: add task 5
</commit_message>
<xml_diff>
--- a/lab9.docx
+++ b/lab9.docx
@@ -380,8 +380,8 @@
       </w:tblPr>
       <w:tblGrid>
         <w:gridCol w:w="3008"/>
-        <w:gridCol w:w="1911"/>
-        <w:gridCol w:w="2958"/>
+        <w:gridCol w:w="1909"/>
+        <w:gridCol w:w="2960"/>
         <w:gridCol w:w="2044"/>
       </w:tblGrid>
       <w:tr>
@@ -410,7 +410,7 @@
         </w:tc>
         <w:tc>
           <w:tcPr>
-            <w:tcW w:w="1911" w:type="dxa"/>
+            <w:tcW w:w="1909" w:type="dxa"/>
             <w:tcBorders>
               <w:top w:val="single" w:sz="4" w:space="0" w:color="000000"/>
               <w:start w:val="single" w:sz="4" w:space="0" w:color="000000"/>
@@ -432,7 +432,7 @@
         </w:tc>
         <w:tc>
           <w:tcPr>
-            <w:tcW w:w="2958" w:type="dxa"/>
+            <w:tcW w:w="2960" w:type="dxa"/>
             <w:tcBorders>
               <w:top w:val="single" w:sz="4" w:space="0" w:color="000000"/>
               <w:start w:val="single" w:sz="4" w:space="0" w:color="000000"/>
@@ -523,7 +523,7 @@
         </w:tc>
         <w:tc>
           <w:tcPr>
-            <w:tcW w:w="1911" w:type="dxa"/>
+            <w:tcW w:w="1909" w:type="dxa"/>
             <w:tcBorders>
               <w:start w:val="single" w:sz="4" w:space="0" w:color="000000"/>
               <w:bottom w:val="single" w:sz="4" w:space="0" w:color="000000"/>
@@ -544,7 +544,7 @@
         </w:tc>
         <w:tc>
           <w:tcPr>
-            <w:tcW w:w="2958" w:type="dxa"/>
+            <w:tcW w:w="2960" w:type="dxa"/>
             <w:tcBorders>
               <w:start w:val="single" w:sz="4" w:space="0" w:color="000000"/>
               <w:bottom w:val="single" w:sz="4" w:space="0" w:color="000000"/>
@@ -612,7 +612,7 @@
         </w:tc>
         <w:tc>
           <w:tcPr>
-            <w:tcW w:w="1911" w:type="dxa"/>
+            <w:tcW w:w="1909" w:type="dxa"/>
             <w:tcBorders>
               <w:start w:val="single" w:sz="4" w:space="0" w:color="000000"/>
               <w:bottom w:val="single" w:sz="4" w:space="0" w:color="000000"/>
@@ -633,7 +633,7 @@
         </w:tc>
         <w:tc>
           <w:tcPr>
-            <w:tcW w:w="2958" w:type="dxa"/>
+            <w:tcW w:w="2960" w:type="dxa"/>
             <w:tcBorders>
               <w:start w:val="single" w:sz="4" w:space="0" w:color="000000"/>
               <w:bottom w:val="single" w:sz="4" w:space="0" w:color="000000"/>
@@ -700,7 +700,7 @@
         </w:tc>
         <w:tc>
           <w:tcPr>
-            <w:tcW w:w="1911" w:type="dxa"/>
+            <w:tcW w:w="1909" w:type="dxa"/>
             <w:tcBorders>
               <w:start w:val="single" w:sz="4" w:space="0" w:color="000000"/>
               <w:bottom w:val="single" w:sz="4" w:space="0" w:color="000000"/>
@@ -721,7 +721,7 @@
         </w:tc>
         <w:tc>
           <w:tcPr>
-            <w:tcW w:w="2958" w:type="dxa"/>
+            <w:tcW w:w="2960" w:type="dxa"/>
             <w:tcBorders>
               <w:start w:val="single" w:sz="4" w:space="0" w:color="000000"/>
               <w:bottom w:val="single" w:sz="4" w:space="0" w:color="000000"/>
@@ -788,7 +788,7 @@
         </w:tc>
         <w:tc>
           <w:tcPr>
-            <w:tcW w:w="1911" w:type="dxa"/>
+            <w:tcW w:w="1909" w:type="dxa"/>
             <w:tcBorders>
               <w:start w:val="single" w:sz="4" w:space="0" w:color="000000"/>
               <w:bottom w:val="single" w:sz="4" w:space="0" w:color="000000"/>
@@ -809,7 +809,7 @@
         </w:tc>
         <w:tc>
           <w:tcPr>
-            <w:tcW w:w="2958" w:type="dxa"/>
+            <w:tcW w:w="2960" w:type="dxa"/>
             <w:tcBorders>
               <w:start w:val="single" w:sz="4" w:space="0" w:color="000000"/>
               <w:bottom w:val="single" w:sz="4" w:space="0" w:color="000000"/>
@@ -876,7 +876,7 @@
         </w:tc>
         <w:tc>
           <w:tcPr>
-            <w:tcW w:w="1911" w:type="dxa"/>
+            <w:tcW w:w="1909" w:type="dxa"/>
             <w:tcBorders>
               <w:start w:val="single" w:sz="4" w:space="0" w:color="000000"/>
               <w:bottom w:val="single" w:sz="4" w:space="0" w:color="000000"/>
@@ -897,7 +897,7 @@
         </w:tc>
         <w:tc>
           <w:tcPr>
-            <w:tcW w:w="2958" w:type="dxa"/>
+            <w:tcW w:w="2960" w:type="dxa"/>
             <w:tcBorders>
               <w:start w:val="single" w:sz="4" w:space="0" w:color="000000"/>
               <w:bottom w:val="single" w:sz="4" w:space="0" w:color="000000"/>
@@ -964,7 +964,7 @@
         </w:tc>
         <w:tc>
           <w:tcPr>
-            <w:tcW w:w="1911" w:type="dxa"/>
+            <w:tcW w:w="1909" w:type="dxa"/>
             <w:tcBorders>
               <w:start w:val="single" w:sz="4" w:space="0" w:color="000000"/>
               <w:bottom w:val="single" w:sz="4" w:space="0" w:color="000000"/>
@@ -985,7 +985,7 @@
         </w:tc>
         <w:tc>
           <w:tcPr>
-            <w:tcW w:w="2958" w:type="dxa"/>
+            <w:tcW w:w="2960" w:type="dxa"/>
             <w:tcBorders>
               <w:start w:val="single" w:sz="4" w:space="0" w:color="000000"/>
               <w:bottom w:val="single" w:sz="4" w:space="0" w:color="000000"/>
@@ -1052,7 +1052,7 @@
         </w:tc>
         <w:tc>
           <w:tcPr>
-            <w:tcW w:w="1911" w:type="dxa"/>
+            <w:tcW w:w="1909" w:type="dxa"/>
             <w:tcBorders>
               <w:start w:val="single" w:sz="4" w:space="0" w:color="000000"/>
               <w:bottom w:val="single" w:sz="4" w:space="0" w:color="000000"/>
@@ -1073,7 +1073,7 @@
         </w:tc>
         <w:tc>
           <w:tcPr>
-            <w:tcW w:w="2958" w:type="dxa"/>
+            <w:tcW w:w="2960" w:type="dxa"/>
             <w:tcBorders>
               <w:start w:val="single" w:sz="4" w:space="0" w:color="000000"/>
               <w:bottom w:val="single" w:sz="4" w:space="0" w:color="000000"/>
@@ -1140,7 +1140,7 @@
         </w:tc>
         <w:tc>
           <w:tcPr>
-            <w:tcW w:w="1911" w:type="dxa"/>
+            <w:tcW w:w="1909" w:type="dxa"/>
             <w:tcBorders>
               <w:start w:val="single" w:sz="4" w:space="0" w:color="000000"/>
               <w:bottom w:val="single" w:sz="4" w:space="0" w:color="000000"/>
@@ -1161,7 +1161,7 @@
         </w:tc>
         <w:tc>
           <w:tcPr>
-            <w:tcW w:w="2958" w:type="dxa"/>
+            <w:tcW w:w="2960" w:type="dxa"/>
             <w:tcBorders>
               <w:start w:val="single" w:sz="4" w:space="0" w:color="000000"/>
               <w:bottom w:val="single" w:sz="4" w:space="0" w:color="000000"/>
@@ -1229,7 +1229,7 @@
         </w:tc>
         <w:tc>
           <w:tcPr>
-            <w:tcW w:w="1911" w:type="dxa"/>
+            <w:tcW w:w="1909" w:type="dxa"/>
             <w:tcBorders>
               <w:start w:val="single" w:sz="4" w:space="0" w:color="000000"/>
               <w:bottom w:val="single" w:sz="4" w:space="0" w:color="000000"/>
@@ -1250,7 +1250,7 @@
         </w:tc>
         <w:tc>
           <w:tcPr>
-            <w:tcW w:w="2958" w:type="dxa"/>
+            <w:tcW w:w="2960" w:type="dxa"/>
             <w:tcBorders>
               <w:start w:val="single" w:sz="4" w:space="0" w:color="000000"/>
               <w:bottom w:val="single" w:sz="4" w:space="0" w:color="000000"/>
@@ -1317,7 +1317,7 @@
         </w:tc>
         <w:tc>
           <w:tcPr>
-            <w:tcW w:w="1911" w:type="dxa"/>
+            <w:tcW w:w="1909" w:type="dxa"/>
             <w:tcBorders>
               <w:start w:val="single" w:sz="4" w:space="0" w:color="000000"/>
               <w:bottom w:val="single" w:sz="4" w:space="0" w:color="000000"/>
@@ -1338,7 +1338,7 @@
         </w:tc>
         <w:tc>
           <w:tcPr>
-            <w:tcW w:w="2958" w:type="dxa"/>
+            <w:tcW w:w="2960" w:type="dxa"/>
             <w:tcBorders>
               <w:start w:val="single" w:sz="4" w:space="0" w:color="000000"/>
               <w:bottom w:val="single" w:sz="4" w:space="0" w:color="000000"/>
@@ -1405,7 +1405,7 @@
         </w:tc>
         <w:tc>
           <w:tcPr>
-            <w:tcW w:w="1911" w:type="dxa"/>
+            <w:tcW w:w="1909" w:type="dxa"/>
             <w:tcBorders>
               <w:start w:val="single" w:sz="4" w:space="0" w:color="000000"/>
               <w:bottom w:val="single" w:sz="4" w:space="0" w:color="000000"/>
@@ -1426,7 +1426,7 @@
         </w:tc>
         <w:tc>
           <w:tcPr>
-            <w:tcW w:w="2958" w:type="dxa"/>
+            <w:tcW w:w="2960" w:type="dxa"/>
             <w:tcBorders>
               <w:start w:val="single" w:sz="4" w:space="0" w:color="000000"/>
               <w:bottom w:val="single" w:sz="4" w:space="0" w:color="000000"/>
@@ -1493,7 +1493,7 @@
         </w:tc>
         <w:tc>
           <w:tcPr>
-            <w:tcW w:w="1911" w:type="dxa"/>
+            <w:tcW w:w="1909" w:type="dxa"/>
             <w:tcBorders>
               <w:start w:val="single" w:sz="4" w:space="0" w:color="000000"/>
               <w:bottom w:val="single" w:sz="4" w:space="0" w:color="000000"/>
@@ -1514,7 +1514,7 @@
         </w:tc>
         <w:tc>
           <w:tcPr>
-            <w:tcW w:w="2958" w:type="dxa"/>
+            <w:tcW w:w="2960" w:type="dxa"/>
             <w:tcBorders>
               <w:start w:val="single" w:sz="4" w:space="0" w:color="000000"/>
               <w:bottom w:val="single" w:sz="4" w:space="0" w:color="000000"/>
@@ -1581,7 +1581,7 @@
         </w:tc>
         <w:tc>
           <w:tcPr>
-            <w:tcW w:w="1911" w:type="dxa"/>
+            <w:tcW w:w="1909" w:type="dxa"/>
             <w:tcBorders>
               <w:start w:val="single" w:sz="4" w:space="0" w:color="000000"/>
               <w:bottom w:val="single" w:sz="4" w:space="0" w:color="000000"/>
@@ -1602,7 +1602,7 @@
         </w:tc>
         <w:tc>
           <w:tcPr>
-            <w:tcW w:w="2958" w:type="dxa"/>
+            <w:tcW w:w="2960" w:type="dxa"/>
             <w:tcBorders>
               <w:start w:val="single" w:sz="4" w:space="0" w:color="000000"/>
               <w:bottom w:val="single" w:sz="4" w:space="0" w:color="000000"/>
@@ -1669,7 +1669,7 @@
         </w:tc>
         <w:tc>
           <w:tcPr>
-            <w:tcW w:w="1911" w:type="dxa"/>
+            <w:tcW w:w="1909" w:type="dxa"/>
             <w:tcBorders>
               <w:start w:val="single" w:sz="4" w:space="0" w:color="000000"/>
               <w:bottom w:val="single" w:sz="4" w:space="0" w:color="000000"/>
@@ -1690,7 +1690,7 @@
         </w:tc>
         <w:tc>
           <w:tcPr>
-            <w:tcW w:w="2958" w:type="dxa"/>
+            <w:tcW w:w="2960" w:type="dxa"/>
             <w:tcBorders>
               <w:start w:val="single" w:sz="4" w:space="0" w:color="000000"/>
               <w:bottom w:val="single" w:sz="4" w:space="0" w:color="000000"/>
@@ -1757,7 +1757,7 @@
         </w:tc>
         <w:tc>
           <w:tcPr>
-            <w:tcW w:w="1911" w:type="dxa"/>
+            <w:tcW w:w="1909" w:type="dxa"/>
             <w:tcBorders>
               <w:start w:val="single" w:sz="4" w:space="0" w:color="000000"/>
               <w:bottom w:val="single" w:sz="4" w:space="0" w:color="000000"/>
@@ -1778,7 +1778,7 @@
         </w:tc>
         <w:tc>
           <w:tcPr>
-            <w:tcW w:w="2958" w:type="dxa"/>
+            <w:tcW w:w="2960" w:type="dxa"/>
             <w:vMerge w:val="restart"/>
             <w:tcBorders>
               <w:start w:val="single" w:sz="4" w:space="0" w:color="000000"/>
@@ -1847,7 +1847,7 @@
         </w:tc>
         <w:tc>
           <w:tcPr>
-            <w:tcW w:w="1911" w:type="dxa"/>
+            <w:tcW w:w="1909" w:type="dxa"/>
             <w:tcBorders>
               <w:start w:val="single" w:sz="4" w:space="0" w:color="000000"/>
               <w:bottom w:val="single" w:sz="4" w:space="0" w:color="000000"/>
@@ -1868,7 +1868,7 @@
         </w:tc>
         <w:tc>
           <w:tcPr>
-            <w:tcW w:w="2958" w:type="dxa"/>
+            <w:tcW w:w="2960" w:type="dxa"/>
             <w:vMerge w:val="continue"/>
             <w:tcBorders>
               <w:start w:val="single" w:sz="4" w:space="0" w:color="000000"/>
@@ -1935,7 +1935,7 @@
         </w:tc>
         <w:tc>
           <w:tcPr>
-            <w:tcW w:w="1911" w:type="dxa"/>
+            <w:tcW w:w="1909" w:type="dxa"/>
             <w:tcBorders>
               <w:start w:val="single" w:sz="4" w:space="0" w:color="000000"/>
               <w:bottom w:val="single" w:sz="4" w:space="0" w:color="000000"/>
@@ -1956,7 +1956,7 @@
         </w:tc>
         <w:tc>
           <w:tcPr>
-            <w:tcW w:w="2958" w:type="dxa"/>
+            <w:tcW w:w="2960" w:type="dxa"/>
             <w:vMerge w:val="continue"/>
             <w:tcBorders>
               <w:start w:val="single" w:sz="4" w:space="0" w:color="000000"/>
@@ -2023,7 +2023,7 @@
         </w:tc>
         <w:tc>
           <w:tcPr>
-            <w:tcW w:w="1911" w:type="dxa"/>
+            <w:tcW w:w="1909" w:type="dxa"/>
             <w:tcBorders>
               <w:start w:val="single" w:sz="4" w:space="0" w:color="000000"/>
               <w:bottom w:val="single" w:sz="4" w:space="0" w:color="000000"/>
@@ -2044,7 +2044,7 @@
         </w:tc>
         <w:tc>
           <w:tcPr>
-            <w:tcW w:w="2958" w:type="dxa"/>
+            <w:tcW w:w="2960" w:type="dxa"/>
             <w:vMerge w:val="continue"/>
             <w:tcBorders>
               <w:start w:val="single" w:sz="4" w:space="0" w:color="000000"/>
@@ -2111,7 +2111,7 @@
         </w:tc>
         <w:tc>
           <w:tcPr>
-            <w:tcW w:w="1911" w:type="dxa"/>
+            <w:tcW w:w="1909" w:type="dxa"/>
             <w:tcBorders>
               <w:start w:val="single" w:sz="4" w:space="0" w:color="000000"/>
               <w:bottom w:val="single" w:sz="4" w:space="0" w:color="000000"/>
@@ -2132,7 +2132,7 @@
         </w:tc>
         <w:tc>
           <w:tcPr>
-            <w:tcW w:w="2958" w:type="dxa"/>
+            <w:tcW w:w="2960" w:type="dxa"/>
             <w:vMerge w:val="continue"/>
             <w:tcBorders>
               <w:start w:val="single" w:sz="4" w:space="0" w:color="000000"/>
@@ -2199,7 +2199,7 @@
         </w:tc>
         <w:tc>
           <w:tcPr>
-            <w:tcW w:w="1911" w:type="dxa"/>
+            <w:tcW w:w="1909" w:type="dxa"/>
             <w:tcBorders>
               <w:start w:val="single" w:sz="4" w:space="0" w:color="000000"/>
               <w:bottom w:val="single" w:sz="4" w:space="0" w:color="000000"/>
@@ -2220,7 +2220,7 @@
         </w:tc>
         <w:tc>
           <w:tcPr>
-            <w:tcW w:w="2958" w:type="dxa"/>
+            <w:tcW w:w="2960" w:type="dxa"/>
             <w:vMerge w:val="restart"/>
             <w:tcBorders>
               <w:start w:val="single" w:sz="4" w:space="0" w:color="000000"/>
@@ -2288,7 +2288,7 @@
         </w:tc>
         <w:tc>
           <w:tcPr>
-            <w:tcW w:w="1911" w:type="dxa"/>
+            <w:tcW w:w="1909" w:type="dxa"/>
             <w:tcBorders>
               <w:start w:val="single" w:sz="4" w:space="0" w:color="000000"/>
               <w:bottom w:val="single" w:sz="4" w:space="0" w:color="000000"/>
@@ -2309,7 +2309,7 @@
         </w:tc>
         <w:tc>
           <w:tcPr>
-            <w:tcW w:w="2958" w:type="dxa"/>
+            <w:tcW w:w="2960" w:type="dxa"/>
             <w:vMerge w:val="continue"/>
             <w:tcBorders>
               <w:start w:val="single" w:sz="4" w:space="0" w:color="000000"/>
@@ -2376,7 +2376,7 @@
         </w:tc>
         <w:tc>
           <w:tcPr>
-            <w:tcW w:w="1911" w:type="dxa"/>
+            <w:tcW w:w="1909" w:type="dxa"/>
             <w:tcBorders>
               <w:start w:val="single" w:sz="4" w:space="0" w:color="000000"/>
               <w:bottom w:val="single" w:sz="4" w:space="0" w:color="000000"/>
@@ -2397,7 +2397,7 @@
         </w:tc>
         <w:tc>
           <w:tcPr>
-            <w:tcW w:w="2958" w:type="dxa"/>
+            <w:tcW w:w="2960" w:type="dxa"/>
             <w:vMerge w:val="continue"/>
             <w:tcBorders>
               <w:start w:val="single" w:sz="4" w:space="0" w:color="000000"/>
@@ -2464,7 +2464,7 @@
         </w:tc>
         <w:tc>
           <w:tcPr>
-            <w:tcW w:w="1911" w:type="dxa"/>
+            <w:tcW w:w="1909" w:type="dxa"/>
             <w:tcBorders>
               <w:start w:val="single" w:sz="4" w:space="0" w:color="000000"/>
               <w:bottom w:val="single" w:sz="4" w:space="0" w:color="000000"/>
@@ -2485,7 +2485,7 @@
         </w:tc>
         <w:tc>
           <w:tcPr>
-            <w:tcW w:w="2958" w:type="dxa"/>
+            <w:tcW w:w="2960" w:type="dxa"/>
             <w:vMerge w:val="continue"/>
             <w:tcBorders>
               <w:start w:val="single" w:sz="4" w:space="0" w:color="000000"/>
@@ -2552,7 +2552,7 @@
         </w:tc>
         <w:tc>
           <w:tcPr>
-            <w:tcW w:w="1911" w:type="dxa"/>
+            <w:tcW w:w="1909" w:type="dxa"/>
             <w:tcBorders>
               <w:start w:val="single" w:sz="4" w:space="0" w:color="000000"/>
               <w:bottom w:val="single" w:sz="4" w:space="0" w:color="000000"/>
@@ -2573,7 +2573,7 @@
         </w:tc>
         <w:tc>
           <w:tcPr>
-            <w:tcW w:w="2958" w:type="dxa"/>
+            <w:tcW w:w="2960" w:type="dxa"/>
             <w:vMerge w:val="continue"/>
             <w:tcBorders>
               <w:start w:val="single" w:sz="4" w:space="0" w:color="000000"/>
@@ -2697,8 +2697,8 @@
         </w:tblCellMar>
       </w:tblPr>
       <w:tblGrid>
-        <w:gridCol w:w="1668"/>
-        <w:gridCol w:w="2799"/>
+        <w:gridCol w:w="1666"/>
+        <w:gridCol w:w="2801"/>
         <w:gridCol w:w="1258"/>
         <w:gridCol w:w="4196"/>
       </w:tblGrid>
@@ -2706,7 +2706,7 @@
         <w:trPr/>
         <w:tc>
           <w:tcPr>
-            <w:tcW w:w="1668" w:type="dxa"/>
+            <w:tcW w:w="1666" w:type="dxa"/>
             <w:tcBorders>
               <w:top w:val="single" w:sz="4" w:space="0" w:color="000000"/>
               <w:start w:val="single" w:sz="4" w:space="0" w:color="000000"/>
@@ -2732,7 +2732,7 @@
         </w:tc>
         <w:tc>
           <w:tcPr>
-            <w:tcW w:w="2799" w:type="dxa"/>
+            <w:tcW w:w="2801" w:type="dxa"/>
             <w:tcBorders>
               <w:top w:val="single" w:sz="4" w:space="0" w:color="000000"/>
               <w:start w:val="single" w:sz="4" w:space="0" w:color="000000"/>
@@ -2802,7 +2802,7 @@
         <w:trPr/>
         <w:tc>
           <w:tcPr>
-            <w:tcW w:w="1668" w:type="dxa"/>
+            <w:tcW w:w="1666" w:type="dxa"/>
             <w:tcBorders>
               <w:start w:val="single" w:sz="4" w:space="0" w:color="000000"/>
               <w:bottom w:val="single" w:sz="4" w:space="0" w:color="000000"/>
@@ -2823,7 +2823,7 @@
         </w:tc>
         <w:tc>
           <w:tcPr>
-            <w:tcW w:w="2799" w:type="dxa"/>
+            <w:tcW w:w="2801" w:type="dxa"/>
             <w:tcBorders>
               <w:start w:val="single" w:sz="4" w:space="0" w:color="000000"/>
               <w:bottom w:val="single" w:sz="4" w:space="0" w:color="000000"/>
@@ -2935,15 +2935,15 @@
         </w:tblCellMar>
       </w:tblPr>
       <w:tblGrid>
-        <w:gridCol w:w="2301"/>
-        <w:gridCol w:w="3791"/>
+        <w:gridCol w:w="2299"/>
+        <w:gridCol w:w="3793"/>
         <w:gridCol w:w="3829"/>
       </w:tblGrid>
       <w:tr>
         <w:trPr/>
         <w:tc>
           <w:tcPr>
-            <w:tcW w:w="2301" w:type="dxa"/>
+            <w:tcW w:w="2299" w:type="dxa"/>
             <w:tcBorders>
               <w:top w:val="single" w:sz="4" w:space="0" w:color="000000"/>
               <w:start w:val="single" w:sz="4" w:space="0" w:color="000000"/>
@@ -2969,7 +2969,7 @@
         </w:tc>
         <w:tc>
           <w:tcPr>
-            <w:tcW w:w="3791" w:type="dxa"/>
+            <w:tcW w:w="3793" w:type="dxa"/>
             <w:tcBorders>
               <w:top w:val="single" w:sz="4" w:space="0" w:color="000000"/>
               <w:start w:val="single" w:sz="4" w:space="0" w:color="000000"/>
@@ -3017,7 +3017,7 @@
         <w:trPr/>
         <w:tc>
           <w:tcPr>
-            <w:tcW w:w="2301" w:type="dxa"/>
+            <w:tcW w:w="2299" w:type="dxa"/>
             <w:tcBorders>
               <w:start w:val="single" w:sz="4" w:space="0" w:color="000000"/>
               <w:bottom w:val="single" w:sz="4" w:space="0" w:color="000000"/>
@@ -3038,7 +3038,7 @@
         </w:tc>
         <w:tc>
           <w:tcPr>
-            <w:tcW w:w="3791" w:type="dxa"/>
+            <w:tcW w:w="3793" w:type="dxa"/>
             <w:tcBorders>
               <w:start w:val="single" w:sz="4" w:space="0" w:color="000000"/>
               <w:bottom w:val="single" w:sz="4" w:space="0" w:color="000000"/>
@@ -3122,10 +3122,10 @@
       </w:tblPr>
       <w:tblGrid>
         <w:gridCol w:w="1653"/>
-        <w:gridCol w:w="1890"/>
-        <w:gridCol w:w="2098"/>
-        <w:gridCol w:w="1795"/>
-        <w:gridCol w:w="1806"/>
+        <w:gridCol w:w="1888"/>
+        <w:gridCol w:w="2100"/>
+        <w:gridCol w:w="1793"/>
+        <w:gridCol w:w="1808"/>
         <w:gridCol w:w="679"/>
       </w:tblGrid>
       <w:tr>
@@ -3154,7 +3154,7 @@
         </w:tc>
         <w:tc>
           <w:tcPr>
-            <w:tcW w:w="1890" w:type="dxa"/>
+            <w:tcW w:w="1888" w:type="dxa"/>
             <w:tcBorders>
               <w:top w:val="single" w:sz="4" w:space="0" w:color="000000"/>
               <w:start w:val="single" w:sz="4" w:space="0" w:color="000000"/>
@@ -3176,7 +3176,7 @@
         </w:tc>
         <w:tc>
           <w:tcPr>
-            <w:tcW w:w="2098" w:type="dxa"/>
+            <w:tcW w:w="2100" w:type="dxa"/>
             <w:tcBorders>
               <w:top w:val="single" w:sz="4" w:space="0" w:color="000000"/>
               <w:start w:val="single" w:sz="4" w:space="0" w:color="000000"/>
@@ -3198,7 +3198,7 @@
         </w:tc>
         <w:tc>
           <w:tcPr>
-            <w:tcW w:w="1795" w:type="dxa"/>
+            <w:tcW w:w="1793" w:type="dxa"/>
             <w:tcBorders>
               <w:top w:val="single" w:sz="4" w:space="0" w:color="000000"/>
               <w:start w:val="single" w:sz="4" w:space="0" w:color="000000"/>
@@ -3220,7 +3220,7 @@
         </w:tc>
         <w:tc>
           <w:tcPr>
-            <w:tcW w:w="1806" w:type="dxa"/>
+            <w:tcW w:w="1808" w:type="dxa"/>
             <w:tcBorders>
               <w:top w:val="single" w:sz="4" w:space="0" w:color="000000"/>
               <w:start w:val="single" w:sz="4" w:space="0" w:color="000000"/>
@@ -3300,7 +3300,7 @@
         </w:tc>
         <w:tc>
           <w:tcPr>
-            <w:tcW w:w="1890" w:type="dxa"/>
+            <w:tcW w:w="1888" w:type="dxa"/>
             <w:tcBorders>
               <w:start w:val="single" w:sz="4" w:space="0" w:color="000000"/>
               <w:bottom w:val="single" w:sz="4" w:space="0" w:color="000000"/>
@@ -3321,7 +3321,7 @@
         </w:tc>
         <w:tc>
           <w:tcPr>
-            <w:tcW w:w="2098" w:type="dxa"/>
+            <w:tcW w:w="2100" w:type="dxa"/>
             <w:tcBorders>
               <w:start w:val="single" w:sz="4" w:space="0" w:color="000000"/>
               <w:bottom w:val="single" w:sz="4" w:space="0" w:color="000000"/>
@@ -3342,7 +3342,7 @@
         </w:tc>
         <w:tc>
           <w:tcPr>
-            <w:tcW w:w="1795" w:type="dxa"/>
+            <w:tcW w:w="1793" w:type="dxa"/>
             <w:tcBorders>
               <w:start w:val="single" w:sz="4" w:space="0" w:color="000000"/>
               <w:bottom w:val="single" w:sz="4" w:space="0" w:color="000000"/>
@@ -3363,7 +3363,7 @@
         </w:tc>
         <w:tc>
           <w:tcPr>
-            <w:tcW w:w="1806" w:type="dxa"/>
+            <w:tcW w:w="1808" w:type="dxa"/>
             <w:tcBorders>
               <w:start w:val="single" w:sz="4" w:space="0" w:color="000000"/>
               <w:bottom w:val="single" w:sz="4" w:space="0" w:color="000000"/>
@@ -3442,7 +3442,7 @@
         </w:tc>
         <w:tc>
           <w:tcPr>
-            <w:tcW w:w="1890" w:type="dxa"/>
+            <w:tcW w:w="1888" w:type="dxa"/>
             <w:tcBorders>
               <w:start w:val="single" w:sz="4" w:space="0" w:color="000000"/>
               <w:bottom w:val="single" w:sz="4" w:space="0" w:color="000000"/>
@@ -3463,7 +3463,7 @@
         </w:tc>
         <w:tc>
           <w:tcPr>
-            <w:tcW w:w="2098" w:type="dxa"/>
+            <w:tcW w:w="2100" w:type="dxa"/>
             <w:tcBorders>
               <w:start w:val="single" w:sz="4" w:space="0" w:color="000000"/>
               <w:bottom w:val="single" w:sz="4" w:space="0" w:color="000000"/>
@@ -3484,7 +3484,7 @@
         </w:tc>
         <w:tc>
           <w:tcPr>
-            <w:tcW w:w="1795" w:type="dxa"/>
+            <w:tcW w:w="1793" w:type="dxa"/>
             <w:tcBorders>
               <w:start w:val="single" w:sz="4" w:space="0" w:color="000000"/>
               <w:bottom w:val="single" w:sz="4" w:space="0" w:color="000000"/>
@@ -3505,7 +3505,7 @@
         </w:tc>
         <w:tc>
           <w:tcPr>
-            <w:tcW w:w="1806" w:type="dxa"/>
+            <w:tcW w:w="1808" w:type="dxa"/>
             <w:tcBorders>
               <w:start w:val="single" w:sz="4" w:space="0" w:color="000000"/>
               <w:bottom w:val="single" w:sz="4" w:space="0" w:color="000000"/>
@@ -3572,7 +3572,7 @@
         </w:tc>
         <w:tc>
           <w:tcPr>
-            <w:tcW w:w="1890" w:type="dxa"/>
+            <w:tcW w:w="1888" w:type="dxa"/>
             <w:tcBorders>
               <w:start w:val="single" w:sz="4" w:space="0" w:color="000000"/>
               <w:bottom w:val="single" w:sz="4" w:space="0" w:color="000000"/>
@@ -3593,47 +3593,47 @@
         </w:tc>
         <w:tc>
           <w:tcPr>
-            <w:tcW w:w="2098" w:type="dxa"/>
-            <w:tcBorders>
-              <w:start w:val="single" w:sz="4" w:space="0" w:color="000000"/>
-              <w:bottom w:val="single" w:sz="4" w:space="0" w:color="000000"/>
-            </w:tcBorders>
-            <w:vAlign w:val="center"/>
-          </w:tcPr>
-          <w:p>
-            <w:pPr>
-              <w:pStyle w:val="TableContents"/>
-              <w:jc w:val="center"/>
-              <w:rPr/>
-            </w:pPr>
-            <w:r>
-              <w:rPr/>
-            </w:r>
-          </w:p>
-        </w:tc>
-        <w:tc>
-          <w:tcPr>
-            <w:tcW w:w="1795" w:type="dxa"/>
-            <w:tcBorders>
-              <w:start w:val="single" w:sz="4" w:space="0" w:color="000000"/>
-              <w:bottom w:val="single" w:sz="4" w:space="0" w:color="000000"/>
-            </w:tcBorders>
-            <w:vAlign w:val="center"/>
-          </w:tcPr>
-          <w:p>
-            <w:pPr>
-              <w:pStyle w:val="TableContents"/>
-              <w:jc w:val="center"/>
-              <w:rPr/>
-            </w:pPr>
-            <w:r>
-              <w:rPr/>
-            </w:r>
-          </w:p>
-        </w:tc>
-        <w:tc>
-          <w:tcPr>
-            <w:tcW w:w="1806" w:type="dxa"/>
+            <w:tcW w:w="2100" w:type="dxa"/>
+            <w:tcBorders>
+              <w:start w:val="single" w:sz="4" w:space="0" w:color="000000"/>
+              <w:bottom w:val="single" w:sz="4" w:space="0" w:color="000000"/>
+            </w:tcBorders>
+            <w:vAlign w:val="center"/>
+          </w:tcPr>
+          <w:p>
+            <w:pPr>
+              <w:pStyle w:val="TableContents"/>
+              <w:jc w:val="center"/>
+              <w:rPr/>
+            </w:pPr>
+            <w:r>
+              <w:rPr/>
+            </w:r>
+          </w:p>
+        </w:tc>
+        <w:tc>
+          <w:tcPr>
+            <w:tcW w:w="1793" w:type="dxa"/>
+            <w:tcBorders>
+              <w:start w:val="single" w:sz="4" w:space="0" w:color="000000"/>
+              <w:bottom w:val="single" w:sz="4" w:space="0" w:color="000000"/>
+            </w:tcBorders>
+            <w:vAlign w:val="center"/>
+          </w:tcPr>
+          <w:p>
+            <w:pPr>
+              <w:pStyle w:val="TableContents"/>
+              <w:jc w:val="center"/>
+              <w:rPr/>
+            </w:pPr>
+            <w:r>
+              <w:rPr/>
+            </w:r>
+          </w:p>
+        </w:tc>
+        <w:tc>
+          <w:tcPr>
+            <w:tcW w:w="1808" w:type="dxa"/>
             <w:tcBorders>
               <w:start w:val="single" w:sz="4" w:space="0" w:color="000000"/>
               <w:bottom w:val="single" w:sz="4" w:space="0" w:color="000000"/>
@@ -3699,7 +3699,7 @@
         </w:tc>
         <w:tc>
           <w:tcPr>
-            <w:tcW w:w="1890" w:type="dxa"/>
+            <w:tcW w:w="1888" w:type="dxa"/>
             <w:tcBorders>
               <w:start w:val="single" w:sz="4" w:space="0" w:color="000000"/>
               <w:bottom w:val="single" w:sz="4" w:space="0" w:color="000000"/>
@@ -3720,7 +3720,7 @@
         </w:tc>
         <w:tc>
           <w:tcPr>
-            <w:tcW w:w="2098" w:type="dxa"/>
+            <w:tcW w:w="2100" w:type="dxa"/>
             <w:tcBorders>
               <w:start w:val="single" w:sz="4" w:space="0" w:color="000000"/>
               <w:bottom w:val="single" w:sz="4" w:space="0" w:color="000000"/>
@@ -3741,7 +3741,7 @@
         </w:tc>
         <w:tc>
           <w:tcPr>
-            <w:tcW w:w="1795" w:type="dxa"/>
+            <w:tcW w:w="1793" w:type="dxa"/>
             <w:tcBorders>
               <w:start w:val="single" w:sz="4" w:space="0" w:color="000000"/>
               <w:bottom w:val="single" w:sz="4" w:space="0" w:color="000000"/>
@@ -3762,7 +3762,7 @@
         </w:tc>
         <w:tc>
           <w:tcPr>
-            <w:tcW w:w="1806" w:type="dxa"/>
+            <w:tcW w:w="1808" w:type="dxa"/>
             <w:tcBorders>
               <w:start w:val="single" w:sz="4" w:space="0" w:color="000000"/>
               <w:bottom w:val="single" w:sz="4" w:space="0" w:color="000000"/>
@@ -3841,7 +3841,7 @@
         </w:tc>
         <w:tc>
           <w:tcPr>
-            <w:tcW w:w="1890" w:type="dxa"/>
+            <w:tcW w:w="1888" w:type="dxa"/>
             <w:tcBorders>
               <w:start w:val="single" w:sz="4" w:space="0" w:color="000000"/>
               <w:bottom w:val="single" w:sz="4" w:space="0" w:color="000000"/>
@@ -3862,7 +3862,7 @@
         </w:tc>
         <w:tc>
           <w:tcPr>
-            <w:tcW w:w="2098" w:type="dxa"/>
+            <w:tcW w:w="2100" w:type="dxa"/>
             <w:tcBorders>
               <w:start w:val="single" w:sz="4" w:space="0" w:color="000000"/>
               <w:bottom w:val="single" w:sz="4" w:space="0" w:color="000000"/>
@@ -3883,7 +3883,7 @@
         </w:tc>
         <w:tc>
           <w:tcPr>
-            <w:tcW w:w="1795" w:type="dxa"/>
+            <w:tcW w:w="1793" w:type="dxa"/>
             <w:tcBorders>
               <w:start w:val="single" w:sz="4" w:space="0" w:color="000000"/>
               <w:bottom w:val="single" w:sz="4" w:space="0" w:color="000000"/>
@@ -3904,7 +3904,7 @@
         </w:tc>
         <w:tc>
           <w:tcPr>
-            <w:tcW w:w="1806" w:type="dxa"/>
+            <w:tcW w:w="1808" w:type="dxa"/>
             <w:tcBorders>
               <w:start w:val="single" w:sz="4" w:space="0" w:color="000000"/>
               <w:bottom w:val="single" w:sz="4" w:space="0" w:color="000000"/>
@@ -3971,7 +3971,7 @@
         </w:tc>
         <w:tc>
           <w:tcPr>
-            <w:tcW w:w="1890" w:type="dxa"/>
+            <w:tcW w:w="1888" w:type="dxa"/>
             <w:tcBorders>
               <w:start w:val="single" w:sz="4" w:space="0" w:color="000000"/>
               <w:bottom w:val="single" w:sz="4" w:space="0" w:color="000000"/>
@@ -3992,47 +3992,47 @@
         </w:tc>
         <w:tc>
           <w:tcPr>
-            <w:tcW w:w="2098" w:type="dxa"/>
-            <w:tcBorders>
-              <w:start w:val="single" w:sz="4" w:space="0" w:color="000000"/>
-              <w:bottom w:val="single" w:sz="4" w:space="0" w:color="000000"/>
-            </w:tcBorders>
-            <w:vAlign w:val="center"/>
-          </w:tcPr>
-          <w:p>
-            <w:pPr>
-              <w:pStyle w:val="TableContents"/>
-              <w:jc w:val="center"/>
-              <w:rPr/>
-            </w:pPr>
-            <w:r>
-              <w:rPr/>
-            </w:r>
-          </w:p>
-        </w:tc>
-        <w:tc>
-          <w:tcPr>
-            <w:tcW w:w="1795" w:type="dxa"/>
-            <w:tcBorders>
-              <w:start w:val="single" w:sz="4" w:space="0" w:color="000000"/>
-              <w:bottom w:val="single" w:sz="4" w:space="0" w:color="000000"/>
-            </w:tcBorders>
-            <w:vAlign w:val="center"/>
-          </w:tcPr>
-          <w:p>
-            <w:pPr>
-              <w:pStyle w:val="TableContents"/>
-              <w:jc w:val="center"/>
-              <w:rPr/>
-            </w:pPr>
-            <w:r>
-              <w:rPr/>
-            </w:r>
-          </w:p>
-        </w:tc>
-        <w:tc>
-          <w:tcPr>
-            <w:tcW w:w="1806" w:type="dxa"/>
+            <w:tcW w:w="2100" w:type="dxa"/>
+            <w:tcBorders>
+              <w:start w:val="single" w:sz="4" w:space="0" w:color="000000"/>
+              <w:bottom w:val="single" w:sz="4" w:space="0" w:color="000000"/>
+            </w:tcBorders>
+            <w:vAlign w:val="center"/>
+          </w:tcPr>
+          <w:p>
+            <w:pPr>
+              <w:pStyle w:val="TableContents"/>
+              <w:jc w:val="center"/>
+              <w:rPr/>
+            </w:pPr>
+            <w:r>
+              <w:rPr/>
+            </w:r>
+          </w:p>
+        </w:tc>
+        <w:tc>
+          <w:tcPr>
+            <w:tcW w:w="1793" w:type="dxa"/>
+            <w:tcBorders>
+              <w:start w:val="single" w:sz="4" w:space="0" w:color="000000"/>
+              <w:bottom w:val="single" w:sz="4" w:space="0" w:color="000000"/>
+            </w:tcBorders>
+            <w:vAlign w:val="center"/>
+          </w:tcPr>
+          <w:p>
+            <w:pPr>
+              <w:pStyle w:val="TableContents"/>
+              <w:jc w:val="center"/>
+              <w:rPr/>
+            </w:pPr>
+            <w:r>
+              <w:rPr/>
+            </w:r>
+          </w:p>
+        </w:tc>
+        <w:tc>
+          <w:tcPr>
+            <w:tcW w:w="1808" w:type="dxa"/>
             <w:tcBorders>
               <w:start w:val="single" w:sz="4" w:space="0" w:color="000000"/>
               <w:bottom w:val="single" w:sz="4" w:space="0" w:color="000000"/>
@@ -4097,7 +4097,7 @@
         </w:tc>
         <w:tc>
           <w:tcPr>
-            <w:tcW w:w="1890" w:type="dxa"/>
+            <w:tcW w:w="1888" w:type="dxa"/>
             <w:tcBorders>
               <w:start w:val="single" w:sz="4" w:space="0" w:color="000000"/>
               <w:bottom w:val="single" w:sz="4" w:space="0" w:color="000000"/>
@@ -4118,7 +4118,7 @@
         </w:tc>
         <w:tc>
           <w:tcPr>
-            <w:tcW w:w="2098" w:type="dxa"/>
+            <w:tcW w:w="2100" w:type="dxa"/>
             <w:tcBorders>
               <w:start w:val="single" w:sz="4" w:space="0" w:color="000000"/>
               <w:bottom w:val="single" w:sz="4" w:space="0" w:color="000000"/>
@@ -4139,7 +4139,7 @@
         </w:tc>
         <w:tc>
           <w:tcPr>
-            <w:tcW w:w="1795" w:type="dxa"/>
+            <w:tcW w:w="1793" w:type="dxa"/>
             <w:tcBorders>
               <w:start w:val="single" w:sz="4" w:space="0" w:color="000000"/>
               <w:bottom w:val="single" w:sz="4" w:space="0" w:color="000000"/>
@@ -4160,7 +4160,7 @@
         </w:tc>
         <w:tc>
           <w:tcPr>
-            <w:tcW w:w="1806" w:type="dxa"/>
+            <w:tcW w:w="1808" w:type="dxa"/>
             <w:tcBorders>
               <w:start w:val="single" w:sz="4" w:space="0" w:color="000000"/>
               <w:bottom w:val="single" w:sz="4" w:space="0" w:color="000000"/>
@@ -4238,7 +4238,7 @@
         </w:tc>
         <w:tc>
           <w:tcPr>
-            <w:tcW w:w="1890" w:type="dxa"/>
+            <w:tcW w:w="1888" w:type="dxa"/>
             <w:tcBorders>
               <w:start w:val="single" w:sz="4" w:space="0" w:color="000000"/>
               <w:bottom w:val="single" w:sz="4" w:space="0" w:color="000000"/>
@@ -4259,7 +4259,7 @@
         </w:tc>
         <w:tc>
           <w:tcPr>
-            <w:tcW w:w="2098" w:type="dxa"/>
+            <w:tcW w:w="2100" w:type="dxa"/>
             <w:tcBorders>
               <w:start w:val="single" w:sz="4" w:space="0" w:color="000000"/>
               <w:bottom w:val="single" w:sz="4" w:space="0" w:color="000000"/>
@@ -4280,7 +4280,7 @@
         </w:tc>
         <w:tc>
           <w:tcPr>
-            <w:tcW w:w="1795" w:type="dxa"/>
+            <w:tcW w:w="1793" w:type="dxa"/>
             <w:tcBorders>
               <w:start w:val="single" w:sz="4" w:space="0" w:color="000000"/>
               <w:bottom w:val="single" w:sz="4" w:space="0" w:color="000000"/>
@@ -4301,7 +4301,7 @@
         </w:tc>
         <w:tc>
           <w:tcPr>
-            <w:tcW w:w="1806" w:type="dxa"/>
+            <w:tcW w:w="1808" w:type="dxa"/>
             <w:tcBorders>
               <w:start w:val="single" w:sz="4" w:space="0" w:color="000000"/>
               <w:bottom w:val="single" w:sz="4" w:space="0" w:color="000000"/>
@@ -4368,7 +4368,7 @@
         </w:tc>
         <w:tc>
           <w:tcPr>
-            <w:tcW w:w="1890" w:type="dxa"/>
+            <w:tcW w:w="1888" w:type="dxa"/>
             <w:tcBorders>
               <w:start w:val="single" w:sz="4" w:space="0" w:color="000000"/>
               <w:bottom w:val="single" w:sz="4" w:space="0" w:color="000000"/>
@@ -4389,7 +4389,7 @@
         </w:tc>
         <w:tc>
           <w:tcPr>
-            <w:tcW w:w="2098" w:type="dxa"/>
+            <w:tcW w:w="2100" w:type="dxa"/>
             <w:tcBorders>
               <w:start w:val="single" w:sz="4" w:space="0" w:color="000000"/>
               <w:bottom w:val="single" w:sz="4" w:space="0" w:color="000000"/>
@@ -4410,7 +4410,7 @@
         </w:tc>
         <w:tc>
           <w:tcPr>
-            <w:tcW w:w="1795" w:type="dxa"/>
+            <w:tcW w:w="1793" w:type="dxa"/>
             <w:tcBorders>
               <w:start w:val="single" w:sz="4" w:space="0" w:color="000000"/>
               <w:bottom w:val="single" w:sz="4" w:space="0" w:color="000000"/>
@@ -4431,7 +4431,7 @@
         </w:tc>
         <w:tc>
           <w:tcPr>
-            <w:tcW w:w="1806" w:type="dxa"/>
+            <w:tcW w:w="1808" w:type="dxa"/>
             <w:tcBorders>
               <w:start w:val="single" w:sz="4" w:space="0" w:color="000000"/>
               <w:bottom w:val="single" w:sz="4" w:space="0" w:color="000000"/>
@@ -4498,7 +4498,7 @@
         </w:tc>
         <w:tc>
           <w:tcPr>
-            <w:tcW w:w="1890" w:type="dxa"/>
+            <w:tcW w:w="1888" w:type="dxa"/>
             <w:tcBorders>
               <w:start w:val="single" w:sz="4" w:space="0" w:color="000000"/>
               <w:bottom w:val="single" w:sz="4" w:space="0" w:color="000000"/>
@@ -4519,7 +4519,7 @@
         </w:tc>
         <w:tc>
           <w:tcPr>
-            <w:tcW w:w="2098" w:type="dxa"/>
+            <w:tcW w:w="2100" w:type="dxa"/>
             <w:tcBorders>
               <w:start w:val="single" w:sz="4" w:space="0" w:color="000000"/>
               <w:bottom w:val="single" w:sz="4" w:space="0" w:color="000000"/>
@@ -4540,7 +4540,7 @@
         </w:tc>
         <w:tc>
           <w:tcPr>
-            <w:tcW w:w="1795" w:type="dxa"/>
+            <w:tcW w:w="1793" w:type="dxa"/>
             <w:tcBorders>
               <w:start w:val="single" w:sz="4" w:space="0" w:color="000000"/>
               <w:bottom w:val="single" w:sz="4" w:space="0" w:color="000000"/>
@@ -4561,7 +4561,7 @@
         </w:tc>
         <w:tc>
           <w:tcPr>
-            <w:tcW w:w="1806" w:type="dxa"/>
+            <w:tcW w:w="1808" w:type="dxa"/>
             <w:tcBorders>
               <w:start w:val="single" w:sz="4" w:space="0" w:color="000000"/>
               <w:bottom w:val="single" w:sz="4" w:space="0" w:color="000000"/>
@@ -4628,7 +4628,7 @@
         </w:tc>
         <w:tc>
           <w:tcPr>
-            <w:tcW w:w="1890" w:type="dxa"/>
+            <w:tcW w:w="1888" w:type="dxa"/>
             <w:tcBorders>
               <w:start w:val="single" w:sz="4" w:space="0" w:color="000000"/>
               <w:bottom w:val="single" w:sz="4" w:space="0" w:color="000000"/>
@@ -4649,7 +4649,7 @@
         </w:tc>
         <w:tc>
           <w:tcPr>
-            <w:tcW w:w="2098" w:type="dxa"/>
+            <w:tcW w:w="2100" w:type="dxa"/>
             <w:tcBorders>
               <w:start w:val="single" w:sz="4" w:space="0" w:color="000000"/>
               <w:bottom w:val="single" w:sz="4" w:space="0" w:color="000000"/>
@@ -4670,7 +4670,7 @@
         </w:tc>
         <w:tc>
           <w:tcPr>
-            <w:tcW w:w="1795" w:type="dxa"/>
+            <w:tcW w:w="1793" w:type="dxa"/>
             <w:tcBorders>
               <w:start w:val="single" w:sz="4" w:space="0" w:color="000000"/>
               <w:bottom w:val="single" w:sz="4" w:space="0" w:color="000000"/>
@@ -4691,7 +4691,7 @@
         </w:tc>
         <w:tc>
           <w:tcPr>
-            <w:tcW w:w="1806" w:type="dxa"/>
+            <w:tcW w:w="1808" w:type="dxa"/>
             <w:tcBorders>
               <w:start w:val="single" w:sz="4" w:space="0" w:color="000000"/>
               <w:bottom w:val="single" w:sz="4" w:space="0" w:color="000000"/>
@@ -4758,7 +4758,7 @@
         </w:tc>
         <w:tc>
           <w:tcPr>
-            <w:tcW w:w="1890" w:type="dxa"/>
+            <w:tcW w:w="1888" w:type="dxa"/>
             <w:tcBorders>
               <w:start w:val="single" w:sz="4" w:space="0" w:color="000000"/>
               <w:bottom w:val="single" w:sz="4" w:space="0" w:color="000000"/>
@@ -4779,7 +4779,7 @@
         </w:tc>
         <w:tc>
           <w:tcPr>
-            <w:tcW w:w="2098" w:type="dxa"/>
+            <w:tcW w:w="2100" w:type="dxa"/>
             <w:tcBorders>
               <w:start w:val="single" w:sz="4" w:space="0" w:color="000000"/>
               <w:bottom w:val="single" w:sz="4" w:space="0" w:color="000000"/>
@@ -4800,7 +4800,7 @@
         </w:tc>
         <w:tc>
           <w:tcPr>
-            <w:tcW w:w="1795" w:type="dxa"/>
+            <w:tcW w:w="1793" w:type="dxa"/>
             <w:tcBorders>
               <w:start w:val="single" w:sz="4" w:space="0" w:color="000000"/>
               <w:bottom w:val="single" w:sz="4" w:space="0" w:color="000000"/>
@@ -4821,7 +4821,7 @@
         </w:tc>
         <w:tc>
           <w:tcPr>
-            <w:tcW w:w="1806" w:type="dxa"/>
+            <w:tcW w:w="1808" w:type="dxa"/>
             <w:tcBorders>
               <w:start w:val="single" w:sz="4" w:space="0" w:color="000000"/>
               <w:bottom w:val="single" w:sz="4" w:space="0" w:color="000000"/>
@@ -4900,7 +4900,7 @@
         </w:tc>
         <w:tc>
           <w:tcPr>
-            <w:tcW w:w="1890" w:type="dxa"/>
+            <w:tcW w:w="1888" w:type="dxa"/>
             <w:tcBorders>
               <w:start w:val="single" w:sz="4" w:space="0" w:color="000000"/>
               <w:bottom w:val="single" w:sz="4" w:space="0" w:color="000000"/>
@@ -4921,7 +4921,7 @@
         </w:tc>
         <w:tc>
           <w:tcPr>
-            <w:tcW w:w="2098" w:type="dxa"/>
+            <w:tcW w:w="2100" w:type="dxa"/>
             <w:tcBorders>
               <w:start w:val="single" w:sz="4" w:space="0" w:color="000000"/>
               <w:bottom w:val="single" w:sz="4" w:space="0" w:color="000000"/>
@@ -4942,7 +4942,7 @@
         </w:tc>
         <w:tc>
           <w:tcPr>
-            <w:tcW w:w="1795" w:type="dxa"/>
+            <w:tcW w:w="1793" w:type="dxa"/>
             <w:tcBorders>
               <w:start w:val="single" w:sz="4" w:space="0" w:color="000000"/>
               <w:bottom w:val="single" w:sz="4" w:space="0" w:color="000000"/>
@@ -4963,7 +4963,7 @@
         </w:tc>
         <w:tc>
           <w:tcPr>
-            <w:tcW w:w="1806" w:type="dxa"/>
+            <w:tcW w:w="1808" w:type="dxa"/>
             <w:tcBorders>
               <w:start w:val="single" w:sz="4" w:space="0" w:color="000000"/>
               <w:bottom w:val="single" w:sz="4" w:space="0" w:color="000000"/>
@@ -5030,7 +5030,7 @@
         </w:tc>
         <w:tc>
           <w:tcPr>
-            <w:tcW w:w="1890" w:type="dxa"/>
+            <w:tcW w:w="1888" w:type="dxa"/>
             <w:tcBorders>
               <w:start w:val="single" w:sz="4" w:space="0" w:color="000000"/>
               <w:bottom w:val="single" w:sz="4" w:space="0" w:color="000000"/>
@@ -5051,7 +5051,7 @@
         </w:tc>
         <w:tc>
           <w:tcPr>
-            <w:tcW w:w="2098" w:type="dxa"/>
+            <w:tcW w:w="2100" w:type="dxa"/>
             <w:tcBorders>
               <w:start w:val="single" w:sz="4" w:space="0" w:color="000000"/>
               <w:bottom w:val="single" w:sz="4" w:space="0" w:color="000000"/>
@@ -5072,7 +5072,7 @@
         </w:tc>
         <w:tc>
           <w:tcPr>
-            <w:tcW w:w="1795" w:type="dxa"/>
+            <w:tcW w:w="1793" w:type="dxa"/>
             <w:tcBorders>
               <w:start w:val="single" w:sz="4" w:space="0" w:color="000000"/>
               <w:bottom w:val="single" w:sz="4" w:space="0" w:color="000000"/>
@@ -5093,7 +5093,7 @@
         </w:tc>
         <w:tc>
           <w:tcPr>
-            <w:tcW w:w="1806" w:type="dxa"/>
+            <w:tcW w:w="1808" w:type="dxa"/>
             <w:tcBorders>
               <w:start w:val="single" w:sz="4" w:space="0" w:color="000000"/>
               <w:bottom w:val="single" w:sz="4" w:space="0" w:color="000000"/>
@@ -5160,7 +5160,7 @@
         </w:tc>
         <w:tc>
           <w:tcPr>
-            <w:tcW w:w="1890" w:type="dxa"/>
+            <w:tcW w:w="1888" w:type="dxa"/>
             <w:tcBorders>
               <w:start w:val="single" w:sz="4" w:space="0" w:color="000000"/>
               <w:bottom w:val="single" w:sz="4" w:space="0" w:color="000000"/>
@@ -5181,7 +5181,7 @@
         </w:tc>
         <w:tc>
           <w:tcPr>
-            <w:tcW w:w="2098" w:type="dxa"/>
+            <w:tcW w:w="2100" w:type="dxa"/>
             <w:tcBorders>
               <w:start w:val="single" w:sz="4" w:space="0" w:color="000000"/>
               <w:bottom w:val="single" w:sz="4" w:space="0" w:color="000000"/>
@@ -5202,7 +5202,7 @@
         </w:tc>
         <w:tc>
           <w:tcPr>
-            <w:tcW w:w="1795" w:type="dxa"/>
+            <w:tcW w:w="1793" w:type="dxa"/>
             <w:tcBorders>
               <w:start w:val="single" w:sz="4" w:space="0" w:color="000000"/>
               <w:bottom w:val="single" w:sz="4" w:space="0" w:color="000000"/>
@@ -5223,7 +5223,7 @@
         </w:tc>
         <w:tc>
           <w:tcPr>
-            <w:tcW w:w="1806" w:type="dxa"/>
+            <w:tcW w:w="1808" w:type="dxa"/>
             <w:tcBorders>
               <w:start w:val="single" w:sz="4" w:space="0" w:color="000000"/>
               <w:bottom w:val="single" w:sz="4" w:space="0" w:color="000000"/>
@@ -5290,7 +5290,7 @@
         </w:tc>
         <w:tc>
           <w:tcPr>
-            <w:tcW w:w="1890" w:type="dxa"/>
+            <w:tcW w:w="1888" w:type="dxa"/>
             <w:tcBorders>
               <w:start w:val="single" w:sz="4" w:space="0" w:color="000000"/>
               <w:bottom w:val="single" w:sz="4" w:space="0" w:color="000000"/>
@@ -5311,7 +5311,7 @@
         </w:tc>
         <w:tc>
           <w:tcPr>
-            <w:tcW w:w="2098" w:type="dxa"/>
+            <w:tcW w:w="2100" w:type="dxa"/>
             <w:tcBorders>
               <w:start w:val="single" w:sz="4" w:space="0" w:color="000000"/>
               <w:bottom w:val="single" w:sz="4" w:space="0" w:color="000000"/>
@@ -5332,7 +5332,7 @@
         </w:tc>
         <w:tc>
           <w:tcPr>
-            <w:tcW w:w="1795" w:type="dxa"/>
+            <w:tcW w:w="1793" w:type="dxa"/>
             <w:tcBorders>
               <w:start w:val="single" w:sz="4" w:space="0" w:color="000000"/>
               <w:bottom w:val="single" w:sz="4" w:space="0" w:color="000000"/>
@@ -5353,7 +5353,7 @@
         </w:tc>
         <w:tc>
           <w:tcPr>
-            <w:tcW w:w="1806" w:type="dxa"/>
+            <w:tcW w:w="1808" w:type="dxa"/>
             <w:tcBorders>
               <w:start w:val="single" w:sz="4" w:space="0" w:color="000000"/>
               <w:bottom w:val="single" w:sz="4" w:space="0" w:color="000000"/>
@@ -5420,7 +5420,7 @@
         </w:tc>
         <w:tc>
           <w:tcPr>
-            <w:tcW w:w="1890" w:type="dxa"/>
+            <w:tcW w:w="1888" w:type="dxa"/>
             <w:tcBorders>
               <w:start w:val="single" w:sz="4" w:space="0" w:color="000000"/>
               <w:bottom w:val="single" w:sz="4" w:space="0" w:color="000000"/>
@@ -5441,7 +5441,7 @@
         </w:tc>
         <w:tc>
           <w:tcPr>
-            <w:tcW w:w="2098" w:type="dxa"/>
+            <w:tcW w:w="2100" w:type="dxa"/>
             <w:tcBorders>
               <w:start w:val="single" w:sz="4" w:space="0" w:color="000000"/>
               <w:bottom w:val="single" w:sz="4" w:space="0" w:color="000000"/>
@@ -5462,7 +5462,7 @@
         </w:tc>
         <w:tc>
           <w:tcPr>
-            <w:tcW w:w="1795" w:type="dxa"/>
+            <w:tcW w:w="1793" w:type="dxa"/>
             <w:tcBorders>
               <w:start w:val="single" w:sz="4" w:space="0" w:color="000000"/>
               <w:bottom w:val="single" w:sz="4" w:space="0" w:color="000000"/>
@@ -5483,7 +5483,7 @@
         </w:tc>
         <w:tc>
           <w:tcPr>
-            <w:tcW w:w="1806" w:type="dxa"/>
+            <w:tcW w:w="1808" w:type="dxa"/>
             <w:tcBorders>
               <w:start w:val="single" w:sz="4" w:space="0" w:color="000000"/>
               <w:bottom w:val="single" w:sz="4" w:space="0" w:color="000000"/>
@@ -5551,7 +5551,7 @@
         </w:tc>
         <w:tc>
           <w:tcPr>
-            <w:tcW w:w="1890" w:type="dxa"/>
+            <w:tcW w:w="1888" w:type="dxa"/>
             <w:tcBorders>
               <w:start w:val="single" w:sz="4" w:space="0" w:color="000000"/>
               <w:bottom w:val="single" w:sz="4" w:space="0" w:color="000000"/>
@@ -5572,7 +5572,7 @@
         </w:tc>
         <w:tc>
           <w:tcPr>
-            <w:tcW w:w="2098" w:type="dxa"/>
+            <w:tcW w:w="2100" w:type="dxa"/>
             <w:tcBorders>
               <w:start w:val="single" w:sz="4" w:space="0" w:color="000000"/>
               <w:bottom w:val="single" w:sz="4" w:space="0" w:color="000000"/>
@@ -5593,7 +5593,7 @@
         </w:tc>
         <w:tc>
           <w:tcPr>
-            <w:tcW w:w="1795" w:type="dxa"/>
+            <w:tcW w:w="1793" w:type="dxa"/>
             <w:tcBorders>
               <w:start w:val="single" w:sz="4" w:space="0" w:color="000000"/>
               <w:bottom w:val="single" w:sz="4" w:space="0" w:color="000000"/>
@@ -5614,7 +5614,7 @@
         </w:tc>
         <w:tc>
           <w:tcPr>
-            <w:tcW w:w="1806" w:type="dxa"/>
+            <w:tcW w:w="1808" w:type="dxa"/>
             <w:tcBorders>
               <w:start w:val="single" w:sz="4" w:space="0" w:color="000000"/>
               <w:bottom w:val="single" w:sz="4" w:space="0" w:color="000000"/>
@@ -5681,7 +5681,7 @@
         </w:tc>
         <w:tc>
           <w:tcPr>
-            <w:tcW w:w="1890" w:type="dxa"/>
+            <w:tcW w:w="1888" w:type="dxa"/>
             <w:tcBorders>
               <w:start w:val="single" w:sz="4" w:space="0" w:color="000000"/>
               <w:bottom w:val="single" w:sz="4" w:space="0" w:color="000000"/>
@@ -5702,7 +5702,7 @@
         </w:tc>
         <w:tc>
           <w:tcPr>
-            <w:tcW w:w="2098" w:type="dxa"/>
+            <w:tcW w:w="2100" w:type="dxa"/>
             <w:tcBorders>
               <w:start w:val="single" w:sz="4" w:space="0" w:color="000000"/>
               <w:bottom w:val="single" w:sz="4" w:space="0" w:color="000000"/>
@@ -5723,7 +5723,7 @@
         </w:tc>
         <w:tc>
           <w:tcPr>
-            <w:tcW w:w="1795" w:type="dxa"/>
+            <w:tcW w:w="1793" w:type="dxa"/>
             <w:tcBorders>
               <w:start w:val="single" w:sz="4" w:space="0" w:color="000000"/>
               <w:bottom w:val="single" w:sz="4" w:space="0" w:color="000000"/>
@@ -5744,7 +5744,7 @@
         </w:tc>
         <w:tc>
           <w:tcPr>
-            <w:tcW w:w="1806" w:type="dxa"/>
+            <w:tcW w:w="1808" w:type="dxa"/>
             <w:tcBorders>
               <w:start w:val="single" w:sz="4" w:space="0" w:color="000000"/>
               <w:bottom w:val="single" w:sz="4" w:space="0" w:color="000000"/>
@@ -5811,7 +5811,7 @@
         </w:tc>
         <w:tc>
           <w:tcPr>
-            <w:tcW w:w="1890" w:type="dxa"/>
+            <w:tcW w:w="1888" w:type="dxa"/>
             <w:tcBorders>
               <w:start w:val="single" w:sz="4" w:space="0" w:color="000000"/>
               <w:bottom w:val="single" w:sz="4" w:space="0" w:color="000000"/>
@@ -5832,7 +5832,7 @@
         </w:tc>
         <w:tc>
           <w:tcPr>
-            <w:tcW w:w="2098" w:type="dxa"/>
+            <w:tcW w:w="2100" w:type="dxa"/>
             <w:tcBorders>
               <w:start w:val="single" w:sz="4" w:space="0" w:color="000000"/>
               <w:bottom w:val="single" w:sz="4" w:space="0" w:color="000000"/>
@@ -5853,7 +5853,7 @@
         </w:tc>
         <w:tc>
           <w:tcPr>
-            <w:tcW w:w="1795" w:type="dxa"/>
+            <w:tcW w:w="1793" w:type="dxa"/>
             <w:tcBorders>
               <w:start w:val="single" w:sz="4" w:space="0" w:color="000000"/>
               <w:bottom w:val="single" w:sz="4" w:space="0" w:color="000000"/>
@@ -5874,7 +5874,7 @@
         </w:tc>
         <w:tc>
           <w:tcPr>
-            <w:tcW w:w="1806" w:type="dxa"/>
+            <w:tcW w:w="1808" w:type="dxa"/>
             <w:tcBorders>
               <w:start w:val="single" w:sz="4" w:space="0" w:color="000000"/>
               <w:bottom w:val="single" w:sz="4" w:space="0" w:color="000000"/>
@@ -5941,7 +5941,7 @@
         </w:tc>
         <w:tc>
           <w:tcPr>
-            <w:tcW w:w="1890" w:type="dxa"/>
+            <w:tcW w:w="1888" w:type="dxa"/>
             <w:tcBorders>
               <w:start w:val="single" w:sz="4" w:space="0" w:color="000000"/>
               <w:bottom w:val="single" w:sz="4" w:space="0" w:color="000000"/>
@@ -5962,7 +5962,7 @@
         </w:tc>
         <w:tc>
           <w:tcPr>
-            <w:tcW w:w="2098" w:type="dxa"/>
+            <w:tcW w:w="2100" w:type="dxa"/>
             <w:tcBorders>
               <w:start w:val="single" w:sz="4" w:space="0" w:color="000000"/>
               <w:bottom w:val="single" w:sz="4" w:space="0" w:color="000000"/>
@@ -5983,7 +5983,7 @@
         </w:tc>
         <w:tc>
           <w:tcPr>
-            <w:tcW w:w="1795" w:type="dxa"/>
+            <w:tcW w:w="1793" w:type="dxa"/>
             <w:tcBorders>
               <w:start w:val="single" w:sz="4" w:space="0" w:color="000000"/>
               <w:bottom w:val="single" w:sz="4" w:space="0" w:color="000000"/>
@@ -6004,7 +6004,7 @@
         </w:tc>
         <w:tc>
           <w:tcPr>
-            <w:tcW w:w="1806" w:type="dxa"/>
+            <w:tcW w:w="1808" w:type="dxa"/>
             <w:tcBorders>
               <w:start w:val="single" w:sz="4" w:space="0" w:color="000000"/>
               <w:bottom w:val="single" w:sz="4" w:space="0" w:color="000000"/>
@@ -6071,7 +6071,7 @@
         </w:tc>
         <w:tc>
           <w:tcPr>
-            <w:tcW w:w="1890" w:type="dxa"/>
+            <w:tcW w:w="1888" w:type="dxa"/>
             <w:tcBorders>
               <w:start w:val="single" w:sz="4" w:space="0" w:color="000000"/>
               <w:bottom w:val="single" w:sz="4" w:space="0" w:color="000000"/>
@@ -6092,7 +6092,7 @@
         </w:tc>
         <w:tc>
           <w:tcPr>
-            <w:tcW w:w="2098" w:type="dxa"/>
+            <w:tcW w:w="2100" w:type="dxa"/>
             <w:tcBorders>
               <w:start w:val="single" w:sz="4" w:space="0" w:color="000000"/>
               <w:bottom w:val="single" w:sz="4" w:space="0" w:color="000000"/>
@@ -6113,7 +6113,7 @@
         </w:tc>
         <w:tc>
           <w:tcPr>
-            <w:tcW w:w="1795" w:type="dxa"/>
+            <w:tcW w:w="1793" w:type="dxa"/>
             <w:tcBorders>
               <w:start w:val="single" w:sz="4" w:space="0" w:color="000000"/>
               <w:bottom w:val="single" w:sz="4" w:space="0" w:color="000000"/>
@@ -6134,7 +6134,7 @@
         </w:tc>
         <w:tc>
           <w:tcPr>
-            <w:tcW w:w="1806" w:type="dxa"/>
+            <w:tcW w:w="1808" w:type="dxa"/>
             <w:tcBorders>
               <w:start w:val="single" w:sz="4" w:space="0" w:color="000000"/>
               <w:bottom w:val="single" w:sz="4" w:space="0" w:color="000000"/>
@@ -6202,7 +6202,7 @@
         </w:tc>
         <w:tc>
           <w:tcPr>
-            <w:tcW w:w="1890" w:type="dxa"/>
+            <w:tcW w:w="1888" w:type="dxa"/>
             <w:tcBorders>
               <w:start w:val="single" w:sz="4" w:space="0" w:color="000000"/>
               <w:bottom w:val="single" w:sz="4" w:space="0" w:color="000000"/>
@@ -6223,7 +6223,7 @@
         </w:tc>
         <w:tc>
           <w:tcPr>
-            <w:tcW w:w="2098" w:type="dxa"/>
+            <w:tcW w:w="2100" w:type="dxa"/>
             <w:tcBorders>
               <w:start w:val="single" w:sz="4" w:space="0" w:color="000000"/>
               <w:bottom w:val="single" w:sz="4" w:space="0" w:color="000000"/>
@@ -6244,7 +6244,7 @@
         </w:tc>
         <w:tc>
           <w:tcPr>
-            <w:tcW w:w="1795" w:type="dxa"/>
+            <w:tcW w:w="1793" w:type="dxa"/>
             <w:tcBorders>
               <w:start w:val="single" w:sz="4" w:space="0" w:color="000000"/>
               <w:bottom w:val="single" w:sz="4" w:space="0" w:color="000000"/>
@@ -6265,7 +6265,7 @@
         </w:tc>
         <w:tc>
           <w:tcPr>
-            <w:tcW w:w="1806" w:type="dxa"/>
+            <w:tcW w:w="1808" w:type="dxa"/>
             <w:tcBorders>
               <w:start w:val="single" w:sz="4" w:space="0" w:color="000000"/>
               <w:bottom w:val="single" w:sz="4" w:space="0" w:color="000000"/>
@@ -6332,7 +6332,7 @@
         </w:tc>
         <w:tc>
           <w:tcPr>
-            <w:tcW w:w="1890" w:type="dxa"/>
+            <w:tcW w:w="1888" w:type="dxa"/>
             <w:tcBorders>
               <w:start w:val="single" w:sz="4" w:space="0" w:color="000000"/>
               <w:bottom w:val="single" w:sz="4" w:space="0" w:color="000000"/>
@@ -6353,7 +6353,7 @@
         </w:tc>
         <w:tc>
           <w:tcPr>
-            <w:tcW w:w="2098" w:type="dxa"/>
+            <w:tcW w:w="2100" w:type="dxa"/>
             <w:tcBorders>
               <w:start w:val="single" w:sz="4" w:space="0" w:color="000000"/>
               <w:bottom w:val="single" w:sz="4" w:space="0" w:color="000000"/>
@@ -6374,7 +6374,7 @@
         </w:tc>
         <w:tc>
           <w:tcPr>
-            <w:tcW w:w="1795" w:type="dxa"/>
+            <w:tcW w:w="1793" w:type="dxa"/>
             <w:tcBorders>
               <w:start w:val="single" w:sz="4" w:space="0" w:color="000000"/>
               <w:bottom w:val="single" w:sz="4" w:space="0" w:color="000000"/>
@@ -6395,7 +6395,7 @@
         </w:tc>
         <w:tc>
           <w:tcPr>
-            <w:tcW w:w="1806" w:type="dxa"/>
+            <w:tcW w:w="1808" w:type="dxa"/>
             <w:tcBorders>
               <w:start w:val="single" w:sz="4" w:space="0" w:color="000000"/>
               <w:bottom w:val="single" w:sz="4" w:space="0" w:color="000000"/>
@@ -6462,7 +6462,7 @@
         </w:tc>
         <w:tc>
           <w:tcPr>
-            <w:tcW w:w="1890" w:type="dxa"/>
+            <w:tcW w:w="1888" w:type="dxa"/>
             <w:tcBorders>
               <w:start w:val="single" w:sz="4" w:space="0" w:color="000000"/>
               <w:bottom w:val="single" w:sz="4" w:space="0" w:color="000000"/>
@@ -6483,7 +6483,7 @@
         </w:tc>
         <w:tc>
           <w:tcPr>
-            <w:tcW w:w="2098" w:type="dxa"/>
+            <w:tcW w:w="2100" w:type="dxa"/>
             <w:tcBorders>
               <w:start w:val="single" w:sz="4" w:space="0" w:color="000000"/>
               <w:bottom w:val="single" w:sz="4" w:space="0" w:color="000000"/>
@@ -6504,7 +6504,7 @@
         </w:tc>
         <w:tc>
           <w:tcPr>
-            <w:tcW w:w="1795" w:type="dxa"/>
+            <w:tcW w:w="1793" w:type="dxa"/>
             <w:tcBorders>
               <w:start w:val="single" w:sz="4" w:space="0" w:color="000000"/>
               <w:bottom w:val="single" w:sz="4" w:space="0" w:color="000000"/>
@@ -6525,7 +6525,7 @@
         </w:tc>
         <w:tc>
           <w:tcPr>
-            <w:tcW w:w="1806" w:type="dxa"/>
+            <w:tcW w:w="1808" w:type="dxa"/>
             <w:tcBorders>
               <w:start w:val="single" w:sz="4" w:space="0" w:color="000000"/>
               <w:bottom w:val="single" w:sz="4" w:space="0" w:color="000000"/>
@@ -6592,7 +6592,7 @@
         </w:tc>
         <w:tc>
           <w:tcPr>
-            <w:tcW w:w="1890" w:type="dxa"/>
+            <w:tcW w:w="1888" w:type="dxa"/>
             <w:tcBorders>
               <w:start w:val="single" w:sz="4" w:space="0" w:color="000000"/>
               <w:bottom w:val="single" w:sz="4" w:space="0" w:color="000000"/>
@@ -6613,7 +6613,7 @@
         </w:tc>
         <w:tc>
           <w:tcPr>
-            <w:tcW w:w="2098" w:type="dxa"/>
+            <w:tcW w:w="2100" w:type="dxa"/>
             <w:tcBorders>
               <w:start w:val="single" w:sz="4" w:space="0" w:color="000000"/>
               <w:bottom w:val="single" w:sz="4" w:space="0" w:color="000000"/>
@@ -6634,7 +6634,7 @@
         </w:tc>
         <w:tc>
           <w:tcPr>
-            <w:tcW w:w="1795" w:type="dxa"/>
+            <w:tcW w:w="1793" w:type="dxa"/>
             <w:tcBorders>
               <w:start w:val="single" w:sz="4" w:space="0" w:color="000000"/>
               <w:bottom w:val="single" w:sz="4" w:space="0" w:color="000000"/>
@@ -6655,7 +6655,7 @@
         </w:tc>
         <w:tc>
           <w:tcPr>
-            <w:tcW w:w="1806" w:type="dxa"/>
+            <w:tcW w:w="1808" w:type="dxa"/>
             <w:tcBorders>
               <w:start w:val="single" w:sz="4" w:space="0" w:color="000000"/>
               <w:bottom w:val="single" w:sz="4" w:space="0" w:color="000000"/>
@@ -6722,7 +6722,7 @@
         </w:tc>
         <w:tc>
           <w:tcPr>
-            <w:tcW w:w="1890" w:type="dxa"/>
+            <w:tcW w:w="1888" w:type="dxa"/>
             <w:tcBorders>
               <w:start w:val="single" w:sz="4" w:space="0" w:color="000000"/>
               <w:bottom w:val="single" w:sz="4" w:space="0" w:color="000000"/>
@@ -6743,7 +6743,7 @@
         </w:tc>
         <w:tc>
           <w:tcPr>
-            <w:tcW w:w="2098" w:type="dxa"/>
+            <w:tcW w:w="2100" w:type="dxa"/>
             <w:tcBorders>
               <w:start w:val="single" w:sz="4" w:space="0" w:color="000000"/>
               <w:bottom w:val="single" w:sz="4" w:space="0" w:color="000000"/>
@@ -6764,7 +6764,7 @@
         </w:tc>
         <w:tc>
           <w:tcPr>
-            <w:tcW w:w="1795" w:type="dxa"/>
+            <w:tcW w:w="1793" w:type="dxa"/>
             <w:tcBorders>
               <w:start w:val="single" w:sz="4" w:space="0" w:color="000000"/>
               <w:bottom w:val="single" w:sz="4" w:space="0" w:color="000000"/>
@@ -6785,7 +6785,7 @@
         </w:tc>
         <w:tc>
           <w:tcPr>
-            <w:tcW w:w="1806" w:type="dxa"/>
+            <w:tcW w:w="1808" w:type="dxa"/>
             <w:tcBorders>
               <w:start w:val="single" w:sz="4" w:space="0" w:color="000000"/>
               <w:bottom w:val="single" w:sz="4" w:space="0" w:color="000000"/>
@@ -6853,7 +6853,7 @@
         </w:tc>
         <w:tc>
           <w:tcPr>
-            <w:tcW w:w="1890" w:type="dxa"/>
+            <w:tcW w:w="1888" w:type="dxa"/>
             <w:tcBorders>
               <w:start w:val="single" w:sz="4" w:space="0" w:color="000000"/>
               <w:bottom w:val="single" w:sz="4" w:space="0" w:color="000000"/>
@@ -6874,7 +6874,7 @@
         </w:tc>
         <w:tc>
           <w:tcPr>
-            <w:tcW w:w="2098" w:type="dxa"/>
+            <w:tcW w:w="2100" w:type="dxa"/>
             <w:tcBorders>
               <w:start w:val="single" w:sz="4" w:space="0" w:color="000000"/>
               <w:bottom w:val="single" w:sz="4" w:space="0" w:color="000000"/>
@@ -6895,7 +6895,7 @@
         </w:tc>
         <w:tc>
           <w:tcPr>
-            <w:tcW w:w="1795" w:type="dxa"/>
+            <w:tcW w:w="1793" w:type="dxa"/>
             <w:tcBorders>
               <w:start w:val="single" w:sz="4" w:space="0" w:color="000000"/>
               <w:bottom w:val="single" w:sz="4" w:space="0" w:color="000000"/>
@@ -6916,7 +6916,7 @@
         </w:tc>
         <w:tc>
           <w:tcPr>
-            <w:tcW w:w="1806" w:type="dxa"/>
+            <w:tcW w:w="1808" w:type="dxa"/>
             <w:tcBorders>
               <w:start w:val="single" w:sz="4" w:space="0" w:color="000000"/>
               <w:bottom w:val="single" w:sz="4" w:space="0" w:color="000000"/>
@@ -6983,7 +6983,7 @@
         </w:tc>
         <w:tc>
           <w:tcPr>
-            <w:tcW w:w="1890" w:type="dxa"/>
+            <w:tcW w:w="1888" w:type="dxa"/>
             <w:tcBorders>
               <w:start w:val="single" w:sz="4" w:space="0" w:color="000000"/>
               <w:bottom w:val="single" w:sz="4" w:space="0" w:color="000000"/>
@@ -7004,7 +7004,7 @@
         </w:tc>
         <w:tc>
           <w:tcPr>
-            <w:tcW w:w="2098" w:type="dxa"/>
+            <w:tcW w:w="2100" w:type="dxa"/>
             <w:tcBorders>
               <w:start w:val="single" w:sz="4" w:space="0" w:color="000000"/>
               <w:bottom w:val="single" w:sz="4" w:space="0" w:color="000000"/>
@@ -7025,7 +7025,7 @@
         </w:tc>
         <w:tc>
           <w:tcPr>
-            <w:tcW w:w="1795" w:type="dxa"/>
+            <w:tcW w:w="1793" w:type="dxa"/>
             <w:tcBorders>
               <w:start w:val="single" w:sz="4" w:space="0" w:color="000000"/>
               <w:bottom w:val="single" w:sz="4" w:space="0" w:color="000000"/>
@@ -7046,7 +7046,7 @@
         </w:tc>
         <w:tc>
           <w:tcPr>
-            <w:tcW w:w="1806" w:type="dxa"/>
+            <w:tcW w:w="1808" w:type="dxa"/>
             <w:tcBorders>
               <w:start w:val="single" w:sz="4" w:space="0" w:color="000000"/>
               <w:bottom w:val="single" w:sz="4" w:space="0" w:color="000000"/>
@@ -7113,7 +7113,7 @@
         </w:tc>
         <w:tc>
           <w:tcPr>
-            <w:tcW w:w="1890" w:type="dxa"/>
+            <w:tcW w:w="1888" w:type="dxa"/>
             <w:tcBorders>
               <w:start w:val="single" w:sz="4" w:space="0" w:color="000000"/>
               <w:bottom w:val="single" w:sz="4" w:space="0" w:color="000000"/>
@@ -7134,7 +7134,7 @@
         </w:tc>
         <w:tc>
           <w:tcPr>
-            <w:tcW w:w="2098" w:type="dxa"/>
+            <w:tcW w:w="2100" w:type="dxa"/>
             <w:tcBorders>
               <w:start w:val="single" w:sz="4" w:space="0" w:color="000000"/>
               <w:bottom w:val="single" w:sz="4" w:space="0" w:color="000000"/>
@@ -7155,7 +7155,7 @@
         </w:tc>
         <w:tc>
           <w:tcPr>
-            <w:tcW w:w="1795" w:type="dxa"/>
+            <w:tcW w:w="1793" w:type="dxa"/>
             <w:tcBorders>
               <w:start w:val="single" w:sz="4" w:space="0" w:color="000000"/>
               <w:bottom w:val="single" w:sz="4" w:space="0" w:color="000000"/>
@@ -7176,7 +7176,7 @@
         </w:tc>
         <w:tc>
           <w:tcPr>
-            <w:tcW w:w="1806" w:type="dxa"/>
+            <w:tcW w:w="1808" w:type="dxa"/>
             <w:tcBorders>
               <w:start w:val="single" w:sz="4" w:space="0" w:color="000000"/>
               <w:bottom w:val="single" w:sz="4" w:space="0" w:color="000000"/>
@@ -7243,7 +7243,7 @@
         </w:tc>
         <w:tc>
           <w:tcPr>
-            <w:tcW w:w="1890" w:type="dxa"/>
+            <w:tcW w:w="1888" w:type="dxa"/>
             <w:tcBorders>
               <w:start w:val="single" w:sz="4" w:space="0" w:color="000000"/>
               <w:bottom w:val="single" w:sz="4" w:space="0" w:color="000000"/>
@@ -7264,7 +7264,7 @@
         </w:tc>
         <w:tc>
           <w:tcPr>
-            <w:tcW w:w="2098" w:type="dxa"/>
+            <w:tcW w:w="2100" w:type="dxa"/>
             <w:tcBorders>
               <w:start w:val="single" w:sz="4" w:space="0" w:color="000000"/>
               <w:bottom w:val="single" w:sz="4" w:space="0" w:color="000000"/>
@@ -7285,7 +7285,7 @@
         </w:tc>
         <w:tc>
           <w:tcPr>
-            <w:tcW w:w="1795" w:type="dxa"/>
+            <w:tcW w:w="1793" w:type="dxa"/>
             <w:tcBorders>
               <w:start w:val="single" w:sz="4" w:space="0" w:color="000000"/>
               <w:bottom w:val="single" w:sz="4" w:space="0" w:color="000000"/>
@@ -7306,7 +7306,7 @@
         </w:tc>
         <w:tc>
           <w:tcPr>
-            <w:tcW w:w="1806" w:type="dxa"/>
+            <w:tcW w:w="1808" w:type="dxa"/>
             <w:tcBorders>
               <w:start w:val="single" w:sz="4" w:space="0" w:color="000000"/>
               <w:bottom w:val="single" w:sz="4" w:space="0" w:color="000000"/>
@@ -7373,7 +7373,7 @@
         </w:tc>
         <w:tc>
           <w:tcPr>
-            <w:tcW w:w="1890" w:type="dxa"/>
+            <w:tcW w:w="1888" w:type="dxa"/>
             <w:tcBorders>
               <w:start w:val="single" w:sz="4" w:space="0" w:color="000000"/>
               <w:bottom w:val="single" w:sz="4" w:space="0" w:color="000000"/>
@@ -7394,7 +7394,7 @@
         </w:tc>
         <w:tc>
           <w:tcPr>
-            <w:tcW w:w="2098" w:type="dxa"/>
+            <w:tcW w:w="2100" w:type="dxa"/>
             <w:tcBorders>
               <w:start w:val="single" w:sz="4" w:space="0" w:color="000000"/>
               <w:bottom w:val="single" w:sz="4" w:space="0" w:color="000000"/>
@@ -7415,7 +7415,7 @@
         </w:tc>
         <w:tc>
           <w:tcPr>
-            <w:tcW w:w="1795" w:type="dxa"/>
+            <w:tcW w:w="1793" w:type="dxa"/>
             <w:tcBorders>
               <w:start w:val="single" w:sz="4" w:space="0" w:color="000000"/>
               <w:bottom w:val="single" w:sz="4" w:space="0" w:color="000000"/>
@@ -7436,7 +7436,7 @@
         </w:tc>
         <w:tc>
           <w:tcPr>
-            <w:tcW w:w="1806" w:type="dxa"/>
+            <w:tcW w:w="1808" w:type="dxa"/>
             <w:tcBorders>
               <w:start w:val="single" w:sz="4" w:space="0" w:color="000000"/>
               <w:bottom w:val="single" w:sz="4" w:space="0" w:color="000000"/>
@@ -7504,7 +7504,7 @@
         </w:tc>
         <w:tc>
           <w:tcPr>
-            <w:tcW w:w="1890" w:type="dxa"/>
+            <w:tcW w:w="1888" w:type="dxa"/>
             <w:tcBorders>
               <w:start w:val="single" w:sz="4" w:space="0" w:color="000000"/>
               <w:bottom w:val="single" w:sz="4" w:space="0" w:color="000000"/>
@@ -7525,7 +7525,7 @@
         </w:tc>
         <w:tc>
           <w:tcPr>
-            <w:tcW w:w="2098" w:type="dxa"/>
+            <w:tcW w:w="2100" w:type="dxa"/>
             <w:tcBorders>
               <w:start w:val="single" w:sz="4" w:space="0" w:color="000000"/>
               <w:bottom w:val="single" w:sz="4" w:space="0" w:color="000000"/>
@@ -7546,7 +7546,7 @@
         </w:tc>
         <w:tc>
           <w:tcPr>
-            <w:tcW w:w="1795" w:type="dxa"/>
+            <w:tcW w:w="1793" w:type="dxa"/>
             <w:tcBorders>
               <w:start w:val="single" w:sz="4" w:space="0" w:color="000000"/>
               <w:bottom w:val="single" w:sz="4" w:space="0" w:color="000000"/>
@@ -7567,7 +7567,7 @@
         </w:tc>
         <w:tc>
           <w:tcPr>
-            <w:tcW w:w="1806" w:type="dxa"/>
+            <w:tcW w:w="1808" w:type="dxa"/>
             <w:tcBorders>
               <w:start w:val="single" w:sz="4" w:space="0" w:color="000000"/>
               <w:bottom w:val="single" w:sz="4" w:space="0" w:color="000000"/>
@@ -7634,7 +7634,7 @@
         </w:tc>
         <w:tc>
           <w:tcPr>
-            <w:tcW w:w="1890" w:type="dxa"/>
+            <w:tcW w:w="1888" w:type="dxa"/>
             <w:tcBorders>
               <w:start w:val="single" w:sz="4" w:space="0" w:color="000000"/>
               <w:bottom w:val="single" w:sz="4" w:space="0" w:color="000000"/>
@@ -7655,7 +7655,7 @@
         </w:tc>
         <w:tc>
           <w:tcPr>
-            <w:tcW w:w="2098" w:type="dxa"/>
+            <w:tcW w:w="2100" w:type="dxa"/>
             <w:tcBorders>
               <w:start w:val="single" w:sz="4" w:space="0" w:color="000000"/>
               <w:bottom w:val="single" w:sz="4" w:space="0" w:color="000000"/>
@@ -7676,7 +7676,7 @@
         </w:tc>
         <w:tc>
           <w:tcPr>
-            <w:tcW w:w="1795" w:type="dxa"/>
+            <w:tcW w:w="1793" w:type="dxa"/>
             <w:tcBorders>
               <w:start w:val="single" w:sz="4" w:space="0" w:color="000000"/>
               <w:bottom w:val="single" w:sz="4" w:space="0" w:color="000000"/>
@@ -7697,7 +7697,7 @@
         </w:tc>
         <w:tc>
           <w:tcPr>
-            <w:tcW w:w="1806" w:type="dxa"/>
+            <w:tcW w:w="1808" w:type="dxa"/>
             <w:tcBorders>
               <w:start w:val="single" w:sz="4" w:space="0" w:color="000000"/>
               <w:bottom w:val="single" w:sz="4" w:space="0" w:color="000000"/>
@@ -7764,7 +7764,7 @@
         </w:tc>
         <w:tc>
           <w:tcPr>
-            <w:tcW w:w="1890" w:type="dxa"/>
+            <w:tcW w:w="1888" w:type="dxa"/>
             <w:tcBorders>
               <w:start w:val="single" w:sz="4" w:space="0" w:color="000000"/>
               <w:bottom w:val="single" w:sz="4" w:space="0" w:color="000000"/>
@@ -7785,7 +7785,7 @@
         </w:tc>
         <w:tc>
           <w:tcPr>
-            <w:tcW w:w="2098" w:type="dxa"/>
+            <w:tcW w:w="2100" w:type="dxa"/>
             <w:tcBorders>
               <w:start w:val="single" w:sz="4" w:space="0" w:color="000000"/>
               <w:bottom w:val="single" w:sz="4" w:space="0" w:color="000000"/>
@@ -7806,7 +7806,7 @@
         </w:tc>
         <w:tc>
           <w:tcPr>
-            <w:tcW w:w="1795" w:type="dxa"/>
+            <w:tcW w:w="1793" w:type="dxa"/>
             <w:tcBorders>
               <w:start w:val="single" w:sz="4" w:space="0" w:color="000000"/>
               <w:bottom w:val="single" w:sz="4" w:space="0" w:color="000000"/>
@@ -7827,7 +7827,7 @@
         </w:tc>
         <w:tc>
           <w:tcPr>
-            <w:tcW w:w="1806" w:type="dxa"/>
+            <w:tcW w:w="1808" w:type="dxa"/>
             <w:tcBorders>
               <w:start w:val="single" w:sz="4" w:space="0" w:color="000000"/>
               <w:bottom w:val="single" w:sz="4" w:space="0" w:color="000000"/>
@@ -7894,7 +7894,7 @@
         </w:tc>
         <w:tc>
           <w:tcPr>
-            <w:tcW w:w="1890" w:type="dxa"/>
+            <w:tcW w:w="1888" w:type="dxa"/>
             <w:tcBorders>
               <w:start w:val="single" w:sz="4" w:space="0" w:color="000000"/>
               <w:bottom w:val="single" w:sz="4" w:space="0" w:color="000000"/>
@@ -7915,7 +7915,7 @@
         </w:tc>
         <w:tc>
           <w:tcPr>
-            <w:tcW w:w="2098" w:type="dxa"/>
+            <w:tcW w:w="2100" w:type="dxa"/>
             <w:tcBorders>
               <w:start w:val="single" w:sz="4" w:space="0" w:color="000000"/>
               <w:bottom w:val="single" w:sz="4" w:space="0" w:color="000000"/>
@@ -7936,7 +7936,7 @@
         </w:tc>
         <w:tc>
           <w:tcPr>
-            <w:tcW w:w="1795" w:type="dxa"/>
+            <w:tcW w:w="1793" w:type="dxa"/>
             <w:tcBorders>
               <w:start w:val="single" w:sz="4" w:space="0" w:color="000000"/>
               <w:bottom w:val="single" w:sz="4" w:space="0" w:color="000000"/>
@@ -7957,7 +7957,7 @@
         </w:tc>
         <w:tc>
           <w:tcPr>
-            <w:tcW w:w="1806" w:type="dxa"/>
+            <w:tcW w:w="1808" w:type="dxa"/>
             <w:tcBorders>
               <w:start w:val="single" w:sz="4" w:space="0" w:color="000000"/>
               <w:bottom w:val="single" w:sz="4" w:space="0" w:color="000000"/>
@@ -8024,7 +8024,7 @@
         </w:tc>
         <w:tc>
           <w:tcPr>
-            <w:tcW w:w="1890" w:type="dxa"/>
+            <w:tcW w:w="1888" w:type="dxa"/>
             <w:tcBorders>
               <w:start w:val="single" w:sz="4" w:space="0" w:color="000000"/>
               <w:bottom w:val="single" w:sz="4" w:space="0" w:color="000000"/>
@@ -8045,7 +8045,7 @@
         </w:tc>
         <w:tc>
           <w:tcPr>
-            <w:tcW w:w="2098" w:type="dxa"/>
+            <w:tcW w:w="2100" w:type="dxa"/>
             <w:tcBorders>
               <w:start w:val="single" w:sz="4" w:space="0" w:color="000000"/>
               <w:bottom w:val="single" w:sz="4" w:space="0" w:color="000000"/>
@@ -8066,7 +8066,7 @@
         </w:tc>
         <w:tc>
           <w:tcPr>
-            <w:tcW w:w="1795" w:type="dxa"/>
+            <w:tcW w:w="1793" w:type="dxa"/>
             <w:tcBorders>
               <w:start w:val="single" w:sz="4" w:space="0" w:color="000000"/>
               <w:bottom w:val="single" w:sz="4" w:space="0" w:color="000000"/>
@@ -8087,7 +8087,7 @@
         </w:tc>
         <w:tc>
           <w:tcPr>
-            <w:tcW w:w="1806" w:type="dxa"/>
+            <w:tcW w:w="1808" w:type="dxa"/>
             <w:tcBorders>
               <w:start w:val="single" w:sz="4" w:space="0" w:color="000000"/>
               <w:bottom w:val="single" w:sz="4" w:space="0" w:color="000000"/>
@@ -8155,7 +8155,7 @@
         </w:tc>
         <w:tc>
           <w:tcPr>
-            <w:tcW w:w="1890" w:type="dxa"/>
+            <w:tcW w:w="1888" w:type="dxa"/>
             <w:tcBorders>
               <w:start w:val="single" w:sz="4" w:space="0" w:color="000000"/>
               <w:bottom w:val="single" w:sz="4" w:space="0" w:color="000000"/>
@@ -8176,7 +8176,7 @@
         </w:tc>
         <w:tc>
           <w:tcPr>
-            <w:tcW w:w="2098" w:type="dxa"/>
+            <w:tcW w:w="2100" w:type="dxa"/>
             <w:tcBorders>
               <w:start w:val="single" w:sz="4" w:space="0" w:color="000000"/>
               <w:bottom w:val="single" w:sz="4" w:space="0" w:color="000000"/>
@@ -8197,7 +8197,7 @@
         </w:tc>
         <w:tc>
           <w:tcPr>
-            <w:tcW w:w="1795" w:type="dxa"/>
+            <w:tcW w:w="1793" w:type="dxa"/>
             <w:tcBorders>
               <w:start w:val="single" w:sz="4" w:space="0" w:color="000000"/>
               <w:bottom w:val="single" w:sz="4" w:space="0" w:color="000000"/>
@@ -8218,7 +8218,7 @@
         </w:tc>
         <w:tc>
           <w:tcPr>
-            <w:tcW w:w="1806" w:type="dxa"/>
+            <w:tcW w:w="1808" w:type="dxa"/>
             <w:tcBorders>
               <w:start w:val="single" w:sz="4" w:space="0" w:color="000000"/>
               <w:bottom w:val="single" w:sz="4" w:space="0" w:color="000000"/>
@@ -8285,7 +8285,7 @@
         </w:tc>
         <w:tc>
           <w:tcPr>
-            <w:tcW w:w="1890" w:type="dxa"/>
+            <w:tcW w:w="1888" w:type="dxa"/>
             <w:tcBorders>
               <w:start w:val="single" w:sz="4" w:space="0" w:color="000000"/>
               <w:bottom w:val="single" w:sz="4" w:space="0" w:color="000000"/>
@@ -8306,7 +8306,7 @@
         </w:tc>
         <w:tc>
           <w:tcPr>
-            <w:tcW w:w="2098" w:type="dxa"/>
+            <w:tcW w:w="2100" w:type="dxa"/>
             <w:tcBorders>
               <w:start w:val="single" w:sz="4" w:space="0" w:color="000000"/>
               <w:bottom w:val="single" w:sz="4" w:space="0" w:color="000000"/>
@@ -8327,7 +8327,7 @@
         </w:tc>
         <w:tc>
           <w:tcPr>
-            <w:tcW w:w="1795" w:type="dxa"/>
+            <w:tcW w:w="1793" w:type="dxa"/>
             <w:tcBorders>
               <w:start w:val="single" w:sz="4" w:space="0" w:color="000000"/>
               <w:bottom w:val="single" w:sz="4" w:space="0" w:color="000000"/>
@@ -8348,7 +8348,7 @@
         </w:tc>
         <w:tc>
           <w:tcPr>
-            <w:tcW w:w="1806" w:type="dxa"/>
+            <w:tcW w:w="1808" w:type="dxa"/>
             <w:tcBorders>
               <w:start w:val="single" w:sz="4" w:space="0" w:color="000000"/>
               <w:bottom w:val="single" w:sz="4" w:space="0" w:color="000000"/>
@@ -8415,7 +8415,7 @@
         </w:tc>
         <w:tc>
           <w:tcPr>
-            <w:tcW w:w="1890" w:type="dxa"/>
+            <w:tcW w:w="1888" w:type="dxa"/>
             <w:tcBorders>
               <w:start w:val="single" w:sz="4" w:space="0" w:color="000000"/>
               <w:bottom w:val="single" w:sz="4" w:space="0" w:color="000000"/>
@@ -8436,7 +8436,7 @@
         </w:tc>
         <w:tc>
           <w:tcPr>
-            <w:tcW w:w="2098" w:type="dxa"/>
+            <w:tcW w:w="2100" w:type="dxa"/>
             <w:tcBorders>
               <w:start w:val="single" w:sz="4" w:space="0" w:color="000000"/>
               <w:bottom w:val="single" w:sz="4" w:space="0" w:color="000000"/>
@@ -8457,7 +8457,7 @@
         </w:tc>
         <w:tc>
           <w:tcPr>
-            <w:tcW w:w="1795" w:type="dxa"/>
+            <w:tcW w:w="1793" w:type="dxa"/>
             <w:tcBorders>
               <w:start w:val="single" w:sz="4" w:space="0" w:color="000000"/>
               <w:bottom w:val="single" w:sz="4" w:space="0" w:color="000000"/>
@@ -8478,7 +8478,7 @@
         </w:tc>
         <w:tc>
           <w:tcPr>
-            <w:tcW w:w="1806" w:type="dxa"/>
+            <w:tcW w:w="1808" w:type="dxa"/>
             <w:tcBorders>
               <w:start w:val="single" w:sz="4" w:space="0" w:color="000000"/>
               <w:bottom w:val="single" w:sz="4" w:space="0" w:color="000000"/>
@@ -8545,7 +8545,7 @@
         </w:tc>
         <w:tc>
           <w:tcPr>
-            <w:tcW w:w="1890" w:type="dxa"/>
+            <w:tcW w:w="1888" w:type="dxa"/>
             <w:tcBorders>
               <w:start w:val="single" w:sz="4" w:space="0" w:color="000000"/>
               <w:bottom w:val="single" w:sz="4" w:space="0" w:color="000000"/>
@@ -8566,7 +8566,7 @@
         </w:tc>
         <w:tc>
           <w:tcPr>
-            <w:tcW w:w="2098" w:type="dxa"/>
+            <w:tcW w:w="2100" w:type="dxa"/>
             <w:tcBorders>
               <w:start w:val="single" w:sz="4" w:space="0" w:color="000000"/>
               <w:bottom w:val="single" w:sz="4" w:space="0" w:color="000000"/>
@@ -8587,7 +8587,7 @@
         </w:tc>
         <w:tc>
           <w:tcPr>
-            <w:tcW w:w="1795" w:type="dxa"/>
+            <w:tcW w:w="1793" w:type="dxa"/>
             <w:tcBorders>
               <w:start w:val="single" w:sz="4" w:space="0" w:color="000000"/>
               <w:bottom w:val="single" w:sz="4" w:space="0" w:color="000000"/>
@@ -8608,7 +8608,7 @@
         </w:tc>
         <w:tc>
           <w:tcPr>
-            <w:tcW w:w="1806" w:type="dxa"/>
+            <w:tcW w:w="1808" w:type="dxa"/>
             <w:tcBorders>
               <w:start w:val="single" w:sz="4" w:space="0" w:color="000000"/>
               <w:bottom w:val="single" w:sz="4" w:space="0" w:color="000000"/>
@@ -8675,7 +8675,7 @@
         </w:tc>
         <w:tc>
           <w:tcPr>
-            <w:tcW w:w="1890" w:type="dxa"/>
+            <w:tcW w:w="1888" w:type="dxa"/>
             <w:tcBorders>
               <w:start w:val="single" w:sz="4" w:space="0" w:color="000000"/>
               <w:bottom w:val="single" w:sz="4" w:space="0" w:color="000000"/>
@@ -8696,7 +8696,7 @@
         </w:tc>
         <w:tc>
           <w:tcPr>
-            <w:tcW w:w="2098" w:type="dxa"/>
+            <w:tcW w:w="2100" w:type="dxa"/>
             <w:tcBorders>
               <w:start w:val="single" w:sz="4" w:space="0" w:color="000000"/>
               <w:bottom w:val="single" w:sz="4" w:space="0" w:color="000000"/>
@@ -8717,7 +8717,7 @@
         </w:tc>
         <w:tc>
           <w:tcPr>
-            <w:tcW w:w="1795" w:type="dxa"/>
+            <w:tcW w:w="1793" w:type="dxa"/>
             <w:tcBorders>
               <w:start w:val="single" w:sz="4" w:space="0" w:color="000000"/>
               <w:bottom w:val="single" w:sz="4" w:space="0" w:color="000000"/>
@@ -8738,7 +8738,7 @@
         </w:tc>
         <w:tc>
           <w:tcPr>
-            <w:tcW w:w="1806" w:type="dxa"/>
+            <w:tcW w:w="1808" w:type="dxa"/>
             <w:tcBorders>
               <w:start w:val="single" w:sz="4" w:space="0" w:color="000000"/>
               <w:bottom w:val="single" w:sz="4" w:space="0" w:color="000000"/>
@@ -8806,7 +8806,7 @@
         </w:tc>
         <w:tc>
           <w:tcPr>
-            <w:tcW w:w="1890" w:type="dxa"/>
+            <w:tcW w:w="1888" w:type="dxa"/>
             <w:tcBorders>
               <w:start w:val="single" w:sz="4" w:space="0" w:color="000000"/>
               <w:bottom w:val="single" w:sz="4" w:space="0" w:color="000000"/>
@@ -8827,7 +8827,7 @@
         </w:tc>
         <w:tc>
           <w:tcPr>
-            <w:tcW w:w="2098" w:type="dxa"/>
+            <w:tcW w:w="2100" w:type="dxa"/>
             <w:tcBorders>
               <w:start w:val="single" w:sz="4" w:space="0" w:color="000000"/>
               <w:bottom w:val="single" w:sz="4" w:space="0" w:color="000000"/>
@@ -8848,7 +8848,7 @@
         </w:tc>
         <w:tc>
           <w:tcPr>
-            <w:tcW w:w="1795" w:type="dxa"/>
+            <w:tcW w:w="1793" w:type="dxa"/>
             <w:tcBorders>
               <w:start w:val="single" w:sz="4" w:space="0" w:color="000000"/>
               <w:bottom w:val="single" w:sz="4" w:space="0" w:color="000000"/>
@@ -8869,7 +8869,7 @@
         </w:tc>
         <w:tc>
           <w:tcPr>
-            <w:tcW w:w="1806" w:type="dxa"/>
+            <w:tcW w:w="1808" w:type="dxa"/>
             <w:tcBorders>
               <w:start w:val="single" w:sz="4" w:space="0" w:color="000000"/>
               <w:bottom w:val="single" w:sz="4" w:space="0" w:color="000000"/>
@@ -8936,7 +8936,7 @@
         </w:tc>
         <w:tc>
           <w:tcPr>
-            <w:tcW w:w="1890" w:type="dxa"/>
+            <w:tcW w:w="1888" w:type="dxa"/>
             <w:tcBorders>
               <w:start w:val="single" w:sz="4" w:space="0" w:color="000000"/>
               <w:bottom w:val="single" w:sz="4" w:space="0" w:color="000000"/>
@@ -8957,7 +8957,7 @@
         </w:tc>
         <w:tc>
           <w:tcPr>
-            <w:tcW w:w="2098" w:type="dxa"/>
+            <w:tcW w:w="2100" w:type="dxa"/>
             <w:tcBorders>
               <w:start w:val="single" w:sz="4" w:space="0" w:color="000000"/>
               <w:bottom w:val="single" w:sz="4" w:space="0" w:color="000000"/>
@@ -8978,7 +8978,7 @@
         </w:tc>
         <w:tc>
           <w:tcPr>
-            <w:tcW w:w="1795" w:type="dxa"/>
+            <w:tcW w:w="1793" w:type="dxa"/>
             <w:tcBorders>
               <w:start w:val="single" w:sz="4" w:space="0" w:color="000000"/>
               <w:bottom w:val="single" w:sz="4" w:space="0" w:color="000000"/>
@@ -8999,7 +8999,7 @@
         </w:tc>
         <w:tc>
           <w:tcPr>
-            <w:tcW w:w="1806" w:type="dxa"/>
+            <w:tcW w:w="1808" w:type="dxa"/>
             <w:tcBorders>
               <w:start w:val="single" w:sz="4" w:space="0" w:color="000000"/>
               <w:bottom w:val="single" w:sz="4" w:space="0" w:color="000000"/>
@@ -9066,7 +9066,7 @@
         </w:tc>
         <w:tc>
           <w:tcPr>
-            <w:tcW w:w="1890" w:type="dxa"/>
+            <w:tcW w:w="1888" w:type="dxa"/>
             <w:tcBorders>
               <w:start w:val="single" w:sz="4" w:space="0" w:color="000000"/>
               <w:bottom w:val="single" w:sz="4" w:space="0" w:color="000000"/>
@@ -9087,7 +9087,7 @@
         </w:tc>
         <w:tc>
           <w:tcPr>
-            <w:tcW w:w="2098" w:type="dxa"/>
+            <w:tcW w:w="2100" w:type="dxa"/>
             <w:tcBorders>
               <w:start w:val="single" w:sz="4" w:space="0" w:color="000000"/>
               <w:bottom w:val="single" w:sz="4" w:space="0" w:color="000000"/>
@@ -9108,7 +9108,7 @@
         </w:tc>
         <w:tc>
           <w:tcPr>
-            <w:tcW w:w="1795" w:type="dxa"/>
+            <w:tcW w:w="1793" w:type="dxa"/>
             <w:tcBorders>
               <w:start w:val="single" w:sz="4" w:space="0" w:color="000000"/>
               <w:bottom w:val="single" w:sz="4" w:space="0" w:color="000000"/>
@@ -9129,7 +9129,7 @@
         </w:tc>
         <w:tc>
           <w:tcPr>
-            <w:tcW w:w="1806" w:type="dxa"/>
+            <w:tcW w:w="1808" w:type="dxa"/>
             <w:tcBorders>
               <w:start w:val="single" w:sz="4" w:space="0" w:color="000000"/>
               <w:bottom w:val="single" w:sz="4" w:space="0" w:color="000000"/>
@@ -9196,7 +9196,7 @@
         </w:tc>
         <w:tc>
           <w:tcPr>
-            <w:tcW w:w="1890" w:type="dxa"/>
+            <w:tcW w:w="1888" w:type="dxa"/>
             <w:tcBorders>
               <w:start w:val="single" w:sz="4" w:space="0" w:color="000000"/>
               <w:bottom w:val="single" w:sz="4" w:space="0" w:color="000000"/>
@@ -9217,7 +9217,7 @@
         </w:tc>
         <w:tc>
           <w:tcPr>
-            <w:tcW w:w="2098" w:type="dxa"/>
+            <w:tcW w:w="2100" w:type="dxa"/>
             <w:tcBorders>
               <w:start w:val="single" w:sz="4" w:space="0" w:color="000000"/>
               <w:bottom w:val="single" w:sz="4" w:space="0" w:color="000000"/>
@@ -9238,7 +9238,7 @@
         </w:tc>
         <w:tc>
           <w:tcPr>
-            <w:tcW w:w="1795" w:type="dxa"/>
+            <w:tcW w:w="1793" w:type="dxa"/>
             <w:tcBorders>
               <w:start w:val="single" w:sz="4" w:space="0" w:color="000000"/>
               <w:bottom w:val="single" w:sz="4" w:space="0" w:color="000000"/>
@@ -9259,7 +9259,7 @@
         </w:tc>
         <w:tc>
           <w:tcPr>
-            <w:tcW w:w="1806" w:type="dxa"/>
+            <w:tcW w:w="1808" w:type="dxa"/>
             <w:tcBorders>
               <w:start w:val="single" w:sz="4" w:space="0" w:color="000000"/>
               <w:bottom w:val="single" w:sz="4" w:space="0" w:color="000000"/>
@@ -9326,7 +9326,7 @@
         </w:tc>
         <w:tc>
           <w:tcPr>
-            <w:tcW w:w="1890" w:type="dxa"/>
+            <w:tcW w:w="1888" w:type="dxa"/>
             <w:tcBorders>
               <w:start w:val="single" w:sz="4" w:space="0" w:color="000000"/>
               <w:bottom w:val="single" w:sz="4" w:space="0" w:color="000000"/>
@@ -9347,7 +9347,7 @@
         </w:tc>
         <w:tc>
           <w:tcPr>
-            <w:tcW w:w="2098" w:type="dxa"/>
+            <w:tcW w:w="2100" w:type="dxa"/>
             <w:tcBorders>
               <w:start w:val="single" w:sz="4" w:space="0" w:color="000000"/>
               <w:bottom w:val="single" w:sz="4" w:space="0" w:color="000000"/>
@@ -9368,7 +9368,7 @@
         </w:tc>
         <w:tc>
           <w:tcPr>
-            <w:tcW w:w="1795" w:type="dxa"/>
+            <w:tcW w:w="1793" w:type="dxa"/>
             <w:tcBorders>
               <w:start w:val="single" w:sz="4" w:space="0" w:color="000000"/>
               <w:bottom w:val="single" w:sz="4" w:space="0" w:color="000000"/>
@@ -9389,7 +9389,7 @@
         </w:tc>
         <w:tc>
           <w:tcPr>
-            <w:tcW w:w="1806" w:type="dxa"/>
+            <w:tcW w:w="1808" w:type="dxa"/>
             <w:tcBorders>
               <w:start w:val="single" w:sz="4" w:space="0" w:color="000000"/>
               <w:bottom w:val="single" w:sz="4" w:space="0" w:color="000000"/>
@@ -9717,8 +9717,8 @@
         <w:tblLook w:val="04a0" w:noHBand="0" w:noVBand="1" w:firstColumn="1" w:lastRow="0" w:lastColumn="0" w:firstRow="1"/>
       </w:tblPr>
       <w:tblGrid>
-        <w:gridCol w:w="2357"/>
-        <w:gridCol w:w="2973"/>
+        <w:gridCol w:w="2356"/>
+        <w:gridCol w:w="2974"/>
         <w:gridCol w:w="2430"/>
         <w:gridCol w:w="2160"/>
       </w:tblGrid>
@@ -9726,7 +9726,7 @@
         <w:trPr/>
         <w:tc>
           <w:tcPr>
-            <w:tcW w:w="2357" w:type="dxa"/>
+            <w:tcW w:w="2356" w:type="dxa"/>
             <w:tcBorders/>
             <w:vAlign w:val="center"/>
           </w:tcPr>
@@ -9757,7 +9757,7 @@
         </w:tc>
         <w:tc>
           <w:tcPr>
-            <w:tcW w:w="2973" w:type="dxa"/>
+            <w:tcW w:w="2974" w:type="dxa"/>
             <w:tcBorders/>
             <w:vAlign w:val="center"/>
           </w:tcPr>
@@ -9853,7 +9853,7 @@
         <w:trPr/>
         <w:tc>
           <w:tcPr>
-            <w:tcW w:w="2357" w:type="dxa"/>
+            <w:tcW w:w="2356" w:type="dxa"/>
             <w:tcBorders/>
             <w:vAlign w:val="center"/>
           </w:tcPr>
@@ -9884,7 +9884,7 @@
         </w:tc>
         <w:tc>
           <w:tcPr>
-            <w:tcW w:w="2973" w:type="dxa"/>
+            <w:tcW w:w="2974" w:type="dxa"/>
             <w:tcBorders/>
             <w:vAlign w:val="center"/>
           </w:tcPr>
@@ -9979,7 +9979,7 @@
         </w:trPr>
         <w:tc>
           <w:tcPr>
-            <w:tcW w:w="2357" w:type="dxa"/>
+            <w:tcW w:w="2356" w:type="dxa"/>
             <w:tcBorders/>
             <w:vAlign w:val="center"/>
           </w:tcPr>
@@ -10020,7 +10020,7 @@
         </w:tc>
         <w:tc>
           <w:tcPr>
-            <w:tcW w:w="2973" w:type="dxa"/>
+            <w:tcW w:w="2974" w:type="dxa"/>
             <w:tcBorders/>
             <w:vAlign w:val="center"/>
           </w:tcPr>
@@ -11034,16 +11034,16 @@
         <w:tblLook w:val="04a0" w:noHBand="0" w:noVBand="1" w:firstColumn="1" w:lastRow="0" w:lastColumn="0" w:firstRow="1"/>
       </w:tblPr>
       <w:tblGrid>
-        <w:gridCol w:w="2537"/>
+        <w:gridCol w:w="2535"/>
         <w:gridCol w:w="2700"/>
         <w:gridCol w:w="2430"/>
-        <w:gridCol w:w="2223"/>
+        <w:gridCol w:w="2225"/>
       </w:tblGrid>
       <w:tr>
         <w:trPr/>
         <w:tc>
           <w:tcPr>
-            <w:tcW w:w="2537" w:type="dxa"/>
+            <w:tcW w:w="2535" w:type="dxa"/>
             <w:tcBorders/>
             <w:vAlign w:val="center"/>
           </w:tcPr>
@@ -11136,7 +11136,7 @@
         </w:tc>
         <w:tc>
           <w:tcPr>
-            <w:tcW w:w="2223" w:type="dxa"/>
+            <w:tcW w:w="2225" w:type="dxa"/>
             <w:tcBorders/>
             <w:vAlign w:val="center"/>
           </w:tcPr>
@@ -11170,7 +11170,7 @@
         <w:trPr/>
         <w:tc>
           <w:tcPr>
-            <w:tcW w:w="2537" w:type="dxa"/>
+            <w:tcW w:w="2535" w:type="dxa"/>
             <w:tcBorders/>
             <w:vAlign w:val="center"/>
           </w:tcPr>
@@ -11259,7 +11259,7 @@
         </w:tc>
         <w:tc>
           <w:tcPr>
-            <w:tcW w:w="2223" w:type="dxa"/>
+            <w:tcW w:w="2225" w:type="dxa"/>
             <w:tcBorders/>
             <w:vAlign w:val="center"/>
           </w:tcPr>
@@ -11301,7 +11301,7 @@
         </w:trPr>
         <w:tc>
           <w:tcPr>
-            <w:tcW w:w="2537" w:type="dxa"/>
+            <w:tcW w:w="2535" w:type="dxa"/>
             <w:tcBorders/>
             <w:vAlign w:val="center"/>
           </w:tcPr>
@@ -11401,7 +11401,7 @@
         </w:tc>
         <w:tc>
           <w:tcPr>
-            <w:tcW w:w="2223" w:type="dxa"/>
+            <w:tcW w:w="2225" w:type="dxa"/>
             <w:tcBorders/>
             <w:vAlign w:val="center"/>
           </w:tcPr>
@@ -12481,16 +12481,16 @@
         <w:tblLook w:val="04a0" w:noHBand="0" w:noVBand="1" w:firstColumn="1" w:lastRow="0" w:lastColumn="0" w:firstRow="1"/>
       </w:tblPr>
       <w:tblGrid>
-        <w:gridCol w:w="2537"/>
+        <w:gridCol w:w="2535"/>
         <w:gridCol w:w="2700"/>
         <w:gridCol w:w="2430"/>
-        <w:gridCol w:w="2223"/>
+        <w:gridCol w:w="2225"/>
       </w:tblGrid>
       <w:tr>
         <w:trPr/>
         <w:tc>
           <w:tcPr>
-            <w:tcW w:w="2537" w:type="dxa"/>
+            <w:tcW w:w="2535" w:type="dxa"/>
             <w:tcBorders/>
             <w:vAlign w:val="center"/>
           </w:tcPr>
@@ -12583,7 +12583,7 @@
         </w:tc>
         <w:tc>
           <w:tcPr>
-            <w:tcW w:w="2223" w:type="dxa"/>
+            <w:tcW w:w="2225" w:type="dxa"/>
             <w:tcBorders/>
             <w:vAlign w:val="center"/>
           </w:tcPr>
@@ -12617,7 +12617,7 @@
         <w:trPr/>
         <w:tc>
           <w:tcPr>
-            <w:tcW w:w="2537" w:type="dxa"/>
+            <w:tcW w:w="2535" w:type="dxa"/>
             <w:tcBorders/>
             <w:vAlign w:val="center"/>
           </w:tcPr>
@@ -12706,7 +12706,7 @@
         </w:tc>
         <w:tc>
           <w:tcPr>
-            <w:tcW w:w="2223" w:type="dxa"/>
+            <w:tcW w:w="2225" w:type="dxa"/>
             <w:tcBorders/>
             <w:vAlign w:val="center"/>
           </w:tcPr>
@@ -12748,7 +12748,7 @@
         </w:trPr>
         <w:tc>
           <w:tcPr>
-            <w:tcW w:w="2537" w:type="dxa"/>
+            <w:tcW w:w="2535" w:type="dxa"/>
             <w:tcBorders/>
             <w:vAlign w:val="center"/>
           </w:tcPr>
@@ -12842,7 +12842,7 @@
         </w:tc>
         <w:tc>
           <w:tcPr>
-            <w:tcW w:w="2223" w:type="dxa"/>
+            <w:tcW w:w="2225" w:type="dxa"/>
             <w:tcBorders/>
             <w:vAlign w:val="center"/>
           </w:tcPr>
@@ -13858,14 +13858,7 @@
           <w:sz w:val="24"/>
           <w:szCs w:val="24"/>
         </w:rPr>
-        <w:t>Табл. 8. — ARP таблиц</w:t>
-      </w:r>
-      <w:r>
-        <w:rPr>
-          <w:sz w:val="24"/>
-          <w:szCs w:val="24"/>
-        </w:rPr>
-        <w:t>я</w:t>
+        <w:t>Табл. 8. — ARP таблиця</w:t>
       </w:r>
     </w:p>
     <w:tbl>
@@ -13900,13 +13893,10 @@
             <w:pPr>
               <w:pStyle w:val="ZIKSMAINTEXT"/>
               <w:widowControl/>
-              <w:spacing w:before="0" w:after="0"/>
+              <w:spacing w:lineRule="auto" w:line="360" w:before="0" w:after="0"/>
               <w:ind w:hanging="0"/>
               <w:jc w:val="center"/>
-              <w:rPr>
-                <w:sz w:val="28"/>
-                <w:szCs w:val="28"/>
-              </w:rPr>
+              <w:rPr/>
             </w:pPr>
             <w:r>
               <w:rPr>
@@ -13940,13 +13930,10 @@
             <w:pPr>
               <w:pStyle w:val="ZIKSMAINTEXT"/>
               <w:widowControl/>
-              <w:spacing w:before="0" w:after="0"/>
+              <w:spacing w:lineRule="auto" w:line="360" w:before="0" w:after="0"/>
               <w:ind w:hanging="0"/>
               <w:jc w:val="center"/>
-              <w:rPr>
-                <w:sz w:val="28"/>
-                <w:szCs w:val="28"/>
-              </w:rPr>
+              <w:rPr/>
             </w:pPr>
             <w:r>
               <w:rPr>
@@ -13970,13 +13957,10 @@
             <w:pPr>
               <w:pStyle w:val="ZIKSMAINTEXT"/>
               <w:widowControl/>
-              <w:spacing w:before="0" w:after="0"/>
+              <w:spacing w:lineRule="auto" w:line="360" w:before="0" w:after="0"/>
               <w:ind w:hanging="0"/>
               <w:jc w:val="center"/>
-              <w:rPr>
-                <w:sz w:val="28"/>
-                <w:szCs w:val="28"/>
-              </w:rPr>
+              <w:rPr/>
             </w:pPr>
             <w:r>
               <w:rPr>
@@ -14003,13 +13987,10 @@
             <w:pPr>
               <w:pStyle w:val="ZIKSMAINTEXT"/>
               <w:widowControl/>
-              <w:spacing w:before="0" w:after="0"/>
+              <w:spacing w:lineRule="auto" w:line="360" w:before="0" w:after="0"/>
               <w:ind w:hanging="0"/>
               <w:jc w:val="center"/>
-              <w:rPr>
-                <w:sz w:val="28"/>
-                <w:szCs w:val="28"/>
-              </w:rPr>
+              <w:rPr/>
             </w:pPr>
             <w:r>
               <w:rPr>
@@ -14034,10 +14015,7 @@
               <w:pStyle w:val="TableContents"/>
               <w:spacing w:lineRule="auto" w:line="360"/>
               <w:jc w:val="center"/>
-              <w:rPr>
-                <w:sz w:val="28"/>
-                <w:szCs w:val="28"/>
-              </w:rPr>
+              <w:rPr/>
             </w:pPr>
             <w:r>
               <w:rPr>
@@ -14059,13 +14037,10 @@
             <w:pPr>
               <w:pStyle w:val="ZIKSMAINTEXT"/>
               <w:widowControl/>
-              <w:spacing w:before="0" w:after="0"/>
+              <w:spacing w:lineRule="auto" w:line="360" w:before="0" w:after="0"/>
               <w:ind w:hanging="0"/>
               <w:jc w:val="center"/>
-              <w:rPr>
-                <w:sz w:val="28"/>
-                <w:szCs w:val="28"/>
-              </w:rPr>
+              <w:rPr/>
             </w:pPr>
             <w:r>
               <w:rPr>
@@ -14092,13 +14067,10 @@
             <w:pPr>
               <w:pStyle w:val="ZIKSMAINTEXT"/>
               <w:widowControl/>
-              <w:spacing w:before="0" w:after="0"/>
+              <w:spacing w:lineRule="auto" w:line="360" w:before="0" w:after="0"/>
               <w:ind w:hanging="0"/>
               <w:jc w:val="center"/>
-              <w:rPr>
-                <w:sz w:val="28"/>
-                <w:szCs w:val="28"/>
-              </w:rPr>
+              <w:rPr/>
             </w:pPr>
             <w:r>
               <w:rPr>
@@ -14108,7 +14080,7 @@
                 <w:szCs w:val="28"/>
                 <w:lang w:val="uk-UA" w:bidi="ar-SA"/>
               </w:rPr>
-              <w:t>203.63.13.2</w:t>
+              <w:t>203.63.24.2</w:t>
             </w:r>
           </w:p>
         </w:tc>
@@ -14123,10 +14095,7 @@
               <w:pStyle w:val="TableContents"/>
               <w:spacing w:lineRule="auto" w:line="360" w:before="0" w:after="0"/>
               <w:jc w:val="center"/>
-              <w:rPr>
-                <w:sz w:val="28"/>
-                <w:szCs w:val="28"/>
-              </w:rPr>
+              <w:rPr/>
             </w:pPr>
             <w:r>
               <w:rPr>
@@ -14148,13 +14117,10 @@
             <w:pPr>
               <w:pStyle w:val="ZIKSMAINTEXT"/>
               <w:widowControl/>
-              <w:spacing w:before="0" w:after="0"/>
+              <w:spacing w:lineRule="auto" w:line="360" w:before="0" w:after="0"/>
               <w:ind w:hanging="0"/>
               <w:jc w:val="center"/>
-              <w:rPr>
-                <w:sz w:val="28"/>
-                <w:szCs w:val="28"/>
-              </w:rPr>
+              <w:rPr/>
             </w:pPr>
             <w:r>
               <w:rPr>
@@ -14181,13 +14147,10 @@
             <w:pPr>
               <w:pStyle w:val="ZIKSMAINTEXT"/>
               <w:widowControl/>
-              <w:spacing w:before="0" w:after="0"/>
+              <w:spacing w:lineRule="auto" w:line="360" w:before="0" w:after="0"/>
               <w:ind w:hanging="0"/>
               <w:jc w:val="center"/>
-              <w:rPr>
-                <w:sz w:val="28"/>
-                <w:szCs w:val="28"/>
-              </w:rPr>
+              <w:rPr/>
             </w:pPr>
             <w:r>
               <w:rPr>
@@ -14197,7 +14160,7 @@
                 <w:szCs w:val="28"/>
                 <w:lang w:val="uk-UA" w:bidi="ar-SA"/>
               </w:rPr>
-              <w:t>203.63.13.6</w:t>
+              <w:t>203.63.24.6</w:t>
             </w:r>
           </w:p>
         </w:tc>
@@ -14210,11 +14173,9 @@
           <w:p>
             <w:pPr>
               <w:pStyle w:val="TableContents"/>
-              <w:jc w:val="center"/>
-              <w:rPr>
-                <w:sz w:val="28"/>
-                <w:szCs w:val="28"/>
-              </w:rPr>
+              <w:spacing w:lineRule="auto" w:line="360"/>
+              <w:jc w:val="center"/>
+              <w:rPr/>
             </w:pPr>
             <w:r>
               <w:rPr>
@@ -14236,13 +14197,10 @@
             <w:pPr>
               <w:pStyle w:val="ZIKSMAINTEXT"/>
               <w:widowControl/>
-              <w:spacing w:before="0" w:after="0"/>
+              <w:spacing w:lineRule="auto" w:line="360" w:before="0" w:after="0"/>
               <w:ind w:hanging="0"/>
               <w:jc w:val="center"/>
-              <w:rPr>
-                <w:sz w:val="28"/>
-                <w:szCs w:val="28"/>
-              </w:rPr>
+              <w:rPr/>
             </w:pPr>
             <w:r>
               <w:rPr>
@@ -14289,18 +14247,7 @@
           <w:szCs w:val="28"/>
           <w:lang w:val="en-US"/>
         </w:rPr>
-        <w:t xml:space="preserve">Завдання </w:t>
-      </w:r>
-      <w:r>
-        <w:rPr>
-          <w:rFonts w:eastAsia="Helvetica-Bold"/>
-          <w:b/>
-          <w:bCs/>
-          <w:sz w:val="28"/>
-          <w:szCs w:val="28"/>
-          <w:lang w:val="en-US"/>
-        </w:rPr>
-        <w:t xml:space="preserve">4. </w:t>
+        <w:t xml:space="preserve">Завдання 4. </w:t>
       </w:r>
       <w:r>
         <w:rPr>
@@ -14334,7 +14281,7 @@
       </w:pPr>
       <w:r>
         <w:drawing>
-          <wp:anchor behindDoc="0" distT="0" distB="0" distL="0" distR="0" simplePos="0" locked="0" layoutInCell="0" allowOverlap="1" relativeHeight="148">
+          <wp:anchor behindDoc="0" distT="0" distB="0" distL="0" distR="0" simplePos="0" locked="0" layoutInCell="0" allowOverlap="1" relativeHeight="165">
             <wp:simplePos x="0" y="0"/>
             <wp:positionH relativeFrom="column">
               <wp:align>center</wp:align>
@@ -14385,21 +14332,7 @@
           <w:sz w:val="28"/>
           <w:szCs w:val="28"/>
         </w:rPr>
-        <w:t>Рис.</w:t>
-      </w:r>
-      <w:r>
-        <w:rPr>
-          <w:sz w:val="28"/>
-          <w:szCs w:val="28"/>
-        </w:rPr>
-        <w:t>2</w:t>
-      </w:r>
-      <w:r>
-        <w:rPr>
-          <w:sz w:val="28"/>
-          <w:szCs w:val="28"/>
-        </w:rPr>
-        <w:t>. Налаштування параметрів IP-адресації WS-63-24-1, налаштування всіх інших вузлів є аналогічним.</w:t>
+        <w:t>Рис.2. Налаштування параметрів IP-адресації WS-63-24-1, налаштування всіх інших вузлів є аналогічним.</w:t>
       </w:r>
     </w:p>
     <w:p>
@@ -14421,10 +14354,7 @@
         </w:rPr>
       </w:pPr>
       <w:r>
-        <w:rPr>
-          <w:sz w:val="28"/>
-          <w:szCs w:val="28"/>
-        </w:rPr>
+        <w:rPr/>
         <w:drawing>
           <wp:inline distT="0" distB="0" distL="0" distR="0">
             <wp:extent cx="3856990" cy="1057275"/>
@@ -14485,21 +14415,7 @@
           <w:sz w:val="28"/>
           <w:szCs w:val="28"/>
         </w:rPr>
-        <w:t xml:space="preserve">Рис. </w:t>
-      </w:r>
-      <w:r>
-        <w:rPr>
-          <w:sz w:val="28"/>
-          <w:szCs w:val="28"/>
-        </w:rPr>
-        <w:t>3</w:t>
-      </w:r>
-      <w:r>
-        <w:rPr>
-          <w:sz w:val="28"/>
-          <w:szCs w:val="28"/>
-        </w:rPr>
-        <w:t>. Налагодження параметрів IP-адресації R-63-24-1</w:t>
+        <w:t>Рис. 3. Налагодження параметрів IP-адресації R-63-24-1</w:t>
       </w:r>
     </w:p>
     <w:p>
@@ -14518,10 +14434,7 @@
         </w:rPr>
       </w:pPr>
       <w:r>
-        <w:rPr>
-          <w:sz w:val="28"/>
-          <w:szCs w:val="28"/>
-        </w:rPr>
+        <w:rPr/>
         <w:drawing>
           <wp:inline distT="0" distB="0" distL="0" distR="0">
             <wp:extent cx="4465320" cy="1929130"/>
@@ -14582,35 +14495,7 @@
           <w:sz w:val="28"/>
           <w:szCs w:val="28"/>
         </w:rPr>
-        <w:t xml:space="preserve">Рис. </w:t>
-      </w:r>
-      <w:r>
-        <w:rPr>
-          <w:sz w:val="28"/>
-          <w:szCs w:val="28"/>
-        </w:rPr>
-        <w:t>4</w:t>
-      </w:r>
-      <w:r>
-        <w:rPr>
-          <w:sz w:val="28"/>
-          <w:szCs w:val="28"/>
-        </w:rPr>
-        <w:t xml:space="preserve">. Налагодження параметрів IP-адресації </w:t>
-      </w:r>
-      <w:r>
-        <w:rPr>
-          <w:sz w:val="28"/>
-          <w:szCs w:val="28"/>
-        </w:rPr>
-        <w:t>SW</w:t>
-      </w:r>
-      <w:r>
-        <w:rPr>
-          <w:sz w:val="28"/>
-          <w:szCs w:val="28"/>
-        </w:rPr>
-        <w:t>-63-24-1</w:t>
+        <w:t>Рис. 4. Налагодження параметрів IP-адресації SW-63-24-1</w:t>
       </w:r>
     </w:p>
     <w:p>
@@ -14629,10 +14514,7 @@
         </w:rPr>
       </w:pPr>
       <w:r>
-        <w:rPr>
-          <w:sz w:val="28"/>
-          <w:szCs w:val="28"/>
-        </w:rPr>
+        <w:rPr/>
         <w:drawing>
           <wp:inline distT="0" distB="0" distL="0" distR="0">
             <wp:extent cx="4465320" cy="1929130"/>
@@ -14693,26 +14575,300 @@
           <w:sz w:val="28"/>
           <w:szCs w:val="28"/>
         </w:rPr>
-        <w:t xml:space="preserve">Рис. </w:t>
-      </w:r>
-      <w:r>
-        <w:rPr>
-          <w:sz w:val="28"/>
-          <w:szCs w:val="28"/>
-        </w:rPr>
-        <w:t>5</w:t>
-      </w:r>
-      <w:r>
-        <w:rPr>
-          <w:sz w:val="28"/>
-          <w:szCs w:val="28"/>
-        </w:rPr>
-        <w:t xml:space="preserve">. Налагодження параметрів IP-адресації </w:t>
-      </w:r>
-      <w:r>
-        <w:rPr>
-          <w:sz w:val="28"/>
-          <w:szCs w:val="28"/>
+        <w:t>Рис. 5. Налагодження параметрів IP-адресації SW-63-24-2</w:t>
+      </w:r>
+    </w:p>
+    <w:p>
+      <w:pPr>
+        <w:pStyle w:val="Normal"/>
+        <w:widowControl/>
+        <w:tabs>
+          <w:tab w:val="clear" w:pos="567"/>
+          <w:tab w:val="left" w:pos="0" w:leader="none"/>
+        </w:tabs>
+        <w:suppressAutoHyphens w:val="true"/>
+        <w:bidi w:val="0"/>
+        <w:spacing w:lineRule="auto" w:line="360" w:before="0" w:after="0"/>
+        <w:ind w:firstLine="900" w:start="0" w:end="0"/>
+        <w:jc w:val="both"/>
+        <w:rPr>
+          <w:sz w:val="28"/>
+          <w:szCs w:val="28"/>
+        </w:rPr>
+      </w:pPr>
+      <w:r>
+        <w:rPr>
+          <w:b/>
+          <w:bCs/>
+          <w:sz w:val="28"/>
+          <w:szCs w:val="28"/>
+        </w:rPr>
+        <w:t xml:space="preserve">Завдання 5. </w:t>
+      </w:r>
+      <w:r>
+        <w:rPr>
+          <w:sz w:val="28"/>
+          <w:szCs w:val="28"/>
+        </w:rPr>
+        <w:t>Провести налагодження тайм-ауту утримання ARP-записів в ARP-таблицях пристроїв мережі. Для вибору значення тайм-ауту скористатися даними табл. 9 (необов’язково).</w:t>
+      </w:r>
+    </w:p>
+    <w:p>
+      <w:pPr>
+        <w:pStyle w:val="Normal"/>
+        <w:widowControl/>
+        <w:tabs>
+          <w:tab w:val="clear" w:pos="567"/>
+          <w:tab w:val="left" w:pos="0" w:leader="none"/>
+        </w:tabs>
+        <w:suppressAutoHyphens w:val="true"/>
+        <w:bidi w:val="0"/>
+        <w:spacing w:lineRule="auto" w:line="360" w:before="173" w:after="0"/>
+        <w:ind w:hanging="0" w:start="0" w:end="0"/>
+        <w:jc w:val="end"/>
+        <w:rPr>
+          <w:sz w:val="24"/>
+          <w:szCs w:val="24"/>
+        </w:rPr>
+      </w:pPr>
+      <w:r>
+        <w:rPr>
+          <w:sz w:val="24"/>
+          <w:szCs w:val="24"/>
+        </w:rPr>
+        <w:t>Табл. 9. — Параметри для виконання п. 5</w:t>
+      </w:r>
+    </w:p>
+    <w:tbl>
+      <w:tblPr>
+        <w:tblW w:w="5000" w:type="pct"/>
+        <w:jc w:val="start"/>
+        <w:tblInd w:w="-5" w:type="dxa"/>
+        <w:tblLayout w:type="fixed"/>
+        <w:tblCellMar>
+          <w:top w:w="55" w:type="dxa"/>
+          <w:start w:w="55" w:type="dxa"/>
+          <w:bottom w:w="55" w:type="dxa"/>
+          <w:end w:w="55" w:type="dxa"/>
+        </w:tblCellMar>
+      </w:tblPr>
+      <w:tblGrid>
+        <w:gridCol w:w="4960"/>
+        <w:gridCol w:w="4961"/>
+      </w:tblGrid>
+      <w:tr>
+        <w:trPr/>
+        <w:tc>
+          <w:tcPr>
+            <w:tcW w:w="4960" w:type="dxa"/>
+            <w:tcBorders>
+              <w:top w:val="single" w:sz="4" w:space="0" w:color="000000"/>
+              <w:start w:val="single" w:sz="4" w:space="0" w:color="000000"/>
+              <w:bottom w:val="single" w:sz="4" w:space="0" w:color="000000"/>
+            </w:tcBorders>
+            <w:vAlign w:val="center"/>
+          </w:tcPr>
+          <w:p>
+            <w:pPr>
+              <w:pStyle w:val="TableContents"/>
+              <w:jc w:val="center"/>
+              <w:rPr>
+                <w:sz w:val="28"/>
+                <w:szCs w:val="28"/>
+              </w:rPr>
+            </w:pPr>
+            <w:r>
+              <w:rPr>
+                <w:sz w:val="28"/>
+                <w:szCs w:val="28"/>
+              </w:rPr>
+              <w:t xml:space="preserve">№ </w:t>
+            </w:r>
+            <w:r>
+              <w:rPr>
+                <w:sz w:val="28"/>
+                <w:szCs w:val="28"/>
+              </w:rPr>
+              <w:t>варіанта</w:t>
+            </w:r>
+          </w:p>
+        </w:tc>
+        <w:tc>
+          <w:tcPr>
+            <w:tcW w:w="4961" w:type="dxa"/>
+            <w:tcBorders>
+              <w:top w:val="single" w:sz="4" w:space="0" w:color="000000"/>
+              <w:start w:val="single" w:sz="4" w:space="0" w:color="000000"/>
+              <w:bottom w:val="single" w:sz="4" w:space="0" w:color="000000"/>
+              <w:end w:val="single" w:sz="4" w:space="0" w:color="000000"/>
+            </w:tcBorders>
+            <w:vAlign w:val="center"/>
+          </w:tcPr>
+          <w:p>
+            <w:pPr>
+              <w:pStyle w:val="TableContents"/>
+              <w:jc w:val="center"/>
+              <w:rPr>
+                <w:sz w:val="28"/>
+                <w:szCs w:val="28"/>
+              </w:rPr>
+            </w:pPr>
+            <w:r>
+              <w:rPr>
+                <w:sz w:val="28"/>
+                <w:szCs w:val="28"/>
+              </w:rPr>
+              <w:t>Тайм-аут, хв</w:t>
+            </w:r>
+          </w:p>
+        </w:tc>
+      </w:tr>
+      <w:tr>
+        <w:trPr/>
+        <w:tc>
+          <w:tcPr>
+            <w:tcW w:w="4960" w:type="dxa"/>
+            <w:tcBorders>
+              <w:start w:val="single" w:sz="4" w:space="0" w:color="000000"/>
+              <w:bottom w:val="single" w:sz="4" w:space="0" w:color="000000"/>
+            </w:tcBorders>
+            <w:vAlign w:val="center"/>
+          </w:tcPr>
+          <w:p>
+            <w:pPr>
+              <w:pStyle w:val="TableContents"/>
+              <w:jc w:val="center"/>
+              <w:rPr>
+                <w:sz w:val="28"/>
+                <w:szCs w:val="28"/>
+              </w:rPr>
+            </w:pPr>
+            <w:r>
+              <w:rPr>
+                <w:sz w:val="28"/>
+                <w:szCs w:val="28"/>
+              </w:rPr>
+              <w:t>24</w:t>
+            </w:r>
+          </w:p>
+        </w:tc>
+        <w:tc>
+          <w:tcPr>
+            <w:tcW w:w="4961" w:type="dxa"/>
+            <w:tcBorders>
+              <w:start w:val="single" w:sz="4" w:space="0" w:color="000000"/>
+              <w:bottom w:val="single" w:sz="4" w:space="0" w:color="000000"/>
+              <w:end w:val="single" w:sz="4" w:space="0" w:color="000000"/>
+            </w:tcBorders>
+            <w:vAlign w:val="center"/>
+          </w:tcPr>
+          <w:p>
+            <w:pPr>
+              <w:pStyle w:val="TableContents"/>
+              <w:jc w:val="center"/>
+              <w:rPr>
+                <w:sz w:val="28"/>
+                <w:szCs w:val="28"/>
+              </w:rPr>
+            </w:pPr>
+            <w:r>
+              <w:rPr>
+                <w:sz w:val="28"/>
+                <w:szCs w:val="28"/>
+              </w:rPr>
+              <w:t>3</w:t>
+            </w:r>
+          </w:p>
+        </w:tc>
+      </w:tr>
+    </w:tbl>
+    <w:p>
+      <w:pPr>
+        <w:pStyle w:val="Normal"/>
+        <w:widowControl/>
+        <w:tabs>
+          <w:tab w:val="clear" w:pos="567"/>
+          <w:tab w:val="left" w:pos="0" w:leader="none"/>
+        </w:tabs>
+        <w:suppressAutoHyphens w:val="true"/>
+        <w:bidi w:val="0"/>
+        <w:spacing w:lineRule="auto" w:line="360" w:before="173" w:after="0"/>
+        <w:ind w:hanging="0" w:start="0" w:end="0"/>
+        <w:jc w:val="center"/>
+        <w:rPr>
+          <w:sz w:val="24"/>
+          <w:szCs w:val="24"/>
+        </w:rPr>
+      </w:pPr>
+      <w:r>
+        <w:rPr/>
+        <w:drawing>
+          <wp:inline distT="0" distB="0" distL="0" distR="0">
+            <wp:extent cx="3867150" cy="1990725"/>
+            <wp:effectExtent l="0" t="0" r="0" b="0"/>
+            <wp:docPr id="6" name="Image3"/>
+            <wp:cNvGraphicFramePr>
+              <a:graphicFrameLocks xmlns:a="http://schemas.openxmlformats.org/drawingml/2006/main" noChangeAspect="1"/>
+            </wp:cNvGraphicFramePr>
+            <a:graphic xmlns:a="http://schemas.openxmlformats.org/drawingml/2006/main">
+              <a:graphicData uri="http://schemas.openxmlformats.org/drawingml/2006/picture">
+                <pic:pic xmlns:pic="http://schemas.openxmlformats.org/drawingml/2006/picture">
+                  <pic:nvPicPr>
+                    <pic:cNvPr id="6" name="Image3"/>
+                    <pic:cNvPicPr>
+                      <a:picLocks noChangeAspect="1" noChangeArrowheads="1"/>
+                    </pic:cNvPicPr>
+                  </pic:nvPicPr>
+                  <pic:blipFill>
+                    <a:blip r:embed="rId7"/>
+                    <a:stretch>
+                      <a:fillRect/>
+                    </a:stretch>
+                  </pic:blipFill>
+                  <pic:spPr bwMode="auto">
+                    <a:xfrm>
+                      <a:off x="0" y="0"/>
+                      <a:ext cx="3867150" cy="1990725"/>
+                    </a:xfrm>
+                    <a:prstGeom prst="rect">
+                      <a:avLst/>
+                    </a:prstGeom>
+                    <a:noFill/>
+                  </pic:spPr>
+                </pic:pic>
+              </a:graphicData>
+            </a:graphic>
+          </wp:inline>
+        </w:drawing>
+      </w:r>
+    </w:p>
+    <w:p>
+      <w:pPr>
+        <w:pStyle w:val="Normal"/>
+        <w:tabs>
+          <w:tab w:val="clear" w:pos="567"/>
+          <w:tab w:val="left" w:pos="0" w:leader="none"/>
+        </w:tabs>
+        <w:spacing w:lineRule="auto" w:line="360"/>
+        <w:ind w:hanging="0" w:start="0"/>
+        <w:jc w:val="center"/>
+        <w:rPr>
+          <w:sz w:val="28"/>
+          <w:szCs w:val="28"/>
+        </w:rPr>
+      </w:pPr>
+      <w:r>
+        <w:rPr>
+          <w:sz w:val="28"/>
+          <w:szCs w:val="28"/>
+        </w:rPr>
+        <w:t xml:space="preserve">Рис. 6. Налагодження тайм-ауту утримання ARP-записів </w:t>
+      </w:r>
+      <w:r>
+        <w:rPr>
+          <w:sz w:val="28"/>
+          <w:szCs w:val="28"/>
+          <w:lang w:val="en-US"/>
         </w:rPr>
         <w:t>SW</w:t>
       </w:r>
@@ -14721,14 +14877,200 @@
           <w:sz w:val="28"/>
           <w:szCs w:val="28"/>
         </w:rPr>
-        <w:t>-63-24-</w:t>
-      </w:r>
-      <w:r>
-        <w:rPr>
-          <w:sz w:val="28"/>
-          <w:szCs w:val="28"/>
-        </w:rPr>
-        <w:t>2</w:t>
+        <w:t>-63-24-1</w:t>
+      </w:r>
+    </w:p>
+    <w:p>
+      <w:pPr>
+        <w:pStyle w:val="Normal"/>
+        <w:widowControl/>
+        <w:tabs>
+          <w:tab w:val="clear" w:pos="567"/>
+          <w:tab w:val="left" w:pos="0" w:leader="none"/>
+        </w:tabs>
+        <w:suppressAutoHyphens w:val="true"/>
+        <w:bidi w:val="0"/>
+        <w:spacing w:lineRule="auto" w:line="360" w:before="173" w:after="0"/>
+        <w:ind w:hanging="0" w:start="0" w:end="0"/>
+        <w:jc w:val="center"/>
+        <w:rPr>
+          <w:sz w:val="24"/>
+          <w:szCs w:val="24"/>
+        </w:rPr>
+      </w:pPr>
+      <w:r>
+        <w:rPr/>
+        <w:drawing>
+          <wp:inline distT="0" distB="0" distL="0" distR="0">
+            <wp:extent cx="3848100" cy="1981200"/>
+            <wp:effectExtent l="0" t="0" r="0" b="0"/>
+            <wp:docPr id="7" name="Image4"/>
+            <wp:cNvGraphicFramePr>
+              <a:graphicFrameLocks xmlns:a="http://schemas.openxmlformats.org/drawingml/2006/main" noChangeAspect="1"/>
+            </wp:cNvGraphicFramePr>
+            <a:graphic xmlns:a="http://schemas.openxmlformats.org/drawingml/2006/main">
+              <a:graphicData uri="http://schemas.openxmlformats.org/drawingml/2006/picture">
+                <pic:pic xmlns:pic="http://schemas.openxmlformats.org/drawingml/2006/picture">
+                  <pic:nvPicPr>
+                    <pic:cNvPr id="7" name="Image4"/>
+                    <pic:cNvPicPr>
+                      <a:picLocks noChangeAspect="1" noChangeArrowheads="1"/>
+                    </pic:cNvPicPr>
+                  </pic:nvPicPr>
+                  <pic:blipFill>
+                    <a:blip r:embed="rId8"/>
+                    <a:stretch>
+                      <a:fillRect/>
+                    </a:stretch>
+                  </pic:blipFill>
+                  <pic:spPr bwMode="auto">
+                    <a:xfrm>
+                      <a:off x="0" y="0"/>
+                      <a:ext cx="3848100" cy="1981200"/>
+                    </a:xfrm>
+                    <a:prstGeom prst="rect">
+                      <a:avLst/>
+                    </a:prstGeom>
+                    <a:noFill/>
+                  </pic:spPr>
+                </pic:pic>
+              </a:graphicData>
+            </a:graphic>
+          </wp:inline>
+        </w:drawing>
+      </w:r>
+    </w:p>
+    <w:p>
+      <w:pPr>
+        <w:pStyle w:val="Normal"/>
+        <w:tabs>
+          <w:tab w:val="clear" w:pos="567"/>
+          <w:tab w:val="left" w:pos="0" w:leader="none"/>
+        </w:tabs>
+        <w:spacing w:lineRule="auto" w:line="360"/>
+        <w:ind w:hanging="0" w:start="0"/>
+        <w:jc w:val="center"/>
+        <w:rPr>
+          <w:sz w:val="28"/>
+          <w:szCs w:val="28"/>
+        </w:rPr>
+      </w:pPr>
+      <w:r>
+        <w:rPr>
+          <w:sz w:val="28"/>
+          <w:szCs w:val="28"/>
+        </w:rPr>
+        <w:t xml:space="preserve">Рис. 7. Налагодження тайм-ауту утримання ARP-записів </w:t>
+      </w:r>
+      <w:r>
+        <w:rPr>
+          <w:sz w:val="28"/>
+          <w:szCs w:val="28"/>
+          <w:lang w:val="en-US"/>
+        </w:rPr>
+        <w:t>SW</w:t>
+      </w:r>
+      <w:r>
+        <w:rPr>
+          <w:sz w:val="28"/>
+          <w:szCs w:val="28"/>
+        </w:rPr>
+        <w:t>-63-24-2</w:t>
+      </w:r>
+    </w:p>
+    <w:p>
+      <w:pPr>
+        <w:pStyle w:val="Normal"/>
+        <w:tabs>
+          <w:tab w:val="clear" w:pos="567"/>
+          <w:tab w:val="left" w:pos="0" w:leader="none"/>
+        </w:tabs>
+        <w:spacing w:lineRule="auto" w:line="360"/>
+        <w:ind w:hanging="0" w:start="0"/>
+        <w:jc w:val="center"/>
+        <w:rPr>
+          <w:sz w:val="28"/>
+          <w:szCs w:val="28"/>
+        </w:rPr>
+      </w:pPr>
+      <w:r>
+        <w:rPr/>
+        <w:drawing>
+          <wp:inline distT="0" distB="0" distL="0" distR="0">
+            <wp:extent cx="3848100" cy="2000250"/>
+            <wp:effectExtent l="0" t="0" r="0" b="0"/>
+            <wp:docPr id="8" name="Image5"/>
+            <wp:cNvGraphicFramePr>
+              <a:graphicFrameLocks xmlns:a="http://schemas.openxmlformats.org/drawingml/2006/main" noChangeAspect="1"/>
+            </wp:cNvGraphicFramePr>
+            <a:graphic xmlns:a="http://schemas.openxmlformats.org/drawingml/2006/main">
+              <a:graphicData uri="http://schemas.openxmlformats.org/drawingml/2006/picture">
+                <pic:pic xmlns:pic="http://schemas.openxmlformats.org/drawingml/2006/picture">
+                  <pic:nvPicPr>
+                    <pic:cNvPr id="8" name="Image5"/>
+                    <pic:cNvPicPr>
+                      <a:picLocks noChangeAspect="1" noChangeArrowheads="1"/>
+                    </pic:cNvPicPr>
+                  </pic:nvPicPr>
+                  <pic:blipFill>
+                    <a:blip r:embed="rId9"/>
+                    <a:stretch>
+                      <a:fillRect/>
+                    </a:stretch>
+                  </pic:blipFill>
+                  <pic:spPr bwMode="auto">
+                    <a:xfrm>
+                      <a:off x="0" y="0"/>
+                      <a:ext cx="3848100" cy="2000250"/>
+                    </a:xfrm>
+                    <a:prstGeom prst="rect">
+                      <a:avLst/>
+                    </a:prstGeom>
+                    <a:noFill/>
+                  </pic:spPr>
+                </pic:pic>
+              </a:graphicData>
+            </a:graphic>
+          </wp:inline>
+        </w:drawing>
+      </w:r>
+    </w:p>
+    <w:p>
+      <w:pPr>
+        <w:pStyle w:val="Normal"/>
+        <w:tabs>
+          <w:tab w:val="clear" w:pos="567"/>
+          <w:tab w:val="left" w:pos="0" w:leader="none"/>
+        </w:tabs>
+        <w:spacing w:lineRule="auto" w:line="360"/>
+        <w:ind w:hanging="0" w:start="0"/>
+        <w:jc w:val="center"/>
+        <w:rPr>
+          <w:sz w:val="28"/>
+          <w:szCs w:val="28"/>
+        </w:rPr>
+      </w:pPr>
+      <w:r>
+        <w:rPr>
+          <w:sz w:val="28"/>
+          <w:szCs w:val="28"/>
+        </w:rPr>
+        <w:t xml:space="preserve">Рис. 8. Налагодження тайм-ауту утримання ARP-записів </w:t>
+      </w:r>
+      <w:r>
+        <w:rPr>
+          <w:sz w:val="28"/>
+          <w:szCs w:val="28"/>
+          <w:lang w:val="en-US"/>
+        </w:rPr>
+        <w:t>R-</w:t>
+      </w:r>
+      <w:r>
+        <w:rPr>
+          <w:sz w:val="28"/>
+          <w:szCs w:val="28"/>
+        </w:rPr>
+        <w:t>63-24-1</w:t>
       </w:r>
     </w:p>
     <w:p>
@@ -14770,9 +15112,9 @@
       </w:r>
     </w:p>
     <w:sectPr>
-      <w:headerReference w:type="even" r:id="rId7"/>
-      <w:headerReference w:type="default" r:id="rId8"/>
-      <w:headerReference w:type="first" r:id="rId9"/>
+      <w:headerReference w:type="even" r:id="rId10"/>
+      <w:headerReference w:type="default" r:id="rId11"/>
+      <w:headerReference w:type="first" r:id="rId12"/>
       <w:type w:val="nextPage"/>
       <w:pgSz w:w="11906" w:h="16838"/>
       <w:pgMar w:left="1418" w:right="567" w:gutter="0" w:header="709" w:top="766" w:footer="0" w:bottom="1701"/>
@@ -14812,7 +15154,7 @@
       <mc:AlternateContent>
         <mc:Choice Requires="wpg">
           <w:drawing>
-            <wp:anchor behindDoc="1" distT="13335" distB="13335" distL="13335" distR="9525" simplePos="0" locked="0" layoutInCell="1" allowOverlap="1" relativeHeight="113" wp14:anchorId="10994A40">
+            <wp:anchor behindDoc="1" distT="13335" distB="13335" distL="13335" distR="9525" simplePos="0" locked="0" layoutInCell="1" allowOverlap="1" relativeHeight="130" wp14:anchorId="10994A40">
               <wp:simplePos x="0" y="0"/>
               <wp:positionH relativeFrom="column">
                 <wp:posOffset>-229235</wp:posOffset>
@@ -14823,7 +15165,7 @@
               <wp:extent cx="6656705" cy="10290175"/>
               <wp:effectExtent l="13335" t="13335" r="9525" b="13335"/>
               <wp:wrapNone/>
-              <wp:docPr id="6" name="Группа 60"/>
+              <wp:docPr id="9" name="Группа 60"/>
               <a:graphic xmlns:a="http://schemas.openxmlformats.org/drawingml/2006/main">
                 <a:graphicData uri="http://schemas.microsoft.com/office/word/2010/wordprocessingGroup">
                   <wpg:wgp>
@@ -14837,12 +15179,12 @@
                       </a:xfrm>
                     </wpg:grpSpPr>
                     <wps:wsp>
-                      <wps:cNvPr id="7" name="Rectangle 2"/>
+                      <wps:cNvPr id="10" name="Rectangle 2"/>
                       <wps:cNvSpPr/>
                       <wps:spPr>
                         <a:xfrm>
                           <a:off x="748080" y="9753120"/>
-                          <a:ext cx="860400" cy="172080"/>
+                          <a:ext cx="859320" cy="170640"/>
                         </a:xfrm>
                         <a:prstGeom prst="rect">
                           <a:avLst/>
@@ -14931,12 +15273,12 @@
                           </a:xfrm>
                         </wpg:grpSpPr>
                         <wps:wsp>
-                          <wps:cNvPr id="8" name="Rectangle 5"/>
+                          <wps:cNvPr id="11" name="Rectangle 5"/>
                           <wps:cNvSpPr/>
                           <wps:spPr>
                             <a:xfrm>
                               <a:off x="0" y="0"/>
-                              <a:ext cx="6651000" cy="10287000"/>
+                              <a:ext cx="6649560" cy="10285560"/>
                             </a:xfrm>
                             <a:prstGeom prst="rect">
                               <a:avLst/>
@@ -15208,12 +15550,12 @@
                           <wps:bodyPr/>
                         </wps:wsp>
                         <wps:wsp>
-                          <wps:cNvPr id="9" name="Rectangle 16"/>
+                          <wps:cNvPr id="12" name="Rectangle 16"/>
                           <wps:cNvSpPr/>
                           <wps:spPr>
                             <a:xfrm>
                               <a:off x="17640" y="10120680"/>
-                              <a:ext cx="324360" cy="150480"/>
+                              <a:ext cx="323280" cy="149400"/>
                             </a:xfrm>
                             <a:prstGeom prst="rect">
                               <a:avLst/>
@@ -15255,12 +15597,12 @@
                           </wps:bodyPr>
                         </wps:wsp>
                         <wps:wsp>
-                          <wps:cNvPr id="10" name="Rectangle 17"/>
+                          <wps:cNvPr id="13" name="Rectangle 17"/>
                           <wps:cNvSpPr/>
                           <wps:spPr>
                             <a:xfrm>
                               <a:off x="379080" y="10120680"/>
-                              <a:ext cx="324360" cy="150480"/>
+                              <a:ext cx="323280" cy="149400"/>
                             </a:xfrm>
                             <a:prstGeom prst="rect">
                               <a:avLst/>
@@ -15302,12 +15644,12 @@
                           </wps:bodyPr>
                         </wps:wsp>
                         <wps:wsp>
-                          <wps:cNvPr id="11" name="Rectangle 18"/>
+                          <wps:cNvPr id="14" name="Rectangle 18"/>
                           <wps:cNvSpPr/>
                           <wps:spPr>
                             <a:xfrm>
                               <a:off x="754920" y="10120680"/>
-                              <a:ext cx="847800" cy="150480"/>
+                              <a:ext cx="846360" cy="149400"/>
                             </a:xfrm>
                             <a:prstGeom prst="rect">
                               <a:avLst/>
@@ -15436,12 +15778,12 @@
                           </wps:bodyPr>
                         </wps:wsp>
                         <wps:wsp>
-                          <wps:cNvPr id="12" name="Rectangle 19"/>
+                          <wps:cNvPr id="15" name="Rectangle 19"/>
                           <wps:cNvSpPr/>
                           <wps:spPr>
                             <a:xfrm>
                               <a:off x="1659240" y="10120680"/>
-                              <a:ext cx="502200" cy="150480"/>
+                              <a:ext cx="501120" cy="149400"/>
                             </a:xfrm>
                             <a:prstGeom prst="rect">
                               <a:avLst/>
@@ -15483,12 +15825,12 @@
                           </wps:bodyPr>
                         </wps:wsp>
                         <wps:wsp>
-                          <wps:cNvPr id="13" name="Rectangle 20"/>
+                          <wps:cNvPr id="16" name="Rectangle 20"/>
                           <wps:cNvSpPr/>
                           <wps:spPr>
                             <a:xfrm>
                               <a:off x="2198880" y="10120680"/>
-                              <a:ext cx="324360" cy="150480"/>
+                              <a:ext cx="323280" cy="149400"/>
                             </a:xfrm>
                             <a:prstGeom prst="rect">
                               <a:avLst/>
@@ -15530,12 +15872,12 @@
                           </wps:bodyPr>
                         </wps:wsp>
                         <wps:wsp>
-                          <wps:cNvPr id="14" name="Rectangle 21"/>
+                          <wps:cNvPr id="17" name="Rectangle 21"/>
                           <wps:cNvSpPr/>
                           <wps:spPr>
                             <a:xfrm>
                               <a:off x="6310080" y="9769320"/>
-                              <a:ext cx="324360" cy="149760"/>
+                              <a:ext cx="323280" cy="148680"/>
                             </a:xfrm>
                             <a:prstGeom prst="rect">
                               <a:avLst/>
@@ -15577,12 +15919,12 @@
                           </wps:bodyPr>
                         </wps:wsp>
                         <wps:wsp>
-                          <wps:cNvPr id="15" name="Rectangle 22"/>
+                          <wps:cNvPr id="18" name="Rectangle 22"/>
                           <wps:cNvSpPr/>
                           <wps:spPr>
                             <a:xfrm>
                               <a:off x="6310080" y="10005120"/>
-                              <a:ext cx="324360" cy="208800"/>
+                              <a:ext cx="323280" cy="207720"/>
                             </a:xfrm>
                             <a:prstGeom prst="rect">
                               <a:avLst/>
@@ -15647,7 +15989,7 @@
                                     <w:rFonts w:ascii="Times New Roman" w:hAnsi="Times New Roman"/>
                                     <w:lang w:val="ru-RU"/>
                                   </w:rPr>
-                                  <w:t>11</w:t>
+                                  <w:t>7</w:t>
                                 </w:r>
                                 <w:r>
                                   <w:rPr>
@@ -15665,12 +16007,12 @@
                           </wps:bodyPr>
                         </wps:wsp>
                         <wps:wsp>
-                          <wps:cNvPr id="16" name="Rectangle 23"/>
+                          <wps:cNvPr id="19" name="Rectangle 23"/>
                           <wps:cNvSpPr/>
                           <wps:spPr>
                             <a:xfrm>
                               <a:off x="2578680" y="9894600"/>
-                              <a:ext cx="3679200" cy="236880"/>
+                              <a:ext cx="3677760" cy="235440"/>
                             </a:xfrm>
                             <a:prstGeom prst="rect">
                               <a:avLst/>
@@ -15817,12 +16159,12 @@
                         </wps:wsp>
                       </wpg:grpSp>
                       <wps:wsp>
-                        <wps:cNvPr id="17" name="Rectangle 24"/>
+                        <wps:cNvPr id="20" name="Rectangle 24"/>
                         <wps:cNvSpPr/>
                         <wps:spPr>
                           <a:xfrm>
                             <a:off x="748080" y="9928080"/>
-                            <a:ext cx="875160" cy="168120"/>
+                            <a:ext cx="873720" cy="167040"/>
                           </a:xfrm>
                           <a:prstGeom prst="rect">
                             <a:avLst/>
@@ -15872,7 +16214,7 @@
         <mc:Fallback>
           <w:pict>
             <v:group id="shape_0" alt="Группа 60" style="position:absolute;margin-left:-18.05pt;margin-top:-20.95pt;width:524.1pt;height:810.2pt" coordorigin="-361,-419" coordsize="10482,16204">
-              <v:rect id="shape_0" ID="Rectangle 2" path="m0,0l-2147483645,0l-2147483645,-2147483646l0,-2147483646xe" stroked="f" o:allowincell="f" style="position:absolute;left:817;top:14940;width:1354;height:270;mso-wrap-style:square;v-text-anchor:top">
+              <v:rect id="shape_0" ID="Rectangle 2" path="m0,0l-2147483645,0l-2147483645,-2147483646l0,-2147483646xe" stroked="f" o:allowincell="f" style="position:absolute;left:817;top:14940;width:1352;height:268;mso-wrap-style:square;v-text-anchor:top">
                 <v:fill o:detectmouseclick="t" on="false"/>
                 <v:stroke color="#3465a4" joinstyle="round" endcap="flat"/>
                 <v:textbox>
@@ -15931,7 +16273,7 @@
               </v:rect>
               <v:group id="shape_0" style="position:absolute;left:-361;top:-419;width:10482;height:16204">
                 <v:group id="shape_0" style="position:absolute;left:-361;top:-419;width:10482;height:16204">
-                  <v:rect id="shape_0" ID="Rectangle 5" path="m0,0l-2147483645,0l-2147483645,-2147483646l0,-2147483646xe" stroked="t" o:allowincell="f" style="position:absolute;left:-361;top:-419;width:10473;height:16199;mso-wrap-style:none;v-text-anchor:middle">
+                  <v:rect id="shape_0" ID="Rectangle 5" path="m0,0l-2147483645,0l-2147483645,-2147483646l0,-2147483646xe" stroked="t" o:allowincell="f" style="position:absolute;left:-361;top:-419;width:10471;height:16197;mso-wrap-style:none;v-text-anchor:middle">
                     <v:fill o:detectmouseclick="t" on="false"/>
                     <v:stroke color="black" weight="25560" joinstyle="miter" endcap="flat"/>
                     <w10:wrap type="none"/>
@@ -15986,7 +16328,7 @@
                     <v:fill o:detectmouseclick="t" on="false"/>
                     <w10:wrap type="none"/>
                   </v:line>
-                  <v:rect id="shape_0" ID="Rectangle 16" path="m0,0l-2147483645,0l-2147483645,-2147483646l0,-2147483646xe" stroked="f" o:allowincell="f" style="position:absolute;left:-333;top:15519;width:510;height:236;mso-wrap-style:square;v-text-anchor:top">
+                  <v:rect id="shape_0" ID="Rectangle 16" path="m0,0l-2147483645,0l-2147483645,-2147483646l0,-2147483646xe" stroked="f" o:allowincell="f" style="position:absolute;left:-333;top:15519;width:508;height:234;mso-wrap-style:square;v-text-anchor:top">
                     <v:fill o:detectmouseclick="t" on="false"/>
                     <v:stroke color="#3465a4" joinstyle="round" endcap="flat"/>
                     <v:textbox>
@@ -16012,7 +16354,7 @@
                     </v:textbox>
                     <w10:wrap type="none"/>
                   </v:rect>
-                  <v:rect id="shape_0" ID="Rectangle 17" path="m0,0l-2147483645,0l-2147483645,-2147483646l0,-2147483646xe" stroked="f" o:allowincell="f" style="position:absolute;left:236;top:15519;width:510;height:236;mso-wrap-style:square;v-text-anchor:top">
+                  <v:rect id="shape_0" ID="Rectangle 17" path="m0,0l-2147483645,0l-2147483645,-2147483646l0,-2147483646xe" stroked="f" o:allowincell="f" style="position:absolute;left:236;top:15519;width:508;height:234;mso-wrap-style:square;v-text-anchor:top">
                     <v:fill o:detectmouseclick="t" on="false"/>
                     <v:stroke color="#3465a4" joinstyle="round" endcap="flat"/>
                     <v:textbox>
@@ -16038,7 +16380,7 @@
                     </v:textbox>
                     <w10:wrap type="none"/>
                   </v:rect>
-                  <v:rect id="shape_0" ID="Rectangle 18" path="m0,0l-2147483645,0l-2147483645,-2147483646l0,-2147483646xe" stroked="f" o:allowincell="f" style="position:absolute;left:828;top:15519;width:1334;height:236;mso-wrap-style:square;v-text-anchor:top">
+                  <v:rect id="shape_0" ID="Rectangle 18" path="m0,0l-2147483645,0l-2147483645,-2147483646l0,-2147483646xe" stroked="f" o:allowincell="f" style="position:absolute;left:828;top:15519;width:1332;height:234;mso-wrap-style:square;v-text-anchor:top">
                     <v:fill o:detectmouseclick="t" on="false"/>
                     <v:stroke color="#3465a4" joinstyle="round" endcap="flat"/>
                     <v:textbox>
@@ -16151,7 +16493,7 @@
                     </v:textbox>
                     <w10:wrap type="none"/>
                   </v:rect>
-                  <v:rect id="shape_0" ID="Rectangle 19" path="m0,0l-2147483645,0l-2147483645,-2147483646l0,-2147483646xe" stroked="f" o:allowincell="f" style="position:absolute;left:2252;top:15519;width:790;height:236;mso-wrap-style:square;v-text-anchor:top">
+                  <v:rect id="shape_0" ID="Rectangle 19" path="m0,0l-2147483645,0l-2147483645,-2147483646l0,-2147483646xe" stroked="f" o:allowincell="f" style="position:absolute;left:2252;top:15519;width:788;height:234;mso-wrap-style:square;v-text-anchor:top">
                     <v:fill o:detectmouseclick="t" on="false"/>
                     <v:stroke color="#3465a4" joinstyle="round" endcap="flat"/>
                     <v:textbox>
@@ -16177,7 +16519,7 @@
                     </v:textbox>
                     <w10:wrap type="none"/>
                   </v:rect>
-                  <v:rect id="shape_0" ID="Rectangle 20" path="m0,0l-2147483645,0l-2147483645,-2147483646l0,-2147483646xe" stroked="f" o:allowincell="f" style="position:absolute;left:3102;top:15519;width:510;height:236;mso-wrap-style:square;v-text-anchor:top">
+                  <v:rect id="shape_0" ID="Rectangle 20" path="m0,0l-2147483645,0l-2147483645,-2147483646l0,-2147483646xe" stroked="f" o:allowincell="f" style="position:absolute;left:3102;top:15519;width:508;height:234;mso-wrap-style:square;v-text-anchor:top">
                     <v:fill o:detectmouseclick="t" on="false"/>
                     <v:stroke color="#3465a4" joinstyle="round" endcap="flat"/>
                     <v:textbox>
@@ -16203,7 +16545,7 @@
                     </v:textbox>
                     <w10:wrap type="none"/>
                   </v:rect>
-                  <v:rect id="shape_0" ID="Rectangle 21" path="m0,0l-2147483645,0l-2147483645,-2147483646l0,-2147483646xe" stroked="f" o:allowincell="f" style="position:absolute;left:9576;top:14966;width:510;height:235;mso-wrap-style:square;v-text-anchor:top">
+                  <v:rect id="shape_0" ID="Rectangle 21" path="m0,0l-2147483645,0l-2147483645,-2147483646l0,-2147483646xe" stroked="f" o:allowincell="f" style="position:absolute;left:9576;top:14966;width:508;height:233;mso-wrap-style:square;v-text-anchor:top">
                     <v:fill o:detectmouseclick="t" on="false"/>
                     <v:stroke color="#3465a4" joinstyle="round" endcap="flat"/>
                     <v:textbox>
@@ -16229,7 +16571,7 @@
                     </v:textbox>
                     <w10:wrap type="none"/>
                   </v:rect>
-                  <v:rect id="shape_0" ID="Rectangle 22" path="m0,0l-2147483645,0l-2147483645,-2147483646l0,-2147483646xe" stroked="f" o:allowincell="f" style="position:absolute;left:9576;top:15337;width:510;height:328;mso-wrap-style:square;v-text-anchor:top">
+                  <v:rect id="shape_0" ID="Rectangle 22" path="m0,0l-2147483645,0l-2147483645,-2147483646l0,-2147483646xe" stroked="f" o:allowincell="f" style="position:absolute;left:9576;top:15337;width:508;height:326;mso-wrap-style:square;v-text-anchor:top">
                     <v:fill o:detectmouseclick="t" on="false"/>
                     <v:stroke color="#3465a4" joinstyle="round" endcap="flat"/>
                     <v:textbox>
@@ -16281,7 +16623,7 @@
                               <w:rFonts w:ascii="Times New Roman" w:hAnsi="Times New Roman"/>
                               <w:lang w:val="ru-RU"/>
                             </w:rPr>
-                            <w:t>11</w:t>
+                            <w:t>7</w:t>
                           </w:r>
                           <w:r>
                             <w:rPr>
@@ -16296,7 +16638,7 @@
                     </v:textbox>
                     <w10:wrap type="none"/>
                   </v:rect>
-                  <v:rect id="shape_0" ID="Rectangle 23" path="m0,0l-2147483645,0l-2147483645,-2147483646l0,-2147483646xe" stroked="f" o:allowincell="f" style="position:absolute;left:3700;top:15163;width:5793;height:372;mso-wrap-style:square;v-text-anchor:top">
+                  <v:rect id="shape_0" ID="Rectangle 23" path="m0,0l-2147483645,0l-2147483645,-2147483646l0,-2147483646xe" stroked="f" o:allowincell="f" style="position:absolute;left:3700;top:15163;width:5791;height:370;mso-wrap-style:square;v-text-anchor:top">
                     <v:fill o:detectmouseclick="t" on="false"/>
                     <v:stroke color="#3465a4" joinstyle="round" endcap="flat"/>
                     <v:textbox>
@@ -16427,7 +16769,7 @@
                     <w10:wrap type="none"/>
                   </v:rect>
                 </v:group>
-                <v:rect id="shape_0" ID="Rectangle 24" path="m0,0l-2147483645,0l-2147483645,-2147483646l0,-2147483646xe" stroked="f" o:allowincell="f" style="position:absolute;left:817;top:15216;width:1377;height:264;mso-wrap-style:none;v-text-anchor:middle">
+                <v:rect id="shape_0" ID="Rectangle 24" path="m0,0l-2147483645,0l-2147483645,-2147483646l0,-2147483646xe" stroked="f" o:allowincell="f" style="position:absolute;left:817;top:15216;width:1375;height:262;mso-wrap-style:none;v-text-anchor:middle">
                   <v:fill o:detectmouseclick="t" on="false"/>
                   <v:stroke color="#3465a4" joinstyle="round" endcap="flat"/>
                   <v:textbox>
@@ -16474,7 +16816,7 @@
       <mc:AlternateContent>
         <mc:Choice Requires="wpg">
           <w:drawing>
-            <wp:anchor behindDoc="1" distT="13335" distB="12065" distL="13335" distR="12065" simplePos="0" locked="0" layoutInCell="1" allowOverlap="1" relativeHeight="124" wp14:anchorId="10994A42">
+            <wp:anchor behindDoc="1" distT="13335" distB="12065" distL="13335" distR="12065" simplePos="0" locked="0" layoutInCell="1" allowOverlap="1" relativeHeight="141" wp14:anchorId="10994A42">
               <wp:simplePos x="0" y="0"/>
               <wp:positionH relativeFrom="column">
                 <wp:posOffset>-229870</wp:posOffset>
@@ -16485,7 +16827,7 @@
               <wp:extent cx="6656070" cy="10290175"/>
               <wp:effectExtent l="13335" t="13335" r="12065" b="12065"/>
               <wp:wrapNone/>
-              <wp:docPr id="18" name="Группа 10"/>
+              <wp:docPr id="21" name="Группа 10"/>
               <a:graphic xmlns:a="http://schemas.openxmlformats.org/drawingml/2006/main">
                 <a:graphicData uri="http://schemas.microsoft.com/office/word/2010/wordprocessingGroup">
                   <wpg:wgp>
@@ -16499,12 +16841,12 @@
                       </a:xfrm>
                     </wpg:grpSpPr>
                     <wps:wsp>
-                      <wps:cNvPr id="19" name="Rectangle 26"/>
+                      <wps:cNvPr id="22" name="Rectangle 26"/>
                       <wps:cNvSpPr/>
                       <wps:spPr>
                         <a:xfrm>
                           <a:off x="0" y="0"/>
-                          <a:ext cx="6651000" cy="10287000"/>
+                          <a:ext cx="6649560" cy="10285560"/>
                         </a:xfrm>
                         <a:prstGeom prst="rect">
                           <a:avLst/>
@@ -16751,12 +17093,12 @@
                       <wps:bodyPr/>
                     </wps:wsp>
                     <wps:wsp>
-                      <wps:cNvPr id="20" name="Rectangle 36"/>
+                      <wps:cNvPr id="23" name="Rectangle 36"/>
                       <wps:cNvSpPr/>
                       <wps:spPr>
                         <a:xfrm>
                           <a:off x="17640" y="9220680"/>
-                          <a:ext cx="285120" cy="150480"/>
+                          <a:ext cx="283680" cy="149400"/>
                         </a:xfrm>
                         <a:prstGeom prst="rect">
                           <a:avLst/>
@@ -16806,12 +17148,12 @@
                       </wps:bodyPr>
                     </wps:wsp>
                     <wps:wsp>
-                      <wps:cNvPr id="21" name="Rectangle 37"/>
+                      <wps:cNvPr id="24" name="Rectangle 37"/>
                       <wps:cNvSpPr/>
                       <wps:spPr>
                         <a:xfrm>
                           <a:off x="349920" y="9220680"/>
-                          <a:ext cx="357480" cy="150480"/>
+                          <a:ext cx="356400" cy="149400"/>
                         </a:xfrm>
                         <a:prstGeom prst="rect">
                           <a:avLst/>
@@ -16855,12 +17197,12 @@
                       </wps:bodyPr>
                     </wps:wsp>
                     <wps:wsp>
-                      <wps:cNvPr id="22" name="Rectangle 38"/>
+                      <wps:cNvPr id="25" name="Rectangle 38"/>
                       <wps:cNvSpPr/>
                       <wps:spPr>
                         <a:xfrm>
                           <a:off x="754920" y="9220680"/>
-                          <a:ext cx="847800" cy="150480"/>
+                          <a:ext cx="846360" cy="149400"/>
                         </a:xfrm>
                         <a:prstGeom prst="rect">
                           <a:avLst/>
@@ -16912,12 +17254,12 @@
                       </wps:bodyPr>
                     </wps:wsp>
                     <wps:wsp>
-                      <wps:cNvPr id="23" name="Rectangle 39"/>
+                      <wps:cNvPr id="26" name="Rectangle 39"/>
                       <wps:cNvSpPr/>
                       <wps:spPr>
                         <a:xfrm>
                           <a:off x="1659240" y="9220680"/>
-                          <a:ext cx="502200" cy="150480"/>
+                          <a:ext cx="501120" cy="149400"/>
                         </a:xfrm>
                         <a:prstGeom prst="rect">
                           <a:avLst/>
@@ -16961,12 +17303,12 @@
                       </wps:bodyPr>
                     </wps:wsp>
                     <wps:wsp>
-                      <wps:cNvPr id="24" name="Rectangle 40"/>
+                      <wps:cNvPr id="27" name="Rectangle 40"/>
                       <wps:cNvSpPr/>
                       <wps:spPr>
                         <a:xfrm>
                           <a:off x="2198880" y="9220680"/>
-                          <a:ext cx="324360" cy="150480"/>
+                          <a:ext cx="323280" cy="149400"/>
                         </a:xfrm>
                         <a:prstGeom prst="rect">
                           <a:avLst/>
@@ -17010,12 +17352,12 @@
                       </wps:bodyPr>
                     </wps:wsp>
                     <wps:wsp>
-                      <wps:cNvPr id="25" name="Rectangle 41"/>
+                      <wps:cNvPr id="28" name="Rectangle 41"/>
                       <wps:cNvSpPr/>
                       <wps:spPr>
                         <a:xfrm>
                           <a:off x="5304240" y="9399240"/>
-                          <a:ext cx="482760" cy="149760"/>
+                          <a:ext cx="481320" cy="148680"/>
                         </a:xfrm>
                         <a:prstGeom prst="rect">
                           <a:avLst/>
@@ -17056,12 +17398,12 @@
                       </wps:bodyPr>
                     </wps:wsp>
                     <wps:wsp>
-                      <wps:cNvPr id="26" name="Rectangle 42"/>
+                      <wps:cNvPr id="29" name="Rectangle 42"/>
                       <wps:cNvSpPr/>
                       <wps:spPr>
                         <a:xfrm>
                           <a:off x="5304240" y="9587160"/>
-                          <a:ext cx="482760" cy="150480"/>
+                          <a:ext cx="481320" cy="149400"/>
                         </a:xfrm>
                         <a:prstGeom prst="rect">
                           <a:avLst/>
@@ -17103,12 +17445,12 @@
                       </wps:bodyPr>
                     </wps:wsp>
                     <wps:wsp>
-                      <wps:cNvPr id="27" name="Rectangle 43"/>
+                      <wps:cNvPr id="30" name="Rectangle 43"/>
                       <wps:cNvSpPr/>
                       <wps:spPr>
                         <a:xfrm>
                           <a:off x="2585880" y="8977680"/>
-                          <a:ext cx="3984120" cy="234360"/>
+                          <a:ext cx="3982680" cy="232920"/>
                         </a:xfrm>
                         <a:prstGeom prst="rect">
                           <a:avLst/>
@@ -17361,16 +17703,16 @@
                       <wpg:grpSpPr>
                         <a:xfrm>
                           <a:off x="12600" y="9387720"/>
-                          <a:ext cx="1609200" cy="175320"/>
+                          <a:ext cx="1607760" cy="173880"/>
                         </a:xfrm>
                       </wpg:grpSpPr>
                       <wps:wsp>
-                        <wps:cNvPr id="28" name="Rectangle 50"/>
+                        <wps:cNvPr id="31" name="Rectangle 50"/>
                         <wps:cNvSpPr/>
                         <wps:spPr>
                           <a:xfrm>
                             <a:off x="0" y="15840"/>
-                            <a:ext cx="699120" cy="150480"/>
+                            <a:ext cx="698040" cy="149400"/>
                           </a:xfrm>
                           <a:prstGeom prst="rect">
                             <a:avLst/>
@@ -17423,12 +17765,12 @@
                         </wps:bodyPr>
                       </wps:wsp>
                       <wps:wsp>
-                        <wps:cNvPr id="29" name="Rectangle 51"/>
+                        <wps:cNvPr id="32" name="Rectangle 51"/>
                         <wps:cNvSpPr/>
                         <wps:spPr>
                           <a:xfrm>
                             <a:off x="734040" y="0"/>
-                            <a:ext cx="875160" cy="175320"/>
+                            <a:ext cx="873720" cy="173880"/>
                           </a:xfrm>
                           <a:prstGeom prst="rect">
                             <a:avLst/>
@@ -17495,16 +17837,16 @@
                       <wpg:grpSpPr>
                         <a:xfrm>
                           <a:off x="12600" y="9582120"/>
-                          <a:ext cx="1589400" cy="150480"/>
+                          <a:ext cx="1587960" cy="149400"/>
                         </a:xfrm>
                       </wpg:grpSpPr>
                       <wps:wsp>
-                        <wps:cNvPr id="30" name="Rectangle 53"/>
+                        <wps:cNvPr id="33" name="Rectangle 53"/>
                         <wps:cNvSpPr/>
                         <wps:spPr>
                           <a:xfrm>
                             <a:off x="0" y="0"/>
-                            <a:ext cx="699120" cy="150480"/>
+                            <a:ext cx="698040" cy="149400"/>
                           </a:xfrm>
                           <a:prstGeom prst="rect">
                             <a:avLst/>
@@ -17552,12 +17894,12 @@
                         </wps:bodyPr>
                       </wps:wsp>
                       <wps:wsp>
-                        <wps:cNvPr id="31" name="Rectangle 54"/>
+                        <wps:cNvPr id="34" name="Rectangle 54"/>
                         <wps:cNvSpPr/>
                         <wps:spPr>
                           <a:xfrm>
                             <a:off x="741960" y="0"/>
-                            <a:ext cx="847800" cy="150480"/>
+                            <a:ext cx="846360" cy="149400"/>
                           </a:xfrm>
                           <a:prstGeom prst="rect">
                             <a:avLst/>
@@ -17609,16 +17951,16 @@
                       <wpg:grpSpPr>
                         <a:xfrm>
                           <a:off x="12600" y="9765000"/>
-                          <a:ext cx="1589400" cy="150480"/>
+                          <a:ext cx="1587960" cy="149400"/>
                         </a:xfrm>
                       </wpg:grpSpPr>
                       <wps:wsp>
-                        <wps:cNvPr id="32" name="Rectangle 56"/>
+                        <wps:cNvPr id="35" name="Rectangle 56"/>
                         <wps:cNvSpPr/>
                         <wps:spPr>
                           <a:xfrm>
                             <a:off x="0" y="0"/>
-                            <a:ext cx="699120" cy="150480"/>
+                            <a:ext cx="698040" cy="149400"/>
                           </a:xfrm>
                           <a:prstGeom prst="rect">
                             <a:avLst/>
@@ -17663,12 +18005,12 @@
                         </wps:bodyPr>
                       </wps:wsp>
                       <wps:wsp>
-                        <wps:cNvPr id="33" name="Rectangle 57"/>
+                        <wps:cNvPr id="36" name="Rectangle 57"/>
                         <wps:cNvSpPr/>
                         <wps:spPr>
                           <a:xfrm>
                             <a:off x="741960" y="0"/>
-                            <a:ext cx="847800" cy="150480"/>
+                            <a:ext cx="846360" cy="149400"/>
                           </a:xfrm>
                           <a:prstGeom prst="rect">
                             <a:avLst/>
@@ -17707,16 +18049,16 @@
                       <wpg:grpSpPr>
                         <a:xfrm>
                           <a:off x="12600" y="9942840"/>
-                          <a:ext cx="1589400" cy="150480"/>
+                          <a:ext cx="1587960" cy="149400"/>
                         </a:xfrm>
                       </wpg:grpSpPr>
                       <wps:wsp>
-                        <wps:cNvPr id="34" name="Rectangle 59"/>
+                        <wps:cNvPr id="37" name="Rectangle 59"/>
                         <wps:cNvSpPr/>
                         <wps:spPr>
                           <a:xfrm>
                             <a:off x="0" y="0"/>
-                            <a:ext cx="699120" cy="150480"/>
+                            <a:ext cx="698040" cy="149400"/>
                           </a:xfrm>
                           <a:prstGeom prst="rect">
                             <a:avLst/>
@@ -17761,12 +18103,12 @@
                         </wps:bodyPr>
                       </wps:wsp>
                       <wps:wsp>
-                        <wps:cNvPr id="35" name="Rectangle 60"/>
+                        <wps:cNvPr id="38" name="Rectangle 60"/>
                         <wps:cNvSpPr/>
                         <wps:spPr>
                           <a:xfrm>
                             <a:off x="741960" y="0"/>
-                            <a:ext cx="847800" cy="150480"/>
+                            <a:ext cx="846360" cy="149400"/>
                           </a:xfrm>
                           <a:prstGeom prst="rect">
                             <a:avLst/>
@@ -17805,16 +18147,16 @@
                       <wpg:grpSpPr>
                         <a:xfrm>
                           <a:off x="12600" y="10120680"/>
-                          <a:ext cx="1589400" cy="150480"/>
+                          <a:ext cx="1587960" cy="149400"/>
                         </a:xfrm>
                       </wpg:grpSpPr>
                       <wps:wsp>
-                        <wps:cNvPr id="36" name="Rectangle 62"/>
+                        <wps:cNvPr id="39" name="Rectangle 62"/>
                         <wps:cNvSpPr/>
                         <wps:spPr>
                           <a:xfrm>
                             <a:off x="0" y="0"/>
-                            <a:ext cx="699120" cy="150480"/>
+                            <a:ext cx="698040" cy="149400"/>
                           </a:xfrm>
                           <a:prstGeom prst="rect">
                             <a:avLst/>
@@ -17859,12 +18201,12 @@
                         </wps:bodyPr>
                       </wps:wsp>
                       <wps:wsp>
-                        <wps:cNvPr id="37" name="Rectangle 63"/>
+                        <wps:cNvPr id="40" name="Rectangle 63"/>
                         <wps:cNvSpPr/>
                         <wps:spPr>
                           <a:xfrm>
                             <a:off x="741960" y="0"/>
-                            <a:ext cx="847800" cy="150480"/>
+                            <a:ext cx="846360" cy="149400"/>
                           </a:xfrm>
                           <a:prstGeom prst="rect">
                             <a:avLst/>
@@ -17933,12 +18275,12 @@
                       <wps:bodyPr/>
                     </wps:wsp>
                     <wps:wsp>
-                      <wps:cNvPr id="38" name="Rectangle 65"/>
+                      <wps:cNvPr id="41" name="Rectangle 65"/>
                       <wps:cNvSpPr/>
                       <wps:spPr>
                         <a:xfrm>
                           <a:off x="2593440" y="9523800"/>
-                          <a:ext cx="2094120" cy="723960"/>
+                          <a:ext cx="2093040" cy="722520"/>
                         </a:xfrm>
                         <a:prstGeom prst="rect">
                           <a:avLst/>
@@ -18081,12 +18423,12 @@
                       <wps:bodyPr/>
                     </wps:wsp>
                     <wps:wsp>
-                      <wps:cNvPr id="39" name="Rectangle 69"/>
+                      <wps:cNvPr id="42" name="Rectangle 69"/>
                       <wps:cNvSpPr/>
                       <wps:spPr>
                         <a:xfrm>
                           <a:off x="4759920" y="9399240"/>
-                          <a:ext cx="482040" cy="149760"/>
+                          <a:ext cx="480600" cy="148680"/>
                         </a:xfrm>
                         <a:prstGeom prst="rect">
                           <a:avLst/>
@@ -18126,12 +18468,12 @@
                       </wps:bodyPr>
                     </wps:wsp>
                     <wps:wsp>
-                      <wps:cNvPr id="40" name="Rectangle 70"/>
+                      <wps:cNvPr id="43" name="Rectangle 70"/>
                       <wps:cNvSpPr/>
                       <wps:spPr>
                         <a:xfrm>
                           <a:off x="5852880" y="9399240"/>
-                          <a:ext cx="766440" cy="149760"/>
+                          <a:ext cx="765000" cy="148680"/>
                         </a:xfrm>
                         <a:prstGeom prst="rect">
                           <a:avLst/>
@@ -18172,12 +18514,12 @@
                       </wps:bodyPr>
                     </wps:wsp>
                     <wps:wsp>
-                      <wps:cNvPr id="41" name="Rectangle 71"/>
+                      <wps:cNvPr id="44" name="Rectangle 71"/>
                       <wps:cNvSpPr/>
                       <wps:spPr>
                         <a:xfrm>
                           <a:off x="5857920" y="9582120"/>
-                          <a:ext cx="765000" cy="149760"/>
+                          <a:ext cx="763920" cy="148680"/>
                         </a:xfrm>
                         <a:prstGeom prst="rect">
                           <a:avLst/>
@@ -18209,14 +18551,7 @@
                                 <w:sz w:val="20"/>
                                 <w:lang w:val="en-US"/>
                               </w:rPr>
-                              <w:t>1</w:t>
-                            </w:r>
-                            <w:r>
-                              <w:rPr>
-                                <w:sz w:val="20"/>
-                                <w:lang w:val="en-US"/>
-                              </w:rPr>
-                              <w:t>2</w:t>
+                              <w:t>13</w:t>
                             </w:r>
                           </w:p>
                         </w:txbxContent>
@@ -18276,12 +18611,12 @@
                       <wps:bodyPr/>
                     </wps:wsp>
                     <wps:wsp>
-                      <wps:cNvPr id="42" name="Rectangle 74"/>
+                      <wps:cNvPr id="45" name="Rectangle 74"/>
                       <wps:cNvSpPr/>
                       <wps:spPr>
                         <a:xfrm>
                           <a:off x="4759920" y="9864720"/>
-                          <a:ext cx="1859400" cy="334080"/>
+                          <a:ext cx="1857960" cy="332640"/>
                         </a:xfrm>
                         <a:prstGeom prst="rect">
                           <a:avLst/>
@@ -18341,7 +18676,7 @@
         <mc:Fallback>
           <w:pict>
             <v:group id="shape_0" alt="Группа 10" style="position:absolute;margin-left:-18.1pt;margin-top:-19.25pt;width:524.05pt;height:810.2pt" coordorigin="-362,-385" coordsize="10481,16204">
-              <v:rect id="shape_0" ID="Rectangle 26" path="m0,0l-2147483645,0l-2147483645,-2147483646l0,-2147483646xe" stroked="t" o:allowincell="f" style="position:absolute;left:-362;top:-385;width:10473;height:16199;mso-wrap-style:none;v-text-anchor:middle">
+              <v:rect id="shape_0" ID="Rectangle 26" path="m0,0l-2147483645,0l-2147483645,-2147483646l0,-2147483646xe" stroked="t" o:allowincell="f" style="position:absolute;left:-362;top:-385;width:10471;height:16197;mso-wrap-style:none;v-text-anchor:middle">
                 <v:fill o:detectmouseclick="t" on="false"/>
                 <v:stroke color="black" weight="25560" joinstyle="miter" endcap="flat"/>
                 <w10:wrap type="none"/>
@@ -18391,7 +18726,7 @@
                 <v:fill o:detectmouseclick="t" on="false"/>
                 <w10:wrap type="none"/>
               </v:line>
-              <v:rect id="shape_0" ID="Rectangle 36" path="m0,0l-2147483645,0l-2147483645,-2147483646l0,-2147483646xe" stroked="f" o:allowincell="f" style="position:absolute;left:-334;top:14136;width:448;height:236;mso-wrap-style:square;v-text-anchor:top">
+              <v:rect id="shape_0" ID="Rectangle 36" path="m0,0l-2147483645,0l-2147483645,-2147483646l0,-2147483646xe" stroked="f" o:allowincell="f" style="position:absolute;left:-334;top:14136;width:446;height:234;mso-wrap-style:square;v-text-anchor:top">
                 <v:fill o:detectmouseclick="t" on="false"/>
                 <v:stroke color="#3465a4" joinstyle="round" endcap="flat"/>
                 <v:textbox>
@@ -18425,7 +18760,7 @@
                 </v:textbox>
                 <w10:wrap type="none"/>
               </v:rect>
-              <v:rect id="shape_0" ID="Rectangle 37" path="m0,0l-2147483645,0l-2147483645,-2147483646l0,-2147483646xe" stroked="f" o:allowincell="f" style="position:absolute;left:189;top:14136;width:562;height:236;mso-wrap-style:square;v-text-anchor:top">
+              <v:rect id="shape_0" ID="Rectangle 37" path="m0,0l-2147483645,0l-2147483645,-2147483646l0,-2147483646xe" stroked="f" o:allowincell="f" style="position:absolute;left:189;top:14136;width:560;height:234;mso-wrap-style:square;v-text-anchor:top">
                 <v:fill o:detectmouseclick="t" on="false"/>
                 <v:stroke color="#3465a4" joinstyle="round" endcap="flat"/>
                 <v:textbox>
@@ -18453,7 +18788,7 @@
                 </v:textbox>
                 <w10:wrap type="none"/>
               </v:rect>
-              <v:rect id="shape_0" ID="Rectangle 38" path="m0,0l-2147483645,0l-2147483645,-2147483646l0,-2147483646xe" stroked="f" o:allowincell="f" style="position:absolute;left:827;top:14136;width:1334;height:236;mso-wrap-style:square;v-text-anchor:top">
+              <v:rect id="shape_0" ID="Rectangle 38" path="m0,0l-2147483645,0l-2147483645,-2147483646l0,-2147483646xe" stroked="f" o:allowincell="f" style="position:absolute;left:827;top:14136;width:1332;height:234;mso-wrap-style:square;v-text-anchor:top">
                 <v:fill o:detectmouseclick="t" on="false"/>
                 <v:stroke color="#3465a4" joinstyle="round" endcap="flat"/>
                 <v:textbox>
@@ -18489,7 +18824,7 @@
                 </v:textbox>
                 <w10:wrap type="none"/>
               </v:rect>
-              <v:rect id="shape_0" ID="Rectangle 39" path="m0,0l-2147483645,0l-2147483645,-2147483646l0,-2147483646xe" stroked="f" o:allowincell="f" style="position:absolute;left:2251;top:14136;width:790;height:236;mso-wrap-style:square;v-text-anchor:top">
+              <v:rect id="shape_0" ID="Rectangle 39" path="m0,0l-2147483645,0l-2147483645,-2147483646l0,-2147483646xe" stroked="f" o:allowincell="f" style="position:absolute;left:2251;top:14136;width:788;height:234;mso-wrap-style:square;v-text-anchor:top">
                 <v:fill o:detectmouseclick="t" on="false"/>
                 <v:stroke color="#3465a4" joinstyle="round" endcap="flat"/>
                 <v:textbox>
@@ -18517,7 +18852,7 @@
                 </v:textbox>
                 <w10:wrap type="none"/>
               </v:rect>
-              <v:rect id="shape_0" ID="Rectangle 40" path="m0,0l-2147483645,0l-2147483645,-2147483646l0,-2147483646xe" stroked="f" o:allowincell="f" style="position:absolute;left:3101;top:14136;width:510;height:236;mso-wrap-style:square;v-text-anchor:top">
+              <v:rect id="shape_0" ID="Rectangle 40" path="m0,0l-2147483645,0l-2147483645,-2147483646l0,-2147483646xe" stroked="f" o:allowincell="f" style="position:absolute;left:3101;top:14136;width:508;height:234;mso-wrap-style:square;v-text-anchor:top">
                 <v:fill o:detectmouseclick="t" on="false"/>
                 <v:stroke color="#3465a4" joinstyle="round" endcap="flat"/>
                 <v:textbox>
@@ -18545,7 +18880,7 @@
                 </v:textbox>
                 <w10:wrap type="none"/>
               </v:rect>
-              <v:rect id="shape_0" ID="Rectangle 41" path="m0,0l-2147483645,0l-2147483645,-2147483646l0,-2147483646xe" stroked="f" o:allowincell="f" style="position:absolute;left:7991;top:14417;width:759;height:235;mso-wrap-style:square;v-text-anchor:top">
+              <v:rect id="shape_0" ID="Rectangle 41" path="m0,0l-2147483645,0l-2147483645,-2147483646l0,-2147483646xe" stroked="f" o:allowincell="f" style="position:absolute;left:7991;top:14417;width:757;height:233;mso-wrap-style:square;v-text-anchor:top">
                 <v:fill o:detectmouseclick="t" on="false"/>
                 <v:stroke color="#3465a4" joinstyle="round" endcap="flat"/>
                 <v:textbox>
@@ -18570,7 +18905,7 @@
                 </v:textbox>
                 <w10:wrap type="none"/>
               </v:rect>
-              <v:rect id="shape_0" ID="Rectangle 42" path="m0,0l-2147483645,0l-2147483645,-2147483646l0,-2147483646xe" stroked="f" o:allowincell="f" style="position:absolute;left:7991;top:14713;width:759;height:236;mso-wrap-style:square;v-text-anchor:top">
+              <v:rect id="shape_0" ID="Rectangle 42" path="m0,0l-2147483645,0l-2147483645,-2147483646l0,-2147483646xe" stroked="f" o:allowincell="f" style="position:absolute;left:7991;top:14713;width:757;height:234;mso-wrap-style:square;v-text-anchor:top">
                 <v:fill o:detectmouseclick="t" on="false"/>
                 <v:stroke color="#3465a4" joinstyle="round" endcap="flat"/>
                 <v:textbox>
@@ -18596,7 +18931,7 @@
                 </v:textbox>
                 <w10:wrap type="none"/>
               </v:rect>
-              <v:rect id="shape_0" ID="Rectangle 43" path="m0,0l-2147483645,0l-2147483645,-2147483646l0,-2147483646xe" stroked="f" o:allowincell="f" style="position:absolute;left:3710;top:13753;width:6273;height:368;mso-wrap-style:square;v-text-anchor:top">
+              <v:rect id="shape_0" ID="Rectangle 43" path="m0,0l-2147483645,0l-2147483645,-2147483646l0,-2147483646xe" stroked="f" o:allowincell="f" style="position:absolute;left:3710;top:13753;width:6271;height:366;mso-wrap-style:square;v-text-anchor:top">
                 <v:fill o:detectmouseclick="t" on="false"/>
                 <v:stroke color="#3465a4" joinstyle="round" endcap="flat"/>
                 <v:textbox>
@@ -18729,8 +19064,8 @@
                 <v:fill o:detectmouseclick="t" on="false"/>
                 <w10:wrap type="none"/>
               </v:line>
-              <v:group id="shape_0" style="position:absolute;left:-342;top:14399;width:2534;height:276">
-                <v:rect id="shape_0" ID="Rectangle 50" path="m0,0l-2147483645,0l-2147483645,-2147483646l0,-2147483646xe" stroked="f" o:allowincell="f" style="position:absolute;left:-342;top:14424;width:1100;height:236;mso-wrap-style:square;v-text-anchor:top">
+              <v:group id="shape_0" style="position:absolute;left:-342;top:14399;width:2532;height:274">
+                <v:rect id="shape_0" ID="Rectangle 50" path="m0,0l-2147483645,0l-2147483645,-2147483646l0,-2147483646xe" stroked="f" o:allowincell="f" style="position:absolute;left:-342;top:14424;width:1098;height:234;mso-wrap-style:square;v-text-anchor:top">
                   <v:fill o:detectmouseclick="t" on="false"/>
                   <v:stroke color="#3465a4" joinstyle="round" endcap="flat"/>
                   <v:textbox>
@@ -18767,7 +19102,7 @@
                   </v:textbox>
                   <w10:wrap type="none"/>
                 </v:rect>
-                <v:rect id="shape_0" ID="Rectangle 51" path="m0,0l-2147483645,0l-2147483645,-2147483646l0,-2147483646xe" stroked="f" o:allowincell="f" style="position:absolute;left:814;top:14399;width:1377;height:275;mso-wrap-style:square;v-text-anchor:top">
+                <v:rect id="shape_0" ID="Rectangle 51" path="m0,0l-2147483645,0l-2147483645,-2147483646l0,-2147483646xe" stroked="f" o:allowincell="f" style="position:absolute;left:814;top:14399;width:1375;height:273;mso-wrap-style:square;v-text-anchor:top">
                   <v:fill o:detectmouseclick="t" on="false"/>
                   <v:stroke color="#3465a4" joinstyle="round" endcap="flat"/>
                   <v:textbox>
@@ -18814,8 +19149,8 @@
                   <w10:wrap type="none"/>
                 </v:rect>
               </v:group>
-              <v:group id="shape_0" style="position:absolute;left:-342;top:14705;width:2504;height:237">
-                <v:rect id="shape_0" ID="Rectangle 53" path="m0,0l-2147483645,0l-2147483645,-2147483646l0,-2147483646xe" stroked="f" o:allowincell="f" style="position:absolute;left:-342;top:14705;width:1100;height:236;mso-wrap-style:square;v-text-anchor:top">
+              <v:group id="shape_0" style="position:absolute;left:-342;top:14705;width:2501;height:235">
+                <v:rect id="shape_0" ID="Rectangle 53" path="m0,0l-2147483645,0l-2147483645,-2147483646l0,-2147483646xe" stroked="f" o:allowincell="f" style="position:absolute;left:-342;top:14705;width:1098;height:234;mso-wrap-style:square;v-text-anchor:top">
                   <v:fill o:detectmouseclick="t" on="false"/>
                   <v:stroke color="#3465a4" joinstyle="round" endcap="flat"/>
                   <v:textbox>
@@ -18847,7 +19182,7 @@
                   </v:textbox>
                   <w10:wrap type="none"/>
                 </v:rect>
-                <v:rect id="shape_0" ID="Rectangle 54" path="m0,0l-2147483645,0l-2147483645,-2147483646l0,-2147483646xe" stroked="f" o:allowincell="f" style="position:absolute;left:826;top:14705;width:1334;height:236;mso-wrap-style:square;v-text-anchor:top">
+                <v:rect id="shape_0" ID="Rectangle 54" path="m0,0l-2147483645,0l-2147483645,-2147483646l0,-2147483646xe" stroked="f" o:allowincell="f" style="position:absolute;left:826;top:14705;width:1332;height:234;mso-wrap-style:square;v-text-anchor:top">
                   <v:fill o:detectmouseclick="t" on="false"/>
                   <v:stroke color="#3465a4" joinstyle="round" endcap="flat"/>
                   <v:textbox>
@@ -18879,8 +19214,8 @@
                   <w10:wrap type="none"/>
                 </v:rect>
               </v:group>
-              <v:group id="shape_0" style="position:absolute;left:-342;top:14993;width:2504;height:237">
-                <v:rect id="shape_0" ID="Rectangle 56" path="m0,0l-2147483645,0l-2147483645,-2147483646l0,-2147483646xe" stroked="f" o:allowincell="f" style="position:absolute;left:-342;top:14993;width:1100;height:236;mso-wrap-style:square;v-text-anchor:top">
+              <v:group id="shape_0" style="position:absolute;left:-342;top:14993;width:2501;height:235">
+                <v:rect id="shape_0" ID="Rectangle 56" path="m0,0l-2147483645,0l-2147483645,-2147483646l0,-2147483646xe" stroked="f" o:allowincell="f" style="position:absolute;left:-342;top:14993;width:1098;height:234;mso-wrap-style:square;v-text-anchor:top">
                   <v:fill o:detectmouseclick="t" on="false"/>
                   <v:stroke color="#3465a4" joinstyle="round" endcap="flat"/>
                   <v:textbox>
@@ -18909,7 +19244,7 @@
                   </v:textbox>
                   <w10:wrap type="none"/>
                 </v:rect>
-                <v:rect id="shape_0" ID="Rectangle 57" path="m0,0l-2147483645,0l-2147483645,-2147483646l0,-2147483646xe" stroked="f" o:allowincell="f" style="position:absolute;left:826;top:14993;width:1334;height:236;mso-wrap-style:none;v-text-anchor:middle">
+                <v:rect id="shape_0" ID="Rectangle 57" path="m0,0l-2147483645,0l-2147483645,-2147483646l0,-2147483646xe" stroked="f" o:allowincell="f" style="position:absolute;left:826;top:14993;width:1332;height:234;mso-wrap-style:none;v-text-anchor:middle">
                   <v:fill o:detectmouseclick="t" on="false"/>
                   <v:stroke color="#3465a4" joinstyle="round" endcap="flat"/>
                   <v:textbox>
@@ -18928,8 +19263,8 @@
                   <w10:wrap type="none"/>
                 </v:rect>
               </v:group>
-              <v:group id="shape_0" style="position:absolute;left:-342;top:15273;width:2504;height:237">
-                <v:rect id="shape_0" ID="Rectangle 59" path="m0,0l-2147483645,0l-2147483645,-2147483646l0,-2147483646xe" stroked="f" o:allowincell="f" style="position:absolute;left:-342;top:15273;width:1100;height:236;mso-wrap-style:square;v-text-anchor:top">
+              <v:group id="shape_0" style="position:absolute;left:-342;top:15273;width:2501;height:235">
+                <v:rect id="shape_0" ID="Rectangle 59" path="m0,0l-2147483645,0l-2147483645,-2147483646l0,-2147483646xe" stroked="f" o:allowincell="f" style="position:absolute;left:-342;top:15273;width:1098;height:234;mso-wrap-style:square;v-text-anchor:top">
                   <v:fill o:detectmouseclick="t" on="false"/>
                   <v:stroke color="#3465a4" joinstyle="round" endcap="flat"/>
                   <v:textbox>
@@ -18958,7 +19293,7 @@
                   </v:textbox>
                   <w10:wrap type="none"/>
                 </v:rect>
-                <v:rect id="shape_0" ID="Rectangle 60" path="m0,0l-2147483645,0l-2147483645,-2147483646l0,-2147483646xe" stroked="f" o:allowincell="f" style="position:absolute;left:826;top:15273;width:1334;height:236;mso-wrap-style:none;v-text-anchor:middle">
+                <v:rect id="shape_0" ID="Rectangle 60" path="m0,0l-2147483645,0l-2147483645,-2147483646l0,-2147483646xe" stroked="f" o:allowincell="f" style="position:absolute;left:826;top:15273;width:1332;height:234;mso-wrap-style:none;v-text-anchor:middle">
                   <v:fill o:detectmouseclick="t" on="false"/>
                   <v:stroke color="#3465a4" joinstyle="round" endcap="flat"/>
                   <v:textbox>
@@ -18977,8 +19312,8 @@
                   <w10:wrap type="none"/>
                 </v:rect>
               </v:group>
-              <v:group id="shape_0" style="position:absolute;left:-342;top:15553;width:2504;height:237">
-                <v:rect id="shape_0" ID="Rectangle 62" path="m0,0l-2147483645,0l-2147483645,-2147483646l0,-2147483646xe" stroked="f" o:allowincell="f" style="position:absolute;left:-342;top:15553;width:1100;height:236;mso-wrap-style:square;v-text-anchor:top">
+              <v:group id="shape_0" style="position:absolute;left:-342;top:15553;width:2501;height:235">
+                <v:rect id="shape_0" ID="Rectangle 62" path="m0,0l-2147483645,0l-2147483645,-2147483646l0,-2147483646xe" stroked="f" o:allowincell="f" style="position:absolute;left:-342;top:15553;width:1098;height:234;mso-wrap-style:square;v-text-anchor:top">
                   <v:fill o:detectmouseclick="t" on="false"/>
                   <v:stroke color="#3465a4" joinstyle="round" endcap="flat"/>
                   <v:textbox>
@@ -19007,7 +19342,7 @@
                   </v:textbox>
                   <w10:wrap type="none"/>
                 </v:rect>
-                <v:rect id="shape_0" ID="Rectangle 63" path="m0,0l-2147483645,0l-2147483645,-2147483646l0,-2147483646xe" stroked="f" o:allowincell="f" style="position:absolute;left:826;top:15553;width:1334;height:236;mso-wrap-style:none;v-text-anchor:middle">
+                <v:rect id="shape_0" ID="Rectangle 63" path="m0,0l-2147483645,0l-2147483645,-2147483646l0,-2147483646xe" stroked="f" o:allowincell="f" style="position:absolute;left:826;top:15553;width:1332;height:234;mso-wrap-style:none;v-text-anchor:middle">
                   <v:fill o:detectmouseclick="t" on="false"/>
                   <v:stroke color="#3465a4" joinstyle="round" endcap="flat"/>
                   <v:textbox>
@@ -19040,7 +19375,7 @@
                 <v:fill o:detectmouseclick="t" on="false"/>
                 <w10:wrap type="none"/>
               </v:line>
-              <v:rect id="shape_0" ID="Rectangle 65" path="m0,0l-2147483645,0l-2147483645,-2147483646l0,-2147483646xe" stroked="f" o:allowincell="f" style="position:absolute;left:3722;top:14613;width:3297;height:1139;mso-wrap-style:square;v-text-anchor:middle">
+              <v:rect id="shape_0" ID="Rectangle 65" path="m0,0l-2147483645,0l-2147483645,-2147483646l0,-2147483646xe" stroked="f" o:allowincell="f" style="position:absolute;left:3722;top:14613;width:3295;height:1137;mso-wrap-style:square;v-text-anchor:middle">
                 <v:fill o:detectmouseclick="t" on="false"/>
                 <v:stroke color="#3465a4" joinstyle="round" endcap="flat"/>
                 <v:textbox>
@@ -19107,7 +19442,7 @@
                 <v:fill o:detectmouseclick="t" on="false"/>
                 <w10:wrap type="none"/>
               </v:line>
-              <v:rect id="shape_0" ID="Rectangle 69" path="m0,0l-2147483645,0l-2147483645,-2147483646l0,-2147483646xe" stroked="f" o:allowincell="f" style="position:absolute;left:7134;top:14417;width:758;height:235;mso-wrap-style:square;v-text-anchor:top">
+              <v:rect id="shape_0" ID="Rectangle 69" path="m0,0l-2147483645,0l-2147483645,-2147483646l0,-2147483646xe" stroked="f" o:allowincell="f" style="position:absolute;left:7134;top:14417;width:756;height:233;mso-wrap-style:square;v-text-anchor:top">
                 <v:fill o:detectmouseclick="t" on="false"/>
                 <v:stroke color="#3465a4" joinstyle="round" endcap="flat"/>
                 <v:textbox>
@@ -19131,7 +19466,7 @@
                 </v:textbox>
                 <w10:wrap type="none"/>
               </v:rect>
-              <v:rect id="shape_0" ID="Rectangle 70" path="m0,0l-2147483645,0l-2147483645,-2147483646l0,-2147483646xe" stroked="f" o:allowincell="f" style="position:absolute;left:8855;top:14417;width:1206;height:235;mso-wrap-style:square;v-text-anchor:top">
+              <v:rect id="shape_0" ID="Rectangle 70" path="m0,0l-2147483645,0l-2147483645,-2147483646l0,-2147483646xe" stroked="f" o:allowincell="f" style="position:absolute;left:8855;top:14417;width:1204;height:233;mso-wrap-style:square;v-text-anchor:top">
                 <v:fill o:detectmouseclick="t" on="false"/>
                 <v:stroke color="#3465a4" joinstyle="round" endcap="flat"/>
                 <v:textbox>
@@ -19156,7 +19491,7 @@
                 </v:textbox>
                 <w10:wrap type="none"/>
               </v:rect>
-              <v:rect id="shape_0" ID="Rectangle 71" path="m0,0l-2147483645,0l-2147483645,-2147483646l0,-2147483646xe" stroked="f" o:allowincell="f" style="position:absolute;left:8863;top:14705;width:1204;height:235;mso-wrap-style:square;v-text-anchor:top">
+              <v:rect id="shape_0" ID="Rectangle 71" path="m0,0l-2147483645,0l-2147483645,-2147483646l0,-2147483646xe" stroked="f" o:allowincell="f" style="position:absolute;left:8863;top:14705;width:1202;height:233;mso-wrap-style:square;v-text-anchor:top">
                 <v:fill o:detectmouseclick="t" on="false"/>
                 <v:stroke color="#3465a4" joinstyle="round" endcap="flat"/>
                 <v:textbox>
@@ -19175,14 +19510,7 @@
                           <w:sz w:val="20"/>
                           <w:lang w:val="en-US"/>
                         </w:rPr>
-                        <w:t>1</w:t>
-                      </w:r>
-                      <w:r>
-                        <w:rPr>
-                          <w:sz w:val="20"/>
-                          <w:lang w:val="en-US"/>
-                        </w:rPr>
-                        <w:t>2</w:t>
+                        <w:t>13</w:t>
                       </w:r>
                     </w:p>
                   </w:txbxContent>
@@ -19199,7 +19527,7 @@
                 <v:fill o:detectmouseclick="t" on="false"/>
                 <w10:wrap type="none"/>
               </v:line>
-              <v:rect id="shape_0" ID="Rectangle 74" path="m0,0l-2147483645,0l-2147483645,-2147483646l0,-2147483646xe" stroked="f" o:allowincell="f" style="position:absolute;left:7134;top:15150;width:2927;height:525;mso-wrap-style:square;v-text-anchor:top">
+              <v:rect id="shape_0" ID="Rectangle 74" path="m0,0l-2147483645,0l-2147483645,-2147483646l0,-2147483646xe" stroked="f" o:allowincell="f" style="position:absolute;left:7134;top:15150;width:2925;height:523;mso-wrap-style:square;v-text-anchor:top">
                 <v:fill o:detectmouseclick="t" on="false"/>
                 <v:stroke color="#3465a4" joinstyle="round" endcap="flat"/>
                 <v:textbox>

</xml_diff>

<commit_message>
feat: add task 12
</commit_message>
<xml_diff>
--- a/lab9.docx
+++ b/lab9.docx
@@ -383,8 +383,8 @@
       </w:tblPr>
       <w:tblGrid>
         <w:gridCol w:w="3008"/>
-        <w:gridCol w:w="1901"/>
-        <w:gridCol w:w="2968"/>
+        <w:gridCol w:w="1900"/>
+        <w:gridCol w:w="2969"/>
         <w:gridCol w:w="2044"/>
       </w:tblGrid>
       <w:tr>
@@ -413,7 +413,7 @@
         </w:tc>
         <w:tc>
           <w:tcPr>
-            <w:tcW w:w="1901" w:type="dxa"/>
+            <w:tcW w:w="1900" w:type="dxa"/>
             <w:tcBorders>
               <w:top w:val="single" w:sz="4" w:space="0" w:color="000000"/>
               <w:start w:val="single" w:sz="4" w:space="0" w:color="000000"/>
@@ -435,7 +435,7 @@
         </w:tc>
         <w:tc>
           <w:tcPr>
-            <w:tcW w:w="2968" w:type="dxa"/>
+            <w:tcW w:w="2969" w:type="dxa"/>
             <w:tcBorders>
               <w:top w:val="single" w:sz="4" w:space="0" w:color="000000"/>
               <w:start w:val="single" w:sz="4" w:space="0" w:color="000000"/>
@@ -526,7 +526,7 @@
         </w:tc>
         <w:tc>
           <w:tcPr>
-            <w:tcW w:w="1901" w:type="dxa"/>
+            <w:tcW w:w="1900" w:type="dxa"/>
             <w:tcBorders>
               <w:start w:val="single" w:sz="4" w:space="0" w:color="000000"/>
               <w:bottom w:val="single" w:sz="4" w:space="0" w:color="000000"/>
@@ -547,7 +547,7 @@
         </w:tc>
         <w:tc>
           <w:tcPr>
-            <w:tcW w:w="2968" w:type="dxa"/>
+            <w:tcW w:w="2969" w:type="dxa"/>
             <w:tcBorders>
               <w:start w:val="single" w:sz="4" w:space="0" w:color="000000"/>
               <w:bottom w:val="single" w:sz="4" w:space="0" w:color="000000"/>
@@ -615,7 +615,7 @@
         </w:tc>
         <w:tc>
           <w:tcPr>
-            <w:tcW w:w="1901" w:type="dxa"/>
+            <w:tcW w:w="1900" w:type="dxa"/>
             <w:tcBorders>
               <w:start w:val="single" w:sz="4" w:space="0" w:color="000000"/>
               <w:bottom w:val="single" w:sz="4" w:space="0" w:color="000000"/>
@@ -636,7 +636,7 @@
         </w:tc>
         <w:tc>
           <w:tcPr>
-            <w:tcW w:w="2968" w:type="dxa"/>
+            <w:tcW w:w="2969" w:type="dxa"/>
             <w:tcBorders>
               <w:start w:val="single" w:sz="4" w:space="0" w:color="000000"/>
               <w:bottom w:val="single" w:sz="4" w:space="0" w:color="000000"/>
@@ -703,7 +703,7 @@
         </w:tc>
         <w:tc>
           <w:tcPr>
-            <w:tcW w:w="1901" w:type="dxa"/>
+            <w:tcW w:w="1900" w:type="dxa"/>
             <w:tcBorders>
               <w:start w:val="single" w:sz="4" w:space="0" w:color="000000"/>
               <w:bottom w:val="single" w:sz="4" w:space="0" w:color="000000"/>
@@ -724,7 +724,7 @@
         </w:tc>
         <w:tc>
           <w:tcPr>
-            <w:tcW w:w="2968" w:type="dxa"/>
+            <w:tcW w:w="2969" w:type="dxa"/>
             <w:tcBorders>
               <w:start w:val="single" w:sz="4" w:space="0" w:color="000000"/>
               <w:bottom w:val="single" w:sz="4" w:space="0" w:color="000000"/>
@@ -791,7 +791,7 @@
         </w:tc>
         <w:tc>
           <w:tcPr>
-            <w:tcW w:w="1901" w:type="dxa"/>
+            <w:tcW w:w="1900" w:type="dxa"/>
             <w:tcBorders>
               <w:start w:val="single" w:sz="4" w:space="0" w:color="000000"/>
               <w:bottom w:val="single" w:sz="4" w:space="0" w:color="000000"/>
@@ -812,7 +812,7 @@
         </w:tc>
         <w:tc>
           <w:tcPr>
-            <w:tcW w:w="2968" w:type="dxa"/>
+            <w:tcW w:w="2969" w:type="dxa"/>
             <w:tcBorders>
               <w:start w:val="single" w:sz="4" w:space="0" w:color="000000"/>
               <w:bottom w:val="single" w:sz="4" w:space="0" w:color="000000"/>
@@ -879,7 +879,7 @@
         </w:tc>
         <w:tc>
           <w:tcPr>
-            <w:tcW w:w="1901" w:type="dxa"/>
+            <w:tcW w:w="1900" w:type="dxa"/>
             <w:tcBorders>
               <w:start w:val="single" w:sz="4" w:space="0" w:color="000000"/>
               <w:bottom w:val="single" w:sz="4" w:space="0" w:color="000000"/>
@@ -900,7 +900,7 @@
         </w:tc>
         <w:tc>
           <w:tcPr>
-            <w:tcW w:w="2968" w:type="dxa"/>
+            <w:tcW w:w="2969" w:type="dxa"/>
             <w:tcBorders>
               <w:start w:val="single" w:sz="4" w:space="0" w:color="000000"/>
               <w:bottom w:val="single" w:sz="4" w:space="0" w:color="000000"/>
@@ -967,7 +967,7 @@
         </w:tc>
         <w:tc>
           <w:tcPr>
-            <w:tcW w:w="1901" w:type="dxa"/>
+            <w:tcW w:w="1900" w:type="dxa"/>
             <w:tcBorders>
               <w:start w:val="single" w:sz="4" w:space="0" w:color="000000"/>
               <w:bottom w:val="single" w:sz="4" w:space="0" w:color="000000"/>
@@ -988,7 +988,7 @@
         </w:tc>
         <w:tc>
           <w:tcPr>
-            <w:tcW w:w="2968" w:type="dxa"/>
+            <w:tcW w:w="2969" w:type="dxa"/>
             <w:tcBorders>
               <w:start w:val="single" w:sz="4" w:space="0" w:color="000000"/>
               <w:bottom w:val="single" w:sz="4" w:space="0" w:color="000000"/>
@@ -1055,7 +1055,7 @@
         </w:tc>
         <w:tc>
           <w:tcPr>
-            <w:tcW w:w="1901" w:type="dxa"/>
+            <w:tcW w:w="1900" w:type="dxa"/>
             <w:tcBorders>
               <w:start w:val="single" w:sz="4" w:space="0" w:color="000000"/>
               <w:bottom w:val="single" w:sz="4" w:space="0" w:color="000000"/>
@@ -1076,7 +1076,7 @@
         </w:tc>
         <w:tc>
           <w:tcPr>
-            <w:tcW w:w="2968" w:type="dxa"/>
+            <w:tcW w:w="2969" w:type="dxa"/>
             <w:tcBorders>
               <w:start w:val="single" w:sz="4" w:space="0" w:color="000000"/>
               <w:bottom w:val="single" w:sz="4" w:space="0" w:color="000000"/>
@@ -1143,7 +1143,7 @@
         </w:tc>
         <w:tc>
           <w:tcPr>
-            <w:tcW w:w="1901" w:type="dxa"/>
+            <w:tcW w:w="1900" w:type="dxa"/>
             <w:tcBorders>
               <w:start w:val="single" w:sz="4" w:space="0" w:color="000000"/>
               <w:bottom w:val="single" w:sz="4" w:space="0" w:color="000000"/>
@@ -1164,7 +1164,7 @@
         </w:tc>
         <w:tc>
           <w:tcPr>
-            <w:tcW w:w="2968" w:type="dxa"/>
+            <w:tcW w:w="2969" w:type="dxa"/>
             <w:tcBorders>
               <w:start w:val="single" w:sz="4" w:space="0" w:color="000000"/>
               <w:bottom w:val="single" w:sz="4" w:space="0" w:color="000000"/>
@@ -1232,7 +1232,7 @@
         </w:tc>
         <w:tc>
           <w:tcPr>
-            <w:tcW w:w="1901" w:type="dxa"/>
+            <w:tcW w:w="1900" w:type="dxa"/>
             <w:tcBorders>
               <w:start w:val="single" w:sz="4" w:space="0" w:color="000000"/>
               <w:bottom w:val="single" w:sz="4" w:space="0" w:color="000000"/>
@@ -1253,7 +1253,7 @@
         </w:tc>
         <w:tc>
           <w:tcPr>
-            <w:tcW w:w="2968" w:type="dxa"/>
+            <w:tcW w:w="2969" w:type="dxa"/>
             <w:tcBorders>
               <w:start w:val="single" w:sz="4" w:space="0" w:color="000000"/>
               <w:bottom w:val="single" w:sz="4" w:space="0" w:color="000000"/>
@@ -1320,7 +1320,7 @@
         </w:tc>
         <w:tc>
           <w:tcPr>
-            <w:tcW w:w="1901" w:type="dxa"/>
+            <w:tcW w:w="1900" w:type="dxa"/>
             <w:tcBorders>
               <w:start w:val="single" w:sz="4" w:space="0" w:color="000000"/>
               <w:bottom w:val="single" w:sz="4" w:space="0" w:color="000000"/>
@@ -1341,7 +1341,7 @@
         </w:tc>
         <w:tc>
           <w:tcPr>
-            <w:tcW w:w="2968" w:type="dxa"/>
+            <w:tcW w:w="2969" w:type="dxa"/>
             <w:tcBorders>
               <w:start w:val="single" w:sz="4" w:space="0" w:color="000000"/>
               <w:bottom w:val="single" w:sz="4" w:space="0" w:color="000000"/>
@@ -1408,7 +1408,7 @@
         </w:tc>
         <w:tc>
           <w:tcPr>
-            <w:tcW w:w="1901" w:type="dxa"/>
+            <w:tcW w:w="1900" w:type="dxa"/>
             <w:tcBorders>
               <w:start w:val="single" w:sz="4" w:space="0" w:color="000000"/>
               <w:bottom w:val="single" w:sz="4" w:space="0" w:color="000000"/>
@@ -1429,7 +1429,7 @@
         </w:tc>
         <w:tc>
           <w:tcPr>
-            <w:tcW w:w="2968" w:type="dxa"/>
+            <w:tcW w:w="2969" w:type="dxa"/>
             <w:tcBorders>
               <w:start w:val="single" w:sz="4" w:space="0" w:color="000000"/>
               <w:bottom w:val="single" w:sz="4" w:space="0" w:color="000000"/>
@@ -1496,7 +1496,7 @@
         </w:tc>
         <w:tc>
           <w:tcPr>
-            <w:tcW w:w="1901" w:type="dxa"/>
+            <w:tcW w:w="1900" w:type="dxa"/>
             <w:tcBorders>
               <w:start w:val="single" w:sz="4" w:space="0" w:color="000000"/>
               <w:bottom w:val="single" w:sz="4" w:space="0" w:color="000000"/>
@@ -1517,7 +1517,7 @@
         </w:tc>
         <w:tc>
           <w:tcPr>
-            <w:tcW w:w="2968" w:type="dxa"/>
+            <w:tcW w:w="2969" w:type="dxa"/>
             <w:tcBorders>
               <w:start w:val="single" w:sz="4" w:space="0" w:color="000000"/>
               <w:bottom w:val="single" w:sz="4" w:space="0" w:color="000000"/>
@@ -1584,7 +1584,7 @@
         </w:tc>
         <w:tc>
           <w:tcPr>
-            <w:tcW w:w="1901" w:type="dxa"/>
+            <w:tcW w:w="1900" w:type="dxa"/>
             <w:tcBorders>
               <w:start w:val="single" w:sz="4" w:space="0" w:color="000000"/>
               <w:bottom w:val="single" w:sz="4" w:space="0" w:color="000000"/>
@@ -1605,7 +1605,7 @@
         </w:tc>
         <w:tc>
           <w:tcPr>
-            <w:tcW w:w="2968" w:type="dxa"/>
+            <w:tcW w:w="2969" w:type="dxa"/>
             <w:tcBorders>
               <w:start w:val="single" w:sz="4" w:space="0" w:color="000000"/>
               <w:bottom w:val="single" w:sz="4" w:space="0" w:color="000000"/>
@@ -1672,7 +1672,7 @@
         </w:tc>
         <w:tc>
           <w:tcPr>
-            <w:tcW w:w="1901" w:type="dxa"/>
+            <w:tcW w:w="1900" w:type="dxa"/>
             <w:tcBorders>
               <w:start w:val="single" w:sz="4" w:space="0" w:color="000000"/>
               <w:bottom w:val="single" w:sz="4" w:space="0" w:color="000000"/>
@@ -1693,7 +1693,7 @@
         </w:tc>
         <w:tc>
           <w:tcPr>
-            <w:tcW w:w="2968" w:type="dxa"/>
+            <w:tcW w:w="2969" w:type="dxa"/>
             <w:tcBorders>
               <w:start w:val="single" w:sz="4" w:space="0" w:color="000000"/>
               <w:bottom w:val="single" w:sz="4" w:space="0" w:color="000000"/>
@@ -1760,7 +1760,7 @@
         </w:tc>
         <w:tc>
           <w:tcPr>
-            <w:tcW w:w="1901" w:type="dxa"/>
+            <w:tcW w:w="1900" w:type="dxa"/>
             <w:tcBorders>
               <w:start w:val="single" w:sz="4" w:space="0" w:color="000000"/>
               <w:bottom w:val="single" w:sz="4" w:space="0" w:color="000000"/>
@@ -1781,7 +1781,7 @@
         </w:tc>
         <w:tc>
           <w:tcPr>
-            <w:tcW w:w="2968" w:type="dxa"/>
+            <w:tcW w:w="2969" w:type="dxa"/>
             <w:vMerge w:val="restart"/>
             <w:tcBorders>
               <w:start w:val="single" w:sz="4" w:space="0" w:color="000000"/>
@@ -1850,7 +1850,7 @@
         </w:tc>
         <w:tc>
           <w:tcPr>
-            <w:tcW w:w="1901" w:type="dxa"/>
+            <w:tcW w:w="1900" w:type="dxa"/>
             <w:tcBorders>
               <w:start w:val="single" w:sz="4" w:space="0" w:color="000000"/>
               <w:bottom w:val="single" w:sz="4" w:space="0" w:color="000000"/>
@@ -1871,7 +1871,7 @@
         </w:tc>
         <w:tc>
           <w:tcPr>
-            <w:tcW w:w="2968" w:type="dxa"/>
+            <w:tcW w:w="2969" w:type="dxa"/>
             <w:vMerge w:val="continue"/>
             <w:tcBorders>
               <w:start w:val="single" w:sz="4" w:space="0" w:color="000000"/>
@@ -1938,7 +1938,7 @@
         </w:tc>
         <w:tc>
           <w:tcPr>
-            <w:tcW w:w="1901" w:type="dxa"/>
+            <w:tcW w:w="1900" w:type="dxa"/>
             <w:tcBorders>
               <w:start w:val="single" w:sz="4" w:space="0" w:color="000000"/>
               <w:bottom w:val="single" w:sz="4" w:space="0" w:color="000000"/>
@@ -1959,7 +1959,7 @@
         </w:tc>
         <w:tc>
           <w:tcPr>
-            <w:tcW w:w="2968" w:type="dxa"/>
+            <w:tcW w:w="2969" w:type="dxa"/>
             <w:vMerge w:val="continue"/>
             <w:tcBorders>
               <w:start w:val="single" w:sz="4" w:space="0" w:color="000000"/>
@@ -2026,7 +2026,7 @@
         </w:tc>
         <w:tc>
           <w:tcPr>
-            <w:tcW w:w="1901" w:type="dxa"/>
+            <w:tcW w:w="1900" w:type="dxa"/>
             <w:tcBorders>
               <w:start w:val="single" w:sz="4" w:space="0" w:color="000000"/>
               <w:bottom w:val="single" w:sz="4" w:space="0" w:color="000000"/>
@@ -2047,7 +2047,7 @@
         </w:tc>
         <w:tc>
           <w:tcPr>
-            <w:tcW w:w="2968" w:type="dxa"/>
+            <w:tcW w:w="2969" w:type="dxa"/>
             <w:vMerge w:val="continue"/>
             <w:tcBorders>
               <w:start w:val="single" w:sz="4" w:space="0" w:color="000000"/>
@@ -2114,7 +2114,7 @@
         </w:tc>
         <w:tc>
           <w:tcPr>
-            <w:tcW w:w="1901" w:type="dxa"/>
+            <w:tcW w:w="1900" w:type="dxa"/>
             <w:tcBorders>
               <w:start w:val="single" w:sz="4" w:space="0" w:color="000000"/>
               <w:bottom w:val="single" w:sz="4" w:space="0" w:color="000000"/>
@@ -2135,7 +2135,7 @@
         </w:tc>
         <w:tc>
           <w:tcPr>
-            <w:tcW w:w="2968" w:type="dxa"/>
+            <w:tcW w:w="2969" w:type="dxa"/>
             <w:vMerge w:val="continue"/>
             <w:tcBorders>
               <w:start w:val="single" w:sz="4" w:space="0" w:color="000000"/>
@@ -2202,7 +2202,7 @@
         </w:tc>
         <w:tc>
           <w:tcPr>
-            <w:tcW w:w="1901" w:type="dxa"/>
+            <w:tcW w:w="1900" w:type="dxa"/>
             <w:tcBorders>
               <w:start w:val="single" w:sz="4" w:space="0" w:color="000000"/>
               <w:bottom w:val="single" w:sz="4" w:space="0" w:color="000000"/>
@@ -2223,7 +2223,7 @@
         </w:tc>
         <w:tc>
           <w:tcPr>
-            <w:tcW w:w="2968" w:type="dxa"/>
+            <w:tcW w:w="2969" w:type="dxa"/>
             <w:vMerge w:val="restart"/>
             <w:tcBorders>
               <w:start w:val="single" w:sz="4" w:space="0" w:color="000000"/>
@@ -2291,7 +2291,7 @@
         </w:tc>
         <w:tc>
           <w:tcPr>
-            <w:tcW w:w="1901" w:type="dxa"/>
+            <w:tcW w:w="1900" w:type="dxa"/>
             <w:tcBorders>
               <w:start w:val="single" w:sz="4" w:space="0" w:color="000000"/>
               <w:bottom w:val="single" w:sz="4" w:space="0" w:color="000000"/>
@@ -2312,7 +2312,7 @@
         </w:tc>
         <w:tc>
           <w:tcPr>
-            <w:tcW w:w="2968" w:type="dxa"/>
+            <w:tcW w:w="2969" w:type="dxa"/>
             <w:vMerge w:val="continue"/>
             <w:tcBorders>
               <w:start w:val="single" w:sz="4" w:space="0" w:color="000000"/>
@@ -2379,7 +2379,7 @@
         </w:tc>
         <w:tc>
           <w:tcPr>
-            <w:tcW w:w="1901" w:type="dxa"/>
+            <w:tcW w:w="1900" w:type="dxa"/>
             <w:tcBorders>
               <w:start w:val="single" w:sz="4" w:space="0" w:color="000000"/>
               <w:bottom w:val="single" w:sz="4" w:space="0" w:color="000000"/>
@@ -2400,7 +2400,7 @@
         </w:tc>
         <w:tc>
           <w:tcPr>
-            <w:tcW w:w="2968" w:type="dxa"/>
+            <w:tcW w:w="2969" w:type="dxa"/>
             <w:vMerge w:val="continue"/>
             <w:tcBorders>
               <w:start w:val="single" w:sz="4" w:space="0" w:color="000000"/>
@@ -2467,7 +2467,7 @@
         </w:tc>
         <w:tc>
           <w:tcPr>
-            <w:tcW w:w="1901" w:type="dxa"/>
+            <w:tcW w:w="1900" w:type="dxa"/>
             <w:tcBorders>
               <w:start w:val="single" w:sz="4" w:space="0" w:color="000000"/>
               <w:bottom w:val="single" w:sz="4" w:space="0" w:color="000000"/>
@@ -2488,7 +2488,7 @@
         </w:tc>
         <w:tc>
           <w:tcPr>
-            <w:tcW w:w="2968" w:type="dxa"/>
+            <w:tcW w:w="2969" w:type="dxa"/>
             <w:vMerge w:val="continue"/>
             <w:tcBorders>
               <w:start w:val="single" w:sz="4" w:space="0" w:color="000000"/>
@@ -2555,7 +2555,7 @@
         </w:tc>
         <w:tc>
           <w:tcPr>
-            <w:tcW w:w="1901" w:type="dxa"/>
+            <w:tcW w:w="1900" w:type="dxa"/>
             <w:tcBorders>
               <w:start w:val="single" w:sz="4" w:space="0" w:color="000000"/>
               <w:bottom w:val="single" w:sz="4" w:space="0" w:color="000000"/>
@@ -2576,7 +2576,7 @@
         </w:tc>
         <w:tc>
           <w:tcPr>
-            <w:tcW w:w="2968" w:type="dxa"/>
+            <w:tcW w:w="2969" w:type="dxa"/>
             <w:vMerge w:val="continue"/>
             <w:tcBorders>
               <w:start w:val="single" w:sz="4" w:space="0" w:color="000000"/>
@@ -2700,8 +2700,8 @@
         </w:tblCellMar>
       </w:tblPr>
       <w:tblGrid>
-        <w:gridCol w:w="1658"/>
-        <w:gridCol w:w="2809"/>
+        <w:gridCol w:w="1657"/>
+        <w:gridCol w:w="2810"/>
         <w:gridCol w:w="1258"/>
         <w:gridCol w:w="4196"/>
       </w:tblGrid>
@@ -2709,7 +2709,7 @@
         <w:trPr/>
         <w:tc>
           <w:tcPr>
-            <w:tcW w:w="1658" w:type="dxa"/>
+            <w:tcW w:w="1657" w:type="dxa"/>
             <w:tcBorders>
               <w:top w:val="single" w:sz="4" w:space="0" w:color="000000"/>
               <w:start w:val="single" w:sz="4" w:space="0" w:color="000000"/>
@@ -2735,7 +2735,7 @@
         </w:tc>
         <w:tc>
           <w:tcPr>
-            <w:tcW w:w="2809" w:type="dxa"/>
+            <w:tcW w:w="2810" w:type="dxa"/>
             <w:tcBorders>
               <w:top w:val="single" w:sz="4" w:space="0" w:color="000000"/>
               <w:start w:val="single" w:sz="4" w:space="0" w:color="000000"/>
@@ -2805,7 +2805,7 @@
         <w:trPr/>
         <w:tc>
           <w:tcPr>
-            <w:tcW w:w="1658" w:type="dxa"/>
+            <w:tcW w:w="1657" w:type="dxa"/>
             <w:tcBorders>
               <w:start w:val="single" w:sz="4" w:space="0" w:color="000000"/>
               <w:bottom w:val="single" w:sz="4" w:space="0" w:color="000000"/>
@@ -2826,7 +2826,7 @@
         </w:tc>
         <w:tc>
           <w:tcPr>
-            <w:tcW w:w="2809" w:type="dxa"/>
+            <w:tcW w:w="2810" w:type="dxa"/>
             <w:tcBorders>
               <w:start w:val="single" w:sz="4" w:space="0" w:color="000000"/>
               <w:bottom w:val="single" w:sz="4" w:space="0" w:color="000000"/>
@@ -2938,15 +2938,15 @@
         </w:tblCellMar>
       </w:tblPr>
       <w:tblGrid>
-        <w:gridCol w:w="2291"/>
-        <w:gridCol w:w="3801"/>
+        <w:gridCol w:w="2290"/>
+        <w:gridCol w:w="3802"/>
         <w:gridCol w:w="3829"/>
       </w:tblGrid>
       <w:tr>
         <w:trPr/>
         <w:tc>
           <w:tcPr>
-            <w:tcW w:w="2291" w:type="dxa"/>
+            <w:tcW w:w="2290" w:type="dxa"/>
             <w:tcBorders>
               <w:top w:val="single" w:sz="4" w:space="0" w:color="000000"/>
               <w:start w:val="single" w:sz="4" w:space="0" w:color="000000"/>
@@ -2972,7 +2972,7 @@
         </w:tc>
         <w:tc>
           <w:tcPr>
-            <w:tcW w:w="3801" w:type="dxa"/>
+            <w:tcW w:w="3802" w:type="dxa"/>
             <w:tcBorders>
               <w:top w:val="single" w:sz="4" w:space="0" w:color="000000"/>
               <w:start w:val="single" w:sz="4" w:space="0" w:color="000000"/>
@@ -3020,7 +3020,7 @@
         <w:trPr/>
         <w:tc>
           <w:tcPr>
-            <w:tcW w:w="2291" w:type="dxa"/>
+            <w:tcW w:w="2290" w:type="dxa"/>
             <w:tcBorders>
               <w:start w:val="single" w:sz="4" w:space="0" w:color="000000"/>
               <w:bottom w:val="single" w:sz="4" w:space="0" w:color="000000"/>
@@ -3041,7 +3041,7 @@
         </w:tc>
         <w:tc>
           <w:tcPr>
-            <w:tcW w:w="3801" w:type="dxa"/>
+            <w:tcW w:w="3802" w:type="dxa"/>
             <w:tcBorders>
               <w:start w:val="single" w:sz="4" w:space="0" w:color="000000"/>
               <w:bottom w:val="single" w:sz="4" w:space="0" w:color="000000"/>
@@ -3125,10 +3125,10 @@
       </w:tblPr>
       <w:tblGrid>
         <w:gridCol w:w="1653"/>
-        <w:gridCol w:w="1880"/>
-        <w:gridCol w:w="2108"/>
-        <w:gridCol w:w="1785"/>
-        <w:gridCol w:w="1816"/>
+        <w:gridCol w:w="1879"/>
+        <w:gridCol w:w="2109"/>
+        <w:gridCol w:w="1784"/>
+        <w:gridCol w:w="1817"/>
         <w:gridCol w:w="679"/>
       </w:tblGrid>
       <w:tr>
@@ -3157,7 +3157,7 @@
         </w:tc>
         <w:tc>
           <w:tcPr>
-            <w:tcW w:w="1880" w:type="dxa"/>
+            <w:tcW w:w="1879" w:type="dxa"/>
             <w:tcBorders>
               <w:top w:val="single" w:sz="4" w:space="0" w:color="000000"/>
               <w:start w:val="single" w:sz="4" w:space="0" w:color="000000"/>
@@ -3179,7 +3179,7 @@
         </w:tc>
         <w:tc>
           <w:tcPr>
-            <w:tcW w:w="2108" w:type="dxa"/>
+            <w:tcW w:w="2109" w:type="dxa"/>
             <w:tcBorders>
               <w:top w:val="single" w:sz="4" w:space="0" w:color="000000"/>
               <w:start w:val="single" w:sz="4" w:space="0" w:color="000000"/>
@@ -3201,7 +3201,7 @@
         </w:tc>
         <w:tc>
           <w:tcPr>
-            <w:tcW w:w="1785" w:type="dxa"/>
+            <w:tcW w:w="1784" w:type="dxa"/>
             <w:tcBorders>
               <w:top w:val="single" w:sz="4" w:space="0" w:color="000000"/>
               <w:start w:val="single" w:sz="4" w:space="0" w:color="000000"/>
@@ -3223,7 +3223,7 @@
         </w:tc>
         <w:tc>
           <w:tcPr>
-            <w:tcW w:w="1816" w:type="dxa"/>
+            <w:tcW w:w="1817" w:type="dxa"/>
             <w:tcBorders>
               <w:top w:val="single" w:sz="4" w:space="0" w:color="000000"/>
               <w:start w:val="single" w:sz="4" w:space="0" w:color="000000"/>
@@ -3303,7 +3303,7 @@
         </w:tc>
         <w:tc>
           <w:tcPr>
-            <w:tcW w:w="1880" w:type="dxa"/>
+            <w:tcW w:w="1879" w:type="dxa"/>
             <w:tcBorders>
               <w:start w:val="single" w:sz="4" w:space="0" w:color="000000"/>
               <w:bottom w:val="single" w:sz="4" w:space="0" w:color="000000"/>
@@ -3324,7 +3324,7 @@
         </w:tc>
         <w:tc>
           <w:tcPr>
-            <w:tcW w:w="2108" w:type="dxa"/>
+            <w:tcW w:w="2109" w:type="dxa"/>
             <w:tcBorders>
               <w:start w:val="single" w:sz="4" w:space="0" w:color="000000"/>
               <w:bottom w:val="single" w:sz="4" w:space="0" w:color="000000"/>
@@ -3345,7 +3345,7 @@
         </w:tc>
         <w:tc>
           <w:tcPr>
-            <w:tcW w:w="1785" w:type="dxa"/>
+            <w:tcW w:w="1784" w:type="dxa"/>
             <w:tcBorders>
               <w:start w:val="single" w:sz="4" w:space="0" w:color="000000"/>
               <w:bottom w:val="single" w:sz="4" w:space="0" w:color="000000"/>
@@ -3366,7 +3366,7 @@
         </w:tc>
         <w:tc>
           <w:tcPr>
-            <w:tcW w:w="1816" w:type="dxa"/>
+            <w:tcW w:w="1817" w:type="dxa"/>
             <w:tcBorders>
               <w:start w:val="single" w:sz="4" w:space="0" w:color="000000"/>
               <w:bottom w:val="single" w:sz="4" w:space="0" w:color="000000"/>
@@ -3445,7 +3445,7 @@
         </w:tc>
         <w:tc>
           <w:tcPr>
-            <w:tcW w:w="1880" w:type="dxa"/>
+            <w:tcW w:w="1879" w:type="dxa"/>
             <w:tcBorders>
               <w:start w:val="single" w:sz="4" w:space="0" w:color="000000"/>
               <w:bottom w:val="single" w:sz="4" w:space="0" w:color="000000"/>
@@ -3466,7 +3466,7 @@
         </w:tc>
         <w:tc>
           <w:tcPr>
-            <w:tcW w:w="2108" w:type="dxa"/>
+            <w:tcW w:w="2109" w:type="dxa"/>
             <w:tcBorders>
               <w:start w:val="single" w:sz="4" w:space="0" w:color="000000"/>
               <w:bottom w:val="single" w:sz="4" w:space="0" w:color="000000"/>
@@ -3487,7 +3487,7 @@
         </w:tc>
         <w:tc>
           <w:tcPr>
-            <w:tcW w:w="1785" w:type="dxa"/>
+            <w:tcW w:w="1784" w:type="dxa"/>
             <w:tcBorders>
               <w:start w:val="single" w:sz="4" w:space="0" w:color="000000"/>
               <w:bottom w:val="single" w:sz="4" w:space="0" w:color="000000"/>
@@ -3508,7 +3508,7 @@
         </w:tc>
         <w:tc>
           <w:tcPr>
-            <w:tcW w:w="1816" w:type="dxa"/>
+            <w:tcW w:w="1817" w:type="dxa"/>
             <w:tcBorders>
               <w:start w:val="single" w:sz="4" w:space="0" w:color="000000"/>
               <w:bottom w:val="single" w:sz="4" w:space="0" w:color="000000"/>
@@ -3575,7 +3575,7 @@
         </w:tc>
         <w:tc>
           <w:tcPr>
-            <w:tcW w:w="1880" w:type="dxa"/>
+            <w:tcW w:w="1879" w:type="dxa"/>
             <w:tcBorders>
               <w:start w:val="single" w:sz="4" w:space="0" w:color="000000"/>
               <w:bottom w:val="single" w:sz="4" w:space="0" w:color="000000"/>
@@ -3596,47 +3596,47 @@
         </w:tc>
         <w:tc>
           <w:tcPr>
-            <w:tcW w:w="2108" w:type="dxa"/>
-            <w:tcBorders>
-              <w:start w:val="single" w:sz="4" w:space="0" w:color="000000"/>
-              <w:bottom w:val="single" w:sz="4" w:space="0" w:color="000000"/>
-            </w:tcBorders>
-            <w:vAlign w:val="center"/>
-          </w:tcPr>
-          <w:p>
-            <w:pPr>
-              <w:pStyle w:val="TableContents"/>
-              <w:jc w:val="center"/>
-              <w:rPr/>
-            </w:pPr>
-            <w:r>
-              <w:rPr/>
-            </w:r>
-          </w:p>
-        </w:tc>
-        <w:tc>
-          <w:tcPr>
-            <w:tcW w:w="1785" w:type="dxa"/>
-            <w:tcBorders>
-              <w:start w:val="single" w:sz="4" w:space="0" w:color="000000"/>
-              <w:bottom w:val="single" w:sz="4" w:space="0" w:color="000000"/>
-            </w:tcBorders>
-            <w:vAlign w:val="center"/>
-          </w:tcPr>
-          <w:p>
-            <w:pPr>
-              <w:pStyle w:val="TableContents"/>
-              <w:jc w:val="center"/>
-              <w:rPr/>
-            </w:pPr>
-            <w:r>
-              <w:rPr/>
-            </w:r>
-          </w:p>
-        </w:tc>
-        <w:tc>
-          <w:tcPr>
-            <w:tcW w:w="1816" w:type="dxa"/>
+            <w:tcW w:w="2109" w:type="dxa"/>
+            <w:tcBorders>
+              <w:start w:val="single" w:sz="4" w:space="0" w:color="000000"/>
+              <w:bottom w:val="single" w:sz="4" w:space="0" w:color="000000"/>
+            </w:tcBorders>
+            <w:vAlign w:val="center"/>
+          </w:tcPr>
+          <w:p>
+            <w:pPr>
+              <w:pStyle w:val="TableContents"/>
+              <w:jc w:val="center"/>
+              <w:rPr/>
+            </w:pPr>
+            <w:r>
+              <w:rPr/>
+            </w:r>
+          </w:p>
+        </w:tc>
+        <w:tc>
+          <w:tcPr>
+            <w:tcW w:w="1784" w:type="dxa"/>
+            <w:tcBorders>
+              <w:start w:val="single" w:sz="4" w:space="0" w:color="000000"/>
+              <w:bottom w:val="single" w:sz="4" w:space="0" w:color="000000"/>
+            </w:tcBorders>
+            <w:vAlign w:val="center"/>
+          </w:tcPr>
+          <w:p>
+            <w:pPr>
+              <w:pStyle w:val="TableContents"/>
+              <w:jc w:val="center"/>
+              <w:rPr/>
+            </w:pPr>
+            <w:r>
+              <w:rPr/>
+            </w:r>
+          </w:p>
+        </w:tc>
+        <w:tc>
+          <w:tcPr>
+            <w:tcW w:w="1817" w:type="dxa"/>
             <w:tcBorders>
               <w:start w:val="single" w:sz="4" w:space="0" w:color="000000"/>
               <w:bottom w:val="single" w:sz="4" w:space="0" w:color="000000"/>
@@ -3702,7 +3702,7 @@
         </w:tc>
         <w:tc>
           <w:tcPr>
-            <w:tcW w:w="1880" w:type="dxa"/>
+            <w:tcW w:w="1879" w:type="dxa"/>
             <w:tcBorders>
               <w:start w:val="single" w:sz="4" w:space="0" w:color="000000"/>
               <w:bottom w:val="single" w:sz="4" w:space="0" w:color="000000"/>
@@ -3723,7 +3723,7 @@
         </w:tc>
         <w:tc>
           <w:tcPr>
-            <w:tcW w:w="2108" w:type="dxa"/>
+            <w:tcW w:w="2109" w:type="dxa"/>
             <w:tcBorders>
               <w:start w:val="single" w:sz="4" w:space="0" w:color="000000"/>
               <w:bottom w:val="single" w:sz="4" w:space="0" w:color="000000"/>
@@ -3744,7 +3744,7 @@
         </w:tc>
         <w:tc>
           <w:tcPr>
-            <w:tcW w:w="1785" w:type="dxa"/>
+            <w:tcW w:w="1784" w:type="dxa"/>
             <w:tcBorders>
               <w:start w:val="single" w:sz="4" w:space="0" w:color="000000"/>
               <w:bottom w:val="single" w:sz="4" w:space="0" w:color="000000"/>
@@ -3765,7 +3765,7 @@
         </w:tc>
         <w:tc>
           <w:tcPr>
-            <w:tcW w:w="1816" w:type="dxa"/>
+            <w:tcW w:w="1817" w:type="dxa"/>
             <w:tcBorders>
               <w:start w:val="single" w:sz="4" w:space="0" w:color="000000"/>
               <w:bottom w:val="single" w:sz="4" w:space="0" w:color="000000"/>
@@ -3844,7 +3844,7 @@
         </w:tc>
         <w:tc>
           <w:tcPr>
-            <w:tcW w:w="1880" w:type="dxa"/>
+            <w:tcW w:w="1879" w:type="dxa"/>
             <w:tcBorders>
               <w:start w:val="single" w:sz="4" w:space="0" w:color="000000"/>
               <w:bottom w:val="single" w:sz="4" w:space="0" w:color="000000"/>
@@ -3865,7 +3865,7 @@
         </w:tc>
         <w:tc>
           <w:tcPr>
-            <w:tcW w:w="2108" w:type="dxa"/>
+            <w:tcW w:w="2109" w:type="dxa"/>
             <w:tcBorders>
               <w:start w:val="single" w:sz="4" w:space="0" w:color="000000"/>
               <w:bottom w:val="single" w:sz="4" w:space="0" w:color="000000"/>
@@ -3886,7 +3886,7 @@
         </w:tc>
         <w:tc>
           <w:tcPr>
-            <w:tcW w:w="1785" w:type="dxa"/>
+            <w:tcW w:w="1784" w:type="dxa"/>
             <w:tcBorders>
               <w:start w:val="single" w:sz="4" w:space="0" w:color="000000"/>
               <w:bottom w:val="single" w:sz="4" w:space="0" w:color="000000"/>
@@ -3907,7 +3907,7 @@
         </w:tc>
         <w:tc>
           <w:tcPr>
-            <w:tcW w:w="1816" w:type="dxa"/>
+            <w:tcW w:w="1817" w:type="dxa"/>
             <w:tcBorders>
               <w:start w:val="single" w:sz="4" w:space="0" w:color="000000"/>
               <w:bottom w:val="single" w:sz="4" w:space="0" w:color="000000"/>
@@ -3974,7 +3974,7 @@
         </w:tc>
         <w:tc>
           <w:tcPr>
-            <w:tcW w:w="1880" w:type="dxa"/>
+            <w:tcW w:w="1879" w:type="dxa"/>
             <w:tcBorders>
               <w:start w:val="single" w:sz="4" w:space="0" w:color="000000"/>
               <w:bottom w:val="single" w:sz="4" w:space="0" w:color="000000"/>
@@ -3995,47 +3995,47 @@
         </w:tc>
         <w:tc>
           <w:tcPr>
-            <w:tcW w:w="2108" w:type="dxa"/>
-            <w:tcBorders>
-              <w:start w:val="single" w:sz="4" w:space="0" w:color="000000"/>
-              <w:bottom w:val="single" w:sz="4" w:space="0" w:color="000000"/>
-            </w:tcBorders>
-            <w:vAlign w:val="center"/>
-          </w:tcPr>
-          <w:p>
-            <w:pPr>
-              <w:pStyle w:val="TableContents"/>
-              <w:jc w:val="center"/>
-              <w:rPr/>
-            </w:pPr>
-            <w:r>
-              <w:rPr/>
-            </w:r>
-          </w:p>
-        </w:tc>
-        <w:tc>
-          <w:tcPr>
-            <w:tcW w:w="1785" w:type="dxa"/>
-            <w:tcBorders>
-              <w:start w:val="single" w:sz="4" w:space="0" w:color="000000"/>
-              <w:bottom w:val="single" w:sz="4" w:space="0" w:color="000000"/>
-            </w:tcBorders>
-            <w:vAlign w:val="center"/>
-          </w:tcPr>
-          <w:p>
-            <w:pPr>
-              <w:pStyle w:val="TableContents"/>
-              <w:jc w:val="center"/>
-              <w:rPr/>
-            </w:pPr>
-            <w:r>
-              <w:rPr/>
-            </w:r>
-          </w:p>
-        </w:tc>
-        <w:tc>
-          <w:tcPr>
-            <w:tcW w:w="1816" w:type="dxa"/>
+            <w:tcW w:w="2109" w:type="dxa"/>
+            <w:tcBorders>
+              <w:start w:val="single" w:sz="4" w:space="0" w:color="000000"/>
+              <w:bottom w:val="single" w:sz="4" w:space="0" w:color="000000"/>
+            </w:tcBorders>
+            <w:vAlign w:val="center"/>
+          </w:tcPr>
+          <w:p>
+            <w:pPr>
+              <w:pStyle w:val="TableContents"/>
+              <w:jc w:val="center"/>
+              <w:rPr/>
+            </w:pPr>
+            <w:r>
+              <w:rPr/>
+            </w:r>
+          </w:p>
+        </w:tc>
+        <w:tc>
+          <w:tcPr>
+            <w:tcW w:w="1784" w:type="dxa"/>
+            <w:tcBorders>
+              <w:start w:val="single" w:sz="4" w:space="0" w:color="000000"/>
+              <w:bottom w:val="single" w:sz="4" w:space="0" w:color="000000"/>
+            </w:tcBorders>
+            <w:vAlign w:val="center"/>
+          </w:tcPr>
+          <w:p>
+            <w:pPr>
+              <w:pStyle w:val="TableContents"/>
+              <w:jc w:val="center"/>
+              <w:rPr/>
+            </w:pPr>
+            <w:r>
+              <w:rPr/>
+            </w:r>
+          </w:p>
+        </w:tc>
+        <w:tc>
+          <w:tcPr>
+            <w:tcW w:w="1817" w:type="dxa"/>
             <w:tcBorders>
               <w:start w:val="single" w:sz="4" w:space="0" w:color="000000"/>
               <w:bottom w:val="single" w:sz="4" w:space="0" w:color="000000"/>
@@ -4100,7 +4100,7 @@
         </w:tc>
         <w:tc>
           <w:tcPr>
-            <w:tcW w:w="1880" w:type="dxa"/>
+            <w:tcW w:w="1879" w:type="dxa"/>
             <w:tcBorders>
               <w:start w:val="single" w:sz="4" w:space="0" w:color="000000"/>
               <w:bottom w:val="single" w:sz="4" w:space="0" w:color="000000"/>
@@ -4121,7 +4121,7 @@
         </w:tc>
         <w:tc>
           <w:tcPr>
-            <w:tcW w:w="2108" w:type="dxa"/>
+            <w:tcW w:w="2109" w:type="dxa"/>
             <w:tcBorders>
               <w:start w:val="single" w:sz="4" w:space="0" w:color="000000"/>
               <w:bottom w:val="single" w:sz="4" w:space="0" w:color="000000"/>
@@ -4142,7 +4142,7 @@
         </w:tc>
         <w:tc>
           <w:tcPr>
-            <w:tcW w:w="1785" w:type="dxa"/>
+            <w:tcW w:w="1784" w:type="dxa"/>
             <w:tcBorders>
               <w:start w:val="single" w:sz="4" w:space="0" w:color="000000"/>
               <w:bottom w:val="single" w:sz="4" w:space="0" w:color="000000"/>
@@ -4163,7 +4163,7 @@
         </w:tc>
         <w:tc>
           <w:tcPr>
-            <w:tcW w:w="1816" w:type="dxa"/>
+            <w:tcW w:w="1817" w:type="dxa"/>
             <w:tcBorders>
               <w:start w:val="single" w:sz="4" w:space="0" w:color="000000"/>
               <w:bottom w:val="single" w:sz="4" w:space="0" w:color="000000"/>
@@ -4241,7 +4241,7 @@
         </w:tc>
         <w:tc>
           <w:tcPr>
-            <w:tcW w:w="1880" w:type="dxa"/>
+            <w:tcW w:w="1879" w:type="dxa"/>
             <w:tcBorders>
               <w:start w:val="single" w:sz="4" w:space="0" w:color="000000"/>
               <w:bottom w:val="single" w:sz="4" w:space="0" w:color="000000"/>
@@ -4262,7 +4262,7 @@
         </w:tc>
         <w:tc>
           <w:tcPr>
-            <w:tcW w:w="2108" w:type="dxa"/>
+            <w:tcW w:w="2109" w:type="dxa"/>
             <w:tcBorders>
               <w:start w:val="single" w:sz="4" w:space="0" w:color="000000"/>
               <w:bottom w:val="single" w:sz="4" w:space="0" w:color="000000"/>
@@ -4283,7 +4283,7 @@
         </w:tc>
         <w:tc>
           <w:tcPr>
-            <w:tcW w:w="1785" w:type="dxa"/>
+            <w:tcW w:w="1784" w:type="dxa"/>
             <w:tcBorders>
               <w:start w:val="single" w:sz="4" w:space="0" w:color="000000"/>
               <w:bottom w:val="single" w:sz="4" w:space="0" w:color="000000"/>
@@ -4304,7 +4304,7 @@
         </w:tc>
         <w:tc>
           <w:tcPr>
-            <w:tcW w:w="1816" w:type="dxa"/>
+            <w:tcW w:w="1817" w:type="dxa"/>
             <w:tcBorders>
               <w:start w:val="single" w:sz="4" w:space="0" w:color="000000"/>
               <w:bottom w:val="single" w:sz="4" w:space="0" w:color="000000"/>
@@ -4371,7 +4371,7 @@
         </w:tc>
         <w:tc>
           <w:tcPr>
-            <w:tcW w:w="1880" w:type="dxa"/>
+            <w:tcW w:w="1879" w:type="dxa"/>
             <w:tcBorders>
               <w:start w:val="single" w:sz="4" w:space="0" w:color="000000"/>
               <w:bottom w:val="single" w:sz="4" w:space="0" w:color="000000"/>
@@ -4392,7 +4392,7 @@
         </w:tc>
         <w:tc>
           <w:tcPr>
-            <w:tcW w:w="2108" w:type="dxa"/>
+            <w:tcW w:w="2109" w:type="dxa"/>
             <w:tcBorders>
               <w:start w:val="single" w:sz="4" w:space="0" w:color="000000"/>
               <w:bottom w:val="single" w:sz="4" w:space="0" w:color="000000"/>
@@ -4413,7 +4413,7 @@
         </w:tc>
         <w:tc>
           <w:tcPr>
-            <w:tcW w:w="1785" w:type="dxa"/>
+            <w:tcW w:w="1784" w:type="dxa"/>
             <w:tcBorders>
               <w:start w:val="single" w:sz="4" w:space="0" w:color="000000"/>
               <w:bottom w:val="single" w:sz="4" w:space="0" w:color="000000"/>
@@ -4434,7 +4434,7 @@
         </w:tc>
         <w:tc>
           <w:tcPr>
-            <w:tcW w:w="1816" w:type="dxa"/>
+            <w:tcW w:w="1817" w:type="dxa"/>
             <w:tcBorders>
               <w:start w:val="single" w:sz="4" w:space="0" w:color="000000"/>
               <w:bottom w:val="single" w:sz="4" w:space="0" w:color="000000"/>
@@ -4501,7 +4501,7 @@
         </w:tc>
         <w:tc>
           <w:tcPr>
-            <w:tcW w:w="1880" w:type="dxa"/>
+            <w:tcW w:w="1879" w:type="dxa"/>
             <w:tcBorders>
               <w:start w:val="single" w:sz="4" w:space="0" w:color="000000"/>
               <w:bottom w:val="single" w:sz="4" w:space="0" w:color="000000"/>
@@ -4522,7 +4522,7 @@
         </w:tc>
         <w:tc>
           <w:tcPr>
-            <w:tcW w:w="2108" w:type="dxa"/>
+            <w:tcW w:w="2109" w:type="dxa"/>
             <w:tcBorders>
               <w:start w:val="single" w:sz="4" w:space="0" w:color="000000"/>
               <w:bottom w:val="single" w:sz="4" w:space="0" w:color="000000"/>
@@ -4543,7 +4543,7 @@
         </w:tc>
         <w:tc>
           <w:tcPr>
-            <w:tcW w:w="1785" w:type="dxa"/>
+            <w:tcW w:w="1784" w:type="dxa"/>
             <w:tcBorders>
               <w:start w:val="single" w:sz="4" w:space="0" w:color="000000"/>
               <w:bottom w:val="single" w:sz="4" w:space="0" w:color="000000"/>
@@ -4564,7 +4564,7 @@
         </w:tc>
         <w:tc>
           <w:tcPr>
-            <w:tcW w:w="1816" w:type="dxa"/>
+            <w:tcW w:w="1817" w:type="dxa"/>
             <w:tcBorders>
               <w:start w:val="single" w:sz="4" w:space="0" w:color="000000"/>
               <w:bottom w:val="single" w:sz="4" w:space="0" w:color="000000"/>
@@ -4631,7 +4631,7 @@
         </w:tc>
         <w:tc>
           <w:tcPr>
-            <w:tcW w:w="1880" w:type="dxa"/>
+            <w:tcW w:w="1879" w:type="dxa"/>
             <w:tcBorders>
               <w:start w:val="single" w:sz="4" w:space="0" w:color="000000"/>
               <w:bottom w:val="single" w:sz="4" w:space="0" w:color="000000"/>
@@ -4652,7 +4652,7 @@
         </w:tc>
         <w:tc>
           <w:tcPr>
-            <w:tcW w:w="2108" w:type="dxa"/>
+            <w:tcW w:w="2109" w:type="dxa"/>
             <w:tcBorders>
               <w:start w:val="single" w:sz="4" w:space="0" w:color="000000"/>
               <w:bottom w:val="single" w:sz="4" w:space="0" w:color="000000"/>
@@ -4673,7 +4673,7 @@
         </w:tc>
         <w:tc>
           <w:tcPr>
-            <w:tcW w:w="1785" w:type="dxa"/>
+            <w:tcW w:w="1784" w:type="dxa"/>
             <w:tcBorders>
               <w:start w:val="single" w:sz="4" w:space="0" w:color="000000"/>
               <w:bottom w:val="single" w:sz="4" w:space="0" w:color="000000"/>
@@ -4694,7 +4694,7 @@
         </w:tc>
         <w:tc>
           <w:tcPr>
-            <w:tcW w:w="1816" w:type="dxa"/>
+            <w:tcW w:w="1817" w:type="dxa"/>
             <w:tcBorders>
               <w:start w:val="single" w:sz="4" w:space="0" w:color="000000"/>
               <w:bottom w:val="single" w:sz="4" w:space="0" w:color="000000"/>
@@ -4761,7 +4761,7 @@
         </w:tc>
         <w:tc>
           <w:tcPr>
-            <w:tcW w:w="1880" w:type="dxa"/>
+            <w:tcW w:w="1879" w:type="dxa"/>
             <w:tcBorders>
               <w:start w:val="single" w:sz="4" w:space="0" w:color="000000"/>
               <w:bottom w:val="single" w:sz="4" w:space="0" w:color="000000"/>
@@ -4782,7 +4782,7 @@
         </w:tc>
         <w:tc>
           <w:tcPr>
-            <w:tcW w:w="2108" w:type="dxa"/>
+            <w:tcW w:w="2109" w:type="dxa"/>
             <w:tcBorders>
               <w:start w:val="single" w:sz="4" w:space="0" w:color="000000"/>
               <w:bottom w:val="single" w:sz="4" w:space="0" w:color="000000"/>
@@ -4803,7 +4803,7 @@
         </w:tc>
         <w:tc>
           <w:tcPr>
-            <w:tcW w:w="1785" w:type="dxa"/>
+            <w:tcW w:w="1784" w:type="dxa"/>
             <w:tcBorders>
               <w:start w:val="single" w:sz="4" w:space="0" w:color="000000"/>
               <w:bottom w:val="single" w:sz="4" w:space="0" w:color="000000"/>
@@ -4824,7 +4824,7 @@
         </w:tc>
         <w:tc>
           <w:tcPr>
-            <w:tcW w:w="1816" w:type="dxa"/>
+            <w:tcW w:w="1817" w:type="dxa"/>
             <w:tcBorders>
               <w:start w:val="single" w:sz="4" w:space="0" w:color="000000"/>
               <w:bottom w:val="single" w:sz="4" w:space="0" w:color="000000"/>
@@ -4903,7 +4903,7 @@
         </w:tc>
         <w:tc>
           <w:tcPr>
-            <w:tcW w:w="1880" w:type="dxa"/>
+            <w:tcW w:w="1879" w:type="dxa"/>
             <w:tcBorders>
               <w:start w:val="single" w:sz="4" w:space="0" w:color="000000"/>
               <w:bottom w:val="single" w:sz="4" w:space="0" w:color="000000"/>
@@ -4924,7 +4924,7 @@
         </w:tc>
         <w:tc>
           <w:tcPr>
-            <w:tcW w:w="2108" w:type="dxa"/>
+            <w:tcW w:w="2109" w:type="dxa"/>
             <w:tcBorders>
               <w:start w:val="single" w:sz="4" w:space="0" w:color="000000"/>
               <w:bottom w:val="single" w:sz="4" w:space="0" w:color="000000"/>
@@ -4945,7 +4945,7 @@
         </w:tc>
         <w:tc>
           <w:tcPr>
-            <w:tcW w:w="1785" w:type="dxa"/>
+            <w:tcW w:w="1784" w:type="dxa"/>
             <w:tcBorders>
               <w:start w:val="single" w:sz="4" w:space="0" w:color="000000"/>
               <w:bottom w:val="single" w:sz="4" w:space="0" w:color="000000"/>
@@ -4966,7 +4966,7 @@
         </w:tc>
         <w:tc>
           <w:tcPr>
-            <w:tcW w:w="1816" w:type="dxa"/>
+            <w:tcW w:w="1817" w:type="dxa"/>
             <w:tcBorders>
               <w:start w:val="single" w:sz="4" w:space="0" w:color="000000"/>
               <w:bottom w:val="single" w:sz="4" w:space="0" w:color="000000"/>
@@ -5033,7 +5033,7 @@
         </w:tc>
         <w:tc>
           <w:tcPr>
-            <w:tcW w:w="1880" w:type="dxa"/>
+            <w:tcW w:w="1879" w:type="dxa"/>
             <w:tcBorders>
               <w:start w:val="single" w:sz="4" w:space="0" w:color="000000"/>
               <w:bottom w:val="single" w:sz="4" w:space="0" w:color="000000"/>
@@ -5054,7 +5054,7 @@
         </w:tc>
         <w:tc>
           <w:tcPr>
-            <w:tcW w:w="2108" w:type="dxa"/>
+            <w:tcW w:w="2109" w:type="dxa"/>
             <w:tcBorders>
               <w:start w:val="single" w:sz="4" w:space="0" w:color="000000"/>
               <w:bottom w:val="single" w:sz="4" w:space="0" w:color="000000"/>
@@ -5075,7 +5075,7 @@
         </w:tc>
         <w:tc>
           <w:tcPr>
-            <w:tcW w:w="1785" w:type="dxa"/>
+            <w:tcW w:w="1784" w:type="dxa"/>
             <w:tcBorders>
               <w:start w:val="single" w:sz="4" w:space="0" w:color="000000"/>
               <w:bottom w:val="single" w:sz="4" w:space="0" w:color="000000"/>
@@ -5096,7 +5096,7 @@
         </w:tc>
         <w:tc>
           <w:tcPr>
-            <w:tcW w:w="1816" w:type="dxa"/>
+            <w:tcW w:w="1817" w:type="dxa"/>
             <w:tcBorders>
               <w:start w:val="single" w:sz="4" w:space="0" w:color="000000"/>
               <w:bottom w:val="single" w:sz="4" w:space="0" w:color="000000"/>
@@ -5163,7 +5163,7 @@
         </w:tc>
         <w:tc>
           <w:tcPr>
-            <w:tcW w:w="1880" w:type="dxa"/>
+            <w:tcW w:w="1879" w:type="dxa"/>
             <w:tcBorders>
               <w:start w:val="single" w:sz="4" w:space="0" w:color="000000"/>
               <w:bottom w:val="single" w:sz="4" w:space="0" w:color="000000"/>
@@ -5184,7 +5184,7 @@
         </w:tc>
         <w:tc>
           <w:tcPr>
-            <w:tcW w:w="2108" w:type="dxa"/>
+            <w:tcW w:w="2109" w:type="dxa"/>
             <w:tcBorders>
               <w:start w:val="single" w:sz="4" w:space="0" w:color="000000"/>
               <w:bottom w:val="single" w:sz="4" w:space="0" w:color="000000"/>
@@ -5205,7 +5205,7 @@
         </w:tc>
         <w:tc>
           <w:tcPr>
-            <w:tcW w:w="1785" w:type="dxa"/>
+            <w:tcW w:w="1784" w:type="dxa"/>
             <w:tcBorders>
               <w:start w:val="single" w:sz="4" w:space="0" w:color="000000"/>
               <w:bottom w:val="single" w:sz="4" w:space="0" w:color="000000"/>
@@ -5226,7 +5226,7 @@
         </w:tc>
         <w:tc>
           <w:tcPr>
-            <w:tcW w:w="1816" w:type="dxa"/>
+            <w:tcW w:w="1817" w:type="dxa"/>
             <w:tcBorders>
               <w:start w:val="single" w:sz="4" w:space="0" w:color="000000"/>
               <w:bottom w:val="single" w:sz="4" w:space="0" w:color="000000"/>
@@ -5293,7 +5293,7 @@
         </w:tc>
         <w:tc>
           <w:tcPr>
-            <w:tcW w:w="1880" w:type="dxa"/>
+            <w:tcW w:w="1879" w:type="dxa"/>
             <w:tcBorders>
               <w:start w:val="single" w:sz="4" w:space="0" w:color="000000"/>
               <w:bottom w:val="single" w:sz="4" w:space="0" w:color="000000"/>
@@ -5314,7 +5314,7 @@
         </w:tc>
         <w:tc>
           <w:tcPr>
-            <w:tcW w:w="2108" w:type="dxa"/>
+            <w:tcW w:w="2109" w:type="dxa"/>
             <w:tcBorders>
               <w:start w:val="single" w:sz="4" w:space="0" w:color="000000"/>
               <w:bottom w:val="single" w:sz="4" w:space="0" w:color="000000"/>
@@ -5335,7 +5335,7 @@
         </w:tc>
         <w:tc>
           <w:tcPr>
-            <w:tcW w:w="1785" w:type="dxa"/>
+            <w:tcW w:w="1784" w:type="dxa"/>
             <w:tcBorders>
               <w:start w:val="single" w:sz="4" w:space="0" w:color="000000"/>
               <w:bottom w:val="single" w:sz="4" w:space="0" w:color="000000"/>
@@ -5356,7 +5356,7 @@
         </w:tc>
         <w:tc>
           <w:tcPr>
-            <w:tcW w:w="1816" w:type="dxa"/>
+            <w:tcW w:w="1817" w:type="dxa"/>
             <w:tcBorders>
               <w:start w:val="single" w:sz="4" w:space="0" w:color="000000"/>
               <w:bottom w:val="single" w:sz="4" w:space="0" w:color="000000"/>
@@ -5423,7 +5423,7 @@
         </w:tc>
         <w:tc>
           <w:tcPr>
-            <w:tcW w:w="1880" w:type="dxa"/>
+            <w:tcW w:w="1879" w:type="dxa"/>
             <w:tcBorders>
               <w:start w:val="single" w:sz="4" w:space="0" w:color="000000"/>
               <w:bottom w:val="single" w:sz="4" w:space="0" w:color="000000"/>
@@ -5444,7 +5444,7 @@
         </w:tc>
         <w:tc>
           <w:tcPr>
-            <w:tcW w:w="2108" w:type="dxa"/>
+            <w:tcW w:w="2109" w:type="dxa"/>
             <w:tcBorders>
               <w:start w:val="single" w:sz="4" w:space="0" w:color="000000"/>
               <w:bottom w:val="single" w:sz="4" w:space="0" w:color="000000"/>
@@ -5465,7 +5465,7 @@
         </w:tc>
         <w:tc>
           <w:tcPr>
-            <w:tcW w:w="1785" w:type="dxa"/>
+            <w:tcW w:w="1784" w:type="dxa"/>
             <w:tcBorders>
               <w:start w:val="single" w:sz="4" w:space="0" w:color="000000"/>
               <w:bottom w:val="single" w:sz="4" w:space="0" w:color="000000"/>
@@ -5486,7 +5486,7 @@
         </w:tc>
         <w:tc>
           <w:tcPr>
-            <w:tcW w:w="1816" w:type="dxa"/>
+            <w:tcW w:w="1817" w:type="dxa"/>
             <w:tcBorders>
               <w:start w:val="single" w:sz="4" w:space="0" w:color="000000"/>
               <w:bottom w:val="single" w:sz="4" w:space="0" w:color="000000"/>
@@ -5554,7 +5554,7 @@
         </w:tc>
         <w:tc>
           <w:tcPr>
-            <w:tcW w:w="1880" w:type="dxa"/>
+            <w:tcW w:w="1879" w:type="dxa"/>
             <w:tcBorders>
               <w:start w:val="single" w:sz="4" w:space="0" w:color="000000"/>
               <w:bottom w:val="single" w:sz="4" w:space="0" w:color="000000"/>
@@ -5575,7 +5575,7 @@
         </w:tc>
         <w:tc>
           <w:tcPr>
-            <w:tcW w:w="2108" w:type="dxa"/>
+            <w:tcW w:w="2109" w:type="dxa"/>
             <w:tcBorders>
               <w:start w:val="single" w:sz="4" w:space="0" w:color="000000"/>
               <w:bottom w:val="single" w:sz="4" w:space="0" w:color="000000"/>
@@ -5596,7 +5596,7 @@
         </w:tc>
         <w:tc>
           <w:tcPr>
-            <w:tcW w:w="1785" w:type="dxa"/>
+            <w:tcW w:w="1784" w:type="dxa"/>
             <w:tcBorders>
               <w:start w:val="single" w:sz="4" w:space="0" w:color="000000"/>
               <w:bottom w:val="single" w:sz="4" w:space="0" w:color="000000"/>
@@ -5617,7 +5617,7 @@
         </w:tc>
         <w:tc>
           <w:tcPr>
-            <w:tcW w:w="1816" w:type="dxa"/>
+            <w:tcW w:w="1817" w:type="dxa"/>
             <w:tcBorders>
               <w:start w:val="single" w:sz="4" w:space="0" w:color="000000"/>
               <w:bottom w:val="single" w:sz="4" w:space="0" w:color="000000"/>
@@ -5684,7 +5684,7 @@
         </w:tc>
         <w:tc>
           <w:tcPr>
-            <w:tcW w:w="1880" w:type="dxa"/>
+            <w:tcW w:w="1879" w:type="dxa"/>
             <w:tcBorders>
               <w:start w:val="single" w:sz="4" w:space="0" w:color="000000"/>
               <w:bottom w:val="single" w:sz="4" w:space="0" w:color="000000"/>
@@ -5705,7 +5705,7 @@
         </w:tc>
         <w:tc>
           <w:tcPr>
-            <w:tcW w:w="2108" w:type="dxa"/>
+            <w:tcW w:w="2109" w:type="dxa"/>
             <w:tcBorders>
               <w:start w:val="single" w:sz="4" w:space="0" w:color="000000"/>
               <w:bottom w:val="single" w:sz="4" w:space="0" w:color="000000"/>
@@ -5726,7 +5726,7 @@
         </w:tc>
         <w:tc>
           <w:tcPr>
-            <w:tcW w:w="1785" w:type="dxa"/>
+            <w:tcW w:w="1784" w:type="dxa"/>
             <w:tcBorders>
               <w:start w:val="single" w:sz="4" w:space="0" w:color="000000"/>
               <w:bottom w:val="single" w:sz="4" w:space="0" w:color="000000"/>
@@ -5747,7 +5747,7 @@
         </w:tc>
         <w:tc>
           <w:tcPr>
-            <w:tcW w:w="1816" w:type="dxa"/>
+            <w:tcW w:w="1817" w:type="dxa"/>
             <w:tcBorders>
               <w:start w:val="single" w:sz="4" w:space="0" w:color="000000"/>
               <w:bottom w:val="single" w:sz="4" w:space="0" w:color="000000"/>
@@ -5814,7 +5814,7 @@
         </w:tc>
         <w:tc>
           <w:tcPr>
-            <w:tcW w:w="1880" w:type="dxa"/>
+            <w:tcW w:w="1879" w:type="dxa"/>
             <w:tcBorders>
               <w:start w:val="single" w:sz="4" w:space="0" w:color="000000"/>
               <w:bottom w:val="single" w:sz="4" w:space="0" w:color="000000"/>
@@ -5835,7 +5835,7 @@
         </w:tc>
         <w:tc>
           <w:tcPr>
-            <w:tcW w:w="2108" w:type="dxa"/>
+            <w:tcW w:w="2109" w:type="dxa"/>
             <w:tcBorders>
               <w:start w:val="single" w:sz="4" w:space="0" w:color="000000"/>
               <w:bottom w:val="single" w:sz="4" w:space="0" w:color="000000"/>
@@ -5856,7 +5856,7 @@
         </w:tc>
         <w:tc>
           <w:tcPr>
-            <w:tcW w:w="1785" w:type="dxa"/>
+            <w:tcW w:w="1784" w:type="dxa"/>
             <w:tcBorders>
               <w:start w:val="single" w:sz="4" w:space="0" w:color="000000"/>
               <w:bottom w:val="single" w:sz="4" w:space="0" w:color="000000"/>
@@ -5877,7 +5877,7 @@
         </w:tc>
         <w:tc>
           <w:tcPr>
-            <w:tcW w:w="1816" w:type="dxa"/>
+            <w:tcW w:w="1817" w:type="dxa"/>
             <w:tcBorders>
               <w:start w:val="single" w:sz="4" w:space="0" w:color="000000"/>
               <w:bottom w:val="single" w:sz="4" w:space="0" w:color="000000"/>
@@ -5944,7 +5944,7 @@
         </w:tc>
         <w:tc>
           <w:tcPr>
-            <w:tcW w:w="1880" w:type="dxa"/>
+            <w:tcW w:w="1879" w:type="dxa"/>
             <w:tcBorders>
               <w:start w:val="single" w:sz="4" w:space="0" w:color="000000"/>
               <w:bottom w:val="single" w:sz="4" w:space="0" w:color="000000"/>
@@ -5965,7 +5965,7 @@
         </w:tc>
         <w:tc>
           <w:tcPr>
-            <w:tcW w:w="2108" w:type="dxa"/>
+            <w:tcW w:w="2109" w:type="dxa"/>
             <w:tcBorders>
               <w:start w:val="single" w:sz="4" w:space="0" w:color="000000"/>
               <w:bottom w:val="single" w:sz="4" w:space="0" w:color="000000"/>
@@ -5986,7 +5986,7 @@
         </w:tc>
         <w:tc>
           <w:tcPr>
-            <w:tcW w:w="1785" w:type="dxa"/>
+            <w:tcW w:w="1784" w:type="dxa"/>
             <w:tcBorders>
               <w:start w:val="single" w:sz="4" w:space="0" w:color="000000"/>
               <w:bottom w:val="single" w:sz="4" w:space="0" w:color="000000"/>
@@ -6007,7 +6007,7 @@
         </w:tc>
         <w:tc>
           <w:tcPr>
-            <w:tcW w:w="1816" w:type="dxa"/>
+            <w:tcW w:w="1817" w:type="dxa"/>
             <w:tcBorders>
               <w:start w:val="single" w:sz="4" w:space="0" w:color="000000"/>
               <w:bottom w:val="single" w:sz="4" w:space="0" w:color="000000"/>
@@ -6074,7 +6074,7 @@
         </w:tc>
         <w:tc>
           <w:tcPr>
-            <w:tcW w:w="1880" w:type="dxa"/>
+            <w:tcW w:w="1879" w:type="dxa"/>
             <w:tcBorders>
               <w:start w:val="single" w:sz="4" w:space="0" w:color="000000"/>
               <w:bottom w:val="single" w:sz="4" w:space="0" w:color="000000"/>
@@ -6095,7 +6095,7 @@
         </w:tc>
         <w:tc>
           <w:tcPr>
-            <w:tcW w:w="2108" w:type="dxa"/>
+            <w:tcW w:w="2109" w:type="dxa"/>
             <w:tcBorders>
               <w:start w:val="single" w:sz="4" w:space="0" w:color="000000"/>
               <w:bottom w:val="single" w:sz="4" w:space="0" w:color="000000"/>
@@ -6116,7 +6116,7 @@
         </w:tc>
         <w:tc>
           <w:tcPr>
-            <w:tcW w:w="1785" w:type="dxa"/>
+            <w:tcW w:w="1784" w:type="dxa"/>
             <w:tcBorders>
               <w:start w:val="single" w:sz="4" w:space="0" w:color="000000"/>
               <w:bottom w:val="single" w:sz="4" w:space="0" w:color="000000"/>
@@ -6137,7 +6137,7 @@
         </w:tc>
         <w:tc>
           <w:tcPr>
-            <w:tcW w:w="1816" w:type="dxa"/>
+            <w:tcW w:w="1817" w:type="dxa"/>
             <w:tcBorders>
               <w:start w:val="single" w:sz="4" w:space="0" w:color="000000"/>
               <w:bottom w:val="single" w:sz="4" w:space="0" w:color="000000"/>
@@ -6205,7 +6205,7 @@
         </w:tc>
         <w:tc>
           <w:tcPr>
-            <w:tcW w:w="1880" w:type="dxa"/>
+            <w:tcW w:w="1879" w:type="dxa"/>
             <w:tcBorders>
               <w:start w:val="single" w:sz="4" w:space="0" w:color="000000"/>
               <w:bottom w:val="single" w:sz="4" w:space="0" w:color="000000"/>
@@ -6226,7 +6226,7 @@
         </w:tc>
         <w:tc>
           <w:tcPr>
-            <w:tcW w:w="2108" w:type="dxa"/>
+            <w:tcW w:w="2109" w:type="dxa"/>
             <w:tcBorders>
               <w:start w:val="single" w:sz="4" w:space="0" w:color="000000"/>
               <w:bottom w:val="single" w:sz="4" w:space="0" w:color="000000"/>
@@ -6247,7 +6247,7 @@
         </w:tc>
         <w:tc>
           <w:tcPr>
-            <w:tcW w:w="1785" w:type="dxa"/>
+            <w:tcW w:w="1784" w:type="dxa"/>
             <w:tcBorders>
               <w:start w:val="single" w:sz="4" w:space="0" w:color="000000"/>
               <w:bottom w:val="single" w:sz="4" w:space="0" w:color="000000"/>
@@ -6268,7 +6268,7 @@
         </w:tc>
         <w:tc>
           <w:tcPr>
-            <w:tcW w:w="1816" w:type="dxa"/>
+            <w:tcW w:w="1817" w:type="dxa"/>
             <w:tcBorders>
               <w:start w:val="single" w:sz="4" w:space="0" w:color="000000"/>
               <w:bottom w:val="single" w:sz="4" w:space="0" w:color="000000"/>
@@ -6335,7 +6335,7 @@
         </w:tc>
         <w:tc>
           <w:tcPr>
-            <w:tcW w:w="1880" w:type="dxa"/>
+            <w:tcW w:w="1879" w:type="dxa"/>
             <w:tcBorders>
               <w:start w:val="single" w:sz="4" w:space="0" w:color="000000"/>
               <w:bottom w:val="single" w:sz="4" w:space="0" w:color="000000"/>
@@ -6356,7 +6356,7 @@
         </w:tc>
         <w:tc>
           <w:tcPr>
-            <w:tcW w:w="2108" w:type="dxa"/>
+            <w:tcW w:w="2109" w:type="dxa"/>
             <w:tcBorders>
               <w:start w:val="single" w:sz="4" w:space="0" w:color="000000"/>
               <w:bottom w:val="single" w:sz="4" w:space="0" w:color="000000"/>
@@ -6377,7 +6377,7 @@
         </w:tc>
         <w:tc>
           <w:tcPr>
-            <w:tcW w:w="1785" w:type="dxa"/>
+            <w:tcW w:w="1784" w:type="dxa"/>
             <w:tcBorders>
               <w:start w:val="single" w:sz="4" w:space="0" w:color="000000"/>
               <w:bottom w:val="single" w:sz="4" w:space="0" w:color="000000"/>
@@ -6398,7 +6398,7 @@
         </w:tc>
         <w:tc>
           <w:tcPr>
-            <w:tcW w:w="1816" w:type="dxa"/>
+            <w:tcW w:w="1817" w:type="dxa"/>
             <w:tcBorders>
               <w:start w:val="single" w:sz="4" w:space="0" w:color="000000"/>
               <w:bottom w:val="single" w:sz="4" w:space="0" w:color="000000"/>
@@ -6465,7 +6465,7 @@
         </w:tc>
         <w:tc>
           <w:tcPr>
-            <w:tcW w:w="1880" w:type="dxa"/>
+            <w:tcW w:w="1879" w:type="dxa"/>
             <w:tcBorders>
               <w:start w:val="single" w:sz="4" w:space="0" w:color="000000"/>
               <w:bottom w:val="single" w:sz="4" w:space="0" w:color="000000"/>
@@ -6486,7 +6486,7 @@
         </w:tc>
         <w:tc>
           <w:tcPr>
-            <w:tcW w:w="2108" w:type="dxa"/>
+            <w:tcW w:w="2109" w:type="dxa"/>
             <w:tcBorders>
               <w:start w:val="single" w:sz="4" w:space="0" w:color="000000"/>
               <w:bottom w:val="single" w:sz="4" w:space="0" w:color="000000"/>
@@ -6507,7 +6507,7 @@
         </w:tc>
         <w:tc>
           <w:tcPr>
-            <w:tcW w:w="1785" w:type="dxa"/>
+            <w:tcW w:w="1784" w:type="dxa"/>
             <w:tcBorders>
               <w:start w:val="single" w:sz="4" w:space="0" w:color="000000"/>
               <w:bottom w:val="single" w:sz="4" w:space="0" w:color="000000"/>
@@ -6528,7 +6528,7 @@
         </w:tc>
         <w:tc>
           <w:tcPr>
-            <w:tcW w:w="1816" w:type="dxa"/>
+            <w:tcW w:w="1817" w:type="dxa"/>
             <w:tcBorders>
               <w:start w:val="single" w:sz="4" w:space="0" w:color="000000"/>
               <w:bottom w:val="single" w:sz="4" w:space="0" w:color="000000"/>
@@ -6595,7 +6595,7 @@
         </w:tc>
         <w:tc>
           <w:tcPr>
-            <w:tcW w:w="1880" w:type="dxa"/>
+            <w:tcW w:w="1879" w:type="dxa"/>
             <w:tcBorders>
               <w:start w:val="single" w:sz="4" w:space="0" w:color="000000"/>
               <w:bottom w:val="single" w:sz="4" w:space="0" w:color="000000"/>
@@ -6616,7 +6616,7 @@
         </w:tc>
         <w:tc>
           <w:tcPr>
-            <w:tcW w:w="2108" w:type="dxa"/>
+            <w:tcW w:w="2109" w:type="dxa"/>
             <w:tcBorders>
               <w:start w:val="single" w:sz="4" w:space="0" w:color="000000"/>
               <w:bottom w:val="single" w:sz="4" w:space="0" w:color="000000"/>
@@ -6637,7 +6637,7 @@
         </w:tc>
         <w:tc>
           <w:tcPr>
-            <w:tcW w:w="1785" w:type="dxa"/>
+            <w:tcW w:w="1784" w:type="dxa"/>
             <w:tcBorders>
               <w:start w:val="single" w:sz="4" w:space="0" w:color="000000"/>
               <w:bottom w:val="single" w:sz="4" w:space="0" w:color="000000"/>
@@ -6658,7 +6658,7 @@
         </w:tc>
         <w:tc>
           <w:tcPr>
-            <w:tcW w:w="1816" w:type="dxa"/>
+            <w:tcW w:w="1817" w:type="dxa"/>
             <w:tcBorders>
               <w:start w:val="single" w:sz="4" w:space="0" w:color="000000"/>
               <w:bottom w:val="single" w:sz="4" w:space="0" w:color="000000"/>
@@ -6725,7 +6725,7 @@
         </w:tc>
         <w:tc>
           <w:tcPr>
-            <w:tcW w:w="1880" w:type="dxa"/>
+            <w:tcW w:w="1879" w:type="dxa"/>
             <w:tcBorders>
               <w:start w:val="single" w:sz="4" w:space="0" w:color="000000"/>
               <w:bottom w:val="single" w:sz="4" w:space="0" w:color="000000"/>
@@ -6746,7 +6746,7 @@
         </w:tc>
         <w:tc>
           <w:tcPr>
-            <w:tcW w:w="2108" w:type="dxa"/>
+            <w:tcW w:w="2109" w:type="dxa"/>
             <w:tcBorders>
               <w:start w:val="single" w:sz="4" w:space="0" w:color="000000"/>
               <w:bottom w:val="single" w:sz="4" w:space="0" w:color="000000"/>
@@ -6767,7 +6767,7 @@
         </w:tc>
         <w:tc>
           <w:tcPr>
-            <w:tcW w:w="1785" w:type="dxa"/>
+            <w:tcW w:w="1784" w:type="dxa"/>
             <w:tcBorders>
               <w:start w:val="single" w:sz="4" w:space="0" w:color="000000"/>
               <w:bottom w:val="single" w:sz="4" w:space="0" w:color="000000"/>
@@ -6788,7 +6788,7 @@
         </w:tc>
         <w:tc>
           <w:tcPr>
-            <w:tcW w:w="1816" w:type="dxa"/>
+            <w:tcW w:w="1817" w:type="dxa"/>
             <w:tcBorders>
               <w:start w:val="single" w:sz="4" w:space="0" w:color="000000"/>
               <w:bottom w:val="single" w:sz="4" w:space="0" w:color="000000"/>
@@ -6856,7 +6856,7 @@
         </w:tc>
         <w:tc>
           <w:tcPr>
-            <w:tcW w:w="1880" w:type="dxa"/>
+            <w:tcW w:w="1879" w:type="dxa"/>
             <w:tcBorders>
               <w:start w:val="single" w:sz="4" w:space="0" w:color="000000"/>
               <w:bottom w:val="single" w:sz="4" w:space="0" w:color="000000"/>
@@ -6877,7 +6877,7 @@
         </w:tc>
         <w:tc>
           <w:tcPr>
-            <w:tcW w:w="2108" w:type="dxa"/>
+            <w:tcW w:w="2109" w:type="dxa"/>
             <w:tcBorders>
               <w:start w:val="single" w:sz="4" w:space="0" w:color="000000"/>
               <w:bottom w:val="single" w:sz="4" w:space="0" w:color="000000"/>
@@ -6898,7 +6898,7 @@
         </w:tc>
         <w:tc>
           <w:tcPr>
-            <w:tcW w:w="1785" w:type="dxa"/>
+            <w:tcW w:w="1784" w:type="dxa"/>
             <w:tcBorders>
               <w:start w:val="single" w:sz="4" w:space="0" w:color="000000"/>
               <w:bottom w:val="single" w:sz="4" w:space="0" w:color="000000"/>
@@ -6919,7 +6919,7 @@
         </w:tc>
         <w:tc>
           <w:tcPr>
-            <w:tcW w:w="1816" w:type="dxa"/>
+            <w:tcW w:w="1817" w:type="dxa"/>
             <w:tcBorders>
               <w:start w:val="single" w:sz="4" w:space="0" w:color="000000"/>
               <w:bottom w:val="single" w:sz="4" w:space="0" w:color="000000"/>
@@ -6986,7 +6986,7 @@
         </w:tc>
         <w:tc>
           <w:tcPr>
-            <w:tcW w:w="1880" w:type="dxa"/>
+            <w:tcW w:w="1879" w:type="dxa"/>
             <w:tcBorders>
               <w:start w:val="single" w:sz="4" w:space="0" w:color="000000"/>
               <w:bottom w:val="single" w:sz="4" w:space="0" w:color="000000"/>
@@ -7007,7 +7007,7 @@
         </w:tc>
         <w:tc>
           <w:tcPr>
-            <w:tcW w:w="2108" w:type="dxa"/>
+            <w:tcW w:w="2109" w:type="dxa"/>
             <w:tcBorders>
               <w:start w:val="single" w:sz="4" w:space="0" w:color="000000"/>
               <w:bottom w:val="single" w:sz="4" w:space="0" w:color="000000"/>
@@ -7028,7 +7028,7 @@
         </w:tc>
         <w:tc>
           <w:tcPr>
-            <w:tcW w:w="1785" w:type="dxa"/>
+            <w:tcW w:w="1784" w:type="dxa"/>
             <w:tcBorders>
               <w:start w:val="single" w:sz="4" w:space="0" w:color="000000"/>
               <w:bottom w:val="single" w:sz="4" w:space="0" w:color="000000"/>
@@ -7049,7 +7049,7 @@
         </w:tc>
         <w:tc>
           <w:tcPr>
-            <w:tcW w:w="1816" w:type="dxa"/>
+            <w:tcW w:w="1817" w:type="dxa"/>
             <w:tcBorders>
               <w:start w:val="single" w:sz="4" w:space="0" w:color="000000"/>
               <w:bottom w:val="single" w:sz="4" w:space="0" w:color="000000"/>
@@ -7116,7 +7116,7 @@
         </w:tc>
         <w:tc>
           <w:tcPr>
-            <w:tcW w:w="1880" w:type="dxa"/>
+            <w:tcW w:w="1879" w:type="dxa"/>
             <w:tcBorders>
               <w:start w:val="single" w:sz="4" w:space="0" w:color="000000"/>
               <w:bottom w:val="single" w:sz="4" w:space="0" w:color="000000"/>
@@ -7137,7 +7137,7 @@
         </w:tc>
         <w:tc>
           <w:tcPr>
-            <w:tcW w:w="2108" w:type="dxa"/>
+            <w:tcW w:w="2109" w:type="dxa"/>
             <w:tcBorders>
               <w:start w:val="single" w:sz="4" w:space="0" w:color="000000"/>
               <w:bottom w:val="single" w:sz="4" w:space="0" w:color="000000"/>
@@ -7158,7 +7158,7 @@
         </w:tc>
         <w:tc>
           <w:tcPr>
-            <w:tcW w:w="1785" w:type="dxa"/>
+            <w:tcW w:w="1784" w:type="dxa"/>
             <w:tcBorders>
               <w:start w:val="single" w:sz="4" w:space="0" w:color="000000"/>
               <w:bottom w:val="single" w:sz="4" w:space="0" w:color="000000"/>
@@ -7179,7 +7179,7 @@
         </w:tc>
         <w:tc>
           <w:tcPr>
-            <w:tcW w:w="1816" w:type="dxa"/>
+            <w:tcW w:w="1817" w:type="dxa"/>
             <w:tcBorders>
               <w:start w:val="single" w:sz="4" w:space="0" w:color="000000"/>
               <w:bottom w:val="single" w:sz="4" w:space="0" w:color="000000"/>
@@ -7246,7 +7246,7 @@
         </w:tc>
         <w:tc>
           <w:tcPr>
-            <w:tcW w:w="1880" w:type="dxa"/>
+            <w:tcW w:w="1879" w:type="dxa"/>
             <w:tcBorders>
               <w:start w:val="single" w:sz="4" w:space="0" w:color="000000"/>
               <w:bottom w:val="single" w:sz="4" w:space="0" w:color="000000"/>
@@ -7267,7 +7267,7 @@
         </w:tc>
         <w:tc>
           <w:tcPr>
-            <w:tcW w:w="2108" w:type="dxa"/>
+            <w:tcW w:w="2109" w:type="dxa"/>
             <w:tcBorders>
               <w:start w:val="single" w:sz="4" w:space="0" w:color="000000"/>
               <w:bottom w:val="single" w:sz="4" w:space="0" w:color="000000"/>
@@ -7288,7 +7288,7 @@
         </w:tc>
         <w:tc>
           <w:tcPr>
-            <w:tcW w:w="1785" w:type="dxa"/>
+            <w:tcW w:w="1784" w:type="dxa"/>
             <w:tcBorders>
               <w:start w:val="single" w:sz="4" w:space="0" w:color="000000"/>
               <w:bottom w:val="single" w:sz="4" w:space="0" w:color="000000"/>
@@ -7309,7 +7309,7 @@
         </w:tc>
         <w:tc>
           <w:tcPr>
-            <w:tcW w:w="1816" w:type="dxa"/>
+            <w:tcW w:w="1817" w:type="dxa"/>
             <w:tcBorders>
               <w:start w:val="single" w:sz="4" w:space="0" w:color="000000"/>
               <w:bottom w:val="single" w:sz="4" w:space="0" w:color="000000"/>
@@ -7376,7 +7376,7 @@
         </w:tc>
         <w:tc>
           <w:tcPr>
-            <w:tcW w:w="1880" w:type="dxa"/>
+            <w:tcW w:w="1879" w:type="dxa"/>
             <w:tcBorders>
               <w:start w:val="single" w:sz="4" w:space="0" w:color="000000"/>
               <w:bottom w:val="single" w:sz="4" w:space="0" w:color="000000"/>
@@ -7397,7 +7397,7 @@
         </w:tc>
         <w:tc>
           <w:tcPr>
-            <w:tcW w:w="2108" w:type="dxa"/>
+            <w:tcW w:w="2109" w:type="dxa"/>
             <w:tcBorders>
               <w:start w:val="single" w:sz="4" w:space="0" w:color="000000"/>
               <w:bottom w:val="single" w:sz="4" w:space="0" w:color="000000"/>
@@ -7418,7 +7418,7 @@
         </w:tc>
         <w:tc>
           <w:tcPr>
-            <w:tcW w:w="1785" w:type="dxa"/>
+            <w:tcW w:w="1784" w:type="dxa"/>
             <w:tcBorders>
               <w:start w:val="single" w:sz="4" w:space="0" w:color="000000"/>
               <w:bottom w:val="single" w:sz="4" w:space="0" w:color="000000"/>
@@ -7439,7 +7439,7 @@
         </w:tc>
         <w:tc>
           <w:tcPr>
-            <w:tcW w:w="1816" w:type="dxa"/>
+            <w:tcW w:w="1817" w:type="dxa"/>
             <w:tcBorders>
               <w:start w:val="single" w:sz="4" w:space="0" w:color="000000"/>
               <w:bottom w:val="single" w:sz="4" w:space="0" w:color="000000"/>
@@ -7507,7 +7507,7 @@
         </w:tc>
         <w:tc>
           <w:tcPr>
-            <w:tcW w:w="1880" w:type="dxa"/>
+            <w:tcW w:w="1879" w:type="dxa"/>
             <w:tcBorders>
               <w:start w:val="single" w:sz="4" w:space="0" w:color="000000"/>
               <w:bottom w:val="single" w:sz="4" w:space="0" w:color="000000"/>
@@ -7528,7 +7528,7 @@
         </w:tc>
         <w:tc>
           <w:tcPr>
-            <w:tcW w:w="2108" w:type="dxa"/>
+            <w:tcW w:w="2109" w:type="dxa"/>
             <w:tcBorders>
               <w:start w:val="single" w:sz="4" w:space="0" w:color="000000"/>
               <w:bottom w:val="single" w:sz="4" w:space="0" w:color="000000"/>
@@ -7549,7 +7549,7 @@
         </w:tc>
         <w:tc>
           <w:tcPr>
-            <w:tcW w:w="1785" w:type="dxa"/>
+            <w:tcW w:w="1784" w:type="dxa"/>
             <w:tcBorders>
               <w:start w:val="single" w:sz="4" w:space="0" w:color="000000"/>
               <w:bottom w:val="single" w:sz="4" w:space="0" w:color="000000"/>
@@ -7570,7 +7570,7 @@
         </w:tc>
         <w:tc>
           <w:tcPr>
-            <w:tcW w:w="1816" w:type="dxa"/>
+            <w:tcW w:w="1817" w:type="dxa"/>
             <w:tcBorders>
               <w:start w:val="single" w:sz="4" w:space="0" w:color="000000"/>
               <w:bottom w:val="single" w:sz="4" w:space="0" w:color="000000"/>
@@ -7637,7 +7637,7 @@
         </w:tc>
         <w:tc>
           <w:tcPr>
-            <w:tcW w:w="1880" w:type="dxa"/>
+            <w:tcW w:w="1879" w:type="dxa"/>
             <w:tcBorders>
               <w:start w:val="single" w:sz="4" w:space="0" w:color="000000"/>
               <w:bottom w:val="single" w:sz="4" w:space="0" w:color="000000"/>
@@ -7658,7 +7658,7 @@
         </w:tc>
         <w:tc>
           <w:tcPr>
-            <w:tcW w:w="2108" w:type="dxa"/>
+            <w:tcW w:w="2109" w:type="dxa"/>
             <w:tcBorders>
               <w:start w:val="single" w:sz="4" w:space="0" w:color="000000"/>
               <w:bottom w:val="single" w:sz="4" w:space="0" w:color="000000"/>
@@ -7679,7 +7679,7 @@
         </w:tc>
         <w:tc>
           <w:tcPr>
-            <w:tcW w:w="1785" w:type="dxa"/>
+            <w:tcW w:w="1784" w:type="dxa"/>
             <w:tcBorders>
               <w:start w:val="single" w:sz="4" w:space="0" w:color="000000"/>
               <w:bottom w:val="single" w:sz="4" w:space="0" w:color="000000"/>
@@ -7700,7 +7700,7 @@
         </w:tc>
         <w:tc>
           <w:tcPr>
-            <w:tcW w:w="1816" w:type="dxa"/>
+            <w:tcW w:w="1817" w:type="dxa"/>
             <w:tcBorders>
               <w:start w:val="single" w:sz="4" w:space="0" w:color="000000"/>
               <w:bottom w:val="single" w:sz="4" w:space="0" w:color="000000"/>
@@ -7767,7 +7767,7 @@
         </w:tc>
         <w:tc>
           <w:tcPr>
-            <w:tcW w:w="1880" w:type="dxa"/>
+            <w:tcW w:w="1879" w:type="dxa"/>
             <w:tcBorders>
               <w:start w:val="single" w:sz="4" w:space="0" w:color="000000"/>
               <w:bottom w:val="single" w:sz="4" w:space="0" w:color="000000"/>
@@ -7788,7 +7788,7 @@
         </w:tc>
         <w:tc>
           <w:tcPr>
-            <w:tcW w:w="2108" w:type="dxa"/>
+            <w:tcW w:w="2109" w:type="dxa"/>
             <w:tcBorders>
               <w:start w:val="single" w:sz="4" w:space="0" w:color="000000"/>
               <w:bottom w:val="single" w:sz="4" w:space="0" w:color="000000"/>
@@ -7809,7 +7809,7 @@
         </w:tc>
         <w:tc>
           <w:tcPr>
-            <w:tcW w:w="1785" w:type="dxa"/>
+            <w:tcW w:w="1784" w:type="dxa"/>
             <w:tcBorders>
               <w:start w:val="single" w:sz="4" w:space="0" w:color="000000"/>
               <w:bottom w:val="single" w:sz="4" w:space="0" w:color="000000"/>
@@ -7830,7 +7830,7 @@
         </w:tc>
         <w:tc>
           <w:tcPr>
-            <w:tcW w:w="1816" w:type="dxa"/>
+            <w:tcW w:w="1817" w:type="dxa"/>
             <w:tcBorders>
               <w:start w:val="single" w:sz="4" w:space="0" w:color="000000"/>
               <w:bottom w:val="single" w:sz="4" w:space="0" w:color="000000"/>
@@ -7897,7 +7897,7 @@
         </w:tc>
         <w:tc>
           <w:tcPr>
-            <w:tcW w:w="1880" w:type="dxa"/>
+            <w:tcW w:w="1879" w:type="dxa"/>
             <w:tcBorders>
               <w:start w:val="single" w:sz="4" w:space="0" w:color="000000"/>
               <w:bottom w:val="single" w:sz="4" w:space="0" w:color="000000"/>
@@ -7918,7 +7918,7 @@
         </w:tc>
         <w:tc>
           <w:tcPr>
-            <w:tcW w:w="2108" w:type="dxa"/>
+            <w:tcW w:w="2109" w:type="dxa"/>
             <w:tcBorders>
               <w:start w:val="single" w:sz="4" w:space="0" w:color="000000"/>
               <w:bottom w:val="single" w:sz="4" w:space="0" w:color="000000"/>
@@ -7939,7 +7939,7 @@
         </w:tc>
         <w:tc>
           <w:tcPr>
-            <w:tcW w:w="1785" w:type="dxa"/>
+            <w:tcW w:w="1784" w:type="dxa"/>
             <w:tcBorders>
               <w:start w:val="single" w:sz="4" w:space="0" w:color="000000"/>
               <w:bottom w:val="single" w:sz="4" w:space="0" w:color="000000"/>
@@ -7960,7 +7960,7 @@
         </w:tc>
         <w:tc>
           <w:tcPr>
-            <w:tcW w:w="1816" w:type="dxa"/>
+            <w:tcW w:w="1817" w:type="dxa"/>
             <w:tcBorders>
               <w:start w:val="single" w:sz="4" w:space="0" w:color="000000"/>
               <w:bottom w:val="single" w:sz="4" w:space="0" w:color="000000"/>
@@ -8027,7 +8027,7 @@
         </w:tc>
         <w:tc>
           <w:tcPr>
-            <w:tcW w:w="1880" w:type="dxa"/>
+            <w:tcW w:w="1879" w:type="dxa"/>
             <w:tcBorders>
               <w:start w:val="single" w:sz="4" w:space="0" w:color="000000"/>
               <w:bottom w:val="single" w:sz="4" w:space="0" w:color="000000"/>
@@ -8048,7 +8048,7 @@
         </w:tc>
         <w:tc>
           <w:tcPr>
-            <w:tcW w:w="2108" w:type="dxa"/>
+            <w:tcW w:w="2109" w:type="dxa"/>
             <w:tcBorders>
               <w:start w:val="single" w:sz="4" w:space="0" w:color="000000"/>
               <w:bottom w:val="single" w:sz="4" w:space="0" w:color="000000"/>
@@ -8069,7 +8069,7 @@
         </w:tc>
         <w:tc>
           <w:tcPr>
-            <w:tcW w:w="1785" w:type="dxa"/>
+            <w:tcW w:w="1784" w:type="dxa"/>
             <w:tcBorders>
               <w:start w:val="single" w:sz="4" w:space="0" w:color="000000"/>
               <w:bottom w:val="single" w:sz="4" w:space="0" w:color="000000"/>
@@ -8090,7 +8090,7 @@
         </w:tc>
         <w:tc>
           <w:tcPr>
-            <w:tcW w:w="1816" w:type="dxa"/>
+            <w:tcW w:w="1817" w:type="dxa"/>
             <w:tcBorders>
               <w:start w:val="single" w:sz="4" w:space="0" w:color="000000"/>
               <w:bottom w:val="single" w:sz="4" w:space="0" w:color="000000"/>
@@ -8158,7 +8158,7 @@
         </w:tc>
         <w:tc>
           <w:tcPr>
-            <w:tcW w:w="1880" w:type="dxa"/>
+            <w:tcW w:w="1879" w:type="dxa"/>
             <w:tcBorders>
               <w:start w:val="single" w:sz="4" w:space="0" w:color="000000"/>
               <w:bottom w:val="single" w:sz="4" w:space="0" w:color="000000"/>
@@ -8179,7 +8179,7 @@
         </w:tc>
         <w:tc>
           <w:tcPr>
-            <w:tcW w:w="2108" w:type="dxa"/>
+            <w:tcW w:w="2109" w:type="dxa"/>
             <w:tcBorders>
               <w:start w:val="single" w:sz="4" w:space="0" w:color="000000"/>
               <w:bottom w:val="single" w:sz="4" w:space="0" w:color="000000"/>
@@ -8200,7 +8200,7 @@
         </w:tc>
         <w:tc>
           <w:tcPr>
-            <w:tcW w:w="1785" w:type="dxa"/>
+            <w:tcW w:w="1784" w:type="dxa"/>
             <w:tcBorders>
               <w:start w:val="single" w:sz="4" w:space="0" w:color="000000"/>
               <w:bottom w:val="single" w:sz="4" w:space="0" w:color="000000"/>
@@ -8221,7 +8221,7 @@
         </w:tc>
         <w:tc>
           <w:tcPr>
-            <w:tcW w:w="1816" w:type="dxa"/>
+            <w:tcW w:w="1817" w:type="dxa"/>
             <w:tcBorders>
               <w:start w:val="single" w:sz="4" w:space="0" w:color="000000"/>
               <w:bottom w:val="single" w:sz="4" w:space="0" w:color="000000"/>
@@ -8288,7 +8288,7 @@
         </w:tc>
         <w:tc>
           <w:tcPr>
-            <w:tcW w:w="1880" w:type="dxa"/>
+            <w:tcW w:w="1879" w:type="dxa"/>
             <w:tcBorders>
               <w:start w:val="single" w:sz="4" w:space="0" w:color="000000"/>
               <w:bottom w:val="single" w:sz="4" w:space="0" w:color="000000"/>
@@ -8309,7 +8309,7 @@
         </w:tc>
         <w:tc>
           <w:tcPr>
-            <w:tcW w:w="2108" w:type="dxa"/>
+            <w:tcW w:w="2109" w:type="dxa"/>
             <w:tcBorders>
               <w:start w:val="single" w:sz="4" w:space="0" w:color="000000"/>
               <w:bottom w:val="single" w:sz="4" w:space="0" w:color="000000"/>
@@ -8330,7 +8330,7 @@
         </w:tc>
         <w:tc>
           <w:tcPr>
-            <w:tcW w:w="1785" w:type="dxa"/>
+            <w:tcW w:w="1784" w:type="dxa"/>
             <w:tcBorders>
               <w:start w:val="single" w:sz="4" w:space="0" w:color="000000"/>
               <w:bottom w:val="single" w:sz="4" w:space="0" w:color="000000"/>
@@ -8351,7 +8351,7 @@
         </w:tc>
         <w:tc>
           <w:tcPr>
-            <w:tcW w:w="1816" w:type="dxa"/>
+            <w:tcW w:w="1817" w:type="dxa"/>
             <w:tcBorders>
               <w:start w:val="single" w:sz="4" w:space="0" w:color="000000"/>
               <w:bottom w:val="single" w:sz="4" w:space="0" w:color="000000"/>
@@ -8418,7 +8418,7 @@
         </w:tc>
         <w:tc>
           <w:tcPr>
-            <w:tcW w:w="1880" w:type="dxa"/>
+            <w:tcW w:w="1879" w:type="dxa"/>
             <w:tcBorders>
               <w:start w:val="single" w:sz="4" w:space="0" w:color="000000"/>
               <w:bottom w:val="single" w:sz="4" w:space="0" w:color="000000"/>
@@ -8439,7 +8439,7 @@
         </w:tc>
         <w:tc>
           <w:tcPr>
-            <w:tcW w:w="2108" w:type="dxa"/>
+            <w:tcW w:w="2109" w:type="dxa"/>
             <w:tcBorders>
               <w:start w:val="single" w:sz="4" w:space="0" w:color="000000"/>
               <w:bottom w:val="single" w:sz="4" w:space="0" w:color="000000"/>
@@ -8460,7 +8460,7 @@
         </w:tc>
         <w:tc>
           <w:tcPr>
-            <w:tcW w:w="1785" w:type="dxa"/>
+            <w:tcW w:w="1784" w:type="dxa"/>
             <w:tcBorders>
               <w:start w:val="single" w:sz="4" w:space="0" w:color="000000"/>
               <w:bottom w:val="single" w:sz="4" w:space="0" w:color="000000"/>
@@ -8481,7 +8481,7 @@
         </w:tc>
         <w:tc>
           <w:tcPr>
-            <w:tcW w:w="1816" w:type="dxa"/>
+            <w:tcW w:w="1817" w:type="dxa"/>
             <w:tcBorders>
               <w:start w:val="single" w:sz="4" w:space="0" w:color="000000"/>
               <w:bottom w:val="single" w:sz="4" w:space="0" w:color="000000"/>
@@ -8548,7 +8548,7 @@
         </w:tc>
         <w:tc>
           <w:tcPr>
-            <w:tcW w:w="1880" w:type="dxa"/>
+            <w:tcW w:w="1879" w:type="dxa"/>
             <w:tcBorders>
               <w:start w:val="single" w:sz="4" w:space="0" w:color="000000"/>
               <w:bottom w:val="single" w:sz="4" w:space="0" w:color="000000"/>
@@ -8569,7 +8569,7 @@
         </w:tc>
         <w:tc>
           <w:tcPr>
-            <w:tcW w:w="2108" w:type="dxa"/>
+            <w:tcW w:w="2109" w:type="dxa"/>
             <w:tcBorders>
               <w:start w:val="single" w:sz="4" w:space="0" w:color="000000"/>
               <w:bottom w:val="single" w:sz="4" w:space="0" w:color="000000"/>
@@ -8590,7 +8590,7 @@
         </w:tc>
         <w:tc>
           <w:tcPr>
-            <w:tcW w:w="1785" w:type="dxa"/>
+            <w:tcW w:w="1784" w:type="dxa"/>
             <w:tcBorders>
               <w:start w:val="single" w:sz="4" w:space="0" w:color="000000"/>
               <w:bottom w:val="single" w:sz="4" w:space="0" w:color="000000"/>
@@ -8611,7 +8611,7 @@
         </w:tc>
         <w:tc>
           <w:tcPr>
-            <w:tcW w:w="1816" w:type="dxa"/>
+            <w:tcW w:w="1817" w:type="dxa"/>
             <w:tcBorders>
               <w:start w:val="single" w:sz="4" w:space="0" w:color="000000"/>
               <w:bottom w:val="single" w:sz="4" w:space="0" w:color="000000"/>
@@ -8678,7 +8678,7 @@
         </w:tc>
         <w:tc>
           <w:tcPr>
-            <w:tcW w:w="1880" w:type="dxa"/>
+            <w:tcW w:w="1879" w:type="dxa"/>
             <w:tcBorders>
               <w:start w:val="single" w:sz="4" w:space="0" w:color="000000"/>
               <w:bottom w:val="single" w:sz="4" w:space="0" w:color="000000"/>
@@ -8699,7 +8699,7 @@
         </w:tc>
         <w:tc>
           <w:tcPr>
-            <w:tcW w:w="2108" w:type="dxa"/>
+            <w:tcW w:w="2109" w:type="dxa"/>
             <w:tcBorders>
               <w:start w:val="single" w:sz="4" w:space="0" w:color="000000"/>
               <w:bottom w:val="single" w:sz="4" w:space="0" w:color="000000"/>
@@ -8720,7 +8720,7 @@
         </w:tc>
         <w:tc>
           <w:tcPr>
-            <w:tcW w:w="1785" w:type="dxa"/>
+            <w:tcW w:w="1784" w:type="dxa"/>
             <w:tcBorders>
               <w:start w:val="single" w:sz="4" w:space="0" w:color="000000"/>
               <w:bottom w:val="single" w:sz="4" w:space="0" w:color="000000"/>
@@ -8741,7 +8741,7 @@
         </w:tc>
         <w:tc>
           <w:tcPr>
-            <w:tcW w:w="1816" w:type="dxa"/>
+            <w:tcW w:w="1817" w:type="dxa"/>
             <w:tcBorders>
               <w:start w:val="single" w:sz="4" w:space="0" w:color="000000"/>
               <w:bottom w:val="single" w:sz="4" w:space="0" w:color="000000"/>
@@ -8809,7 +8809,7 @@
         </w:tc>
         <w:tc>
           <w:tcPr>
-            <w:tcW w:w="1880" w:type="dxa"/>
+            <w:tcW w:w="1879" w:type="dxa"/>
             <w:tcBorders>
               <w:start w:val="single" w:sz="4" w:space="0" w:color="000000"/>
               <w:bottom w:val="single" w:sz="4" w:space="0" w:color="000000"/>
@@ -8830,7 +8830,7 @@
         </w:tc>
         <w:tc>
           <w:tcPr>
-            <w:tcW w:w="2108" w:type="dxa"/>
+            <w:tcW w:w="2109" w:type="dxa"/>
             <w:tcBorders>
               <w:start w:val="single" w:sz="4" w:space="0" w:color="000000"/>
               <w:bottom w:val="single" w:sz="4" w:space="0" w:color="000000"/>
@@ -8851,7 +8851,7 @@
         </w:tc>
         <w:tc>
           <w:tcPr>
-            <w:tcW w:w="1785" w:type="dxa"/>
+            <w:tcW w:w="1784" w:type="dxa"/>
             <w:tcBorders>
               <w:start w:val="single" w:sz="4" w:space="0" w:color="000000"/>
               <w:bottom w:val="single" w:sz="4" w:space="0" w:color="000000"/>
@@ -8872,7 +8872,7 @@
         </w:tc>
         <w:tc>
           <w:tcPr>
-            <w:tcW w:w="1816" w:type="dxa"/>
+            <w:tcW w:w="1817" w:type="dxa"/>
             <w:tcBorders>
               <w:start w:val="single" w:sz="4" w:space="0" w:color="000000"/>
               <w:bottom w:val="single" w:sz="4" w:space="0" w:color="000000"/>
@@ -8939,7 +8939,7 @@
         </w:tc>
         <w:tc>
           <w:tcPr>
-            <w:tcW w:w="1880" w:type="dxa"/>
+            <w:tcW w:w="1879" w:type="dxa"/>
             <w:tcBorders>
               <w:start w:val="single" w:sz="4" w:space="0" w:color="000000"/>
               <w:bottom w:val="single" w:sz="4" w:space="0" w:color="000000"/>
@@ -8960,7 +8960,7 @@
         </w:tc>
         <w:tc>
           <w:tcPr>
-            <w:tcW w:w="2108" w:type="dxa"/>
+            <w:tcW w:w="2109" w:type="dxa"/>
             <w:tcBorders>
               <w:start w:val="single" w:sz="4" w:space="0" w:color="000000"/>
               <w:bottom w:val="single" w:sz="4" w:space="0" w:color="000000"/>
@@ -8981,7 +8981,7 @@
         </w:tc>
         <w:tc>
           <w:tcPr>
-            <w:tcW w:w="1785" w:type="dxa"/>
+            <w:tcW w:w="1784" w:type="dxa"/>
             <w:tcBorders>
               <w:start w:val="single" w:sz="4" w:space="0" w:color="000000"/>
               <w:bottom w:val="single" w:sz="4" w:space="0" w:color="000000"/>
@@ -9002,7 +9002,7 @@
         </w:tc>
         <w:tc>
           <w:tcPr>
-            <w:tcW w:w="1816" w:type="dxa"/>
+            <w:tcW w:w="1817" w:type="dxa"/>
             <w:tcBorders>
               <w:start w:val="single" w:sz="4" w:space="0" w:color="000000"/>
               <w:bottom w:val="single" w:sz="4" w:space="0" w:color="000000"/>
@@ -9069,7 +9069,7 @@
         </w:tc>
         <w:tc>
           <w:tcPr>
-            <w:tcW w:w="1880" w:type="dxa"/>
+            <w:tcW w:w="1879" w:type="dxa"/>
             <w:tcBorders>
               <w:start w:val="single" w:sz="4" w:space="0" w:color="000000"/>
               <w:bottom w:val="single" w:sz="4" w:space="0" w:color="000000"/>
@@ -9090,7 +9090,7 @@
         </w:tc>
         <w:tc>
           <w:tcPr>
-            <w:tcW w:w="2108" w:type="dxa"/>
+            <w:tcW w:w="2109" w:type="dxa"/>
             <w:tcBorders>
               <w:start w:val="single" w:sz="4" w:space="0" w:color="000000"/>
               <w:bottom w:val="single" w:sz="4" w:space="0" w:color="000000"/>
@@ -9111,7 +9111,7 @@
         </w:tc>
         <w:tc>
           <w:tcPr>
-            <w:tcW w:w="1785" w:type="dxa"/>
+            <w:tcW w:w="1784" w:type="dxa"/>
             <w:tcBorders>
               <w:start w:val="single" w:sz="4" w:space="0" w:color="000000"/>
               <w:bottom w:val="single" w:sz="4" w:space="0" w:color="000000"/>
@@ -9132,7 +9132,7 @@
         </w:tc>
         <w:tc>
           <w:tcPr>
-            <w:tcW w:w="1816" w:type="dxa"/>
+            <w:tcW w:w="1817" w:type="dxa"/>
             <w:tcBorders>
               <w:start w:val="single" w:sz="4" w:space="0" w:color="000000"/>
               <w:bottom w:val="single" w:sz="4" w:space="0" w:color="000000"/>
@@ -9199,7 +9199,7 @@
         </w:tc>
         <w:tc>
           <w:tcPr>
-            <w:tcW w:w="1880" w:type="dxa"/>
+            <w:tcW w:w="1879" w:type="dxa"/>
             <w:tcBorders>
               <w:start w:val="single" w:sz="4" w:space="0" w:color="000000"/>
               <w:bottom w:val="single" w:sz="4" w:space="0" w:color="000000"/>
@@ -9220,7 +9220,7 @@
         </w:tc>
         <w:tc>
           <w:tcPr>
-            <w:tcW w:w="2108" w:type="dxa"/>
+            <w:tcW w:w="2109" w:type="dxa"/>
             <w:tcBorders>
               <w:start w:val="single" w:sz="4" w:space="0" w:color="000000"/>
               <w:bottom w:val="single" w:sz="4" w:space="0" w:color="000000"/>
@@ -9241,7 +9241,7 @@
         </w:tc>
         <w:tc>
           <w:tcPr>
-            <w:tcW w:w="1785" w:type="dxa"/>
+            <w:tcW w:w="1784" w:type="dxa"/>
             <w:tcBorders>
               <w:start w:val="single" w:sz="4" w:space="0" w:color="000000"/>
               <w:bottom w:val="single" w:sz="4" w:space="0" w:color="000000"/>
@@ -9262,7 +9262,7 @@
         </w:tc>
         <w:tc>
           <w:tcPr>
-            <w:tcW w:w="1816" w:type="dxa"/>
+            <w:tcW w:w="1817" w:type="dxa"/>
             <w:tcBorders>
               <w:start w:val="single" w:sz="4" w:space="0" w:color="000000"/>
               <w:bottom w:val="single" w:sz="4" w:space="0" w:color="000000"/>
@@ -9329,7 +9329,7 @@
         </w:tc>
         <w:tc>
           <w:tcPr>
-            <w:tcW w:w="1880" w:type="dxa"/>
+            <w:tcW w:w="1879" w:type="dxa"/>
             <w:tcBorders>
               <w:start w:val="single" w:sz="4" w:space="0" w:color="000000"/>
               <w:bottom w:val="single" w:sz="4" w:space="0" w:color="000000"/>
@@ -9350,7 +9350,7 @@
         </w:tc>
         <w:tc>
           <w:tcPr>
-            <w:tcW w:w="2108" w:type="dxa"/>
+            <w:tcW w:w="2109" w:type="dxa"/>
             <w:tcBorders>
               <w:start w:val="single" w:sz="4" w:space="0" w:color="000000"/>
               <w:bottom w:val="single" w:sz="4" w:space="0" w:color="000000"/>
@@ -9371,7 +9371,7 @@
         </w:tc>
         <w:tc>
           <w:tcPr>
-            <w:tcW w:w="1785" w:type="dxa"/>
+            <w:tcW w:w="1784" w:type="dxa"/>
             <w:tcBorders>
               <w:start w:val="single" w:sz="4" w:space="0" w:color="000000"/>
               <w:bottom w:val="single" w:sz="4" w:space="0" w:color="000000"/>
@@ -9392,7 +9392,7 @@
         </w:tc>
         <w:tc>
           <w:tcPr>
-            <w:tcW w:w="1816" w:type="dxa"/>
+            <w:tcW w:w="1817" w:type="dxa"/>
             <w:tcBorders>
               <w:start w:val="single" w:sz="4" w:space="0" w:color="000000"/>
               <w:bottom w:val="single" w:sz="4" w:space="0" w:color="000000"/>
@@ -11037,16 +11037,16 @@
         <w:tblLook w:val="04a0" w:noHBand="0" w:noVBand="1" w:firstColumn="1" w:lastRow="0" w:lastColumn="0" w:firstRow="1"/>
       </w:tblPr>
       <w:tblGrid>
-        <w:gridCol w:w="2527"/>
+        <w:gridCol w:w="2526"/>
         <w:gridCol w:w="2700"/>
         <w:gridCol w:w="2430"/>
-        <w:gridCol w:w="2233"/>
+        <w:gridCol w:w="2234"/>
       </w:tblGrid>
       <w:tr>
         <w:trPr/>
         <w:tc>
           <w:tcPr>
-            <w:tcW w:w="2527" w:type="dxa"/>
+            <w:tcW w:w="2526" w:type="dxa"/>
             <w:tcBorders/>
             <w:vAlign w:val="center"/>
           </w:tcPr>
@@ -11139,7 +11139,7 @@
         </w:tc>
         <w:tc>
           <w:tcPr>
-            <w:tcW w:w="2233" w:type="dxa"/>
+            <w:tcW w:w="2234" w:type="dxa"/>
             <w:tcBorders/>
             <w:vAlign w:val="center"/>
           </w:tcPr>
@@ -11173,7 +11173,7 @@
         <w:trPr/>
         <w:tc>
           <w:tcPr>
-            <w:tcW w:w="2527" w:type="dxa"/>
+            <w:tcW w:w="2526" w:type="dxa"/>
             <w:tcBorders/>
             <w:vAlign w:val="center"/>
           </w:tcPr>
@@ -11262,7 +11262,7 @@
         </w:tc>
         <w:tc>
           <w:tcPr>
-            <w:tcW w:w="2233" w:type="dxa"/>
+            <w:tcW w:w="2234" w:type="dxa"/>
             <w:tcBorders/>
             <w:vAlign w:val="center"/>
           </w:tcPr>
@@ -11304,7 +11304,7 @@
         </w:trPr>
         <w:tc>
           <w:tcPr>
-            <w:tcW w:w="2527" w:type="dxa"/>
+            <w:tcW w:w="2526" w:type="dxa"/>
             <w:tcBorders/>
             <w:vAlign w:val="center"/>
           </w:tcPr>
@@ -11404,7 +11404,7 @@
         </w:tc>
         <w:tc>
           <w:tcPr>
-            <w:tcW w:w="2233" w:type="dxa"/>
+            <w:tcW w:w="2234" w:type="dxa"/>
             <w:tcBorders/>
             <w:vAlign w:val="center"/>
           </w:tcPr>
@@ -12484,16 +12484,16 @@
         <w:tblLook w:val="04a0" w:noHBand="0" w:noVBand="1" w:firstColumn="1" w:lastRow="0" w:lastColumn="0" w:firstRow="1"/>
       </w:tblPr>
       <w:tblGrid>
-        <w:gridCol w:w="2527"/>
+        <w:gridCol w:w="2526"/>
         <w:gridCol w:w="2700"/>
         <w:gridCol w:w="2430"/>
-        <w:gridCol w:w="2233"/>
+        <w:gridCol w:w="2234"/>
       </w:tblGrid>
       <w:tr>
         <w:trPr/>
         <w:tc>
           <w:tcPr>
-            <w:tcW w:w="2527" w:type="dxa"/>
+            <w:tcW w:w="2526" w:type="dxa"/>
             <w:tcBorders/>
             <w:vAlign w:val="center"/>
           </w:tcPr>
@@ -12586,7 +12586,7 @@
         </w:tc>
         <w:tc>
           <w:tcPr>
-            <w:tcW w:w="2233" w:type="dxa"/>
+            <w:tcW w:w="2234" w:type="dxa"/>
             <w:tcBorders/>
             <w:vAlign w:val="center"/>
           </w:tcPr>
@@ -12620,7 +12620,7 @@
         <w:trPr/>
         <w:tc>
           <w:tcPr>
-            <w:tcW w:w="2527" w:type="dxa"/>
+            <w:tcW w:w="2526" w:type="dxa"/>
             <w:tcBorders/>
             <w:vAlign w:val="center"/>
           </w:tcPr>
@@ -12709,7 +12709,7 @@
         </w:tc>
         <w:tc>
           <w:tcPr>
-            <w:tcW w:w="2233" w:type="dxa"/>
+            <w:tcW w:w="2234" w:type="dxa"/>
             <w:tcBorders/>
             <w:vAlign w:val="center"/>
           </w:tcPr>
@@ -12751,7 +12751,7 @@
         </w:trPr>
         <w:tc>
           <w:tcPr>
-            <w:tcW w:w="2527" w:type="dxa"/>
+            <w:tcW w:w="2526" w:type="dxa"/>
             <w:tcBorders/>
             <w:vAlign w:val="center"/>
           </w:tcPr>
@@ -12845,7 +12845,7 @@
         </w:tc>
         <w:tc>
           <w:tcPr>
-            <w:tcW w:w="2233" w:type="dxa"/>
+            <w:tcW w:w="2234" w:type="dxa"/>
             <w:tcBorders/>
             <w:vAlign w:val="center"/>
           </w:tcPr>
@@ -14284,7 +14284,7 @@
       </w:pPr>
       <w:r>
         <w:drawing>
-          <wp:anchor behindDoc="0" distT="0" distB="0" distL="0" distR="0" simplePos="0" locked="0" layoutInCell="0" allowOverlap="1" relativeHeight="313">
+          <wp:anchor behindDoc="0" distT="0" distB="0" distL="0" distR="0" simplePos="0" locked="0" layoutInCell="0" allowOverlap="1" relativeHeight="324">
             <wp:simplePos x="0" y="0"/>
             <wp:positionH relativeFrom="column">
               <wp:align>center</wp:align>
@@ -18622,23 +18622,7 @@
           <w:b w:val="false"/>
           <w:bCs w:val="false"/>
         </w:rPr>
-        <w:t xml:space="preserve"> </w:t>
-      </w:r>
-      <w:r>
-        <w:rPr>
-          <w:rStyle w:val="Strong"/>
-          <w:b w:val="false"/>
-          <w:bCs w:val="false"/>
-        </w:rPr>
-        <w:t xml:space="preserve">На робочій станції (табл. 8) повторно запустити програмний </w:t>
-      </w:r>
-      <w:r>
-        <w:rPr>
-          <w:rStyle w:val="Strong"/>
-          <w:b w:val="false"/>
-          <w:bCs w:val="false"/>
-        </w:rPr>
-        <w:t>аналізатор трафіка, здійснити інформаційний обмін та дослідити процес функціонування засобів протоколу ARP на робочій станції за умови застосування статичних ARP-записів.</w:t>
+        <w:t xml:space="preserve"> На робочій станції (табл. 8) повторно запустити програмний аналізатор трафіка, здійснити інформаційний обмін та дослідити процес функціонування засобів протоколу ARP на робочій станції за умови застосування статичних ARP-записів.</w:t>
       </w:r>
     </w:p>
     <w:p>
@@ -18662,7 +18646,31 @@
           <w:b w:val="false"/>
           <w:bCs w:val="false"/>
         </w:rPr>
-        <w:t xml:space="preserve">Додати статичні ARP-записи не вдалося через </w:t>
+        <w:t>Додати статичні ARP-записи не вдалося через відсутність команд у Packet Tracer, тому дослідження ARP із статичними записами провести не вдалося.</w:t>
+      </w:r>
+    </w:p>
+    <w:p>
+      <w:pPr>
+        <w:pStyle w:val="ZIKSMAINTEXT"/>
+        <w:widowControl/>
+        <w:tabs>
+          <w:tab w:val="clear" w:pos="567"/>
+          <w:tab w:val="left" w:pos="0" w:leader="none"/>
+        </w:tabs>
+        <w:suppressAutoHyphens w:val="true"/>
+        <w:bidi w:val="0"/>
+        <w:spacing w:lineRule="auto" w:line="360" w:before="173" w:after="0"/>
+        <w:ind w:firstLine="720" w:start="0" w:end="0"/>
+        <w:jc w:val="both"/>
+        <w:rPr/>
+      </w:pPr>
+      <w:r>
+        <w:rPr>
+          <w:rStyle w:val="Strong"/>
+          <w:b/>
+          <w:bCs/>
+        </w:rPr>
+        <w:t>Завдання 11.</w:t>
       </w:r>
       <w:r>
         <w:rPr>
@@ -18670,7 +18678,7 @@
           <w:b w:val="false"/>
           <w:bCs w:val="false"/>
         </w:rPr>
-        <w:t>відсутність</w:t>
+        <w:t xml:space="preserve"> </w:t>
       </w:r>
       <w:r>
         <w:rPr>
@@ -18678,17 +18686,640 @@
           <w:b w:val="false"/>
           <w:bCs w:val="false"/>
         </w:rPr>
-        <w:t xml:space="preserve"> команд у Packet Tracer, тому дослідження ARP із статичними записами провести не вдалося</w:t>
-      </w:r>
+        <w:t>Для заданої ІР-адреси версії 4 (табл. 10) визначити MAC- адресу групової розcилки. За можливості визначити, повідомлення якого протоколу передається за допомогою даної адреси.</w:t>
+      </w:r>
+    </w:p>
+    <w:p>
+      <w:pPr>
+        <w:pStyle w:val="ZIKSMAINTEXT"/>
+        <w:widowControl/>
+        <w:tabs>
+          <w:tab w:val="clear" w:pos="567"/>
+          <w:tab w:val="left" w:pos="0" w:leader="none"/>
+        </w:tabs>
+        <w:suppressAutoHyphens w:val="true"/>
+        <w:bidi w:val="0"/>
+        <w:spacing w:lineRule="auto" w:line="360" w:before="173" w:after="0"/>
+        <w:ind w:hanging="0" w:start="0" w:end="0"/>
+        <w:jc w:val="end"/>
+        <w:rPr/>
+      </w:pPr>
       <w:r>
         <w:rPr>
           <w:rStyle w:val="Strong"/>
           <w:b w:val="false"/>
           <w:bCs w:val="false"/>
-        </w:rPr>
-        <w:t>.</w:t>
+          <w:sz w:val="24"/>
+          <w:szCs w:val="24"/>
+        </w:rPr>
+        <w:t xml:space="preserve">Табл. </w:t>
+      </w:r>
+      <w:r>
+        <w:rPr>
+          <w:rStyle w:val="Strong"/>
+          <w:b w:val="false"/>
+          <w:bCs w:val="false"/>
+          <w:sz w:val="24"/>
+          <w:szCs w:val="24"/>
+        </w:rPr>
+        <w:t>10</w:t>
+      </w:r>
+      <w:r>
+        <w:rPr>
+          <w:rStyle w:val="Strong"/>
+          <w:b w:val="false"/>
+          <w:bCs w:val="false"/>
+          <w:sz w:val="24"/>
+          <w:szCs w:val="24"/>
+        </w:rPr>
+        <w:t xml:space="preserve">. — </w:t>
+      </w:r>
+      <w:r>
+        <w:rPr>
+          <w:rStyle w:val="Strong"/>
+          <w:b w:val="false"/>
+          <w:bCs w:val="false"/>
+          <w:sz w:val="24"/>
+          <w:szCs w:val="24"/>
+        </w:rPr>
+        <w:t>Параметри для розрахунку п. 12</w:t>
       </w:r>
     </w:p>
+    <w:tbl>
+      <w:tblPr>
+        <w:tblW w:w="5000" w:type="pct"/>
+        <w:jc w:val="start"/>
+        <w:tblInd w:w="-5" w:type="dxa"/>
+        <w:tblLayout w:type="fixed"/>
+        <w:tblCellMar>
+          <w:top w:w="55" w:type="dxa"/>
+          <w:start w:w="55" w:type="dxa"/>
+          <w:bottom w:w="55" w:type="dxa"/>
+          <w:end w:w="55" w:type="dxa"/>
+        </w:tblCellMar>
+      </w:tblPr>
+      <w:tblGrid>
+        <w:gridCol w:w="4960"/>
+        <w:gridCol w:w="4961"/>
+      </w:tblGrid>
+      <w:tr>
+        <w:trPr/>
+        <w:tc>
+          <w:tcPr>
+            <w:tcW w:w="4960" w:type="dxa"/>
+            <w:tcBorders>
+              <w:top w:val="single" w:sz="4" w:space="0" w:color="000000"/>
+              <w:start w:val="single" w:sz="4" w:space="0" w:color="000000"/>
+              <w:bottom w:val="single" w:sz="4" w:space="0" w:color="000000"/>
+            </w:tcBorders>
+            <w:vAlign w:val="center"/>
+          </w:tcPr>
+          <w:p>
+            <w:pPr>
+              <w:pStyle w:val="TableContents"/>
+              <w:jc w:val="center"/>
+              <w:rPr/>
+            </w:pPr>
+            <w:r>
+              <w:rPr/>
+              <w:t xml:space="preserve">№ </w:t>
+            </w:r>
+            <w:r>
+              <w:rPr/>
+              <w:t>варіанта</w:t>
+            </w:r>
+          </w:p>
+        </w:tc>
+        <w:tc>
+          <w:tcPr>
+            <w:tcW w:w="4961" w:type="dxa"/>
+            <w:tcBorders>
+              <w:top w:val="single" w:sz="4" w:space="0" w:color="000000"/>
+              <w:start w:val="single" w:sz="4" w:space="0" w:color="000000"/>
+              <w:bottom w:val="single" w:sz="4" w:space="0" w:color="000000"/>
+              <w:end w:val="single" w:sz="4" w:space="0" w:color="000000"/>
+            </w:tcBorders>
+            <w:vAlign w:val="center"/>
+          </w:tcPr>
+          <w:p>
+            <w:pPr>
+              <w:pStyle w:val="TableContents"/>
+              <w:jc w:val="center"/>
+              <w:rPr/>
+            </w:pPr>
+            <w:r>
+              <w:rPr/>
+              <w:t>ІР-адреса</w:t>
+            </w:r>
+          </w:p>
+        </w:tc>
+      </w:tr>
+      <w:tr>
+        <w:trPr/>
+        <w:tc>
+          <w:tcPr>
+            <w:tcW w:w="4960" w:type="dxa"/>
+            <w:tcBorders>
+              <w:start w:val="single" w:sz="4" w:space="0" w:color="000000"/>
+              <w:bottom w:val="single" w:sz="4" w:space="0" w:color="000000"/>
+            </w:tcBorders>
+            <w:vAlign w:val="center"/>
+          </w:tcPr>
+          <w:p>
+            <w:pPr>
+              <w:pStyle w:val="TableContents"/>
+              <w:jc w:val="center"/>
+              <w:rPr/>
+            </w:pPr>
+            <w:r>
+              <w:rPr/>
+              <w:t xml:space="preserve">24 </w:t>
+            </w:r>
+          </w:p>
+        </w:tc>
+        <w:tc>
+          <w:tcPr>
+            <w:tcW w:w="4961" w:type="dxa"/>
+            <w:tcBorders>
+              <w:start w:val="single" w:sz="4" w:space="0" w:color="000000"/>
+              <w:bottom w:val="single" w:sz="4" w:space="0" w:color="000000"/>
+              <w:end w:val="single" w:sz="4" w:space="0" w:color="000000"/>
+            </w:tcBorders>
+            <w:vAlign w:val="center"/>
+          </w:tcPr>
+          <w:p>
+            <w:pPr>
+              <w:pStyle w:val="TableContents"/>
+              <w:jc w:val="center"/>
+              <w:rPr/>
+            </w:pPr>
+            <w:r>
+              <w:rPr/>
+              <w:t>224.0.0.22</w:t>
+            </w:r>
+          </w:p>
+        </w:tc>
+      </w:tr>
+    </w:tbl>
+    <w:p>
+      <w:pPr>
+        <w:pStyle w:val="ZIKSMAINTEXT"/>
+        <w:widowControl/>
+        <w:tabs>
+          <w:tab w:val="clear" w:pos="567"/>
+          <w:tab w:val="left" w:pos="0" w:leader="none"/>
+        </w:tabs>
+        <w:suppressAutoHyphens w:val="true"/>
+        <w:bidi w:val="0"/>
+        <w:spacing w:lineRule="auto" w:line="360" w:before="173" w:after="0"/>
+        <w:ind w:firstLine="720" w:start="0" w:end="0"/>
+        <w:jc w:val="start"/>
+        <w:rPr/>
+      </w:pPr>
+      <w:r>
+        <w:rPr>
+          <w:rStyle w:val="Strong"/>
+          <w:rFonts w:eastAsia="Helvetica-Bold"/>
+          <w:b w:val="false"/>
+          <w:bCs w:val="false"/>
+          <w:sz w:val="28"/>
+          <w:szCs w:val="28"/>
+          <w:lang w:val="en-US"/>
+        </w:rPr>
+        <w:t>Для розв’язання даного прикладу переводимо задану ІР-адресу 224.0.0.22 з десяткової у двійкову систему числення:</w:t>
+      </w:r>
+    </w:p>
+    <w:p>
+      <w:pPr>
+        <w:pStyle w:val="ZIKSMAINTEXT"/>
+        <w:widowControl/>
+        <w:tabs>
+          <w:tab w:val="clear" w:pos="567"/>
+          <w:tab w:val="left" w:pos="0" w:leader="none"/>
+        </w:tabs>
+        <w:suppressAutoHyphens w:val="true"/>
+        <w:bidi w:val="0"/>
+        <w:spacing w:lineRule="auto" w:line="360" w:before="173" w:after="0"/>
+        <w:ind w:hanging="0" w:start="0" w:end="0"/>
+        <w:jc w:val="start"/>
+        <w:rPr/>
+      </w:pPr>
+      <w:r>
+        <w:rPr>
+          <w:rStyle w:val="Strong"/>
+          <w:rFonts w:eastAsia="Helvetica-Bold"/>
+          <w:b w:val="false"/>
+          <w:bCs w:val="false"/>
+          <w:position w:val="0"/>
+          <w:sz w:val="28"/>
+          <w:sz w:val="28"/>
+          <w:szCs w:val="28"/>
+          <w:vertAlign w:val="baseline"/>
+          <w:lang w:val="en-US"/>
+        </w:rPr>
+        <w:t>1100000.0</w:t>
+      </w:r>
+      <w:r>
+        <w:rPr>
+          <w:rStyle w:val="Strong"/>
+          <w:rFonts w:eastAsia="Helvetica-Bold"/>
+          <w:b/>
+          <w:bCs/>
+          <w:position w:val="0"/>
+          <w:sz w:val="28"/>
+          <w:sz w:val="28"/>
+          <w:szCs w:val="28"/>
+          <w:vertAlign w:val="baseline"/>
+          <w:lang w:val="en-US"/>
+        </w:rPr>
+        <w:t>0000000.00000000.00010110</w:t>
+      </w:r>
+    </w:p>
+    <w:p>
+      <w:pPr>
+        <w:pStyle w:val="ZIKSMAINTEXT"/>
+        <w:widowControl/>
+        <w:tabs>
+          <w:tab w:val="clear" w:pos="567"/>
+          <w:tab w:val="left" w:pos="0" w:leader="none"/>
+        </w:tabs>
+        <w:suppressAutoHyphens w:val="true"/>
+        <w:bidi w:val="0"/>
+        <w:spacing w:lineRule="auto" w:line="360" w:before="173" w:after="0"/>
+        <w:ind w:firstLine="720" w:start="0" w:end="0"/>
+        <w:jc w:val="start"/>
+        <w:rPr/>
+      </w:pPr>
+      <w:r>
+        <w:rPr>
+          <w:rStyle w:val="Strong"/>
+          <w:rFonts w:eastAsia="Helvetica-Bold"/>
+          <w:b w:val="false"/>
+          <w:bCs w:val="false"/>
+          <w:position w:val="0"/>
+          <w:sz w:val="28"/>
+          <w:sz w:val="28"/>
+          <w:szCs w:val="28"/>
+          <w:vertAlign w:val="baseline"/>
+          <w:lang w:val="en-US"/>
+        </w:rPr>
+        <w:t>Для формування ідентифікатора групи використовуються 23 молодших біти вихідної ІР-адреси. У даному випадку це біти:</w:t>
+      </w:r>
+    </w:p>
+    <w:p>
+      <w:pPr>
+        <w:pStyle w:val="ZIKSMAINTEXT"/>
+        <w:widowControl/>
+        <w:tabs>
+          <w:tab w:val="clear" w:pos="567"/>
+          <w:tab w:val="left" w:pos="0" w:leader="none"/>
+        </w:tabs>
+        <w:suppressAutoHyphens w:val="true"/>
+        <w:bidi w:val="0"/>
+        <w:spacing w:lineRule="auto" w:line="360" w:before="173" w:after="0"/>
+        <w:ind w:hanging="0" w:start="0" w:end="0"/>
+        <w:jc w:val="start"/>
+        <w:rPr/>
+      </w:pPr>
+      <w:r>
+        <w:rPr>
+          <w:rStyle w:val="Strong"/>
+          <w:rFonts w:eastAsia="Helvetica-Bold"/>
+          <w:b/>
+          <w:bCs/>
+          <w:position w:val="0"/>
+          <w:sz w:val="28"/>
+          <w:sz w:val="28"/>
+          <w:szCs w:val="28"/>
+          <w:vertAlign w:val="baseline"/>
+          <w:lang w:val="en-US"/>
+        </w:rPr>
+        <w:t>0000000.00000000.00010110</w:t>
+      </w:r>
+      <w:r>
+        <w:br w:type="page"/>
+      </w:r>
+    </w:p>
+    <w:p>
+      <w:pPr>
+        <w:pStyle w:val="ZIKSMAINTEXT"/>
+        <w:widowControl/>
+        <w:tabs>
+          <w:tab w:val="clear" w:pos="567"/>
+          <w:tab w:val="left" w:pos="0" w:leader="none"/>
+        </w:tabs>
+        <w:suppressAutoHyphens w:val="true"/>
+        <w:bidi w:val="0"/>
+        <w:spacing w:lineRule="auto" w:line="360" w:before="173" w:after="0"/>
+        <w:ind w:firstLine="720" w:start="0" w:end="0"/>
+        <w:jc w:val="both"/>
+        <w:rPr/>
+      </w:pPr>
+      <w:r>
+        <w:rPr>
+          <w:rStyle w:val="Strong"/>
+          <w:rFonts w:eastAsia="Helvetica-Bold"/>
+          <w:b w:val="false"/>
+          <w:bCs w:val="false"/>
+          <w:sz w:val="28"/>
+          <w:szCs w:val="28"/>
+          <w:lang w:val="en-US"/>
+        </w:rPr>
+        <w:t>Додаємо до цієї послідовності ліворуч старший 24-й біт зі значенням 0. Отримаємо бітову послідовність:</w:t>
+      </w:r>
+    </w:p>
+    <w:p>
+      <w:pPr>
+        <w:pStyle w:val="ZIKSMAINTEXT"/>
+        <w:widowControl/>
+        <w:tabs>
+          <w:tab w:val="clear" w:pos="567"/>
+          <w:tab w:val="left" w:pos="0" w:leader="none"/>
+        </w:tabs>
+        <w:suppressAutoHyphens w:val="true"/>
+        <w:bidi w:val="0"/>
+        <w:spacing w:lineRule="auto" w:line="360" w:before="173" w:after="0"/>
+        <w:ind w:hanging="0" w:start="0" w:end="0"/>
+        <w:jc w:val="both"/>
+        <w:rPr/>
+      </w:pPr>
+      <w:r>
+        <w:rPr>
+          <w:rStyle w:val="Strong"/>
+          <w:rFonts w:eastAsia="Helvetica-Bold"/>
+          <w:b w:val="false"/>
+          <w:bCs w:val="false"/>
+          <w:sz w:val="28"/>
+          <w:szCs w:val="28"/>
+          <w:lang w:val="en-US"/>
+        </w:rPr>
+        <w:t>0</w:t>
+      </w:r>
+      <w:r>
+        <w:rPr>
+          <w:rStyle w:val="Strong"/>
+          <w:rFonts w:eastAsia="Helvetica-Bold"/>
+          <w:b/>
+          <w:bCs/>
+          <w:sz w:val="28"/>
+          <w:szCs w:val="28"/>
+          <w:lang w:val="en-US"/>
+        </w:rPr>
+        <w:t>00000000.00000000.00010110</w:t>
+      </w:r>
+    </w:p>
+    <w:p>
+      <w:pPr>
+        <w:pStyle w:val="ZIKSMAINTEXT"/>
+        <w:widowControl/>
+        <w:tabs>
+          <w:tab w:val="clear" w:pos="567"/>
+          <w:tab w:val="left" w:pos="0" w:leader="none"/>
+        </w:tabs>
+        <w:suppressAutoHyphens w:val="true"/>
+        <w:bidi w:val="0"/>
+        <w:spacing w:lineRule="auto" w:line="360" w:before="173" w:after="0"/>
+        <w:ind w:firstLine="720" w:start="0" w:end="0"/>
+        <w:jc w:val="both"/>
+        <w:rPr/>
+      </w:pPr>
+      <w:r>
+        <w:rPr>
+          <w:rStyle w:val="Strong"/>
+          <w:rFonts w:eastAsia="Helvetica-Bold"/>
+          <w:b w:val="false"/>
+          <w:bCs w:val="false"/>
+          <w:sz w:val="28"/>
+          <w:szCs w:val="28"/>
+          <w:lang w:val="en-US"/>
+        </w:rPr>
+        <w:t>У шістнадцятковому вигляді як частина MAC-адреси ця бітова послідовність записується так:</w:t>
+      </w:r>
+    </w:p>
+    <w:p>
+      <w:pPr>
+        <w:pStyle w:val="ZIKSMAINTEXT"/>
+        <w:widowControl/>
+        <w:tabs>
+          <w:tab w:val="clear" w:pos="567"/>
+          <w:tab w:val="left" w:pos="0" w:leader="none"/>
+        </w:tabs>
+        <w:suppressAutoHyphens w:val="true"/>
+        <w:bidi w:val="0"/>
+        <w:spacing w:lineRule="auto" w:line="360" w:before="173" w:after="0"/>
+        <w:ind w:hanging="0" w:start="0" w:end="0"/>
+        <w:jc w:val="both"/>
+        <w:rPr/>
+      </w:pPr>
+      <w:r>
+        <w:rPr>
+          <w:rStyle w:val="Strong"/>
+          <w:rFonts w:eastAsia="Helvetica-Bold"/>
+          <w:b w:val="false"/>
+          <w:bCs w:val="false"/>
+          <w:sz w:val="28"/>
+          <w:szCs w:val="28"/>
+          <w:lang w:val="en-US"/>
+        </w:rPr>
+        <w:t>00-00-16</w:t>
+      </w:r>
+    </w:p>
+    <w:p>
+      <w:pPr>
+        <w:pStyle w:val="ZIKSMAINTEXT"/>
+        <w:widowControl/>
+        <w:tabs>
+          <w:tab w:val="clear" w:pos="567"/>
+          <w:tab w:val="left" w:pos="0" w:leader="none"/>
+        </w:tabs>
+        <w:suppressAutoHyphens w:val="true"/>
+        <w:bidi w:val="0"/>
+        <w:spacing w:lineRule="auto" w:line="360" w:before="173" w:after="0"/>
+        <w:ind w:firstLine="720" w:start="0" w:end="0"/>
+        <w:jc w:val="both"/>
+        <w:rPr/>
+      </w:pPr>
+      <w:r>
+        <w:rPr>
+          <w:rStyle w:val="Strong"/>
+          <w:rFonts w:eastAsia="Helvetica-Bold"/>
+          <w:b w:val="false"/>
+          <w:bCs w:val="false"/>
+          <w:sz w:val="28"/>
+          <w:szCs w:val="28"/>
+          <w:lang w:val="en-US"/>
+        </w:rPr>
+        <w:t>Результуюча групова MAC-адреса має вигляд:</w:t>
+      </w:r>
+    </w:p>
+    <w:p>
+      <w:pPr>
+        <w:pStyle w:val="ZIKSMAINTEXT"/>
+        <w:widowControl/>
+        <w:tabs>
+          <w:tab w:val="clear" w:pos="567"/>
+          <w:tab w:val="left" w:pos="0" w:leader="none"/>
+        </w:tabs>
+        <w:suppressAutoHyphens w:val="true"/>
+        <w:bidi w:val="0"/>
+        <w:spacing w:lineRule="auto" w:line="360" w:before="173" w:after="0"/>
+        <w:ind w:hanging="0" w:start="0" w:end="0"/>
+        <w:jc w:val="both"/>
+        <w:rPr/>
+      </w:pPr>
+      <w:r>
+        <w:rPr>
+          <w:rStyle w:val="Strong"/>
+          <w:rFonts w:eastAsia="Helvetica-Bold"/>
+          <w:b w:val="false"/>
+          <w:bCs w:val="false"/>
+          <w:sz w:val="28"/>
+          <w:szCs w:val="28"/>
+          <w:lang w:val="en-US"/>
+        </w:rPr>
+        <w:t>01-00-5E-00-00-16</w:t>
+      </w:r>
+    </w:p>
+    <w:p>
+      <w:pPr>
+        <w:pStyle w:val="ZIKSMAINTEXT"/>
+        <w:widowControl/>
+        <w:tabs>
+          <w:tab w:val="clear" w:pos="567"/>
+          <w:tab w:val="left" w:pos="0" w:leader="none"/>
+        </w:tabs>
+        <w:suppressAutoHyphens w:val="true"/>
+        <w:bidi w:val="0"/>
+        <w:spacing w:lineRule="auto" w:line="360" w:before="173" w:after="0"/>
+        <w:ind w:hanging="0" w:start="0" w:end="0"/>
+        <w:jc w:val="end"/>
+        <w:rPr/>
+      </w:pPr>
+      <w:r>
+        <w:rPr>
+          <w:rStyle w:val="Strong"/>
+          <w:rFonts w:eastAsia="Helvetica-Bold"/>
+          <w:b w:val="false"/>
+          <w:bCs w:val="false"/>
+          <w:sz w:val="24"/>
+          <w:szCs w:val="24"/>
+          <w:lang w:val="en-US"/>
+        </w:rPr>
+        <w:t>Табл. 11. — Зарезервована групова ІР-адреса 224.0.0.22</w:t>
+      </w:r>
+    </w:p>
+    <w:tbl>
+      <w:tblPr>
+        <w:tblW w:w="5000" w:type="pct"/>
+        <w:jc w:val="start"/>
+        <w:tblInd w:w="-5" w:type="dxa"/>
+        <w:tblLayout w:type="fixed"/>
+        <w:tblCellMar>
+          <w:top w:w="55" w:type="dxa"/>
+          <w:start w:w="55" w:type="dxa"/>
+          <w:bottom w:w="55" w:type="dxa"/>
+          <w:end w:w="55" w:type="dxa"/>
+        </w:tblCellMar>
+      </w:tblPr>
+      <w:tblGrid>
+        <w:gridCol w:w="2021"/>
+        <w:gridCol w:w="7900"/>
+      </w:tblGrid>
+      <w:tr>
+        <w:trPr/>
+        <w:tc>
+          <w:tcPr>
+            <w:tcW w:w="2021" w:type="dxa"/>
+            <w:tcBorders>
+              <w:top w:val="single" w:sz="4" w:space="0" w:color="000000"/>
+              <w:start w:val="single" w:sz="4" w:space="0" w:color="000000"/>
+              <w:bottom w:val="single" w:sz="4" w:space="0" w:color="000000"/>
+            </w:tcBorders>
+            <w:vAlign w:val="center"/>
+          </w:tcPr>
+          <w:p>
+            <w:pPr>
+              <w:pStyle w:val="TableContents"/>
+              <w:jc w:val="center"/>
+              <w:rPr/>
+            </w:pPr>
+            <w:r>
+              <w:rPr/>
+              <w:t>Групова адреса</w:t>
+            </w:r>
+          </w:p>
+        </w:tc>
+        <w:tc>
+          <w:tcPr>
+            <w:tcW w:w="7900" w:type="dxa"/>
+            <w:tcBorders>
+              <w:top w:val="single" w:sz="4" w:space="0" w:color="000000"/>
+              <w:start w:val="single" w:sz="4" w:space="0" w:color="000000"/>
+              <w:bottom w:val="single" w:sz="4" w:space="0" w:color="000000"/>
+              <w:end w:val="single" w:sz="4" w:space="0" w:color="000000"/>
+            </w:tcBorders>
+            <w:vAlign w:val="center"/>
+          </w:tcPr>
+          <w:p>
+            <w:pPr>
+              <w:pStyle w:val="TableContents"/>
+              <w:jc w:val="center"/>
+              <w:rPr/>
+            </w:pPr>
+            <w:r>
+              <w:rPr/>
+              <w:t>Призначення/Протокол</w:t>
+            </w:r>
+          </w:p>
+        </w:tc>
+      </w:tr>
+      <w:tr>
+        <w:trPr/>
+        <w:tc>
+          <w:tcPr>
+            <w:tcW w:w="2021" w:type="dxa"/>
+            <w:tcBorders>
+              <w:start w:val="single" w:sz="4" w:space="0" w:color="000000"/>
+              <w:bottom w:val="single" w:sz="4" w:space="0" w:color="000000"/>
+            </w:tcBorders>
+            <w:vAlign w:val="center"/>
+          </w:tcPr>
+          <w:p>
+            <w:pPr>
+              <w:pStyle w:val="TableContents"/>
+              <w:jc w:val="center"/>
+              <w:rPr/>
+            </w:pPr>
+            <w:r>
+              <w:rPr/>
+              <w:t>224.0.0.22</w:t>
+            </w:r>
+          </w:p>
+        </w:tc>
+        <w:tc>
+          <w:tcPr>
+            <w:tcW w:w="7900" w:type="dxa"/>
+            <w:tcBorders>
+              <w:start w:val="single" w:sz="4" w:space="0" w:color="000000"/>
+              <w:bottom w:val="single" w:sz="4" w:space="0" w:color="000000"/>
+              <w:end w:val="single" w:sz="4" w:space="0" w:color="000000"/>
+            </w:tcBorders>
+            <w:vAlign w:val="center"/>
+          </w:tcPr>
+          <w:p>
+            <w:pPr>
+              <w:pStyle w:val="TableContents"/>
+              <w:jc w:val="center"/>
+              <w:rPr/>
+            </w:pPr>
+            <w:r>
+              <w:rPr/>
+              <w:t>Протокол IGMP v3 (Internet Group Management Protocol)</w:t>
+            </w:r>
+          </w:p>
+        </w:tc>
+      </w:tr>
+    </w:tbl>
     <w:p>
       <w:pPr>
         <w:pStyle w:val="ZIKSMAINTEXT"/>
@@ -18770,7 +19401,7 @@
       <mc:AlternateContent>
         <mc:Choice Requires="wpg">
           <w:drawing>
-            <wp:anchor behindDoc="1" distT="13335" distB="13335" distL="13335" distR="9525" simplePos="0" locked="0" layoutInCell="1" allowOverlap="1" relativeHeight="278" wp14:anchorId="10994A40">
+            <wp:anchor behindDoc="1" distT="13335" distB="13335" distL="13335" distR="9525" simplePos="0" locked="0" layoutInCell="1" allowOverlap="1" relativeHeight="289" wp14:anchorId="10994A40">
               <wp:simplePos x="0" y="0"/>
               <wp:positionH relativeFrom="column">
                 <wp:posOffset>-229235</wp:posOffset>
@@ -18800,7 +19431,7 @@
                       <wps:spPr>
                         <a:xfrm>
                           <a:off x="748080" y="9753120"/>
-                          <a:ext cx="853920" cy="165600"/>
+                          <a:ext cx="853560" cy="165240"/>
                         </a:xfrm>
                         <a:prstGeom prst="rect">
                           <a:avLst/>
@@ -18894,7 +19525,7 @@
                           <wps:spPr>
                             <a:xfrm>
                               <a:off x="0" y="0"/>
-                              <a:ext cx="6644520" cy="10280520"/>
+                              <a:ext cx="6644160" cy="10280160"/>
                             </a:xfrm>
                             <a:prstGeom prst="rect">
                               <a:avLst/>
@@ -19171,7 +19802,7 @@
                           <wps:spPr>
                             <a:xfrm>
                               <a:off x="17640" y="10120680"/>
-                              <a:ext cx="318240" cy="144000"/>
+                              <a:ext cx="317520" cy="143640"/>
                             </a:xfrm>
                             <a:prstGeom prst="rect">
                               <a:avLst/>
@@ -19218,7 +19849,7 @@
                           <wps:spPr>
                             <a:xfrm>
                               <a:off x="379080" y="10120680"/>
-                              <a:ext cx="318240" cy="144000"/>
+                              <a:ext cx="317520" cy="143640"/>
                             </a:xfrm>
                             <a:prstGeom prst="rect">
                               <a:avLst/>
@@ -19265,7 +19896,7 @@
                           <wps:spPr>
                             <a:xfrm>
                               <a:off x="754920" y="10120680"/>
-                              <a:ext cx="841320" cy="144000"/>
+                              <a:ext cx="840600" cy="143640"/>
                             </a:xfrm>
                             <a:prstGeom prst="rect">
                               <a:avLst/>
@@ -19399,7 +20030,7 @@
                           <wps:spPr>
                             <a:xfrm>
                               <a:off x="1659240" y="10120680"/>
-                              <a:ext cx="496080" cy="144000"/>
+                              <a:ext cx="495360" cy="143640"/>
                             </a:xfrm>
                             <a:prstGeom prst="rect">
                               <a:avLst/>
@@ -19446,7 +20077,7 @@
                           <wps:spPr>
                             <a:xfrm>
                               <a:off x="2198880" y="10120680"/>
-                              <a:ext cx="318240" cy="144000"/>
+                              <a:ext cx="317520" cy="143640"/>
                             </a:xfrm>
                             <a:prstGeom prst="rect">
                               <a:avLst/>
@@ -19493,7 +20124,7 @@
                           <wps:spPr>
                             <a:xfrm>
                               <a:off x="6310080" y="9769320"/>
-                              <a:ext cx="318240" cy="143640"/>
+                              <a:ext cx="317520" cy="142920"/>
                             </a:xfrm>
                             <a:prstGeom prst="rect">
                               <a:avLst/>
@@ -19540,7 +20171,7 @@
                           <wps:spPr>
                             <a:xfrm>
                               <a:off x="6310080" y="10005120"/>
-                              <a:ext cx="318240" cy="202680"/>
+                              <a:ext cx="317520" cy="201960"/>
                             </a:xfrm>
                             <a:prstGeom prst="rect">
                               <a:avLst/>
@@ -19605,7 +20236,7 @@
                                     <w:rFonts w:ascii="Times New Roman" w:hAnsi="Times New Roman"/>
                                     <w:lang w:val="ru-RU"/>
                                   </w:rPr>
-                                  <w:t>23</w:t>
+                                  <w:t>24</w:t>
                                 </w:r>
                                 <w:r>
                                   <w:rPr>
@@ -19628,7 +20259,7 @@
                           <wps:spPr>
                             <a:xfrm>
                               <a:off x="2578680" y="9894600"/>
-                              <a:ext cx="3672720" cy="230400"/>
+                              <a:ext cx="3672360" cy="230040"/>
                             </a:xfrm>
                             <a:prstGeom prst="rect">
                               <a:avLst/>
@@ -19780,7 +20411,7 @@
                         <wps:spPr>
                           <a:xfrm>
                             <a:off x="748080" y="9928080"/>
-                            <a:ext cx="868680" cy="162000"/>
+                            <a:ext cx="867960" cy="161280"/>
                           </a:xfrm>
                           <a:prstGeom prst="rect">
                             <a:avLst/>
@@ -19830,7 +20461,7 @@
         <mc:Fallback>
           <w:pict>
             <v:group id="shape_0" alt="Группа 60" style="position:absolute;margin-left:-18.05pt;margin-top:-20.95pt;width:524.1pt;height:810.2pt" coordorigin="-361,-419" coordsize="10482,16204">
-              <v:rect id="shape_0" ID="Rectangle 2" path="m0,0l-2147483645,0l-2147483645,-2147483646l0,-2147483646xe" stroked="f" o:allowincell="f" style="position:absolute;left:817;top:14940;width:1344;height:260;mso-wrap-style:square;v-text-anchor:top">
+              <v:rect id="shape_0" ID="Rectangle 2" path="m0,0l-2147483645,0l-2147483645,-2147483646l0,-2147483646xe" stroked="f" o:allowincell="f" style="position:absolute;left:817;top:14940;width:1343;height:259;mso-wrap-style:square;v-text-anchor:top">
                 <v:fill o:detectmouseclick="t" on="false"/>
                 <v:stroke color="#3465a4" joinstyle="round" endcap="flat"/>
                 <v:textbox>
@@ -19889,7 +20520,7 @@
               </v:rect>
               <v:group id="shape_0" style="position:absolute;left:-361;top:-419;width:10482;height:16204">
                 <v:group id="shape_0" style="position:absolute;left:-361;top:-419;width:10482;height:16204">
-                  <v:rect id="shape_0" ID="Rectangle 5" path="m0,0l-2147483645,0l-2147483645,-2147483646l0,-2147483646xe" stroked="t" o:allowincell="f" style="position:absolute;left:-361;top:-419;width:10463;height:16189;mso-wrap-style:none;v-text-anchor:middle">
+                  <v:rect id="shape_0" ID="Rectangle 5" path="m0,0l-2147483645,0l-2147483645,-2147483646l0,-2147483646xe" stroked="t" o:allowincell="f" style="position:absolute;left:-361;top:-419;width:10462;height:16188;mso-wrap-style:none;v-text-anchor:middle">
                     <v:fill o:detectmouseclick="t" on="false"/>
                     <v:stroke color="black" weight="25560" joinstyle="miter" endcap="flat"/>
                     <w10:wrap type="none"/>
@@ -19944,7 +20575,7 @@
                     <v:fill o:detectmouseclick="t" on="false"/>
                     <w10:wrap type="none"/>
                   </v:line>
-                  <v:rect id="shape_0" ID="Rectangle 16" path="m0,0l-2147483645,0l-2147483645,-2147483646l0,-2147483646xe" stroked="f" o:allowincell="f" style="position:absolute;left:-333;top:15519;width:500;height:226;mso-wrap-style:square;v-text-anchor:top">
+                  <v:rect id="shape_0" ID="Rectangle 16" path="m0,0l-2147483645,0l-2147483645,-2147483646l0,-2147483646xe" stroked="f" o:allowincell="f" style="position:absolute;left:-333;top:15519;width:499;height:225;mso-wrap-style:square;v-text-anchor:top">
                     <v:fill o:detectmouseclick="t" on="false"/>
                     <v:stroke color="#3465a4" joinstyle="round" endcap="flat"/>
                     <v:textbox>
@@ -19970,7 +20601,7 @@
                     </v:textbox>
                     <w10:wrap type="none"/>
                   </v:rect>
-                  <v:rect id="shape_0" ID="Rectangle 17" path="m0,0l-2147483645,0l-2147483645,-2147483646l0,-2147483646xe" stroked="f" o:allowincell="f" style="position:absolute;left:236;top:15519;width:500;height:226;mso-wrap-style:square;v-text-anchor:top">
+                  <v:rect id="shape_0" ID="Rectangle 17" path="m0,0l-2147483645,0l-2147483645,-2147483646l0,-2147483646xe" stroked="f" o:allowincell="f" style="position:absolute;left:236;top:15519;width:499;height:225;mso-wrap-style:square;v-text-anchor:top">
                     <v:fill o:detectmouseclick="t" on="false"/>
                     <v:stroke color="#3465a4" joinstyle="round" endcap="flat"/>
                     <v:textbox>
@@ -19996,7 +20627,7 @@
                     </v:textbox>
                     <w10:wrap type="none"/>
                   </v:rect>
-                  <v:rect id="shape_0" ID="Rectangle 18" path="m0,0l-2147483645,0l-2147483645,-2147483646l0,-2147483646xe" stroked="f" o:allowincell="f" style="position:absolute;left:828;top:15519;width:1324;height:226;mso-wrap-style:square;v-text-anchor:top">
+                  <v:rect id="shape_0" ID="Rectangle 18" path="m0,0l-2147483645,0l-2147483645,-2147483646l0,-2147483646xe" stroked="f" o:allowincell="f" style="position:absolute;left:828;top:15519;width:1323;height:225;mso-wrap-style:square;v-text-anchor:top">
                     <v:fill o:detectmouseclick="t" on="false"/>
                     <v:stroke color="#3465a4" joinstyle="round" endcap="flat"/>
                     <v:textbox>
@@ -20109,7 +20740,7 @@
                     </v:textbox>
                     <w10:wrap type="none"/>
                   </v:rect>
-                  <v:rect id="shape_0" ID="Rectangle 19" path="m0,0l-2147483645,0l-2147483645,-2147483646l0,-2147483646xe" stroked="f" o:allowincell="f" style="position:absolute;left:2252;top:15519;width:780;height:226;mso-wrap-style:square;v-text-anchor:top">
+                  <v:rect id="shape_0" ID="Rectangle 19" path="m0,0l-2147483645,0l-2147483645,-2147483646l0,-2147483646xe" stroked="f" o:allowincell="f" style="position:absolute;left:2252;top:15519;width:779;height:225;mso-wrap-style:square;v-text-anchor:top">
                     <v:fill o:detectmouseclick="t" on="false"/>
                     <v:stroke color="#3465a4" joinstyle="round" endcap="flat"/>
                     <v:textbox>
@@ -20135,7 +20766,7 @@
                     </v:textbox>
                     <w10:wrap type="none"/>
                   </v:rect>
-                  <v:rect id="shape_0" ID="Rectangle 20" path="m0,0l-2147483645,0l-2147483645,-2147483646l0,-2147483646xe" stroked="f" o:allowincell="f" style="position:absolute;left:3102;top:15519;width:500;height:226;mso-wrap-style:square;v-text-anchor:top">
+                  <v:rect id="shape_0" ID="Rectangle 20" path="m0,0l-2147483645,0l-2147483645,-2147483646l0,-2147483646xe" stroked="f" o:allowincell="f" style="position:absolute;left:3102;top:15519;width:499;height:225;mso-wrap-style:square;v-text-anchor:top">
                     <v:fill o:detectmouseclick="t" on="false"/>
                     <v:stroke color="#3465a4" joinstyle="round" endcap="flat"/>
                     <v:textbox>
@@ -20161,7 +20792,7 @@
                     </v:textbox>
                     <w10:wrap type="none"/>
                   </v:rect>
-                  <v:rect id="shape_0" ID="Rectangle 21" path="m0,0l-2147483645,0l-2147483645,-2147483646l0,-2147483646xe" stroked="f" o:allowincell="f" style="position:absolute;left:9576;top:14966;width:500;height:225;mso-wrap-style:square;v-text-anchor:top">
+                  <v:rect id="shape_0" ID="Rectangle 21" path="m0,0l-2147483645,0l-2147483645,-2147483646l0,-2147483646xe" stroked="f" o:allowincell="f" style="position:absolute;left:9576;top:14966;width:499;height:224;mso-wrap-style:square;v-text-anchor:top">
                     <v:fill o:detectmouseclick="t" on="false"/>
                     <v:stroke color="#3465a4" joinstyle="round" endcap="flat"/>
                     <v:textbox>
@@ -20187,7 +20818,7 @@
                     </v:textbox>
                     <w10:wrap type="none"/>
                   </v:rect>
-                  <v:rect id="shape_0" ID="Rectangle 22" path="m0,0l-2147483645,0l-2147483645,-2147483646l0,-2147483646xe" stroked="f" o:allowincell="f" style="position:absolute;left:9576;top:15337;width:500;height:318;mso-wrap-style:square;v-text-anchor:top">
+                  <v:rect id="shape_0" ID="Rectangle 22" path="m0,0l-2147483645,0l-2147483645,-2147483646l0,-2147483646xe" stroked="f" o:allowincell="f" style="position:absolute;left:9576;top:15337;width:499;height:317;mso-wrap-style:square;v-text-anchor:top">
                     <v:fill o:detectmouseclick="t" on="false"/>
                     <v:stroke color="#3465a4" joinstyle="round" endcap="flat"/>
                     <v:textbox>
@@ -20239,7 +20870,7 @@
                               <w:rFonts w:ascii="Times New Roman" w:hAnsi="Times New Roman"/>
                               <w:lang w:val="ru-RU"/>
                             </w:rPr>
-                            <w:t>23</w:t>
+                            <w:t>24</w:t>
                           </w:r>
                           <w:r>
                             <w:rPr>
@@ -20254,7 +20885,7 @@
                     </v:textbox>
                     <w10:wrap type="none"/>
                   </v:rect>
-                  <v:rect id="shape_0" ID="Rectangle 23" path="m0,0l-2147483645,0l-2147483645,-2147483646l0,-2147483646xe" stroked="f" o:allowincell="f" style="position:absolute;left:3700;top:15163;width:5783;height:362;mso-wrap-style:square;v-text-anchor:top">
+                  <v:rect id="shape_0" ID="Rectangle 23" path="m0,0l-2147483645,0l-2147483645,-2147483646l0,-2147483646xe" stroked="f" o:allowincell="f" style="position:absolute;left:3700;top:15163;width:5782;height:361;mso-wrap-style:square;v-text-anchor:top">
                     <v:fill o:detectmouseclick="t" on="false"/>
                     <v:stroke color="#3465a4" joinstyle="round" endcap="flat"/>
                     <v:textbox>
@@ -20385,7 +21016,7 @@
                     <w10:wrap type="none"/>
                   </v:rect>
                 </v:group>
-                <v:rect id="shape_0" ID="Rectangle 24" path="m0,0l-2147483645,0l-2147483645,-2147483646l0,-2147483646xe" stroked="f" o:allowincell="f" style="position:absolute;left:817;top:15216;width:1367;height:254;mso-wrap-style:none;v-text-anchor:middle">
+                <v:rect id="shape_0" ID="Rectangle 24" path="m0,0l-2147483645,0l-2147483645,-2147483646l0,-2147483646xe" stroked="f" o:allowincell="f" style="position:absolute;left:817;top:15216;width:1366;height:253;mso-wrap-style:none;v-text-anchor:middle">
                   <v:fill o:detectmouseclick="t" on="false"/>
                   <v:stroke color="#3465a4" joinstyle="round" endcap="flat"/>
                   <v:textbox>
@@ -20432,7 +21063,7 @@
       <mc:AlternateContent>
         <mc:Choice Requires="wpg">
           <w:drawing>
-            <wp:anchor behindDoc="1" distT="13335" distB="12065" distL="13335" distR="12065" simplePos="0" locked="0" layoutInCell="1" allowOverlap="1" relativeHeight="289" wp14:anchorId="10994A42">
+            <wp:anchor behindDoc="1" distT="13335" distB="12065" distL="13335" distR="12065" simplePos="0" locked="0" layoutInCell="1" allowOverlap="1" relativeHeight="300" wp14:anchorId="10994A42">
               <wp:simplePos x="0" y="0"/>
               <wp:positionH relativeFrom="column">
                 <wp:posOffset>-229870</wp:posOffset>
@@ -20462,7 +21093,7 @@
                       <wps:spPr>
                         <a:xfrm>
                           <a:off x="0" y="0"/>
-                          <a:ext cx="6644520" cy="10280520"/>
+                          <a:ext cx="6644160" cy="10280160"/>
                         </a:xfrm>
                         <a:prstGeom prst="rect">
                           <a:avLst/>
@@ -20714,7 +21345,7 @@
                       <wps:spPr>
                         <a:xfrm>
                           <a:off x="17640" y="9220680"/>
-                          <a:ext cx="278640" cy="144000"/>
+                          <a:ext cx="278280" cy="143640"/>
                         </a:xfrm>
                         <a:prstGeom prst="rect">
                           <a:avLst/>
@@ -20769,7 +21400,7 @@
                       <wps:spPr>
                         <a:xfrm>
                           <a:off x="349920" y="9220680"/>
-                          <a:ext cx="351000" cy="144000"/>
+                          <a:ext cx="350640" cy="143640"/>
                         </a:xfrm>
                         <a:prstGeom prst="rect">
                           <a:avLst/>
@@ -20818,7 +21449,7 @@
                       <wps:spPr>
                         <a:xfrm>
                           <a:off x="754920" y="9220680"/>
-                          <a:ext cx="841320" cy="144000"/>
+                          <a:ext cx="840600" cy="143640"/>
                         </a:xfrm>
                         <a:prstGeom prst="rect">
                           <a:avLst/>
@@ -20875,7 +21506,7 @@
                       <wps:spPr>
                         <a:xfrm>
                           <a:off x="1659240" y="9220680"/>
-                          <a:ext cx="496080" cy="144000"/>
+                          <a:ext cx="495360" cy="143640"/>
                         </a:xfrm>
                         <a:prstGeom prst="rect">
                           <a:avLst/>
@@ -20924,7 +21555,7 @@
                       <wps:spPr>
                         <a:xfrm>
                           <a:off x="2198880" y="9220680"/>
-                          <a:ext cx="318240" cy="144000"/>
+                          <a:ext cx="317520" cy="143640"/>
                         </a:xfrm>
                         <a:prstGeom prst="rect">
                           <a:avLst/>
@@ -20973,7 +21604,7 @@
                       <wps:spPr>
                         <a:xfrm>
                           <a:off x="5304240" y="9399240"/>
-                          <a:ext cx="476280" cy="143640"/>
+                          <a:ext cx="475560" cy="142920"/>
                         </a:xfrm>
                         <a:prstGeom prst="rect">
                           <a:avLst/>
@@ -21019,7 +21650,7 @@
                       <wps:spPr>
                         <a:xfrm>
                           <a:off x="5304240" y="9587160"/>
-                          <a:ext cx="476280" cy="144000"/>
+                          <a:ext cx="475560" cy="143640"/>
                         </a:xfrm>
                         <a:prstGeom prst="rect">
                           <a:avLst/>
@@ -21066,7 +21697,7 @@
                       <wps:spPr>
                         <a:xfrm>
                           <a:off x="2585880" y="8977680"/>
-                          <a:ext cx="3977640" cy="227880"/>
+                          <a:ext cx="3976920" cy="227160"/>
                         </a:xfrm>
                         <a:prstGeom prst="rect">
                           <a:avLst/>
@@ -21319,7 +21950,7 @@
                       <wpg:grpSpPr>
                         <a:xfrm>
                           <a:off x="12600" y="9387720"/>
-                          <a:ext cx="1602720" cy="168840"/>
+                          <a:ext cx="1602000" cy="168120"/>
                         </a:xfrm>
                       </wpg:grpSpPr>
                       <wps:wsp>
@@ -21328,7 +21959,7 @@
                         <wps:spPr>
                           <a:xfrm>
                             <a:off x="0" y="15840"/>
-                            <a:ext cx="692640" cy="144000"/>
+                            <a:ext cx="692280" cy="143640"/>
                           </a:xfrm>
                           <a:prstGeom prst="rect">
                             <a:avLst/>
@@ -21386,7 +22017,7 @@
                         <wps:spPr>
                           <a:xfrm>
                             <a:off x="734040" y="0"/>
-                            <a:ext cx="868680" cy="168840"/>
+                            <a:ext cx="867960" cy="168120"/>
                           </a:xfrm>
                           <a:prstGeom prst="rect">
                             <a:avLst/>
@@ -21453,7 +22084,7 @@
                       <wpg:grpSpPr>
                         <a:xfrm>
                           <a:off x="12600" y="9582120"/>
-                          <a:ext cx="1582920" cy="144000"/>
+                          <a:ext cx="1582560" cy="143640"/>
                         </a:xfrm>
                       </wpg:grpSpPr>
                       <wps:wsp>
@@ -21462,7 +22093,7 @@
                         <wps:spPr>
                           <a:xfrm>
                             <a:off x="0" y="0"/>
-                            <a:ext cx="692640" cy="144000"/>
+                            <a:ext cx="692280" cy="143640"/>
                           </a:xfrm>
                           <a:prstGeom prst="rect">
                             <a:avLst/>
@@ -21515,7 +22146,7 @@
                         <wps:spPr>
                           <a:xfrm>
                             <a:off x="741960" y="0"/>
-                            <a:ext cx="841320" cy="144000"/>
+                            <a:ext cx="840600" cy="143640"/>
                           </a:xfrm>
                           <a:prstGeom prst="rect">
                             <a:avLst/>
@@ -21567,7 +22198,7 @@
                       <wpg:grpSpPr>
                         <a:xfrm>
                           <a:off x="12600" y="9765000"/>
-                          <a:ext cx="1582920" cy="144000"/>
+                          <a:ext cx="1582560" cy="143640"/>
                         </a:xfrm>
                       </wpg:grpSpPr>
                       <wps:wsp>
@@ -21576,7 +22207,7 @@
                         <wps:spPr>
                           <a:xfrm>
                             <a:off x="0" y="0"/>
-                            <a:ext cx="692640" cy="144000"/>
+                            <a:ext cx="692280" cy="143640"/>
                           </a:xfrm>
                           <a:prstGeom prst="rect">
                             <a:avLst/>
@@ -21626,7 +22257,7 @@
                         <wps:spPr>
                           <a:xfrm>
                             <a:off x="741960" y="0"/>
-                            <a:ext cx="841320" cy="144000"/>
+                            <a:ext cx="840600" cy="143640"/>
                           </a:xfrm>
                           <a:prstGeom prst="rect">
                             <a:avLst/>
@@ -21665,7 +22296,7 @@
                       <wpg:grpSpPr>
                         <a:xfrm>
                           <a:off x="12600" y="9942840"/>
-                          <a:ext cx="1582920" cy="144000"/>
+                          <a:ext cx="1582560" cy="143640"/>
                         </a:xfrm>
                       </wpg:grpSpPr>
                       <wps:wsp>
@@ -21674,7 +22305,7 @@
                         <wps:spPr>
                           <a:xfrm>
                             <a:off x="0" y="0"/>
-                            <a:ext cx="692640" cy="144000"/>
+                            <a:ext cx="692280" cy="143640"/>
                           </a:xfrm>
                           <a:prstGeom prst="rect">
                             <a:avLst/>
@@ -21724,7 +22355,7 @@
                         <wps:spPr>
                           <a:xfrm>
                             <a:off x="741960" y="0"/>
-                            <a:ext cx="841320" cy="144000"/>
+                            <a:ext cx="840600" cy="143640"/>
                           </a:xfrm>
                           <a:prstGeom prst="rect">
                             <a:avLst/>
@@ -21763,7 +22394,7 @@
                       <wpg:grpSpPr>
                         <a:xfrm>
                           <a:off x="12600" y="10120680"/>
-                          <a:ext cx="1582920" cy="144000"/>
+                          <a:ext cx="1582560" cy="143640"/>
                         </a:xfrm>
                       </wpg:grpSpPr>
                       <wps:wsp>
@@ -21772,7 +22403,7 @@
                         <wps:spPr>
                           <a:xfrm>
                             <a:off x="0" y="0"/>
-                            <a:ext cx="692640" cy="144000"/>
+                            <a:ext cx="692280" cy="143640"/>
                           </a:xfrm>
                           <a:prstGeom prst="rect">
                             <a:avLst/>
@@ -21822,7 +22453,7 @@
                         <wps:spPr>
                           <a:xfrm>
                             <a:off x="741960" y="0"/>
-                            <a:ext cx="841320" cy="144000"/>
+                            <a:ext cx="840600" cy="143640"/>
                           </a:xfrm>
                           <a:prstGeom prst="rect">
                             <a:avLst/>
@@ -21896,7 +22527,7 @@
                       <wps:spPr>
                         <a:xfrm>
                           <a:off x="2593440" y="9523800"/>
-                          <a:ext cx="2088000" cy="717480"/>
+                          <a:ext cx="2087280" cy="716760"/>
                         </a:xfrm>
                         <a:prstGeom prst="rect">
                           <a:avLst/>
@@ -22044,7 +22675,7 @@
                       <wps:spPr>
                         <a:xfrm>
                           <a:off x="4759920" y="9399240"/>
-                          <a:ext cx="475560" cy="143640"/>
+                          <a:ext cx="474840" cy="142920"/>
                         </a:xfrm>
                         <a:prstGeom prst="rect">
                           <a:avLst/>
@@ -22089,7 +22720,7 @@
                       <wps:spPr>
                         <a:xfrm>
                           <a:off x="5852880" y="9399240"/>
-                          <a:ext cx="759960" cy="143640"/>
+                          <a:ext cx="759600" cy="142920"/>
                         </a:xfrm>
                         <a:prstGeom prst="rect">
                           <a:avLst/>
@@ -22135,7 +22766,7 @@
                       <wps:spPr>
                         <a:xfrm>
                           <a:off x="5857920" y="9582120"/>
-                          <a:ext cx="758880" cy="143640"/>
+                          <a:ext cx="758160" cy="142920"/>
                         </a:xfrm>
                         <a:prstGeom prst="rect">
                           <a:avLst/>
@@ -22167,7 +22798,14 @@
                                 <w:sz w:val="20"/>
                                 <w:lang w:val="en-US"/>
                               </w:rPr>
-                              <w:t>23</w:t>
+                              <w:t>2</w:t>
+                            </w:r>
+                            <w:r>
+                              <w:rPr>
+                                <w:sz w:val="20"/>
+                                <w:lang w:val="en-US"/>
+                              </w:rPr>
+                              <w:t>4</w:t>
                             </w:r>
                           </w:p>
                         </w:txbxContent>
@@ -22232,7 +22870,7 @@
                       <wps:spPr>
                         <a:xfrm>
                           <a:off x="4759920" y="9864720"/>
-                          <a:ext cx="1852920" cy="327600"/>
+                          <a:ext cx="1852200" cy="326880"/>
                         </a:xfrm>
                         <a:prstGeom prst="rect">
                           <a:avLst/>
@@ -22292,7 +22930,7 @@
         <mc:Fallback>
           <w:pict>
             <v:group id="shape_0" alt="Группа 10" style="position:absolute;margin-left:-18.1pt;margin-top:-19.25pt;width:524.05pt;height:810.2pt" coordorigin="-362,-385" coordsize="10481,16204">
-              <v:rect id="shape_0" ID="Rectangle 26" path="m0,0l-2147483645,0l-2147483645,-2147483646l0,-2147483646xe" stroked="t" o:allowincell="f" style="position:absolute;left:-362;top:-385;width:10463;height:16189;mso-wrap-style:none;v-text-anchor:middle">
+              <v:rect id="shape_0" ID="Rectangle 26" path="m0,0l-2147483645,0l-2147483645,-2147483646l0,-2147483646xe" stroked="t" o:allowincell="f" style="position:absolute;left:-362;top:-385;width:10462;height:16188;mso-wrap-style:none;v-text-anchor:middle">
                 <v:fill o:detectmouseclick="t" on="false"/>
                 <v:stroke color="black" weight="25560" joinstyle="miter" endcap="flat"/>
                 <w10:wrap type="none"/>
@@ -22342,7 +22980,7 @@
                 <v:fill o:detectmouseclick="t" on="false"/>
                 <w10:wrap type="none"/>
               </v:line>
-              <v:rect id="shape_0" ID="Rectangle 36" path="m0,0l-2147483645,0l-2147483645,-2147483646l0,-2147483646xe" stroked="f" o:allowincell="f" style="position:absolute;left:-334;top:14136;width:438;height:226;mso-wrap-style:square;v-text-anchor:top">
+              <v:rect id="shape_0" ID="Rectangle 36" path="m0,0l-2147483645,0l-2147483645,-2147483646l0,-2147483646xe" stroked="f" o:allowincell="f" style="position:absolute;left:-334;top:14136;width:437;height:225;mso-wrap-style:square;v-text-anchor:top">
                 <v:fill o:detectmouseclick="t" on="false"/>
                 <v:stroke color="#3465a4" joinstyle="round" endcap="flat"/>
                 <v:textbox>
@@ -22376,7 +23014,7 @@
                 </v:textbox>
                 <w10:wrap type="none"/>
               </v:rect>
-              <v:rect id="shape_0" ID="Rectangle 37" path="m0,0l-2147483645,0l-2147483645,-2147483646l0,-2147483646xe" stroked="f" o:allowincell="f" style="position:absolute;left:189;top:14136;width:552;height:226;mso-wrap-style:square;v-text-anchor:top">
+              <v:rect id="shape_0" ID="Rectangle 37" path="m0,0l-2147483645,0l-2147483645,-2147483646l0,-2147483646xe" stroked="f" o:allowincell="f" style="position:absolute;left:189;top:14136;width:551;height:225;mso-wrap-style:square;v-text-anchor:top">
                 <v:fill o:detectmouseclick="t" on="false"/>
                 <v:stroke color="#3465a4" joinstyle="round" endcap="flat"/>
                 <v:textbox>
@@ -22404,7 +23042,7 @@
                 </v:textbox>
                 <w10:wrap type="none"/>
               </v:rect>
-              <v:rect id="shape_0" ID="Rectangle 38" path="m0,0l-2147483645,0l-2147483645,-2147483646l0,-2147483646xe" stroked="f" o:allowincell="f" style="position:absolute;left:827;top:14136;width:1324;height:226;mso-wrap-style:square;v-text-anchor:top">
+              <v:rect id="shape_0" ID="Rectangle 38" path="m0,0l-2147483645,0l-2147483645,-2147483646l0,-2147483646xe" stroked="f" o:allowincell="f" style="position:absolute;left:827;top:14136;width:1323;height:225;mso-wrap-style:square;v-text-anchor:top">
                 <v:fill o:detectmouseclick="t" on="false"/>
                 <v:stroke color="#3465a4" joinstyle="round" endcap="flat"/>
                 <v:textbox>
@@ -22440,7 +23078,7 @@
                 </v:textbox>
                 <w10:wrap type="none"/>
               </v:rect>
-              <v:rect id="shape_0" ID="Rectangle 39" path="m0,0l-2147483645,0l-2147483645,-2147483646l0,-2147483646xe" stroked="f" o:allowincell="f" style="position:absolute;left:2251;top:14136;width:780;height:226;mso-wrap-style:square;v-text-anchor:top">
+              <v:rect id="shape_0" ID="Rectangle 39" path="m0,0l-2147483645,0l-2147483645,-2147483646l0,-2147483646xe" stroked="f" o:allowincell="f" style="position:absolute;left:2251;top:14136;width:779;height:225;mso-wrap-style:square;v-text-anchor:top">
                 <v:fill o:detectmouseclick="t" on="false"/>
                 <v:stroke color="#3465a4" joinstyle="round" endcap="flat"/>
                 <v:textbox>
@@ -22468,7 +23106,7 @@
                 </v:textbox>
                 <w10:wrap type="none"/>
               </v:rect>
-              <v:rect id="shape_0" ID="Rectangle 40" path="m0,0l-2147483645,0l-2147483645,-2147483646l0,-2147483646xe" stroked="f" o:allowincell="f" style="position:absolute;left:3101;top:14136;width:500;height:226;mso-wrap-style:square;v-text-anchor:top">
+              <v:rect id="shape_0" ID="Rectangle 40" path="m0,0l-2147483645,0l-2147483645,-2147483646l0,-2147483646xe" stroked="f" o:allowincell="f" style="position:absolute;left:3101;top:14136;width:499;height:225;mso-wrap-style:square;v-text-anchor:top">
                 <v:fill o:detectmouseclick="t" on="false"/>
                 <v:stroke color="#3465a4" joinstyle="round" endcap="flat"/>
                 <v:textbox>
@@ -22496,7 +23134,7 @@
                 </v:textbox>
                 <w10:wrap type="none"/>
               </v:rect>
-              <v:rect id="shape_0" ID="Rectangle 41" path="m0,0l-2147483645,0l-2147483645,-2147483646l0,-2147483646xe" stroked="f" o:allowincell="f" style="position:absolute;left:7991;top:14417;width:749;height:225;mso-wrap-style:square;v-text-anchor:top">
+              <v:rect id="shape_0" ID="Rectangle 41" path="m0,0l-2147483645,0l-2147483645,-2147483646l0,-2147483646xe" stroked="f" o:allowincell="f" style="position:absolute;left:7991;top:14417;width:748;height:224;mso-wrap-style:square;v-text-anchor:top">
                 <v:fill o:detectmouseclick="t" on="false"/>
                 <v:stroke color="#3465a4" joinstyle="round" endcap="flat"/>
                 <v:textbox>
@@ -22521,7 +23159,7 @@
                 </v:textbox>
                 <w10:wrap type="none"/>
               </v:rect>
-              <v:rect id="shape_0" ID="Rectangle 42" path="m0,0l-2147483645,0l-2147483645,-2147483646l0,-2147483646xe" stroked="f" o:allowincell="f" style="position:absolute;left:7991;top:14713;width:749;height:226;mso-wrap-style:square;v-text-anchor:top">
+              <v:rect id="shape_0" ID="Rectangle 42" path="m0,0l-2147483645,0l-2147483645,-2147483646l0,-2147483646xe" stroked="f" o:allowincell="f" style="position:absolute;left:7991;top:14713;width:748;height:225;mso-wrap-style:square;v-text-anchor:top">
                 <v:fill o:detectmouseclick="t" on="false"/>
                 <v:stroke color="#3465a4" joinstyle="round" endcap="flat"/>
                 <v:textbox>
@@ -22547,7 +23185,7 @@
                 </v:textbox>
                 <w10:wrap type="none"/>
               </v:rect>
-              <v:rect id="shape_0" ID="Rectangle 43" path="m0,0l-2147483645,0l-2147483645,-2147483646l0,-2147483646xe" stroked="f" o:allowincell="f" style="position:absolute;left:3710;top:13753;width:6263;height:358;mso-wrap-style:square;v-text-anchor:top">
+              <v:rect id="shape_0" ID="Rectangle 43" path="m0,0l-2147483645,0l-2147483645,-2147483646l0,-2147483646xe" stroked="f" o:allowincell="f" style="position:absolute;left:3710;top:13753;width:6262;height:357;mso-wrap-style:square;v-text-anchor:top">
                 <v:fill o:detectmouseclick="t" on="false"/>
                 <v:stroke color="#3465a4" joinstyle="round" endcap="flat"/>
                 <v:textbox>
@@ -22680,8 +23318,8 @@
                 <v:fill o:detectmouseclick="t" on="false"/>
                 <w10:wrap type="none"/>
               </v:line>
-              <v:group id="shape_0" style="position:absolute;left:-342;top:14399;width:2524;height:266">
-                <v:rect id="shape_0" ID="Rectangle 50" path="m0,0l-2147483645,0l-2147483645,-2147483646l0,-2147483646xe" stroked="f" o:allowincell="f" style="position:absolute;left:-342;top:14424;width:1090;height:226;mso-wrap-style:square;v-text-anchor:top">
+              <v:group id="shape_0" style="position:absolute;left:-342;top:14399;width:2523;height:265">
+                <v:rect id="shape_0" ID="Rectangle 50" path="m0,0l-2147483645,0l-2147483645,-2147483646l0,-2147483646xe" stroked="f" o:allowincell="f" style="position:absolute;left:-342;top:14424;width:1089;height:225;mso-wrap-style:square;v-text-anchor:top">
                   <v:fill o:detectmouseclick="t" on="false"/>
                   <v:stroke color="#3465a4" joinstyle="round" endcap="flat"/>
                   <v:textbox>
@@ -22718,7 +23356,7 @@
                   </v:textbox>
                   <w10:wrap type="none"/>
                 </v:rect>
-                <v:rect id="shape_0" ID="Rectangle 51" path="m0,0l-2147483645,0l-2147483645,-2147483646l0,-2147483646xe" stroked="f" o:allowincell="f" style="position:absolute;left:814;top:14399;width:1367;height:265;mso-wrap-style:square;v-text-anchor:top">
+                <v:rect id="shape_0" ID="Rectangle 51" path="m0,0l-2147483645,0l-2147483645,-2147483646l0,-2147483646xe" stroked="f" o:allowincell="f" style="position:absolute;left:814;top:14399;width:1366;height:264;mso-wrap-style:square;v-text-anchor:top">
                   <v:fill o:detectmouseclick="t" on="false"/>
                   <v:stroke color="#3465a4" joinstyle="round" endcap="flat"/>
                   <v:textbox>
@@ -22765,8 +23403,8 @@
                   <w10:wrap type="none"/>
                 </v:rect>
               </v:group>
-              <v:group id="shape_0" style="position:absolute;left:-342;top:14705;width:2493;height:227">
-                <v:rect id="shape_0" ID="Rectangle 53" path="m0,0l-2147483645,0l-2147483645,-2147483646l0,-2147483646xe" stroked="f" o:allowincell="f" style="position:absolute;left:-342;top:14705;width:1090;height:226;mso-wrap-style:square;v-text-anchor:top">
+              <v:group id="shape_0" style="position:absolute;left:-342;top:14705;width:2492;height:226">
+                <v:rect id="shape_0" ID="Rectangle 53" path="m0,0l-2147483645,0l-2147483645,-2147483646l0,-2147483646xe" stroked="f" o:allowincell="f" style="position:absolute;left:-342;top:14705;width:1089;height:225;mso-wrap-style:square;v-text-anchor:top">
                   <v:fill o:detectmouseclick="t" on="false"/>
                   <v:stroke color="#3465a4" joinstyle="round" endcap="flat"/>
                   <v:textbox>
@@ -22798,7 +23436,7 @@
                   </v:textbox>
                   <w10:wrap type="none"/>
                 </v:rect>
-                <v:rect id="shape_0" ID="Rectangle 54" path="m0,0l-2147483645,0l-2147483645,-2147483646l0,-2147483646xe" stroked="f" o:allowincell="f" style="position:absolute;left:826;top:14705;width:1324;height:226;mso-wrap-style:square;v-text-anchor:top">
+                <v:rect id="shape_0" ID="Rectangle 54" path="m0,0l-2147483645,0l-2147483645,-2147483646l0,-2147483646xe" stroked="f" o:allowincell="f" style="position:absolute;left:826;top:14705;width:1323;height:225;mso-wrap-style:square;v-text-anchor:top">
                   <v:fill o:detectmouseclick="t" on="false"/>
                   <v:stroke color="#3465a4" joinstyle="round" endcap="flat"/>
                   <v:textbox>
@@ -22830,8 +23468,8 @@
                   <w10:wrap type="none"/>
                 </v:rect>
               </v:group>
-              <v:group id="shape_0" style="position:absolute;left:-342;top:14993;width:2493;height:227">
-                <v:rect id="shape_0" ID="Rectangle 56" path="m0,0l-2147483645,0l-2147483645,-2147483646l0,-2147483646xe" stroked="f" o:allowincell="f" style="position:absolute;left:-342;top:14993;width:1090;height:226;mso-wrap-style:square;v-text-anchor:top">
+              <v:group id="shape_0" style="position:absolute;left:-342;top:14993;width:2492;height:226">
+                <v:rect id="shape_0" ID="Rectangle 56" path="m0,0l-2147483645,0l-2147483645,-2147483646l0,-2147483646xe" stroked="f" o:allowincell="f" style="position:absolute;left:-342;top:14993;width:1089;height:225;mso-wrap-style:square;v-text-anchor:top">
                   <v:fill o:detectmouseclick="t" on="false"/>
                   <v:stroke color="#3465a4" joinstyle="round" endcap="flat"/>
                   <v:textbox>
@@ -22860,7 +23498,7 @@
                   </v:textbox>
                   <w10:wrap type="none"/>
                 </v:rect>
-                <v:rect id="shape_0" ID="Rectangle 57" path="m0,0l-2147483645,0l-2147483645,-2147483646l0,-2147483646xe" stroked="f" o:allowincell="f" style="position:absolute;left:826;top:14993;width:1324;height:226;mso-wrap-style:none;v-text-anchor:middle">
+                <v:rect id="shape_0" ID="Rectangle 57" path="m0,0l-2147483645,0l-2147483645,-2147483646l0,-2147483646xe" stroked="f" o:allowincell="f" style="position:absolute;left:826;top:14993;width:1323;height:225;mso-wrap-style:none;v-text-anchor:middle">
                   <v:fill o:detectmouseclick="t" on="false"/>
                   <v:stroke color="#3465a4" joinstyle="round" endcap="flat"/>
                   <v:textbox>
@@ -22879,8 +23517,8 @@
                   <w10:wrap type="none"/>
                 </v:rect>
               </v:group>
-              <v:group id="shape_0" style="position:absolute;left:-342;top:15273;width:2493;height:227">
-                <v:rect id="shape_0" ID="Rectangle 59" path="m0,0l-2147483645,0l-2147483645,-2147483646l0,-2147483646xe" stroked="f" o:allowincell="f" style="position:absolute;left:-342;top:15273;width:1090;height:226;mso-wrap-style:square;v-text-anchor:top">
+              <v:group id="shape_0" style="position:absolute;left:-342;top:15273;width:2492;height:226">
+                <v:rect id="shape_0" ID="Rectangle 59" path="m0,0l-2147483645,0l-2147483645,-2147483646l0,-2147483646xe" stroked="f" o:allowincell="f" style="position:absolute;left:-342;top:15273;width:1089;height:225;mso-wrap-style:square;v-text-anchor:top">
                   <v:fill o:detectmouseclick="t" on="false"/>
                   <v:stroke color="#3465a4" joinstyle="round" endcap="flat"/>
                   <v:textbox>
@@ -22909,7 +23547,7 @@
                   </v:textbox>
                   <w10:wrap type="none"/>
                 </v:rect>
-                <v:rect id="shape_0" ID="Rectangle 60" path="m0,0l-2147483645,0l-2147483645,-2147483646l0,-2147483646xe" stroked="f" o:allowincell="f" style="position:absolute;left:826;top:15273;width:1324;height:226;mso-wrap-style:none;v-text-anchor:middle">
+                <v:rect id="shape_0" ID="Rectangle 60" path="m0,0l-2147483645,0l-2147483645,-2147483646l0,-2147483646xe" stroked="f" o:allowincell="f" style="position:absolute;left:826;top:15273;width:1323;height:225;mso-wrap-style:none;v-text-anchor:middle">
                   <v:fill o:detectmouseclick="t" on="false"/>
                   <v:stroke color="#3465a4" joinstyle="round" endcap="flat"/>
                   <v:textbox>
@@ -22928,8 +23566,8 @@
                   <w10:wrap type="none"/>
                 </v:rect>
               </v:group>
-              <v:group id="shape_0" style="position:absolute;left:-342;top:15553;width:2493;height:227">
-                <v:rect id="shape_0" ID="Rectangle 62" path="m0,0l-2147483645,0l-2147483645,-2147483646l0,-2147483646xe" stroked="f" o:allowincell="f" style="position:absolute;left:-342;top:15553;width:1090;height:226;mso-wrap-style:square;v-text-anchor:top">
+              <v:group id="shape_0" style="position:absolute;left:-342;top:15553;width:2492;height:226">
+                <v:rect id="shape_0" ID="Rectangle 62" path="m0,0l-2147483645,0l-2147483645,-2147483646l0,-2147483646xe" stroked="f" o:allowincell="f" style="position:absolute;left:-342;top:15553;width:1089;height:225;mso-wrap-style:square;v-text-anchor:top">
                   <v:fill o:detectmouseclick="t" on="false"/>
                   <v:stroke color="#3465a4" joinstyle="round" endcap="flat"/>
                   <v:textbox>
@@ -22958,7 +23596,7 @@
                   </v:textbox>
                   <w10:wrap type="none"/>
                 </v:rect>
-                <v:rect id="shape_0" ID="Rectangle 63" path="m0,0l-2147483645,0l-2147483645,-2147483646l0,-2147483646xe" stroked="f" o:allowincell="f" style="position:absolute;left:826;top:15553;width:1324;height:226;mso-wrap-style:none;v-text-anchor:middle">
+                <v:rect id="shape_0" ID="Rectangle 63" path="m0,0l-2147483645,0l-2147483645,-2147483646l0,-2147483646xe" stroked="f" o:allowincell="f" style="position:absolute;left:826;top:15553;width:1323;height:225;mso-wrap-style:none;v-text-anchor:middle">
                   <v:fill o:detectmouseclick="t" on="false"/>
                   <v:stroke color="#3465a4" joinstyle="round" endcap="flat"/>
                   <v:textbox>
@@ -22991,7 +23629,7 @@
                 <v:fill o:detectmouseclick="t" on="false"/>
                 <w10:wrap type="none"/>
               </v:line>
-              <v:rect id="shape_0" ID="Rectangle 65" path="m0,0l-2147483645,0l-2147483645,-2147483646l0,-2147483646xe" stroked="f" o:allowincell="f" style="position:absolute;left:3722;top:14613;width:3287;height:1129;mso-wrap-style:square;v-text-anchor:middle">
+              <v:rect id="shape_0" ID="Rectangle 65" path="m0,0l-2147483645,0l-2147483645,-2147483646l0,-2147483646xe" stroked="f" o:allowincell="f" style="position:absolute;left:3722;top:14613;width:3286;height:1128;mso-wrap-style:square;v-text-anchor:middle">
                 <v:fill o:detectmouseclick="t" on="false"/>
                 <v:stroke color="#3465a4" joinstyle="round" endcap="flat"/>
                 <v:textbox>
@@ -23058,7 +23696,7 @@
                 <v:fill o:detectmouseclick="t" on="false"/>
                 <w10:wrap type="none"/>
               </v:line>
-              <v:rect id="shape_0" ID="Rectangle 69" path="m0,0l-2147483645,0l-2147483645,-2147483646l0,-2147483646xe" stroked="f" o:allowincell="f" style="position:absolute;left:7134;top:14417;width:748;height:225;mso-wrap-style:square;v-text-anchor:top">
+              <v:rect id="shape_0" ID="Rectangle 69" path="m0,0l-2147483645,0l-2147483645,-2147483646l0,-2147483646xe" stroked="f" o:allowincell="f" style="position:absolute;left:7134;top:14417;width:747;height:224;mso-wrap-style:square;v-text-anchor:top">
                 <v:fill o:detectmouseclick="t" on="false"/>
                 <v:stroke color="#3465a4" joinstyle="round" endcap="flat"/>
                 <v:textbox>
@@ -23082,7 +23720,7 @@
                 </v:textbox>
                 <w10:wrap type="none"/>
               </v:rect>
-              <v:rect id="shape_0" ID="Rectangle 70" path="m0,0l-2147483645,0l-2147483645,-2147483646l0,-2147483646xe" stroked="f" o:allowincell="f" style="position:absolute;left:8855;top:14417;width:1196;height:225;mso-wrap-style:square;v-text-anchor:top">
+              <v:rect id="shape_0" ID="Rectangle 70" path="m0,0l-2147483645,0l-2147483645,-2147483646l0,-2147483646xe" stroked="f" o:allowincell="f" style="position:absolute;left:8855;top:14417;width:1195;height:224;mso-wrap-style:square;v-text-anchor:top">
                 <v:fill o:detectmouseclick="t" on="false"/>
                 <v:stroke color="#3465a4" joinstyle="round" endcap="flat"/>
                 <v:textbox>
@@ -23107,7 +23745,7 @@
                 </v:textbox>
                 <w10:wrap type="none"/>
               </v:rect>
-              <v:rect id="shape_0" ID="Rectangle 71" path="m0,0l-2147483645,0l-2147483645,-2147483646l0,-2147483646xe" stroked="f" o:allowincell="f" style="position:absolute;left:8863;top:14705;width:1194;height:225;mso-wrap-style:square;v-text-anchor:top">
+              <v:rect id="shape_0" ID="Rectangle 71" path="m0,0l-2147483645,0l-2147483645,-2147483646l0,-2147483646xe" stroked="f" o:allowincell="f" style="position:absolute;left:8863;top:14705;width:1193;height:224;mso-wrap-style:square;v-text-anchor:top">
                 <v:fill o:detectmouseclick="t" on="false"/>
                 <v:stroke color="#3465a4" joinstyle="round" endcap="flat"/>
                 <v:textbox>
@@ -23126,7 +23764,14 @@
                           <w:sz w:val="20"/>
                           <w:lang w:val="en-US"/>
                         </w:rPr>
-                        <w:t>23</w:t>
+                        <w:t>2</w:t>
+                      </w:r>
+                      <w:r>
+                        <w:rPr>
+                          <w:sz w:val="20"/>
+                          <w:lang w:val="en-US"/>
+                        </w:rPr>
+                        <w:t>4</w:t>
                       </w:r>
                     </w:p>
                   </w:txbxContent>
@@ -23143,7 +23788,7 @@
                 <v:fill o:detectmouseclick="t" on="false"/>
                 <w10:wrap type="none"/>
               </v:line>
-              <v:rect id="shape_0" ID="Rectangle 74" path="m0,0l-2147483645,0l-2147483645,-2147483646l0,-2147483646xe" stroked="f" o:allowincell="f" style="position:absolute;left:7134;top:15150;width:2917;height:515;mso-wrap-style:square;v-text-anchor:top">
+              <v:rect id="shape_0" ID="Rectangle 74" path="m0,0l-2147483645,0l-2147483645,-2147483646l0,-2147483646xe" stroked="f" o:allowincell="f" style="position:absolute;left:7134;top:15150;width:2916;height:514;mso-wrap-style:square;v-text-anchor:top">
                 <v:fill o:detectmouseclick="t" on="false"/>
                 <v:stroke color="#3465a4" joinstyle="round" endcap="flat"/>
                 <v:textbox>
@@ -24229,15 +24874,15 @@
       <w:bCs/>
     </w:rPr>
   </w:style>
-  <w:style w:type="paragraph" w:styleId="FrameContentsuser">
-    <w:name w:val="Frame Contents (user)"/>
+  <w:style w:type="paragraph" w:styleId="FrameContents">
+    <w:name w:val="Frame Contents"/>
     <w:basedOn w:val="Normal"/>
     <w:qFormat/>
     <w:pPr/>
     <w:rPr/>
   </w:style>
-  <w:style w:type="paragraph" w:styleId="FrameContents">
-    <w:name w:val="Frame Contents"/>
+  <w:style w:type="paragraph" w:styleId="FrameContentsuser">
+    <w:name w:val="Frame Contents (user)"/>
     <w:basedOn w:val="Normal"/>
     <w:qFormat/>
     <w:pPr/>

</xml_diff>

<commit_message>
feat: add task 13
</commit_message>
<xml_diff>
--- a/lab9.docx
+++ b/lab9.docx
@@ -383,8 +383,8 @@
       </w:tblPr>
       <w:tblGrid>
         <w:gridCol w:w="3008"/>
-        <w:gridCol w:w="1900"/>
-        <w:gridCol w:w="2969"/>
+        <w:gridCol w:w="1898"/>
+        <w:gridCol w:w="2971"/>
         <w:gridCol w:w="2044"/>
       </w:tblGrid>
       <w:tr>
@@ -413,7 +413,7 @@
         </w:tc>
         <w:tc>
           <w:tcPr>
-            <w:tcW w:w="1900" w:type="dxa"/>
+            <w:tcW w:w="1898" w:type="dxa"/>
             <w:tcBorders>
               <w:top w:val="single" w:sz="4" w:space="0" w:color="000000"/>
               <w:start w:val="single" w:sz="4" w:space="0" w:color="000000"/>
@@ -435,7 +435,7 @@
         </w:tc>
         <w:tc>
           <w:tcPr>
-            <w:tcW w:w="2969" w:type="dxa"/>
+            <w:tcW w:w="2971" w:type="dxa"/>
             <w:tcBorders>
               <w:top w:val="single" w:sz="4" w:space="0" w:color="000000"/>
               <w:start w:val="single" w:sz="4" w:space="0" w:color="000000"/>
@@ -526,7 +526,7 @@
         </w:tc>
         <w:tc>
           <w:tcPr>
-            <w:tcW w:w="1900" w:type="dxa"/>
+            <w:tcW w:w="1898" w:type="dxa"/>
             <w:tcBorders>
               <w:start w:val="single" w:sz="4" w:space="0" w:color="000000"/>
               <w:bottom w:val="single" w:sz="4" w:space="0" w:color="000000"/>
@@ -547,7 +547,7 @@
         </w:tc>
         <w:tc>
           <w:tcPr>
-            <w:tcW w:w="2969" w:type="dxa"/>
+            <w:tcW w:w="2971" w:type="dxa"/>
             <w:tcBorders>
               <w:start w:val="single" w:sz="4" w:space="0" w:color="000000"/>
               <w:bottom w:val="single" w:sz="4" w:space="0" w:color="000000"/>
@@ -615,7 +615,7 @@
         </w:tc>
         <w:tc>
           <w:tcPr>
-            <w:tcW w:w="1900" w:type="dxa"/>
+            <w:tcW w:w="1898" w:type="dxa"/>
             <w:tcBorders>
               <w:start w:val="single" w:sz="4" w:space="0" w:color="000000"/>
               <w:bottom w:val="single" w:sz="4" w:space="0" w:color="000000"/>
@@ -636,7 +636,7 @@
         </w:tc>
         <w:tc>
           <w:tcPr>
-            <w:tcW w:w="2969" w:type="dxa"/>
+            <w:tcW w:w="2971" w:type="dxa"/>
             <w:tcBorders>
               <w:start w:val="single" w:sz="4" w:space="0" w:color="000000"/>
               <w:bottom w:val="single" w:sz="4" w:space="0" w:color="000000"/>
@@ -703,7 +703,7 @@
         </w:tc>
         <w:tc>
           <w:tcPr>
-            <w:tcW w:w="1900" w:type="dxa"/>
+            <w:tcW w:w="1898" w:type="dxa"/>
             <w:tcBorders>
               <w:start w:val="single" w:sz="4" w:space="0" w:color="000000"/>
               <w:bottom w:val="single" w:sz="4" w:space="0" w:color="000000"/>
@@ -724,7 +724,7 @@
         </w:tc>
         <w:tc>
           <w:tcPr>
-            <w:tcW w:w="2969" w:type="dxa"/>
+            <w:tcW w:w="2971" w:type="dxa"/>
             <w:tcBorders>
               <w:start w:val="single" w:sz="4" w:space="0" w:color="000000"/>
               <w:bottom w:val="single" w:sz="4" w:space="0" w:color="000000"/>
@@ -791,7 +791,7 @@
         </w:tc>
         <w:tc>
           <w:tcPr>
-            <w:tcW w:w="1900" w:type="dxa"/>
+            <w:tcW w:w="1898" w:type="dxa"/>
             <w:tcBorders>
               <w:start w:val="single" w:sz="4" w:space="0" w:color="000000"/>
               <w:bottom w:val="single" w:sz="4" w:space="0" w:color="000000"/>
@@ -812,7 +812,7 @@
         </w:tc>
         <w:tc>
           <w:tcPr>
-            <w:tcW w:w="2969" w:type="dxa"/>
+            <w:tcW w:w="2971" w:type="dxa"/>
             <w:tcBorders>
               <w:start w:val="single" w:sz="4" w:space="0" w:color="000000"/>
               <w:bottom w:val="single" w:sz="4" w:space="0" w:color="000000"/>
@@ -879,7 +879,7 @@
         </w:tc>
         <w:tc>
           <w:tcPr>
-            <w:tcW w:w="1900" w:type="dxa"/>
+            <w:tcW w:w="1898" w:type="dxa"/>
             <w:tcBorders>
               <w:start w:val="single" w:sz="4" w:space="0" w:color="000000"/>
               <w:bottom w:val="single" w:sz="4" w:space="0" w:color="000000"/>
@@ -900,7 +900,7 @@
         </w:tc>
         <w:tc>
           <w:tcPr>
-            <w:tcW w:w="2969" w:type="dxa"/>
+            <w:tcW w:w="2971" w:type="dxa"/>
             <w:tcBorders>
               <w:start w:val="single" w:sz="4" w:space="0" w:color="000000"/>
               <w:bottom w:val="single" w:sz="4" w:space="0" w:color="000000"/>
@@ -967,7 +967,7 @@
         </w:tc>
         <w:tc>
           <w:tcPr>
-            <w:tcW w:w="1900" w:type="dxa"/>
+            <w:tcW w:w="1898" w:type="dxa"/>
             <w:tcBorders>
               <w:start w:val="single" w:sz="4" w:space="0" w:color="000000"/>
               <w:bottom w:val="single" w:sz="4" w:space="0" w:color="000000"/>
@@ -988,7 +988,7 @@
         </w:tc>
         <w:tc>
           <w:tcPr>
-            <w:tcW w:w="2969" w:type="dxa"/>
+            <w:tcW w:w="2971" w:type="dxa"/>
             <w:tcBorders>
               <w:start w:val="single" w:sz="4" w:space="0" w:color="000000"/>
               <w:bottom w:val="single" w:sz="4" w:space="0" w:color="000000"/>
@@ -1055,7 +1055,7 @@
         </w:tc>
         <w:tc>
           <w:tcPr>
-            <w:tcW w:w="1900" w:type="dxa"/>
+            <w:tcW w:w="1898" w:type="dxa"/>
             <w:tcBorders>
               <w:start w:val="single" w:sz="4" w:space="0" w:color="000000"/>
               <w:bottom w:val="single" w:sz="4" w:space="0" w:color="000000"/>
@@ -1076,7 +1076,7 @@
         </w:tc>
         <w:tc>
           <w:tcPr>
-            <w:tcW w:w="2969" w:type="dxa"/>
+            <w:tcW w:w="2971" w:type="dxa"/>
             <w:tcBorders>
               <w:start w:val="single" w:sz="4" w:space="0" w:color="000000"/>
               <w:bottom w:val="single" w:sz="4" w:space="0" w:color="000000"/>
@@ -1143,7 +1143,7 @@
         </w:tc>
         <w:tc>
           <w:tcPr>
-            <w:tcW w:w="1900" w:type="dxa"/>
+            <w:tcW w:w="1898" w:type="dxa"/>
             <w:tcBorders>
               <w:start w:val="single" w:sz="4" w:space="0" w:color="000000"/>
               <w:bottom w:val="single" w:sz="4" w:space="0" w:color="000000"/>
@@ -1164,7 +1164,7 @@
         </w:tc>
         <w:tc>
           <w:tcPr>
-            <w:tcW w:w="2969" w:type="dxa"/>
+            <w:tcW w:w="2971" w:type="dxa"/>
             <w:tcBorders>
               <w:start w:val="single" w:sz="4" w:space="0" w:color="000000"/>
               <w:bottom w:val="single" w:sz="4" w:space="0" w:color="000000"/>
@@ -1232,7 +1232,7 @@
         </w:tc>
         <w:tc>
           <w:tcPr>
-            <w:tcW w:w="1900" w:type="dxa"/>
+            <w:tcW w:w="1898" w:type="dxa"/>
             <w:tcBorders>
               <w:start w:val="single" w:sz="4" w:space="0" w:color="000000"/>
               <w:bottom w:val="single" w:sz="4" w:space="0" w:color="000000"/>
@@ -1253,7 +1253,7 @@
         </w:tc>
         <w:tc>
           <w:tcPr>
-            <w:tcW w:w="2969" w:type="dxa"/>
+            <w:tcW w:w="2971" w:type="dxa"/>
             <w:tcBorders>
               <w:start w:val="single" w:sz="4" w:space="0" w:color="000000"/>
               <w:bottom w:val="single" w:sz="4" w:space="0" w:color="000000"/>
@@ -1320,7 +1320,7 @@
         </w:tc>
         <w:tc>
           <w:tcPr>
-            <w:tcW w:w="1900" w:type="dxa"/>
+            <w:tcW w:w="1898" w:type="dxa"/>
             <w:tcBorders>
               <w:start w:val="single" w:sz="4" w:space="0" w:color="000000"/>
               <w:bottom w:val="single" w:sz="4" w:space="0" w:color="000000"/>
@@ -1341,7 +1341,7 @@
         </w:tc>
         <w:tc>
           <w:tcPr>
-            <w:tcW w:w="2969" w:type="dxa"/>
+            <w:tcW w:w="2971" w:type="dxa"/>
             <w:tcBorders>
               <w:start w:val="single" w:sz="4" w:space="0" w:color="000000"/>
               <w:bottom w:val="single" w:sz="4" w:space="0" w:color="000000"/>
@@ -1408,7 +1408,7 @@
         </w:tc>
         <w:tc>
           <w:tcPr>
-            <w:tcW w:w="1900" w:type="dxa"/>
+            <w:tcW w:w="1898" w:type="dxa"/>
             <w:tcBorders>
               <w:start w:val="single" w:sz="4" w:space="0" w:color="000000"/>
               <w:bottom w:val="single" w:sz="4" w:space="0" w:color="000000"/>
@@ -1429,7 +1429,7 @@
         </w:tc>
         <w:tc>
           <w:tcPr>
-            <w:tcW w:w="2969" w:type="dxa"/>
+            <w:tcW w:w="2971" w:type="dxa"/>
             <w:tcBorders>
               <w:start w:val="single" w:sz="4" w:space="0" w:color="000000"/>
               <w:bottom w:val="single" w:sz="4" w:space="0" w:color="000000"/>
@@ -1496,7 +1496,7 @@
         </w:tc>
         <w:tc>
           <w:tcPr>
-            <w:tcW w:w="1900" w:type="dxa"/>
+            <w:tcW w:w="1898" w:type="dxa"/>
             <w:tcBorders>
               <w:start w:val="single" w:sz="4" w:space="0" w:color="000000"/>
               <w:bottom w:val="single" w:sz="4" w:space="0" w:color="000000"/>
@@ -1517,7 +1517,7 @@
         </w:tc>
         <w:tc>
           <w:tcPr>
-            <w:tcW w:w="2969" w:type="dxa"/>
+            <w:tcW w:w="2971" w:type="dxa"/>
             <w:tcBorders>
               <w:start w:val="single" w:sz="4" w:space="0" w:color="000000"/>
               <w:bottom w:val="single" w:sz="4" w:space="0" w:color="000000"/>
@@ -1584,7 +1584,7 @@
         </w:tc>
         <w:tc>
           <w:tcPr>
-            <w:tcW w:w="1900" w:type="dxa"/>
+            <w:tcW w:w="1898" w:type="dxa"/>
             <w:tcBorders>
               <w:start w:val="single" w:sz="4" w:space="0" w:color="000000"/>
               <w:bottom w:val="single" w:sz="4" w:space="0" w:color="000000"/>
@@ -1605,7 +1605,7 @@
         </w:tc>
         <w:tc>
           <w:tcPr>
-            <w:tcW w:w="2969" w:type="dxa"/>
+            <w:tcW w:w="2971" w:type="dxa"/>
             <w:tcBorders>
               <w:start w:val="single" w:sz="4" w:space="0" w:color="000000"/>
               <w:bottom w:val="single" w:sz="4" w:space="0" w:color="000000"/>
@@ -1672,7 +1672,7 @@
         </w:tc>
         <w:tc>
           <w:tcPr>
-            <w:tcW w:w="1900" w:type="dxa"/>
+            <w:tcW w:w="1898" w:type="dxa"/>
             <w:tcBorders>
               <w:start w:val="single" w:sz="4" w:space="0" w:color="000000"/>
               <w:bottom w:val="single" w:sz="4" w:space="0" w:color="000000"/>
@@ -1693,7 +1693,7 @@
         </w:tc>
         <w:tc>
           <w:tcPr>
-            <w:tcW w:w="2969" w:type="dxa"/>
+            <w:tcW w:w="2971" w:type="dxa"/>
             <w:tcBorders>
               <w:start w:val="single" w:sz="4" w:space="0" w:color="000000"/>
               <w:bottom w:val="single" w:sz="4" w:space="0" w:color="000000"/>
@@ -1760,7 +1760,7 @@
         </w:tc>
         <w:tc>
           <w:tcPr>
-            <w:tcW w:w="1900" w:type="dxa"/>
+            <w:tcW w:w="1898" w:type="dxa"/>
             <w:tcBorders>
               <w:start w:val="single" w:sz="4" w:space="0" w:color="000000"/>
               <w:bottom w:val="single" w:sz="4" w:space="0" w:color="000000"/>
@@ -1781,7 +1781,7 @@
         </w:tc>
         <w:tc>
           <w:tcPr>
-            <w:tcW w:w="2969" w:type="dxa"/>
+            <w:tcW w:w="2971" w:type="dxa"/>
             <w:vMerge w:val="restart"/>
             <w:tcBorders>
               <w:start w:val="single" w:sz="4" w:space="0" w:color="000000"/>
@@ -1850,7 +1850,7 @@
         </w:tc>
         <w:tc>
           <w:tcPr>
-            <w:tcW w:w="1900" w:type="dxa"/>
+            <w:tcW w:w="1898" w:type="dxa"/>
             <w:tcBorders>
               <w:start w:val="single" w:sz="4" w:space="0" w:color="000000"/>
               <w:bottom w:val="single" w:sz="4" w:space="0" w:color="000000"/>
@@ -1871,7 +1871,7 @@
         </w:tc>
         <w:tc>
           <w:tcPr>
-            <w:tcW w:w="2969" w:type="dxa"/>
+            <w:tcW w:w="2971" w:type="dxa"/>
             <w:vMerge w:val="continue"/>
             <w:tcBorders>
               <w:start w:val="single" w:sz="4" w:space="0" w:color="000000"/>
@@ -1938,7 +1938,7 @@
         </w:tc>
         <w:tc>
           <w:tcPr>
-            <w:tcW w:w="1900" w:type="dxa"/>
+            <w:tcW w:w="1898" w:type="dxa"/>
             <w:tcBorders>
               <w:start w:val="single" w:sz="4" w:space="0" w:color="000000"/>
               <w:bottom w:val="single" w:sz="4" w:space="0" w:color="000000"/>
@@ -1959,7 +1959,7 @@
         </w:tc>
         <w:tc>
           <w:tcPr>
-            <w:tcW w:w="2969" w:type="dxa"/>
+            <w:tcW w:w="2971" w:type="dxa"/>
             <w:vMerge w:val="continue"/>
             <w:tcBorders>
               <w:start w:val="single" w:sz="4" w:space="0" w:color="000000"/>
@@ -2026,7 +2026,7 @@
         </w:tc>
         <w:tc>
           <w:tcPr>
-            <w:tcW w:w="1900" w:type="dxa"/>
+            <w:tcW w:w="1898" w:type="dxa"/>
             <w:tcBorders>
               <w:start w:val="single" w:sz="4" w:space="0" w:color="000000"/>
               <w:bottom w:val="single" w:sz="4" w:space="0" w:color="000000"/>
@@ -2047,7 +2047,7 @@
         </w:tc>
         <w:tc>
           <w:tcPr>
-            <w:tcW w:w="2969" w:type="dxa"/>
+            <w:tcW w:w="2971" w:type="dxa"/>
             <w:vMerge w:val="continue"/>
             <w:tcBorders>
               <w:start w:val="single" w:sz="4" w:space="0" w:color="000000"/>
@@ -2114,7 +2114,7 @@
         </w:tc>
         <w:tc>
           <w:tcPr>
-            <w:tcW w:w="1900" w:type="dxa"/>
+            <w:tcW w:w="1898" w:type="dxa"/>
             <w:tcBorders>
               <w:start w:val="single" w:sz="4" w:space="0" w:color="000000"/>
               <w:bottom w:val="single" w:sz="4" w:space="0" w:color="000000"/>
@@ -2135,7 +2135,7 @@
         </w:tc>
         <w:tc>
           <w:tcPr>
-            <w:tcW w:w="2969" w:type="dxa"/>
+            <w:tcW w:w="2971" w:type="dxa"/>
             <w:vMerge w:val="continue"/>
             <w:tcBorders>
               <w:start w:val="single" w:sz="4" w:space="0" w:color="000000"/>
@@ -2202,7 +2202,7 @@
         </w:tc>
         <w:tc>
           <w:tcPr>
-            <w:tcW w:w="1900" w:type="dxa"/>
+            <w:tcW w:w="1898" w:type="dxa"/>
             <w:tcBorders>
               <w:start w:val="single" w:sz="4" w:space="0" w:color="000000"/>
               <w:bottom w:val="single" w:sz="4" w:space="0" w:color="000000"/>
@@ -2223,7 +2223,7 @@
         </w:tc>
         <w:tc>
           <w:tcPr>
-            <w:tcW w:w="2969" w:type="dxa"/>
+            <w:tcW w:w="2971" w:type="dxa"/>
             <w:vMerge w:val="restart"/>
             <w:tcBorders>
               <w:start w:val="single" w:sz="4" w:space="0" w:color="000000"/>
@@ -2291,7 +2291,7 @@
         </w:tc>
         <w:tc>
           <w:tcPr>
-            <w:tcW w:w="1900" w:type="dxa"/>
+            <w:tcW w:w="1898" w:type="dxa"/>
             <w:tcBorders>
               <w:start w:val="single" w:sz="4" w:space="0" w:color="000000"/>
               <w:bottom w:val="single" w:sz="4" w:space="0" w:color="000000"/>
@@ -2312,7 +2312,7 @@
         </w:tc>
         <w:tc>
           <w:tcPr>
-            <w:tcW w:w="2969" w:type="dxa"/>
+            <w:tcW w:w="2971" w:type="dxa"/>
             <w:vMerge w:val="continue"/>
             <w:tcBorders>
               <w:start w:val="single" w:sz="4" w:space="0" w:color="000000"/>
@@ -2379,7 +2379,7 @@
         </w:tc>
         <w:tc>
           <w:tcPr>
-            <w:tcW w:w="1900" w:type="dxa"/>
+            <w:tcW w:w="1898" w:type="dxa"/>
             <w:tcBorders>
               <w:start w:val="single" w:sz="4" w:space="0" w:color="000000"/>
               <w:bottom w:val="single" w:sz="4" w:space="0" w:color="000000"/>
@@ -2400,7 +2400,7 @@
         </w:tc>
         <w:tc>
           <w:tcPr>
-            <w:tcW w:w="2969" w:type="dxa"/>
+            <w:tcW w:w="2971" w:type="dxa"/>
             <w:vMerge w:val="continue"/>
             <w:tcBorders>
               <w:start w:val="single" w:sz="4" w:space="0" w:color="000000"/>
@@ -2467,7 +2467,7 @@
         </w:tc>
         <w:tc>
           <w:tcPr>
-            <w:tcW w:w="1900" w:type="dxa"/>
+            <w:tcW w:w="1898" w:type="dxa"/>
             <w:tcBorders>
               <w:start w:val="single" w:sz="4" w:space="0" w:color="000000"/>
               <w:bottom w:val="single" w:sz="4" w:space="0" w:color="000000"/>
@@ -2488,7 +2488,7 @@
         </w:tc>
         <w:tc>
           <w:tcPr>
-            <w:tcW w:w="2969" w:type="dxa"/>
+            <w:tcW w:w="2971" w:type="dxa"/>
             <w:vMerge w:val="continue"/>
             <w:tcBorders>
               <w:start w:val="single" w:sz="4" w:space="0" w:color="000000"/>
@@ -2555,7 +2555,7 @@
         </w:tc>
         <w:tc>
           <w:tcPr>
-            <w:tcW w:w="1900" w:type="dxa"/>
+            <w:tcW w:w="1898" w:type="dxa"/>
             <w:tcBorders>
               <w:start w:val="single" w:sz="4" w:space="0" w:color="000000"/>
               <w:bottom w:val="single" w:sz="4" w:space="0" w:color="000000"/>
@@ -2576,7 +2576,7 @@
         </w:tc>
         <w:tc>
           <w:tcPr>
-            <w:tcW w:w="2969" w:type="dxa"/>
+            <w:tcW w:w="2971" w:type="dxa"/>
             <w:vMerge w:val="continue"/>
             <w:tcBorders>
               <w:start w:val="single" w:sz="4" w:space="0" w:color="000000"/>
@@ -2700,8 +2700,8 @@
         </w:tblCellMar>
       </w:tblPr>
       <w:tblGrid>
-        <w:gridCol w:w="1657"/>
-        <w:gridCol w:w="2810"/>
+        <w:gridCol w:w="1655"/>
+        <w:gridCol w:w="2812"/>
         <w:gridCol w:w="1258"/>
         <w:gridCol w:w="4196"/>
       </w:tblGrid>
@@ -2709,7 +2709,7 @@
         <w:trPr/>
         <w:tc>
           <w:tcPr>
-            <w:tcW w:w="1657" w:type="dxa"/>
+            <w:tcW w:w="1655" w:type="dxa"/>
             <w:tcBorders>
               <w:top w:val="single" w:sz="4" w:space="0" w:color="000000"/>
               <w:start w:val="single" w:sz="4" w:space="0" w:color="000000"/>
@@ -2735,7 +2735,7 @@
         </w:tc>
         <w:tc>
           <w:tcPr>
-            <w:tcW w:w="2810" w:type="dxa"/>
+            <w:tcW w:w="2812" w:type="dxa"/>
             <w:tcBorders>
               <w:top w:val="single" w:sz="4" w:space="0" w:color="000000"/>
               <w:start w:val="single" w:sz="4" w:space="0" w:color="000000"/>
@@ -2805,7 +2805,7 @@
         <w:trPr/>
         <w:tc>
           <w:tcPr>
-            <w:tcW w:w="1657" w:type="dxa"/>
+            <w:tcW w:w="1655" w:type="dxa"/>
             <w:tcBorders>
               <w:start w:val="single" w:sz="4" w:space="0" w:color="000000"/>
               <w:bottom w:val="single" w:sz="4" w:space="0" w:color="000000"/>
@@ -2826,7 +2826,7 @@
         </w:tc>
         <w:tc>
           <w:tcPr>
-            <w:tcW w:w="2810" w:type="dxa"/>
+            <w:tcW w:w="2812" w:type="dxa"/>
             <w:tcBorders>
               <w:start w:val="single" w:sz="4" w:space="0" w:color="000000"/>
               <w:bottom w:val="single" w:sz="4" w:space="0" w:color="000000"/>
@@ -2938,15 +2938,15 @@
         </w:tblCellMar>
       </w:tblPr>
       <w:tblGrid>
-        <w:gridCol w:w="2290"/>
-        <w:gridCol w:w="3802"/>
+        <w:gridCol w:w="2288"/>
+        <w:gridCol w:w="3804"/>
         <w:gridCol w:w="3829"/>
       </w:tblGrid>
       <w:tr>
         <w:trPr/>
         <w:tc>
           <w:tcPr>
-            <w:tcW w:w="2290" w:type="dxa"/>
+            <w:tcW w:w="2288" w:type="dxa"/>
             <w:tcBorders>
               <w:top w:val="single" w:sz="4" w:space="0" w:color="000000"/>
               <w:start w:val="single" w:sz="4" w:space="0" w:color="000000"/>
@@ -2972,7 +2972,7 @@
         </w:tc>
         <w:tc>
           <w:tcPr>
-            <w:tcW w:w="3802" w:type="dxa"/>
+            <w:tcW w:w="3804" w:type="dxa"/>
             <w:tcBorders>
               <w:top w:val="single" w:sz="4" w:space="0" w:color="000000"/>
               <w:start w:val="single" w:sz="4" w:space="0" w:color="000000"/>
@@ -3020,7 +3020,7 @@
         <w:trPr/>
         <w:tc>
           <w:tcPr>
-            <w:tcW w:w="2290" w:type="dxa"/>
+            <w:tcW w:w="2288" w:type="dxa"/>
             <w:tcBorders>
               <w:start w:val="single" w:sz="4" w:space="0" w:color="000000"/>
               <w:bottom w:val="single" w:sz="4" w:space="0" w:color="000000"/>
@@ -3041,7 +3041,7 @@
         </w:tc>
         <w:tc>
           <w:tcPr>
-            <w:tcW w:w="3802" w:type="dxa"/>
+            <w:tcW w:w="3804" w:type="dxa"/>
             <w:tcBorders>
               <w:start w:val="single" w:sz="4" w:space="0" w:color="000000"/>
               <w:bottom w:val="single" w:sz="4" w:space="0" w:color="000000"/>
@@ -3125,10 +3125,10 @@
       </w:tblPr>
       <w:tblGrid>
         <w:gridCol w:w="1653"/>
-        <w:gridCol w:w="1879"/>
-        <w:gridCol w:w="2109"/>
-        <w:gridCol w:w="1784"/>
-        <w:gridCol w:w="1817"/>
+        <w:gridCol w:w="1877"/>
+        <w:gridCol w:w="2111"/>
+        <w:gridCol w:w="1782"/>
+        <w:gridCol w:w="1819"/>
         <w:gridCol w:w="679"/>
       </w:tblGrid>
       <w:tr>
@@ -3157,7 +3157,7 @@
         </w:tc>
         <w:tc>
           <w:tcPr>
-            <w:tcW w:w="1879" w:type="dxa"/>
+            <w:tcW w:w="1877" w:type="dxa"/>
             <w:tcBorders>
               <w:top w:val="single" w:sz="4" w:space="0" w:color="000000"/>
               <w:start w:val="single" w:sz="4" w:space="0" w:color="000000"/>
@@ -3179,7 +3179,7 @@
         </w:tc>
         <w:tc>
           <w:tcPr>
-            <w:tcW w:w="2109" w:type="dxa"/>
+            <w:tcW w:w="2111" w:type="dxa"/>
             <w:tcBorders>
               <w:top w:val="single" w:sz="4" w:space="0" w:color="000000"/>
               <w:start w:val="single" w:sz="4" w:space="0" w:color="000000"/>
@@ -3201,7 +3201,7 @@
         </w:tc>
         <w:tc>
           <w:tcPr>
-            <w:tcW w:w="1784" w:type="dxa"/>
+            <w:tcW w:w="1782" w:type="dxa"/>
             <w:tcBorders>
               <w:top w:val="single" w:sz="4" w:space="0" w:color="000000"/>
               <w:start w:val="single" w:sz="4" w:space="0" w:color="000000"/>
@@ -3223,7 +3223,7 @@
         </w:tc>
         <w:tc>
           <w:tcPr>
-            <w:tcW w:w="1817" w:type="dxa"/>
+            <w:tcW w:w="1819" w:type="dxa"/>
             <w:tcBorders>
               <w:top w:val="single" w:sz="4" w:space="0" w:color="000000"/>
               <w:start w:val="single" w:sz="4" w:space="0" w:color="000000"/>
@@ -3303,7 +3303,7 @@
         </w:tc>
         <w:tc>
           <w:tcPr>
-            <w:tcW w:w="1879" w:type="dxa"/>
+            <w:tcW w:w="1877" w:type="dxa"/>
             <w:tcBorders>
               <w:start w:val="single" w:sz="4" w:space="0" w:color="000000"/>
               <w:bottom w:val="single" w:sz="4" w:space="0" w:color="000000"/>
@@ -3324,7 +3324,7 @@
         </w:tc>
         <w:tc>
           <w:tcPr>
-            <w:tcW w:w="2109" w:type="dxa"/>
+            <w:tcW w:w="2111" w:type="dxa"/>
             <w:tcBorders>
               <w:start w:val="single" w:sz="4" w:space="0" w:color="000000"/>
               <w:bottom w:val="single" w:sz="4" w:space="0" w:color="000000"/>
@@ -3345,7 +3345,7 @@
         </w:tc>
         <w:tc>
           <w:tcPr>
-            <w:tcW w:w="1784" w:type="dxa"/>
+            <w:tcW w:w="1782" w:type="dxa"/>
             <w:tcBorders>
               <w:start w:val="single" w:sz="4" w:space="0" w:color="000000"/>
               <w:bottom w:val="single" w:sz="4" w:space="0" w:color="000000"/>
@@ -3366,7 +3366,7 @@
         </w:tc>
         <w:tc>
           <w:tcPr>
-            <w:tcW w:w="1817" w:type="dxa"/>
+            <w:tcW w:w="1819" w:type="dxa"/>
             <w:tcBorders>
               <w:start w:val="single" w:sz="4" w:space="0" w:color="000000"/>
               <w:bottom w:val="single" w:sz="4" w:space="0" w:color="000000"/>
@@ -3445,7 +3445,7 @@
         </w:tc>
         <w:tc>
           <w:tcPr>
-            <w:tcW w:w="1879" w:type="dxa"/>
+            <w:tcW w:w="1877" w:type="dxa"/>
             <w:tcBorders>
               <w:start w:val="single" w:sz="4" w:space="0" w:color="000000"/>
               <w:bottom w:val="single" w:sz="4" w:space="0" w:color="000000"/>
@@ -3466,7 +3466,7 @@
         </w:tc>
         <w:tc>
           <w:tcPr>
-            <w:tcW w:w="2109" w:type="dxa"/>
+            <w:tcW w:w="2111" w:type="dxa"/>
             <w:tcBorders>
               <w:start w:val="single" w:sz="4" w:space="0" w:color="000000"/>
               <w:bottom w:val="single" w:sz="4" w:space="0" w:color="000000"/>
@@ -3487,7 +3487,7 @@
         </w:tc>
         <w:tc>
           <w:tcPr>
-            <w:tcW w:w="1784" w:type="dxa"/>
+            <w:tcW w:w="1782" w:type="dxa"/>
             <w:tcBorders>
               <w:start w:val="single" w:sz="4" w:space="0" w:color="000000"/>
               <w:bottom w:val="single" w:sz="4" w:space="0" w:color="000000"/>
@@ -3508,7 +3508,7 @@
         </w:tc>
         <w:tc>
           <w:tcPr>
-            <w:tcW w:w="1817" w:type="dxa"/>
+            <w:tcW w:w="1819" w:type="dxa"/>
             <w:tcBorders>
               <w:start w:val="single" w:sz="4" w:space="0" w:color="000000"/>
               <w:bottom w:val="single" w:sz="4" w:space="0" w:color="000000"/>
@@ -3575,7 +3575,7 @@
         </w:tc>
         <w:tc>
           <w:tcPr>
-            <w:tcW w:w="1879" w:type="dxa"/>
+            <w:tcW w:w="1877" w:type="dxa"/>
             <w:tcBorders>
               <w:start w:val="single" w:sz="4" w:space="0" w:color="000000"/>
               <w:bottom w:val="single" w:sz="4" w:space="0" w:color="000000"/>
@@ -3596,47 +3596,47 @@
         </w:tc>
         <w:tc>
           <w:tcPr>
-            <w:tcW w:w="2109" w:type="dxa"/>
-            <w:tcBorders>
-              <w:start w:val="single" w:sz="4" w:space="0" w:color="000000"/>
-              <w:bottom w:val="single" w:sz="4" w:space="0" w:color="000000"/>
-            </w:tcBorders>
-            <w:vAlign w:val="center"/>
-          </w:tcPr>
-          <w:p>
-            <w:pPr>
-              <w:pStyle w:val="TableContents"/>
-              <w:jc w:val="center"/>
-              <w:rPr/>
-            </w:pPr>
-            <w:r>
-              <w:rPr/>
-            </w:r>
-          </w:p>
-        </w:tc>
-        <w:tc>
-          <w:tcPr>
-            <w:tcW w:w="1784" w:type="dxa"/>
-            <w:tcBorders>
-              <w:start w:val="single" w:sz="4" w:space="0" w:color="000000"/>
-              <w:bottom w:val="single" w:sz="4" w:space="0" w:color="000000"/>
-            </w:tcBorders>
-            <w:vAlign w:val="center"/>
-          </w:tcPr>
-          <w:p>
-            <w:pPr>
-              <w:pStyle w:val="TableContents"/>
-              <w:jc w:val="center"/>
-              <w:rPr/>
-            </w:pPr>
-            <w:r>
-              <w:rPr/>
-            </w:r>
-          </w:p>
-        </w:tc>
-        <w:tc>
-          <w:tcPr>
-            <w:tcW w:w="1817" w:type="dxa"/>
+            <w:tcW w:w="2111" w:type="dxa"/>
+            <w:tcBorders>
+              <w:start w:val="single" w:sz="4" w:space="0" w:color="000000"/>
+              <w:bottom w:val="single" w:sz="4" w:space="0" w:color="000000"/>
+            </w:tcBorders>
+            <w:vAlign w:val="center"/>
+          </w:tcPr>
+          <w:p>
+            <w:pPr>
+              <w:pStyle w:val="TableContents"/>
+              <w:jc w:val="center"/>
+              <w:rPr/>
+            </w:pPr>
+            <w:r>
+              <w:rPr/>
+            </w:r>
+          </w:p>
+        </w:tc>
+        <w:tc>
+          <w:tcPr>
+            <w:tcW w:w="1782" w:type="dxa"/>
+            <w:tcBorders>
+              <w:start w:val="single" w:sz="4" w:space="0" w:color="000000"/>
+              <w:bottom w:val="single" w:sz="4" w:space="0" w:color="000000"/>
+            </w:tcBorders>
+            <w:vAlign w:val="center"/>
+          </w:tcPr>
+          <w:p>
+            <w:pPr>
+              <w:pStyle w:val="TableContents"/>
+              <w:jc w:val="center"/>
+              <w:rPr/>
+            </w:pPr>
+            <w:r>
+              <w:rPr/>
+            </w:r>
+          </w:p>
+        </w:tc>
+        <w:tc>
+          <w:tcPr>
+            <w:tcW w:w="1819" w:type="dxa"/>
             <w:tcBorders>
               <w:start w:val="single" w:sz="4" w:space="0" w:color="000000"/>
               <w:bottom w:val="single" w:sz="4" w:space="0" w:color="000000"/>
@@ -3702,7 +3702,7 @@
         </w:tc>
         <w:tc>
           <w:tcPr>
-            <w:tcW w:w="1879" w:type="dxa"/>
+            <w:tcW w:w="1877" w:type="dxa"/>
             <w:tcBorders>
               <w:start w:val="single" w:sz="4" w:space="0" w:color="000000"/>
               <w:bottom w:val="single" w:sz="4" w:space="0" w:color="000000"/>
@@ -3723,7 +3723,7 @@
         </w:tc>
         <w:tc>
           <w:tcPr>
-            <w:tcW w:w="2109" w:type="dxa"/>
+            <w:tcW w:w="2111" w:type="dxa"/>
             <w:tcBorders>
               <w:start w:val="single" w:sz="4" w:space="0" w:color="000000"/>
               <w:bottom w:val="single" w:sz="4" w:space="0" w:color="000000"/>
@@ -3744,7 +3744,7 @@
         </w:tc>
         <w:tc>
           <w:tcPr>
-            <w:tcW w:w="1784" w:type="dxa"/>
+            <w:tcW w:w="1782" w:type="dxa"/>
             <w:tcBorders>
               <w:start w:val="single" w:sz="4" w:space="0" w:color="000000"/>
               <w:bottom w:val="single" w:sz="4" w:space="0" w:color="000000"/>
@@ -3765,7 +3765,7 @@
         </w:tc>
         <w:tc>
           <w:tcPr>
-            <w:tcW w:w="1817" w:type="dxa"/>
+            <w:tcW w:w="1819" w:type="dxa"/>
             <w:tcBorders>
               <w:start w:val="single" w:sz="4" w:space="0" w:color="000000"/>
               <w:bottom w:val="single" w:sz="4" w:space="0" w:color="000000"/>
@@ -3844,7 +3844,7 @@
         </w:tc>
         <w:tc>
           <w:tcPr>
-            <w:tcW w:w="1879" w:type="dxa"/>
+            <w:tcW w:w="1877" w:type="dxa"/>
             <w:tcBorders>
               <w:start w:val="single" w:sz="4" w:space="0" w:color="000000"/>
               <w:bottom w:val="single" w:sz="4" w:space="0" w:color="000000"/>
@@ -3865,7 +3865,7 @@
         </w:tc>
         <w:tc>
           <w:tcPr>
-            <w:tcW w:w="2109" w:type="dxa"/>
+            <w:tcW w:w="2111" w:type="dxa"/>
             <w:tcBorders>
               <w:start w:val="single" w:sz="4" w:space="0" w:color="000000"/>
               <w:bottom w:val="single" w:sz="4" w:space="0" w:color="000000"/>
@@ -3886,7 +3886,7 @@
         </w:tc>
         <w:tc>
           <w:tcPr>
-            <w:tcW w:w="1784" w:type="dxa"/>
+            <w:tcW w:w="1782" w:type="dxa"/>
             <w:tcBorders>
               <w:start w:val="single" w:sz="4" w:space="0" w:color="000000"/>
               <w:bottom w:val="single" w:sz="4" w:space="0" w:color="000000"/>
@@ -3907,7 +3907,7 @@
         </w:tc>
         <w:tc>
           <w:tcPr>
-            <w:tcW w:w="1817" w:type="dxa"/>
+            <w:tcW w:w="1819" w:type="dxa"/>
             <w:tcBorders>
               <w:start w:val="single" w:sz="4" w:space="0" w:color="000000"/>
               <w:bottom w:val="single" w:sz="4" w:space="0" w:color="000000"/>
@@ -3974,7 +3974,7 @@
         </w:tc>
         <w:tc>
           <w:tcPr>
-            <w:tcW w:w="1879" w:type="dxa"/>
+            <w:tcW w:w="1877" w:type="dxa"/>
             <w:tcBorders>
               <w:start w:val="single" w:sz="4" w:space="0" w:color="000000"/>
               <w:bottom w:val="single" w:sz="4" w:space="0" w:color="000000"/>
@@ -3995,47 +3995,47 @@
         </w:tc>
         <w:tc>
           <w:tcPr>
-            <w:tcW w:w="2109" w:type="dxa"/>
-            <w:tcBorders>
-              <w:start w:val="single" w:sz="4" w:space="0" w:color="000000"/>
-              <w:bottom w:val="single" w:sz="4" w:space="0" w:color="000000"/>
-            </w:tcBorders>
-            <w:vAlign w:val="center"/>
-          </w:tcPr>
-          <w:p>
-            <w:pPr>
-              <w:pStyle w:val="TableContents"/>
-              <w:jc w:val="center"/>
-              <w:rPr/>
-            </w:pPr>
-            <w:r>
-              <w:rPr/>
-            </w:r>
-          </w:p>
-        </w:tc>
-        <w:tc>
-          <w:tcPr>
-            <w:tcW w:w="1784" w:type="dxa"/>
-            <w:tcBorders>
-              <w:start w:val="single" w:sz="4" w:space="0" w:color="000000"/>
-              <w:bottom w:val="single" w:sz="4" w:space="0" w:color="000000"/>
-            </w:tcBorders>
-            <w:vAlign w:val="center"/>
-          </w:tcPr>
-          <w:p>
-            <w:pPr>
-              <w:pStyle w:val="TableContents"/>
-              <w:jc w:val="center"/>
-              <w:rPr/>
-            </w:pPr>
-            <w:r>
-              <w:rPr/>
-            </w:r>
-          </w:p>
-        </w:tc>
-        <w:tc>
-          <w:tcPr>
-            <w:tcW w:w="1817" w:type="dxa"/>
+            <w:tcW w:w="2111" w:type="dxa"/>
+            <w:tcBorders>
+              <w:start w:val="single" w:sz="4" w:space="0" w:color="000000"/>
+              <w:bottom w:val="single" w:sz="4" w:space="0" w:color="000000"/>
+            </w:tcBorders>
+            <w:vAlign w:val="center"/>
+          </w:tcPr>
+          <w:p>
+            <w:pPr>
+              <w:pStyle w:val="TableContents"/>
+              <w:jc w:val="center"/>
+              <w:rPr/>
+            </w:pPr>
+            <w:r>
+              <w:rPr/>
+            </w:r>
+          </w:p>
+        </w:tc>
+        <w:tc>
+          <w:tcPr>
+            <w:tcW w:w="1782" w:type="dxa"/>
+            <w:tcBorders>
+              <w:start w:val="single" w:sz="4" w:space="0" w:color="000000"/>
+              <w:bottom w:val="single" w:sz="4" w:space="0" w:color="000000"/>
+            </w:tcBorders>
+            <w:vAlign w:val="center"/>
+          </w:tcPr>
+          <w:p>
+            <w:pPr>
+              <w:pStyle w:val="TableContents"/>
+              <w:jc w:val="center"/>
+              <w:rPr/>
+            </w:pPr>
+            <w:r>
+              <w:rPr/>
+            </w:r>
+          </w:p>
+        </w:tc>
+        <w:tc>
+          <w:tcPr>
+            <w:tcW w:w="1819" w:type="dxa"/>
             <w:tcBorders>
               <w:start w:val="single" w:sz="4" w:space="0" w:color="000000"/>
               <w:bottom w:val="single" w:sz="4" w:space="0" w:color="000000"/>
@@ -4100,7 +4100,7 @@
         </w:tc>
         <w:tc>
           <w:tcPr>
-            <w:tcW w:w="1879" w:type="dxa"/>
+            <w:tcW w:w="1877" w:type="dxa"/>
             <w:tcBorders>
               <w:start w:val="single" w:sz="4" w:space="0" w:color="000000"/>
               <w:bottom w:val="single" w:sz="4" w:space="0" w:color="000000"/>
@@ -4121,7 +4121,7 @@
         </w:tc>
         <w:tc>
           <w:tcPr>
-            <w:tcW w:w="2109" w:type="dxa"/>
+            <w:tcW w:w="2111" w:type="dxa"/>
             <w:tcBorders>
               <w:start w:val="single" w:sz="4" w:space="0" w:color="000000"/>
               <w:bottom w:val="single" w:sz="4" w:space="0" w:color="000000"/>
@@ -4142,7 +4142,7 @@
         </w:tc>
         <w:tc>
           <w:tcPr>
-            <w:tcW w:w="1784" w:type="dxa"/>
+            <w:tcW w:w="1782" w:type="dxa"/>
             <w:tcBorders>
               <w:start w:val="single" w:sz="4" w:space="0" w:color="000000"/>
               <w:bottom w:val="single" w:sz="4" w:space="0" w:color="000000"/>
@@ -4163,7 +4163,7 @@
         </w:tc>
         <w:tc>
           <w:tcPr>
-            <w:tcW w:w="1817" w:type="dxa"/>
+            <w:tcW w:w="1819" w:type="dxa"/>
             <w:tcBorders>
               <w:start w:val="single" w:sz="4" w:space="0" w:color="000000"/>
               <w:bottom w:val="single" w:sz="4" w:space="0" w:color="000000"/>
@@ -4241,7 +4241,7 @@
         </w:tc>
         <w:tc>
           <w:tcPr>
-            <w:tcW w:w="1879" w:type="dxa"/>
+            <w:tcW w:w="1877" w:type="dxa"/>
             <w:tcBorders>
               <w:start w:val="single" w:sz="4" w:space="0" w:color="000000"/>
               <w:bottom w:val="single" w:sz="4" w:space="0" w:color="000000"/>
@@ -4262,7 +4262,7 @@
         </w:tc>
         <w:tc>
           <w:tcPr>
-            <w:tcW w:w="2109" w:type="dxa"/>
+            <w:tcW w:w="2111" w:type="dxa"/>
             <w:tcBorders>
               <w:start w:val="single" w:sz="4" w:space="0" w:color="000000"/>
               <w:bottom w:val="single" w:sz="4" w:space="0" w:color="000000"/>
@@ -4283,7 +4283,7 @@
         </w:tc>
         <w:tc>
           <w:tcPr>
-            <w:tcW w:w="1784" w:type="dxa"/>
+            <w:tcW w:w="1782" w:type="dxa"/>
             <w:tcBorders>
               <w:start w:val="single" w:sz="4" w:space="0" w:color="000000"/>
               <w:bottom w:val="single" w:sz="4" w:space="0" w:color="000000"/>
@@ -4304,7 +4304,7 @@
         </w:tc>
         <w:tc>
           <w:tcPr>
-            <w:tcW w:w="1817" w:type="dxa"/>
+            <w:tcW w:w="1819" w:type="dxa"/>
             <w:tcBorders>
               <w:start w:val="single" w:sz="4" w:space="0" w:color="000000"/>
               <w:bottom w:val="single" w:sz="4" w:space="0" w:color="000000"/>
@@ -4371,7 +4371,7 @@
         </w:tc>
         <w:tc>
           <w:tcPr>
-            <w:tcW w:w="1879" w:type="dxa"/>
+            <w:tcW w:w="1877" w:type="dxa"/>
             <w:tcBorders>
               <w:start w:val="single" w:sz="4" w:space="0" w:color="000000"/>
               <w:bottom w:val="single" w:sz="4" w:space="0" w:color="000000"/>
@@ -4392,7 +4392,7 @@
         </w:tc>
         <w:tc>
           <w:tcPr>
-            <w:tcW w:w="2109" w:type="dxa"/>
+            <w:tcW w:w="2111" w:type="dxa"/>
             <w:tcBorders>
               <w:start w:val="single" w:sz="4" w:space="0" w:color="000000"/>
               <w:bottom w:val="single" w:sz="4" w:space="0" w:color="000000"/>
@@ -4413,7 +4413,7 @@
         </w:tc>
         <w:tc>
           <w:tcPr>
-            <w:tcW w:w="1784" w:type="dxa"/>
+            <w:tcW w:w="1782" w:type="dxa"/>
             <w:tcBorders>
               <w:start w:val="single" w:sz="4" w:space="0" w:color="000000"/>
               <w:bottom w:val="single" w:sz="4" w:space="0" w:color="000000"/>
@@ -4434,7 +4434,7 @@
         </w:tc>
         <w:tc>
           <w:tcPr>
-            <w:tcW w:w="1817" w:type="dxa"/>
+            <w:tcW w:w="1819" w:type="dxa"/>
             <w:tcBorders>
               <w:start w:val="single" w:sz="4" w:space="0" w:color="000000"/>
               <w:bottom w:val="single" w:sz="4" w:space="0" w:color="000000"/>
@@ -4501,7 +4501,7 @@
         </w:tc>
         <w:tc>
           <w:tcPr>
-            <w:tcW w:w="1879" w:type="dxa"/>
+            <w:tcW w:w="1877" w:type="dxa"/>
             <w:tcBorders>
               <w:start w:val="single" w:sz="4" w:space="0" w:color="000000"/>
               <w:bottom w:val="single" w:sz="4" w:space="0" w:color="000000"/>
@@ -4522,7 +4522,7 @@
         </w:tc>
         <w:tc>
           <w:tcPr>
-            <w:tcW w:w="2109" w:type="dxa"/>
+            <w:tcW w:w="2111" w:type="dxa"/>
             <w:tcBorders>
               <w:start w:val="single" w:sz="4" w:space="0" w:color="000000"/>
               <w:bottom w:val="single" w:sz="4" w:space="0" w:color="000000"/>
@@ -4543,7 +4543,7 @@
         </w:tc>
         <w:tc>
           <w:tcPr>
-            <w:tcW w:w="1784" w:type="dxa"/>
+            <w:tcW w:w="1782" w:type="dxa"/>
             <w:tcBorders>
               <w:start w:val="single" w:sz="4" w:space="0" w:color="000000"/>
               <w:bottom w:val="single" w:sz="4" w:space="0" w:color="000000"/>
@@ -4564,7 +4564,7 @@
         </w:tc>
         <w:tc>
           <w:tcPr>
-            <w:tcW w:w="1817" w:type="dxa"/>
+            <w:tcW w:w="1819" w:type="dxa"/>
             <w:tcBorders>
               <w:start w:val="single" w:sz="4" w:space="0" w:color="000000"/>
               <w:bottom w:val="single" w:sz="4" w:space="0" w:color="000000"/>
@@ -4631,7 +4631,7 @@
         </w:tc>
         <w:tc>
           <w:tcPr>
-            <w:tcW w:w="1879" w:type="dxa"/>
+            <w:tcW w:w="1877" w:type="dxa"/>
             <w:tcBorders>
               <w:start w:val="single" w:sz="4" w:space="0" w:color="000000"/>
               <w:bottom w:val="single" w:sz="4" w:space="0" w:color="000000"/>
@@ -4652,7 +4652,7 @@
         </w:tc>
         <w:tc>
           <w:tcPr>
-            <w:tcW w:w="2109" w:type="dxa"/>
+            <w:tcW w:w="2111" w:type="dxa"/>
             <w:tcBorders>
               <w:start w:val="single" w:sz="4" w:space="0" w:color="000000"/>
               <w:bottom w:val="single" w:sz="4" w:space="0" w:color="000000"/>
@@ -4673,7 +4673,7 @@
         </w:tc>
         <w:tc>
           <w:tcPr>
-            <w:tcW w:w="1784" w:type="dxa"/>
+            <w:tcW w:w="1782" w:type="dxa"/>
             <w:tcBorders>
               <w:start w:val="single" w:sz="4" w:space="0" w:color="000000"/>
               <w:bottom w:val="single" w:sz="4" w:space="0" w:color="000000"/>
@@ -4694,7 +4694,7 @@
         </w:tc>
         <w:tc>
           <w:tcPr>
-            <w:tcW w:w="1817" w:type="dxa"/>
+            <w:tcW w:w="1819" w:type="dxa"/>
             <w:tcBorders>
               <w:start w:val="single" w:sz="4" w:space="0" w:color="000000"/>
               <w:bottom w:val="single" w:sz="4" w:space="0" w:color="000000"/>
@@ -4761,7 +4761,7 @@
         </w:tc>
         <w:tc>
           <w:tcPr>
-            <w:tcW w:w="1879" w:type="dxa"/>
+            <w:tcW w:w="1877" w:type="dxa"/>
             <w:tcBorders>
               <w:start w:val="single" w:sz="4" w:space="0" w:color="000000"/>
               <w:bottom w:val="single" w:sz="4" w:space="0" w:color="000000"/>
@@ -4782,7 +4782,7 @@
         </w:tc>
         <w:tc>
           <w:tcPr>
-            <w:tcW w:w="2109" w:type="dxa"/>
+            <w:tcW w:w="2111" w:type="dxa"/>
             <w:tcBorders>
               <w:start w:val="single" w:sz="4" w:space="0" w:color="000000"/>
               <w:bottom w:val="single" w:sz="4" w:space="0" w:color="000000"/>
@@ -4803,7 +4803,7 @@
         </w:tc>
         <w:tc>
           <w:tcPr>
-            <w:tcW w:w="1784" w:type="dxa"/>
+            <w:tcW w:w="1782" w:type="dxa"/>
             <w:tcBorders>
               <w:start w:val="single" w:sz="4" w:space="0" w:color="000000"/>
               <w:bottom w:val="single" w:sz="4" w:space="0" w:color="000000"/>
@@ -4824,7 +4824,7 @@
         </w:tc>
         <w:tc>
           <w:tcPr>
-            <w:tcW w:w="1817" w:type="dxa"/>
+            <w:tcW w:w="1819" w:type="dxa"/>
             <w:tcBorders>
               <w:start w:val="single" w:sz="4" w:space="0" w:color="000000"/>
               <w:bottom w:val="single" w:sz="4" w:space="0" w:color="000000"/>
@@ -4903,7 +4903,7 @@
         </w:tc>
         <w:tc>
           <w:tcPr>
-            <w:tcW w:w="1879" w:type="dxa"/>
+            <w:tcW w:w="1877" w:type="dxa"/>
             <w:tcBorders>
               <w:start w:val="single" w:sz="4" w:space="0" w:color="000000"/>
               <w:bottom w:val="single" w:sz="4" w:space="0" w:color="000000"/>
@@ -4924,7 +4924,7 @@
         </w:tc>
         <w:tc>
           <w:tcPr>
-            <w:tcW w:w="2109" w:type="dxa"/>
+            <w:tcW w:w="2111" w:type="dxa"/>
             <w:tcBorders>
               <w:start w:val="single" w:sz="4" w:space="0" w:color="000000"/>
               <w:bottom w:val="single" w:sz="4" w:space="0" w:color="000000"/>
@@ -4945,7 +4945,7 @@
         </w:tc>
         <w:tc>
           <w:tcPr>
-            <w:tcW w:w="1784" w:type="dxa"/>
+            <w:tcW w:w="1782" w:type="dxa"/>
             <w:tcBorders>
               <w:start w:val="single" w:sz="4" w:space="0" w:color="000000"/>
               <w:bottom w:val="single" w:sz="4" w:space="0" w:color="000000"/>
@@ -4966,7 +4966,7 @@
         </w:tc>
         <w:tc>
           <w:tcPr>
-            <w:tcW w:w="1817" w:type="dxa"/>
+            <w:tcW w:w="1819" w:type="dxa"/>
             <w:tcBorders>
               <w:start w:val="single" w:sz="4" w:space="0" w:color="000000"/>
               <w:bottom w:val="single" w:sz="4" w:space="0" w:color="000000"/>
@@ -5033,7 +5033,7 @@
         </w:tc>
         <w:tc>
           <w:tcPr>
-            <w:tcW w:w="1879" w:type="dxa"/>
+            <w:tcW w:w="1877" w:type="dxa"/>
             <w:tcBorders>
               <w:start w:val="single" w:sz="4" w:space="0" w:color="000000"/>
               <w:bottom w:val="single" w:sz="4" w:space="0" w:color="000000"/>
@@ -5054,7 +5054,7 @@
         </w:tc>
         <w:tc>
           <w:tcPr>
-            <w:tcW w:w="2109" w:type="dxa"/>
+            <w:tcW w:w="2111" w:type="dxa"/>
             <w:tcBorders>
               <w:start w:val="single" w:sz="4" w:space="0" w:color="000000"/>
               <w:bottom w:val="single" w:sz="4" w:space="0" w:color="000000"/>
@@ -5075,7 +5075,7 @@
         </w:tc>
         <w:tc>
           <w:tcPr>
-            <w:tcW w:w="1784" w:type="dxa"/>
+            <w:tcW w:w="1782" w:type="dxa"/>
             <w:tcBorders>
               <w:start w:val="single" w:sz="4" w:space="0" w:color="000000"/>
               <w:bottom w:val="single" w:sz="4" w:space="0" w:color="000000"/>
@@ -5096,7 +5096,7 @@
         </w:tc>
         <w:tc>
           <w:tcPr>
-            <w:tcW w:w="1817" w:type="dxa"/>
+            <w:tcW w:w="1819" w:type="dxa"/>
             <w:tcBorders>
               <w:start w:val="single" w:sz="4" w:space="0" w:color="000000"/>
               <w:bottom w:val="single" w:sz="4" w:space="0" w:color="000000"/>
@@ -5163,7 +5163,7 @@
         </w:tc>
         <w:tc>
           <w:tcPr>
-            <w:tcW w:w="1879" w:type="dxa"/>
+            <w:tcW w:w="1877" w:type="dxa"/>
             <w:tcBorders>
               <w:start w:val="single" w:sz="4" w:space="0" w:color="000000"/>
               <w:bottom w:val="single" w:sz="4" w:space="0" w:color="000000"/>
@@ -5184,7 +5184,7 @@
         </w:tc>
         <w:tc>
           <w:tcPr>
-            <w:tcW w:w="2109" w:type="dxa"/>
+            <w:tcW w:w="2111" w:type="dxa"/>
             <w:tcBorders>
               <w:start w:val="single" w:sz="4" w:space="0" w:color="000000"/>
               <w:bottom w:val="single" w:sz="4" w:space="0" w:color="000000"/>
@@ -5205,7 +5205,7 @@
         </w:tc>
         <w:tc>
           <w:tcPr>
-            <w:tcW w:w="1784" w:type="dxa"/>
+            <w:tcW w:w="1782" w:type="dxa"/>
             <w:tcBorders>
               <w:start w:val="single" w:sz="4" w:space="0" w:color="000000"/>
               <w:bottom w:val="single" w:sz="4" w:space="0" w:color="000000"/>
@@ -5226,7 +5226,7 @@
         </w:tc>
         <w:tc>
           <w:tcPr>
-            <w:tcW w:w="1817" w:type="dxa"/>
+            <w:tcW w:w="1819" w:type="dxa"/>
             <w:tcBorders>
               <w:start w:val="single" w:sz="4" w:space="0" w:color="000000"/>
               <w:bottom w:val="single" w:sz="4" w:space="0" w:color="000000"/>
@@ -5293,7 +5293,7 @@
         </w:tc>
         <w:tc>
           <w:tcPr>
-            <w:tcW w:w="1879" w:type="dxa"/>
+            <w:tcW w:w="1877" w:type="dxa"/>
             <w:tcBorders>
               <w:start w:val="single" w:sz="4" w:space="0" w:color="000000"/>
               <w:bottom w:val="single" w:sz="4" w:space="0" w:color="000000"/>
@@ -5314,7 +5314,7 @@
         </w:tc>
         <w:tc>
           <w:tcPr>
-            <w:tcW w:w="2109" w:type="dxa"/>
+            <w:tcW w:w="2111" w:type="dxa"/>
             <w:tcBorders>
               <w:start w:val="single" w:sz="4" w:space="0" w:color="000000"/>
               <w:bottom w:val="single" w:sz="4" w:space="0" w:color="000000"/>
@@ -5335,7 +5335,7 @@
         </w:tc>
         <w:tc>
           <w:tcPr>
-            <w:tcW w:w="1784" w:type="dxa"/>
+            <w:tcW w:w="1782" w:type="dxa"/>
             <w:tcBorders>
               <w:start w:val="single" w:sz="4" w:space="0" w:color="000000"/>
               <w:bottom w:val="single" w:sz="4" w:space="0" w:color="000000"/>
@@ -5356,7 +5356,7 @@
         </w:tc>
         <w:tc>
           <w:tcPr>
-            <w:tcW w:w="1817" w:type="dxa"/>
+            <w:tcW w:w="1819" w:type="dxa"/>
             <w:tcBorders>
               <w:start w:val="single" w:sz="4" w:space="0" w:color="000000"/>
               <w:bottom w:val="single" w:sz="4" w:space="0" w:color="000000"/>
@@ -5423,7 +5423,7 @@
         </w:tc>
         <w:tc>
           <w:tcPr>
-            <w:tcW w:w="1879" w:type="dxa"/>
+            <w:tcW w:w="1877" w:type="dxa"/>
             <w:tcBorders>
               <w:start w:val="single" w:sz="4" w:space="0" w:color="000000"/>
               <w:bottom w:val="single" w:sz="4" w:space="0" w:color="000000"/>
@@ -5444,7 +5444,7 @@
         </w:tc>
         <w:tc>
           <w:tcPr>
-            <w:tcW w:w="2109" w:type="dxa"/>
+            <w:tcW w:w="2111" w:type="dxa"/>
             <w:tcBorders>
               <w:start w:val="single" w:sz="4" w:space="0" w:color="000000"/>
               <w:bottom w:val="single" w:sz="4" w:space="0" w:color="000000"/>
@@ -5465,7 +5465,7 @@
         </w:tc>
         <w:tc>
           <w:tcPr>
-            <w:tcW w:w="1784" w:type="dxa"/>
+            <w:tcW w:w="1782" w:type="dxa"/>
             <w:tcBorders>
               <w:start w:val="single" w:sz="4" w:space="0" w:color="000000"/>
               <w:bottom w:val="single" w:sz="4" w:space="0" w:color="000000"/>
@@ -5486,7 +5486,7 @@
         </w:tc>
         <w:tc>
           <w:tcPr>
-            <w:tcW w:w="1817" w:type="dxa"/>
+            <w:tcW w:w="1819" w:type="dxa"/>
             <w:tcBorders>
               <w:start w:val="single" w:sz="4" w:space="0" w:color="000000"/>
               <w:bottom w:val="single" w:sz="4" w:space="0" w:color="000000"/>
@@ -5554,7 +5554,7 @@
         </w:tc>
         <w:tc>
           <w:tcPr>
-            <w:tcW w:w="1879" w:type="dxa"/>
+            <w:tcW w:w="1877" w:type="dxa"/>
             <w:tcBorders>
               <w:start w:val="single" w:sz="4" w:space="0" w:color="000000"/>
               <w:bottom w:val="single" w:sz="4" w:space="0" w:color="000000"/>
@@ -5575,7 +5575,7 @@
         </w:tc>
         <w:tc>
           <w:tcPr>
-            <w:tcW w:w="2109" w:type="dxa"/>
+            <w:tcW w:w="2111" w:type="dxa"/>
             <w:tcBorders>
               <w:start w:val="single" w:sz="4" w:space="0" w:color="000000"/>
               <w:bottom w:val="single" w:sz="4" w:space="0" w:color="000000"/>
@@ -5596,7 +5596,7 @@
         </w:tc>
         <w:tc>
           <w:tcPr>
-            <w:tcW w:w="1784" w:type="dxa"/>
+            <w:tcW w:w="1782" w:type="dxa"/>
             <w:tcBorders>
               <w:start w:val="single" w:sz="4" w:space="0" w:color="000000"/>
               <w:bottom w:val="single" w:sz="4" w:space="0" w:color="000000"/>
@@ -5617,7 +5617,7 @@
         </w:tc>
         <w:tc>
           <w:tcPr>
-            <w:tcW w:w="1817" w:type="dxa"/>
+            <w:tcW w:w="1819" w:type="dxa"/>
             <w:tcBorders>
               <w:start w:val="single" w:sz="4" w:space="0" w:color="000000"/>
               <w:bottom w:val="single" w:sz="4" w:space="0" w:color="000000"/>
@@ -5684,7 +5684,7 @@
         </w:tc>
         <w:tc>
           <w:tcPr>
-            <w:tcW w:w="1879" w:type="dxa"/>
+            <w:tcW w:w="1877" w:type="dxa"/>
             <w:tcBorders>
               <w:start w:val="single" w:sz="4" w:space="0" w:color="000000"/>
               <w:bottom w:val="single" w:sz="4" w:space="0" w:color="000000"/>
@@ -5705,7 +5705,7 @@
         </w:tc>
         <w:tc>
           <w:tcPr>
-            <w:tcW w:w="2109" w:type="dxa"/>
+            <w:tcW w:w="2111" w:type="dxa"/>
             <w:tcBorders>
               <w:start w:val="single" w:sz="4" w:space="0" w:color="000000"/>
               <w:bottom w:val="single" w:sz="4" w:space="0" w:color="000000"/>
@@ -5726,7 +5726,7 @@
         </w:tc>
         <w:tc>
           <w:tcPr>
-            <w:tcW w:w="1784" w:type="dxa"/>
+            <w:tcW w:w="1782" w:type="dxa"/>
             <w:tcBorders>
               <w:start w:val="single" w:sz="4" w:space="0" w:color="000000"/>
               <w:bottom w:val="single" w:sz="4" w:space="0" w:color="000000"/>
@@ -5747,7 +5747,7 @@
         </w:tc>
         <w:tc>
           <w:tcPr>
-            <w:tcW w:w="1817" w:type="dxa"/>
+            <w:tcW w:w="1819" w:type="dxa"/>
             <w:tcBorders>
               <w:start w:val="single" w:sz="4" w:space="0" w:color="000000"/>
               <w:bottom w:val="single" w:sz="4" w:space="0" w:color="000000"/>
@@ -5814,7 +5814,7 @@
         </w:tc>
         <w:tc>
           <w:tcPr>
-            <w:tcW w:w="1879" w:type="dxa"/>
+            <w:tcW w:w="1877" w:type="dxa"/>
             <w:tcBorders>
               <w:start w:val="single" w:sz="4" w:space="0" w:color="000000"/>
               <w:bottom w:val="single" w:sz="4" w:space="0" w:color="000000"/>
@@ -5835,7 +5835,7 @@
         </w:tc>
         <w:tc>
           <w:tcPr>
-            <w:tcW w:w="2109" w:type="dxa"/>
+            <w:tcW w:w="2111" w:type="dxa"/>
             <w:tcBorders>
               <w:start w:val="single" w:sz="4" w:space="0" w:color="000000"/>
               <w:bottom w:val="single" w:sz="4" w:space="0" w:color="000000"/>
@@ -5856,7 +5856,7 @@
         </w:tc>
         <w:tc>
           <w:tcPr>
-            <w:tcW w:w="1784" w:type="dxa"/>
+            <w:tcW w:w="1782" w:type="dxa"/>
             <w:tcBorders>
               <w:start w:val="single" w:sz="4" w:space="0" w:color="000000"/>
               <w:bottom w:val="single" w:sz="4" w:space="0" w:color="000000"/>
@@ -5877,7 +5877,7 @@
         </w:tc>
         <w:tc>
           <w:tcPr>
-            <w:tcW w:w="1817" w:type="dxa"/>
+            <w:tcW w:w="1819" w:type="dxa"/>
             <w:tcBorders>
               <w:start w:val="single" w:sz="4" w:space="0" w:color="000000"/>
               <w:bottom w:val="single" w:sz="4" w:space="0" w:color="000000"/>
@@ -5944,7 +5944,7 @@
         </w:tc>
         <w:tc>
           <w:tcPr>
-            <w:tcW w:w="1879" w:type="dxa"/>
+            <w:tcW w:w="1877" w:type="dxa"/>
             <w:tcBorders>
               <w:start w:val="single" w:sz="4" w:space="0" w:color="000000"/>
               <w:bottom w:val="single" w:sz="4" w:space="0" w:color="000000"/>
@@ -5965,7 +5965,7 @@
         </w:tc>
         <w:tc>
           <w:tcPr>
-            <w:tcW w:w="2109" w:type="dxa"/>
+            <w:tcW w:w="2111" w:type="dxa"/>
             <w:tcBorders>
               <w:start w:val="single" w:sz="4" w:space="0" w:color="000000"/>
               <w:bottom w:val="single" w:sz="4" w:space="0" w:color="000000"/>
@@ -5986,7 +5986,7 @@
         </w:tc>
         <w:tc>
           <w:tcPr>
-            <w:tcW w:w="1784" w:type="dxa"/>
+            <w:tcW w:w="1782" w:type="dxa"/>
             <w:tcBorders>
               <w:start w:val="single" w:sz="4" w:space="0" w:color="000000"/>
               <w:bottom w:val="single" w:sz="4" w:space="0" w:color="000000"/>
@@ -6007,7 +6007,7 @@
         </w:tc>
         <w:tc>
           <w:tcPr>
-            <w:tcW w:w="1817" w:type="dxa"/>
+            <w:tcW w:w="1819" w:type="dxa"/>
             <w:tcBorders>
               <w:start w:val="single" w:sz="4" w:space="0" w:color="000000"/>
               <w:bottom w:val="single" w:sz="4" w:space="0" w:color="000000"/>
@@ -6074,7 +6074,7 @@
         </w:tc>
         <w:tc>
           <w:tcPr>
-            <w:tcW w:w="1879" w:type="dxa"/>
+            <w:tcW w:w="1877" w:type="dxa"/>
             <w:tcBorders>
               <w:start w:val="single" w:sz="4" w:space="0" w:color="000000"/>
               <w:bottom w:val="single" w:sz="4" w:space="0" w:color="000000"/>
@@ -6095,7 +6095,7 @@
         </w:tc>
         <w:tc>
           <w:tcPr>
-            <w:tcW w:w="2109" w:type="dxa"/>
+            <w:tcW w:w="2111" w:type="dxa"/>
             <w:tcBorders>
               <w:start w:val="single" w:sz="4" w:space="0" w:color="000000"/>
               <w:bottom w:val="single" w:sz="4" w:space="0" w:color="000000"/>
@@ -6116,7 +6116,7 @@
         </w:tc>
         <w:tc>
           <w:tcPr>
-            <w:tcW w:w="1784" w:type="dxa"/>
+            <w:tcW w:w="1782" w:type="dxa"/>
             <w:tcBorders>
               <w:start w:val="single" w:sz="4" w:space="0" w:color="000000"/>
               <w:bottom w:val="single" w:sz="4" w:space="0" w:color="000000"/>
@@ -6137,7 +6137,7 @@
         </w:tc>
         <w:tc>
           <w:tcPr>
-            <w:tcW w:w="1817" w:type="dxa"/>
+            <w:tcW w:w="1819" w:type="dxa"/>
             <w:tcBorders>
               <w:start w:val="single" w:sz="4" w:space="0" w:color="000000"/>
               <w:bottom w:val="single" w:sz="4" w:space="0" w:color="000000"/>
@@ -6205,7 +6205,7 @@
         </w:tc>
         <w:tc>
           <w:tcPr>
-            <w:tcW w:w="1879" w:type="dxa"/>
+            <w:tcW w:w="1877" w:type="dxa"/>
             <w:tcBorders>
               <w:start w:val="single" w:sz="4" w:space="0" w:color="000000"/>
               <w:bottom w:val="single" w:sz="4" w:space="0" w:color="000000"/>
@@ -6226,7 +6226,7 @@
         </w:tc>
         <w:tc>
           <w:tcPr>
-            <w:tcW w:w="2109" w:type="dxa"/>
+            <w:tcW w:w="2111" w:type="dxa"/>
             <w:tcBorders>
               <w:start w:val="single" w:sz="4" w:space="0" w:color="000000"/>
               <w:bottom w:val="single" w:sz="4" w:space="0" w:color="000000"/>
@@ -6247,7 +6247,7 @@
         </w:tc>
         <w:tc>
           <w:tcPr>
-            <w:tcW w:w="1784" w:type="dxa"/>
+            <w:tcW w:w="1782" w:type="dxa"/>
             <w:tcBorders>
               <w:start w:val="single" w:sz="4" w:space="0" w:color="000000"/>
               <w:bottom w:val="single" w:sz="4" w:space="0" w:color="000000"/>
@@ -6268,7 +6268,7 @@
         </w:tc>
         <w:tc>
           <w:tcPr>
-            <w:tcW w:w="1817" w:type="dxa"/>
+            <w:tcW w:w="1819" w:type="dxa"/>
             <w:tcBorders>
               <w:start w:val="single" w:sz="4" w:space="0" w:color="000000"/>
               <w:bottom w:val="single" w:sz="4" w:space="0" w:color="000000"/>
@@ -6335,7 +6335,7 @@
         </w:tc>
         <w:tc>
           <w:tcPr>
-            <w:tcW w:w="1879" w:type="dxa"/>
+            <w:tcW w:w="1877" w:type="dxa"/>
             <w:tcBorders>
               <w:start w:val="single" w:sz="4" w:space="0" w:color="000000"/>
               <w:bottom w:val="single" w:sz="4" w:space="0" w:color="000000"/>
@@ -6356,7 +6356,7 @@
         </w:tc>
         <w:tc>
           <w:tcPr>
-            <w:tcW w:w="2109" w:type="dxa"/>
+            <w:tcW w:w="2111" w:type="dxa"/>
             <w:tcBorders>
               <w:start w:val="single" w:sz="4" w:space="0" w:color="000000"/>
               <w:bottom w:val="single" w:sz="4" w:space="0" w:color="000000"/>
@@ -6377,7 +6377,7 @@
         </w:tc>
         <w:tc>
           <w:tcPr>
-            <w:tcW w:w="1784" w:type="dxa"/>
+            <w:tcW w:w="1782" w:type="dxa"/>
             <w:tcBorders>
               <w:start w:val="single" w:sz="4" w:space="0" w:color="000000"/>
               <w:bottom w:val="single" w:sz="4" w:space="0" w:color="000000"/>
@@ -6398,7 +6398,7 @@
         </w:tc>
         <w:tc>
           <w:tcPr>
-            <w:tcW w:w="1817" w:type="dxa"/>
+            <w:tcW w:w="1819" w:type="dxa"/>
             <w:tcBorders>
               <w:start w:val="single" w:sz="4" w:space="0" w:color="000000"/>
               <w:bottom w:val="single" w:sz="4" w:space="0" w:color="000000"/>
@@ -6465,7 +6465,7 @@
         </w:tc>
         <w:tc>
           <w:tcPr>
-            <w:tcW w:w="1879" w:type="dxa"/>
+            <w:tcW w:w="1877" w:type="dxa"/>
             <w:tcBorders>
               <w:start w:val="single" w:sz="4" w:space="0" w:color="000000"/>
               <w:bottom w:val="single" w:sz="4" w:space="0" w:color="000000"/>
@@ -6486,7 +6486,7 @@
         </w:tc>
         <w:tc>
           <w:tcPr>
-            <w:tcW w:w="2109" w:type="dxa"/>
+            <w:tcW w:w="2111" w:type="dxa"/>
             <w:tcBorders>
               <w:start w:val="single" w:sz="4" w:space="0" w:color="000000"/>
               <w:bottom w:val="single" w:sz="4" w:space="0" w:color="000000"/>
@@ -6507,7 +6507,7 @@
         </w:tc>
         <w:tc>
           <w:tcPr>
-            <w:tcW w:w="1784" w:type="dxa"/>
+            <w:tcW w:w="1782" w:type="dxa"/>
             <w:tcBorders>
               <w:start w:val="single" w:sz="4" w:space="0" w:color="000000"/>
               <w:bottom w:val="single" w:sz="4" w:space="0" w:color="000000"/>
@@ -6528,7 +6528,7 @@
         </w:tc>
         <w:tc>
           <w:tcPr>
-            <w:tcW w:w="1817" w:type="dxa"/>
+            <w:tcW w:w="1819" w:type="dxa"/>
             <w:tcBorders>
               <w:start w:val="single" w:sz="4" w:space="0" w:color="000000"/>
               <w:bottom w:val="single" w:sz="4" w:space="0" w:color="000000"/>
@@ -6595,7 +6595,7 @@
         </w:tc>
         <w:tc>
           <w:tcPr>
-            <w:tcW w:w="1879" w:type="dxa"/>
+            <w:tcW w:w="1877" w:type="dxa"/>
             <w:tcBorders>
               <w:start w:val="single" w:sz="4" w:space="0" w:color="000000"/>
               <w:bottom w:val="single" w:sz="4" w:space="0" w:color="000000"/>
@@ -6616,7 +6616,7 @@
         </w:tc>
         <w:tc>
           <w:tcPr>
-            <w:tcW w:w="2109" w:type="dxa"/>
+            <w:tcW w:w="2111" w:type="dxa"/>
             <w:tcBorders>
               <w:start w:val="single" w:sz="4" w:space="0" w:color="000000"/>
               <w:bottom w:val="single" w:sz="4" w:space="0" w:color="000000"/>
@@ -6637,7 +6637,7 @@
         </w:tc>
         <w:tc>
           <w:tcPr>
-            <w:tcW w:w="1784" w:type="dxa"/>
+            <w:tcW w:w="1782" w:type="dxa"/>
             <w:tcBorders>
               <w:start w:val="single" w:sz="4" w:space="0" w:color="000000"/>
               <w:bottom w:val="single" w:sz="4" w:space="0" w:color="000000"/>
@@ -6658,7 +6658,7 @@
         </w:tc>
         <w:tc>
           <w:tcPr>
-            <w:tcW w:w="1817" w:type="dxa"/>
+            <w:tcW w:w="1819" w:type="dxa"/>
             <w:tcBorders>
               <w:start w:val="single" w:sz="4" w:space="0" w:color="000000"/>
               <w:bottom w:val="single" w:sz="4" w:space="0" w:color="000000"/>
@@ -6725,7 +6725,7 @@
         </w:tc>
         <w:tc>
           <w:tcPr>
-            <w:tcW w:w="1879" w:type="dxa"/>
+            <w:tcW w:w="1877" w:type="dxa"/>
             <w:tcBorders>
               <w:start w:val="single" w:sz="4" w:space="0" w:color="000000"/>
               <w:bottom w:val="single" w:sz="4" w:space="0" w:color="000000"/>
@@ -6746,7 +6746,7 @@
         </w:tc>
         <w:tc>
           <w:tcPr>
-            <w:tcW w:w="2109" w:type="dxa"/>
+            <w:tcW w:w="2111" w:type="dxa"/>
             <w:tcBorders>
               <w:start w:val="single" w:sz="4" w:space="0" w:color="000000"/>
               <w:bottom w:val="single" w:sz="4" w:space="0" w:color="000000"/>
@@ -6767,7 +6767,7 @@
         </w:tc>
         <w:tc>
           <w:tcPr>
-            <w:tcW w:w="1784" w:type="dxa"/>
+            <w:tcW w:w="1782" w:type="dxa"/>
             <w:tcBorders>
               <w:start w:val="single" w:sz="4" w:space="0" w:color="000000"/>
               <w:bottom w:val="single" w:sz="4" w:space="0" w:color="000000"/>
@@ -6788,7 +6788,7 @@
         </w:tc>
         <w:tc>
           <w:tcPr>
-            <w:tcW w:w="1817" w:type="dxa"/>
+            <w:tcW w:w="1819" w:type="dxa"/>
             <w:tcBorders>
               <w:start w:val="single" w:sz="4" w:space="0" w:color="000000"/>
               <w:bottom w:val="single" w:sz="4" w:space="0" w:color="000000"/>
@@ -6856,7 +6856,7 @@
         </w:tc>
         <w:tc>
           <w:tcPr>
-            <w:tcW w:w="1879" w:type="dxa"/>
+            <w:tcW w:w="1877" w:type="dxa"/>
             <w:tcBorders>
               <w:start w:val="single" w:sz="4" w:space="0" w:color="000000"/>
               <w:bottom w:val="single" w:sz="4" w:space="0" w:color="000000"/>
@@ -6877,7 +6877,7 @@
         </w:tc>
         <w:tc>
           <w:tcPr>
-            <w:tcW w:w="2109" w:type="dxa"/>
+            <w:tcW w:w="2111" w:type="dxa"/>
             <w:tcBorders>
               <w:start w:val="single" w:sz="4" w:space="0" w:color="000000"/>
               <w:bottom w:val="single" w:sz="4" w:space="0" w:color="000000"/>
@@ -6898,7 +6898,7 @@
         </w:tc>
         <w:tc>
           <w:tcPr>
-            <w:tcW w:w="1784" w:type="dxa"/>
+            <w:tcW w:w="1782" w:type="dxa"/>
             <w:tcBorders>
               <w:start w:val="single" w:sz="4" w:space="0" w:color="000000"/>
               <w:bottom w:val="single" w:sz="4" w:space="0" w:color="000000"/>
@@ -6919,7 +6919,7 @@
         </w:tc>
         <w:tc>
           <w:tcPr>
-            <w:tcW w:w="1817" w:type="dxa"/>
+            <w:tcW w:w="1819" w:type="dxa"/>
             <w:tcBorders>
               <w:start w:val="single" w:sz="4" w:space="0" w:color="000000"/>
               <w:bottom w:val="single" w:sz="4" w:space="0" w:color="000000"/>
@@ -6986,7 +6986,7 @@
         </w:tc>
         <w:tc>
           <w:tcPr>
-            <w:tcW w:w="1879" w:type="dxa"/>
+            <w:tcW w:w="1877" w:type="dxa"/>
             <w:tcBorders>
               <w:start w:val="single" w:sz="4" w:space="0" w:color="000000"/>
               <w:bottom w:val="single" w:sz="4" w:space="0" w:color="000000"/>
@@ -7007,7 +7007,7 @@
         </w:tc>
         <w:tc>
           <w:tcPr>
-            <w:tcW w:w="2109" w:type="dxa"/>
+            <w:tcW w:w="2111" w:type="dxa"/>
             <w:tcBorders>
               <w:start w:val="single" w:sz="4" w:space="0" w:color="000000"/>
               <w:bottom w:val="single" w:sz="4" w:space="0" w:color="000000"/>
@@ -7028,7 +7028,7 @@
         </w:tc>
         <w:tc>
           <w:tcPr>
-            <w:tcW w:w="1784" w:type="dxa"/>
+            <w:tcW w:w="1782" w:type="dxa"/>
             <w:tcBorders>
               <w:start w:val="single" w:sz="4" w:space="0" w:color="000000"/>
               <w:bottom w:val="single" w:sz="4" w:space="0" w:color="000000"/>
@@ -7049,7 +7049,7 @@
         </w:tc>
         <w:tc>
           <w:tcPr>
-            <w:tcW w:w="1817" w:type="dxa"/>
+            <w:tcW w:w="1819" w:type="dxa"/>
             <w:tcBorders>
               <w:start w:val="single" w:sz="4" w:space="0" w:color="000000"/>
               <w:bottom w:val="single" w:sz="4" w:space="0" w:color="000000"/>
@@ -7116,7 +7116,7 @@
         </w:tc>
         <w:tc>
           <w:tcPr>
-            <w:tcW w:w="1879" w:type="dxa"/>
+            <w:tcW w:w="1877" w:type="dxa"/>
             <w:tcBorders>
               <w:start w:val="single" w:sz="4" w:space="0" w:color="000000"/>
               <w:bottom w:val="single" w:sz="4" w:space="0" w:color="000000"/>
@@ -7137,7 +7137,7 @@
         </w:tc>
         <w:tc>
           <w:tcPr>
-            <w:tcW w:w="2109" w:type="dxa"/>
+            <w:tcW w:w="2111" w:type="dxa"/>
             <w:tcBorders>
               <w:start w:val="single" w:sz="4" w:space="0" w:color="000000"/>
               <w:bottom w:val="single" w:sz="4" w:space="0" w:color="000000"/>
@@ -7158,7 +7158,7 @@
         </w:tc>
         <w:tc>
           <w:tcPr>
-            <w:tcW w:w="1784" w:type="dxa"/>
+            <w:tcW w:w="1782" w:type="dxa"/>
             <w:tcBorders>
               <w:start w:val="single" w:sz="4" w:space="0" w:color="000000"/>
               <w:bottom w:val="single" w:sz="4" w:space="0" w:color="000000"/>
@@ -7179,7 +7179,7 @@
         </w:tc>
         <w:tc>
           <w:tcPr>
-            <w:tcW w:w="1817" w:type="dxa"/>
+            <w:tcW w:w="1819" w:type="dxa"/>
             <w:tcBorders>
               <w:start w:val="single" w:sz="4" w:space="0" w:color="000000"/>
               <w:bottom w:val="single" w:sz="4" w:space="0" w:color="000000"/>
@@ -7246,7 +7246,7 @@
         </w:tc>
         <w:tc>
           <w:tcPr>
-            <w:tcW w:w="1879" w:type="dxa"/>
+            <w:tcW w:w="1877" w:type="dxa"/>
             <w:tcBorders>
               <w:start w:val="single" w:sz="4" w:space="0" w:color="000000"/>
               <w:bottom w:val="single" w:sz="4" w:space="0" w:color="000000"/>
@@ -7267,7 +7267,7 @@
         </w:tc>
         <w:tc>
           <w:tcPr>
-            <w:tcW w:w="2109" w:type="dxa"/>
+            <w:tcW w:w="2111" w:type="dxa"/>
             <w:tcBorders>
               <w:start w:val="single" w:sz="4" w:space="0" w:color="000000"/>
               <w:bottom w:val="single" w:sz="4" w:space="0" w:color="000000"/>
@@ -7288,7 +7288,7 @@
         </w:tc>
         <w:tc>
           <w:tcPr>
-            <w:tcW w:w="1784" w:type="dxa"/>
+            <w:tcW w:w="1782" w:type="dxa"/>
             <w:tcBorders>
               <w:start w:val="single" w:sz="4" w:space="0" w:color="000000"/>
               <w:bottom w:val="single" w:sz="4" w:space="0" w:color="000000"/>
@@ -7309,7 +7309,7 @@
         </w:tc>
         <w:tc>
           <w:tcPr>
-            <w:tcW w:w="1817" w:type="dxa"/>
+            <w:tcW w:w="1819" w:type="dxa"/>
             <w:tcBorders>
               <w:start w:val="single" w:sz="4" w:space="0" w:color="000000"/>
               <w:bottom w:val="single" w:sz="4" w:space="0" w:color="000000"/>
@@ -7376,7 +7376,7 @@
         </w:tc>
         <w:tc>
           <w:tcPr>
-            <w:tcW w:w="1879" w:type="dxa"/>
+            <w:tcW w:w="1877" w:type="dxa"/>
             <w:tcBorders>
               <w:start w:val="single" w:sz="4" w:space="0" w:color="000000"/>
               <w:bottom w:val="single" w:sz="4" w:space="0" w:color="000000"/>
@@ -7397,7 +7397,7 @@
         </w:tc>
         <w:tc>
           <w:tcPr>
-            <w:tcW w:w="2109" w:type="dxa"/>
+            <w:tcW w:w="2111" w:type="dxa"/>
             <w:tcBorders>
               <w:start w:val="single" w:sz="4" w:space="0" w:color="000000"/>
               <w:bottom w:val="single" w:sz="4" w:space="0" w:color="000000"/>
@@ -7418,7 +7418,7 @@
         </w:tc>
         <w:tc>
           <w:tcPr>
-            <w:tcW w:w="1784" w:type="dxa"/>
+            <w:tcW w:w="1782" w:type="dxa"/>
             <w:tcBorders>
               <w:start w:val="single" w:sz="4" w:space="0" w:color="000000"/>
               <w:bottom w:val="single" w:sz="4" w:space="0" w:color="000000"/>
@@ -7439,7 +7439,7 @@
         </w:tc>
         <w:tc>
           <w:tcPr>
-            <w:tcW w:w="1817" w:type="dxa"/>
+            <w:tcW w:w="1819" w:type="dxa"/>
             <w:tcBorders>
               <w:start w:val="single" w:sz="4" w:space="0" w:color="000000"/>
               <w:bottom w:val="single" w:sz="4" w:space="0" w:color="000000"/>
@@ -7507,7 +7507,7 @@
         </w:tc>
         <w:tc>
           <w:tcPr>
-            <w:tcW w:w="1879" w:type="dxa"/>
+            <w:tcW w:w="1877" w:type="dxa"/>
             <w:tcBorders>
               <w:start w:val="single" w:sz="4" w:space="0" w:color="000000"/>
               <w:bottom w:val="single" w:sz="4" w:space="0" w:color="000000"/>
@@ -7528,7 +7528,7 @@
         </w:tc>
         <w:tc>
           <w:tcPr>
-            <w:tcW w:w="2109" w:type="dxa"/>
+            <w:tcW w:w="2111" w:type="dxa"/>
             <w:tcBorders>
               <w:start w:val="single" w:sz="4" w:space="0" w:color="000000"/>
               <w:bottom w:val="single" w:sz="4" w:space="0" w:color="000000"/>
@@ -7549,7 +7549,7 @@
         </w:tc>
         <w:tc>
           <w:tcPr>
-            <w:tcW w:w="1784" w:type="dxa"/>
+            <w:tcW w:w="1782" w:type="dxa"/>
             <w:tcBorders>
               <w:start w:val="single" w:sz="4" w:space="0" w:color="000000"/>
               <w:bottom w:val="single" w:sz="4" w:space="0" w:color="000000"/>
@@ -7570,7 +7570,7 @@
         </w:tc>
         <w:tc>
           <w:tcPr>
-            <w:tcW w:w="1817" w:type="dxa"/>
+            <w:tcW w:w="1819" w:type="dxa"/>
             <w:tcBorders>
               <w:start w:val="single" w:sz="4" w:space="0" w:color="000000"/>
               <w:bottom w:val="single" w:sz="4" w:space="0" w:color="000000"/>
@@ -7637,7 +7637,7 @@
         </w:tc>
         <w:tc>
           <w:tcPr>
-            <w:tcW w:w="1879" w:type="dxa"/>
+            <w:tcW w:w="1877" w:type="dxa"/>
             <w:tcBorders>
               <w:start w:val="single" w:sz="4" w:space="0" w:color="000000"/>
               <w:bottom w:val="single" w:sz="4" w:space="0" w:color="000000"/>
@@ -7658,7 +7658,7 @@
         </w:tc>
         <w:tc>
           <w:tcPr>
-            <w:tcW w:w="2109" w:type="dxa"/>
+            <w:tcW w:w="2111" w:type="dxa"/>
             <w:tcBorders>
               <w:start w:val="single" w:sz="4" w:space="0" w:color="000000"/>
               <w:bottom w:val="single" w:sz="4" w:space="0" w:color="000000"/>
@@ -7679,7 +7679,7 @@
         </w:tc>
         <w:tc>
           <w:tcPr>
-            <w:tcW w:w="1784" w:type="dxa"/>
+            <w:tcW w:w="1782" w:type="dxa"/>
             <w:tcBorders>
               <w:start w:val="single" w:sz="4" w:space="0" w:color="000000"/>
               <w:bottom w:val="single" w:sz="4" w:space="0" w:color="000000"/>
@@ -7700,7 +7700,7 @@
         </w:tc>
         <w:tc>
           <w:tcPr>
-            <w:tcW w:w="1817" w:type="dxa"/>
+            <w:tcW w:w="1819" w:type="dxa"/>
             <w:tcBorders>
               <w:start w:val="single" w:sz="4" w:space="0" w:color="000000"/>
               <w:bottom w:val="single" w:sz="4" w:space="0" w:color="000000"/>
@@ -7767,7 +7767,7 @@
         </w:tc>
         <w:tc>
           <w:tcPr>
-            <w:tcW w:w="1879" w:type="dxa"/>
+            <w:tcW w:w="1877" w:type="dxa"/>
             <w:tcBorders>
               <w:start w:val="single" w:sz="4" w:space="0" w:color="000000"/>
               <w:bottom w:val="single" w:sz="4" w:space="0" w:color="000000"/>
@@ -7788,7 +7788,7 @@
         </w:tc>
         <w:tc>
           <w:tcPr>
-            <w:tcW w:w="2109" w:type="dxa"/>
+            <w:tcW w:w="2111" w:type="dxa"/>
             <w:tcBorders>
               <w:start w:val="single" w:sz="4" w:space="0" w:color="000000"/>
               <w:bottom w:val="single" w:sz="4" w:space="0" w:color="000000"/>
@@ -7809,7 +7809,7 @@
         </w:tc>
         <w:tc>
           <w:tcPr>
-            <w:tcW w:w="1784" w:type="dxa"/>
+            <w:tcW w:w="1782" w:type="dxa"/>
             <w:tcBorders>
               <w:start w:val="single" w:sz="4" w:space="0" w:color="000000"/>
               <w:bottom w:val="single" w:sz="4" w:space="0" w:color="000000"/>
@@ -7830,7 +7830,7 @@
         </w:tc>
         <w:tc>
           <w:tcPr>
-            <w:tcW w:w="1817" w:type="dxa"/>
+            <w:tcW w:w="1819" w:type="dxa"/>
             <w:tcBorders>
               <w:start w:val="single" w:sz="4" w:space="0" w:color="000000"/>
               <w:bottom w:val="single" w:sz="4" w:space="0" w:color="000000"/>
@@ -7897,7 +7897,7 @@
         </w:tc>
         <w:tc>
           <w:tcPr>
-            <w:tcW w:w="1879" w:type="dxa"/>
+            <w:tcW w:w="1877" w:type="dxa"/>
             <w:tcBorders>
               <w:start w:val="single" w:sz="4" w:space="0" w:color="000000"/>
               <w:bottom w:val="single" w:sz="4" w:space="0" w:color="000000"/>
@@ -7918,7 +7918,7 @@
         </w:tc>
         <w:tc>
           <w:tcPr>
-            <w:tcW w:w="2109" w:type="dxa"/>
+            <w:tcW w:w="2111" w:type="dxa"/>
             <w:tcBorders>
               <w:start w:val="single" w:sz="4" w:space="0" w:color="000000"/>
               <w:bottom w:val="single" w:sz="4" w:space="0" w:color="000000"/>
@@ -7939,7 +7939,7 @@
         </w:tc>
         <w:tc>
           <w:tcPr>
-            <w:tcW w:w="1784" w:type="dxa"/>
+            <w:tcW w:w="1782" w:type="dxa"/>
             <w:tcBorders>
               <w:start w:val="single" w:sz="4" w:space="0" w:color="000000"/>
               <w:bottom w:val="single" w:sz="4" w:space="0" w:color="000000"/>
@@ -7960,7 +7960,7 @@
         </w:tc>
         <w:tc>
           <w:tcPr>
-            <w:tcW w:w="1817" w:type="dxa"/>
+            <w:tcW w:w="1819" w:type="dxa"/>
             <w:tcBorders>
               <w:start w:val="single" w:sz="4" w:space="0" w:color="000000"/>
               <w:bottom w:val="single" w:sz="4" w:space="0" w:color="000000"/>
@@ -8027,7 +8027,7 @@
         </w:tc>
         <w:tc>
           <w:tcPr>
-            <w:tcW w:w="1879" w:type="dxa"/>
+            <w:tcW w:w="1877" w:type="dxa"/>
             <w:tcBorders>
               <w:start w:val="single" w:sz="4" w:space="0" w:color="000000"/>
               <w:bottom w:val="single" w:sz="4" w:space="0" w:color="000000"/>
@@ -8048,7 +8048,7 @@
         </w:tc>
         <w:tc>
           <w:tcPr>
-            <w:tcW w:w="2109" w:type="dxa"/>
+            <w:tcW w:w="2111" w:type="dxa"/>
             <w:tcBorders>
               <w:start w:val="single" w:sz="4" w:space="0" w:color="000000"/>
               <w:bottom w:val="single" w:sz="4" w:space="0" w:color="000000"/>
@@ -8069,7 +8069,7 @@
         </w:tc>
         <w:tc>
           <w:tcPr>
-            <w:tcW w:w="1784" w:type="dxa"/>
+            <w:tcW w:w="1782" w:type="dxa"/>
             <w:tcBorders>
               <w:start w:val="single" w:sz="4" w:space="0" w:color="000000"/>
               <w:bottom w:val="single" w:sz="4" w:space="0" w:color="000000"/>
@@ -8090,7 +8090,7 @@
         </w:tc>
         <w:tc>
           <w:tcPr>
-            <w:tcW w:w="1817" w:type="dxa"/>
+            <w:tcW w:w="1819" w:type="dxa"/>
             <w:tcBorders>
               <w:start w:val="single" w:sz="4" w:space="0" w:color="000000"/>
               <w:bottom w:val="single" w:sz="4" w:space="0" w:color="000000"/>
@@ -8158,7 +8158,7 @@
         </w:tc>
         <w:tc>
           <w:tcPr>
-            <w:tcW w:w="1879" w:type="dxa"/>
+            <w:tcW w:w="1877" w:type="dxa"/>
             <w:tcBorders>
               <w:start w:val="single" w:sz="4" w:space="0" w:color="000000"/>
               <w:bottom w:val="single" w:sz="4" w:space="0" w:color="000000"/>
@@ -8179,7 +8179,7 @@
         </w:tc>
         <w:tc>
           <w:tcPr>
-            <w:tcW w:w="2109" w:type="dxa"/>
+            <w:tcW w:w="2111" w:type="dxa"/>
             <w:tcBorders>
               <w:start w:val="single" w:sz="4" w:space="0" w:color="000000"/>
               <w:bottom w:val="single" w:sz="4" w:space="0" w:color="000000"/>
@@ -8200,7 +8200,7 @@
         </w:tc>
         <w:tc>
           <w:tcPr>
-            <w:tcW w:w="1784" w:type="dxa"/>
+            <w:tcW w:w="1782" w:type="dxa"/>
             <w:tcBorders>
               <w:start w:val="single" w:sz="4" w:space="0" w:color="000000"/>
               <w:bottom w:val="single" w:sz="4" w:space="0" w:color="000000"/>
@@ -8221,7 +8221,7 @@
         </w:tc>
         <w:tc>
           <w:tcPr>
-            <w:tcW w:w="1817" w:type="dxa"/>
+            <w:tcW w:w="1819" w:type="dxa"/>
             <w:tcBorders>
               <w:start w:val="single" w:sz="4" w:space="0" w:color="000000"/>
               <w:bottom w:val="single" w:sz="4" w:space="0" w:color="000000"/>
@@ -8288,7 +8288,7 @@
         </w:tc>
         <w:tc>
           <w:tcPr>
-            <w:tcW w:w="1879" w:type="dxa"/>
+            <w:tcW w:w="1877" w:type="dxa"/>
             <w:tcBorders>
               <w:start w:val="single" w:sz="4" w:space="0" w:color="000000"/>
               <w:bottom w:val="single" w:sz="4" w:space="0" w:color="000000"/>
@@ -8309,7 +8309,7 @@
         </w:tc>
         <w:tc>
           <w:tcPr>
-            <w:tcW w:w="2109" w:type="dxa"/>
+            <w:tcW w:w="2111" w:type="dxa"/>
             <w:tcBorders>
               <w:start w:val="single" w:sz="4" w:space="0" w:color="000000"/>
               <w:bottom w:val="single" w:sz="4" w:space="0" w:color="000000"/>
@@ -8330,7 +8330,7 @@
         </w:tc>
         <w:tc>
           <w:tcPr>
-            <w:tcW w:w="1784" w:type="dxa"/>
+            <w:tcW w:w="1782" w:type="dxa"/>
             <w:tcBorders>
               <w:start w:val="single" w:sz="4" w:space="0" w:color="000000"/>
               <w:bottom w:val="single" w:sz="4" w:space="0" w:color="000000"/>
@@ -8351,7 +8351,7 @@
         </w:tc>
         <w:tc>
           <w:tcPr>
-            <w:tcW w:w="1817" w:type="dxa"/>
+            <w:tcW w:w="1819" w:type="dxa"/>
             <w:tcBorders>
               <w:start w:val="single" w:sz="4" w:space="0" w:color="000000"/>
               <w:bottom w:val="single" w:sz="4" w:space="0" w:color="000000"/>
@@ -8418,7 +8418,7 @@
         </w:tc>
         <w:tc>
           <w:tcPr>
-            <w:tcW w:w="1879" w:type="dxa"/>
+            <w:tcW w:w="1877" w:type="dxa"/>
             <w:tcBorders>
               <w:start w:val="single" w:sz="4" w:space="0" w:color="000000"/>
               <w:bottom w:val="single" w:sz="4" w:space="0" w:color="000000"/>
@@ -8439,7 +8439,7 @@
         </w:tc>
         <w:tc>
           <w:tcPr>
-            <w:tcW w:w="2109" w:type="dxa"/>
+            <w:tcW w:w="2111" w:type="dxa"/>
             <w:tcBorders>
               <w:start w:val="single" w:sz="4" w:space="0" w:color="000000"/>
               <w:bottom w:val="single" w:sz="4" w:space="0" w:color="000000"/>
@@ -8460,7 +8460,7 @@
         </w:tc>
         <w:tc>
           <w:tcPr>
-            <w:tcW w:w="1784" w:type="dxa"/>
+            <w:tcW w:w="1782" w:type="dxa"/>
             <w:tcBorders>
               <w:start w:val="single" w:sz="4" w:space="0" w:color="000000"/>
               <w:bottom w:val="single" w:sz="4" w:space="0" w:color="000000"/>
@@ -8481,7 +8481,7 @@
         </w:tc>
         <w:tc>
           <w:tcPr>
-            <w:tcW w:w="1817" w:type="dxa"/>
+            <w:tcW w:w="1819" w:type="dxa"/>
             <w:tcBorders>
               <w:start w:val="single" w:sz="4" w:space="0" w:color="000000"/>
               <w:bottom w:val="single" w:sz="4" w:space="0" w:color="000000"/>
@@ -8548,7 +8548,7 @@
         </w:tc>
         <w:tc>
           <w:tcPr>
-            <w:tcW w:w="1879" w:type="dxa"/>
+            <w:tcW w:w="1877" w:type="dxa"/>
             <w:tcBorders>
               <w:start w:val="single" w:sz="4" w:space="0" w:color="000000"/>
               <w:bottom w:val="single" w:sz="4" w:space="0" w:color="000000"/>
@@ -8569,7 +8569,7 @@
         </w:tc>
         <w:tc>
           <w:tcPr>
-            <w:tcW w:w="2109" w:type="dxa"/>
+            <w:tcW w:w="2111" w:type="dxa"/>
             <w:tcBorders>
               <w:start w:val="single" w:sz="4" w:space="0" w:color="000000"/>
               <w:bottom w:val="single" w:sz="4" w:space="0" w:color="000000"/>
@@ -8590,7 +8590,7 @@
         </w:tc>
         <w:tc>
           <w:tcPr>
-            <w:tcW w:w="1784" w:type="dxa"/>
+            <w:tcW w:w="1782" w:type="dxa"/>
             <w:tcBorders>
               <w:start w:val="single" w:sz="4" w:space="0" w:color="000000"/>
               <w:bottom w:val="single" w:sz="4" w:space="0" w:color="000000"/>
@@ -8611,7 +8611,7 @@
         </w:tc>
         <w:tc>
           <w:tcPr>
-            <w:tcW w:w="1817" w:type="dxa"/>
+            <w:tcW w:w="1819" w:type="dxa"/>
             <w:tcBorders>
               <w:start w:val="single" w:sz="4" w:space="0" w:color="000000"/>
               <w:bottom w:val="single" w:sz="4" w:space="0" w:color="000000"/>
@@ -8678,7 +8678,7 @@
         </w:tc>
         <w:tc>
           <w:tcPr>
-            <w:tcW w:w="1879" w:type="dxa"/>
+            <w:tcW w:w="1877" w:type="dxa"/>
             <w:tcBorders>
               <w:start w:val="single" w:sz="4" w:space="0" w:color="000000"/>
               <w:bottom w:val="single" w:sz="4" w:space="0" w:color="000000"/>
@@ -8699,7 +8699,7 @@
         </w:tc>
         <w:tc>
           <w:tcPr>
-            <w:tcW w:w="2109" w:type="dxa"/>
+            <w:tcW w:w="2111" w:type="dxa"/>
             <w:tcBorders>
               <w:start w:val="single" w:sz="4" w:space="0" w:color="000000"/>
               <w:bottom w:val="single" w:sz="4" w:space="0" w:color="000000"/>
@@ -8720,7 +8720,7 @@
         </w:tc>
         <w:tc>
           <w:tcPr>
-            <w:tcW w:w="1784" w:type="dxa"/>
+            <w:tcW w:w="1782" w:type="dxa"/>
             <w:tcBorders>
               <w:start w:val="single" w:sz="4" w:space="0" w:color="000000"/>
               <w:bottom w:val="single" w:sz="4" w:space="0" w:color="000000"/>
@@ -8741,7 +8741,7 @@
         </w:tc>
         <w:tc>
           <w:tcPr>
-            <w:tcW w:w="1817" w:type="dxa"/>
+            <w:tcW w:w="1819" w:type="dxa"/>
             <w:tcBorders>
               <w:start w:val="single" w:sz="4" w:space="0" w:color="000000"/>
               <w:bottom w:val="single" w:sz="4" w:space="0" w:color="000000"/>
@@ -8809,7 +8809,7 @@
         </w:tc>
         <w:tc>
           <w:tcPr>
-            <w:tcW w:w="1879" w:type="dxa"/>
+            <w:tcW w:w="1877" w:type="dxa"/>
             <w:tcBorders>
               <w:start w:val="single" w:sz="4" w:space="0" w:color="000000"/>
               <w:bottom w:val="single" w:sz="4" w:space="0" w:color="000000"/>
@@ -8830,7 +8830,7 @@
         </w:tc>
         <w:tc>
           <w:tcPr>
-            <w:tcW w:w="2109" w:type="dxa"/>
+            <w:tcW w:w="2111" w:type="dxa"/>
             <w:tcBorders>
               <w:start w:val="single" w:sz="4" w:space="0" w:color="000000"/>
               <w:bottom w:val="single" w:sz="4" w:space="0" w:color="000000"/>
@@ -8851,7 +8851,7 @@
         </w:tc>
         <w:tc>
           <w:tcPr>
-            <w:tcW w:w="1784" w:type="dxa"/>
+            <w:tcW w:w="1782" w:type="dxa"/>
             <w:tcBorders>
               <w:start w:val="single" w:sz="4" w:space="0" w:color="000000"/>
               <w:bottom w:val="single" w:sz="4" w:space="0" w:color="000000"/>
@@ -8872,7 +8872,7 @@
         </w:tc>
         <w:tc>
           <w:tcPr>
-            <w:tcW w:w="1817" w:type="dxa"/>
+            <w:tcW w:w="1819" w:type="dxa"/>
             <w:tcBorders>
               <w:start w:val="single" w:sz="4" w:space="0" w:color="000000"/>
               <w:bottom w:val="single" w:sz="4" w:space="0" w:color="000000"/>
@@ -8939,7 +8939,7 @@
         </w:tc>
         <w:tc>
           <w:tcPr>
-            <w:tcW w:w="1879" w:type="dxa"/>
+            <w:tcW w:w="1877" w:type="dxa"/>
             <w:tcBorders>
               <w:start w:val="single" w:sz="4" w:space="0" w:color="000000"/>
               <w:bottom w:val="single" w:sz="4" w:space="0" w:color="000000"/>
@@ -8960,7 +8960,7 @@
         </w:tc>
         <w:tc>
           <w:tcPr>
-            <w:tcW w:w="2109" w:type="dxa"/>
+            <w:tcW w:w="2111" w:type="dxa"/>
             <w:tcBorders>
               <w:start w:val="single" w:sz="4" w:space="0" w:color="000000"/>
               <w:bottom w:val="single" w:sz="4" w:space="0" w:color="000000"/>
@@ -8981,7 +8981,7 @@
         </w:tc>
         <w:tc>
           <w:tcPr>
-            <w:tcW w:w="1784" w:type="dxa"/>
+            <w:tcW w:w="1782" w:type="dxa"/>
             <w:tcBorders>
               <w:start w:val="single" w:sz="4" w:space="0" w:color="000000"/>
               <w:bottom w:val="single" w:sz="4" w:space="0" w:color="000000"/>
@@ -9002,7 +9002,7 @@
         </w:tc>
         <w:tc>
           <w:tcPr>
-            <w:tcW w:w="1817" w:type="dxa"/>
+            <w:tcW w:w="1819" w:type="dxa"/>
             <w:tcBorders>
               <w:start w:val="single" w:sz="4" w:space="0" w:color="000000"/>
               <w:bottom w:val="single" w:sz="4" w:space="0" w:color="000000"/>
@@ -9069,7 +9069,7 @@
         </w:tc>
         <w:tc>
           <w:tcPr>
-            <w:tcW w:w="1879" w:type="dxa"/>
+            <w:tcW w:w="1877" w:type="dxa"/>
             <w:tcBorders>
               <w:start w:val="single" w:sz="4" w:space="0" w:color="000000"/>
               <w:bottom w:val="single" w:sz="4" w:space="0" w:color="000000"/>
@@ -9090,7 +9090,7 @@
         </w:tc>
         <w:tc>
           <w:tcPr>
-            <w:tcW w:w="2109" w:type="dxa"/>
+            <w:tcW w:w="2111" w:type="dxa"/>
             <w:tcBorders>
               <w:start w:val="single" w:sz="4" w:space="0" w:color="000000"/>
               <w:bottom w:val="single" w:sz="4" w:space="0" w:color="000000"/>
@@ -9111,7 +9111,7 @@
         </w:tc>
         <w:tc>
           <w:tcPr>
-            <w:tcW w:w="1784" w:type="dxa"/>
+            <w:tcW w:w="1782" w:type="dxa"/>
             <w:tcBorders>
               <w:start w:val="single" w:sz="4" w:space="0" w:color="000000"/>
               <w:bottom w:val="single" w:sz="4" w:space="0" w:color="000000"/>
@@ -9132,7 +9132,7 @@
         </w:tc>
         <w:tc>
           <w:tcPr>
-            <w:tcW w:w="1817" w:type="dxa"/>
+            <w:tcW w:w="1819" w:type="dxa"/>
             <w:tcBorders>
               <w:start w:val="single" w:sz="4" w:space="0" w:color="000000"/>
               <w:bottom w:val="single" w:sz="4" w:space="0" w:color="000000"/>
@@ -9199,7 +9199,7 @@
         </w:tc>
         <w:tc>
           <w:tcPr>
-            <w:tcW w:w="1879" w:type="dxa"/>
+            <w:tcW w:w="1877" w:type="dxa"/>
             <w:tcBorders>
               <w:start w:val="single" w:sz="4" w:space="0" w:color="000000"/>
               <w:bottom w:val="single" w:sz="4" w:space="0" w:color="000000"/>
@@ -9220,7 +9220,7 @@
         </w:tc>
         <w:tc>
           <w:tcPr>
-            <w:tcW w:w="2109" w:type="dxa"/>
+            <w:tcW w:w="2111" w:type="dxa"/>
             <w:tcBorders>
               <w:start w:val="single" w:sz="4" w:space="0" w:color="000000"/>
               <w:bottom w:val="single" w:sz="4" w:space="0" w:color="000000"/>
@@ -9241,7 +9241,7 @@
         </w:tc>
         <w:tc>
           <w:tcPr>
-            <w:tcW w:w="1784" w:type="dxa"/>
+            <w:tcW w:w="1782" w:type="dxa"/>
             <w:tcBorders>
               <w:start w:val="single" w:sz="4" w:space="0" w:color="000000"/>
               <w:bottom w:val="single" w:sz="4" w:space="0" w:color="000000"/>
@@ -9262,7 +9262,7 @@
         </w:tc>
         <w:tc>
           <w:tcPr>
-            <w:tcW w:w="1817" w:type="dxa"/>
+            <w:tcW w:w="1819" w:type="dxa"/>
             <w:tcBorders>
               <w:start w:val="single" w:sz="4" w:space="0" w:color="000000"/>
               <w:bottom w:val="single" w:sz="4" w:space="0" w:color="000000"/>
@@ -9329,7 +9329,7 @@
         </w:tc>
         <w:tc>
           <w:tcPr>
-            <w:tcW w:w="1879" w:type="dxa"/>
+            <w:tcW w:w="1877" w:type="dxa"/>
             <w:tcBorders>
               <w:start w:val="single" w:sz="4" w:space="0" w:color="000000"/>
               <w:bottom w:val="single" w:sz="4" w:space="0" w:color="000000"/>
@@ -9350,7 +9350,7 @@
         </w:tc>
         <w:tc>
           <w:tcPr>
-            <w:tcW w:w="2109" w:type="dxa"/>
+            <w:tcW w:w="2111" w:type="dxa"/>
             <w:tcBorders>
               <w:start w:val="single" w:sz="4" w:space="0" w:color="000000"/>
               <w:bottom w:val="single" w:sz="4" w:space="0" w:color="000000"/>
@@ -9371,7 +9371,7 @@
         </w:tc>
         <w:tc>
           <w:tcPr>
-            <w:tcW w:w="1784" w:type="dxa"/>
+            <w:tcW w:w="1782" w:type="dxa"/>
             <w:tcBorders>
               <w:start w:val="single" w:sz="4" w:space="0" w:color="000000"/>
               <w:bottom w:val="single" w:sz="4" w:space="0" w:color="000000"/>
@@ -9392,7 +9392,7 @@
         </w:tc>
         <w:tc>
           <w:tcPr>
-            <w:tcW w:w="1817" w:type="dxa"/>
+            <w:tcW w:w="1819" w:type="dxa"/>
             <w:tcBorders>
               <w:start w:val="single" w:sz="4" w:space="0" w:color="000000"/>
               <w:bottom w:val="single" w:sz="4" w:space="0" w:color="000000"/>
@@ -11037,16 +11037,16 @@
         <w:tblLook w:val="04a0" w:noHBand="0" w:noVBand="1" w:firstColumn="1" w:lastRow="0" w:lastColumn="0" w:firstRow="1"/>
       </w:tblPr>
       <w:tblGrid>
-        <w:gridCol w:w="2526"/>
+        <w:gridCol w:w="2524"/>
         <w:gridCol w:w="2700"/>
         <w:gridCol w:w="2430"/>
-        <w:gridCol w:w="2234"/>
+        <w:gridCol w:w="2236"/>
       </w:tblGrid>
       <w:tr>
         <w:trPr/>
         <w:tc>
           <w:tcPr>
-            <w:tcW w:w="2526" w:type="dxa"/>
+            <w:tcW w:w="2524" w:type="dxa"/>
             <w:tcBorders/>
             <w:vAlign w:val="center"/>
           </w:tcPr>
@@ -11139,7 +11139,7 @@
         </w:tc>
         <w:tc>
           <w:tcPr>
-            <w:tcW w:w="2234" w:type="dxa"/>
+            <w:tcW w:w="2236" w:type="dxa"/>
             <w:tcBorders/>
             <w:vAlign w:val="center"/>
           </w:tcPr>
@@ -11173,7 +11173,7 @@
         <w:trPr/>
         <w:tc>
           <w:tcPr>
-            <w:tcW w:w="2526" w:type="dxa"/>
+            <w:tcW w:w="2524" w:type="dxa"/>
             <w:tcBorders/>
             <w:vAlign w:val="center"/>
           </w:tcPr>
@@ -11262,7 +11262,7 @@
         </w:tc>
         <w:tc>
           <w:tcPr>
-            <w:tcW w:w="2234" w:type="dxa"/>
+            <w:tcW w:w="2236" w:type="dxa"/>
             <w:tcBorders/>
             <w:vAlign w:val="center"/>
           </w:tcPr>
@@ -11304,7 +11304,7 @@
         </w:trPr>
         <w:tc>
           <w:tcPr>
-            <w:tcW w:w="2526" w:type="dxa"/>
+            <w:tcW w:w="2524" w:type="dxa"/>
             <w:tcBorders/>
             <w:vAlign w:val="center"/>
           </w:tcPr>
@@ -11404,7 +11404,7 @@
         </w:tc>
         <w:tc>
           <w:tcPr>
-            <w:tcW w:w="2234" w:type="dxa"/>
+            <w:tcW w:w="2236" w:type="dxa"/>
             <w:tcBorders/>
             <w:vAlign w:val="center"/>
           </w:tcPr>
@@ -12484,16 +12484,16 @@
         <w:tblLook w:val="04a0" w:noHBand="0" w:noVBand="1" w:firstColumn="1" w:lastRow="0" w:lastColumn="0" w:firstRow="1"/>
       </w:tblPr>
       <w:tblGrid>
-        <w:gridCol w:w="2526"/>
+        <w:gridCol w:w="2524"/>
         <w:gridCol w:w="2700"/>
         <w:gridCol w:w="2430"/>
-        <w:gridCol w:w="2234"/>
+        <w:gridCol w:w="2236"/>
       </w:tblGrid>
       <w:tr>
         <w:trPr/>
         <w:tc>
           <w:tcPr>
-            <w:tcW w:w="2526" w:type="dxa"/>
+            <w:tcW w:w="2524" w:type="dxa"/>
             <w:tcBorders/>
             <w:vAlign w:val="center"/>
           </w:tcPr>
@@ -12586,7 +12586,7 @@
         </w:tc>
         <w:tc>
           <w:tcPr>
-            <w:tcW w:w="2234" w:type="dxa"/>
+            <w:tcW w:w="2236" w:type="dxa"/>
             <w:tcBorders/>
             <w:vAlign w:val="center"/>
           </w:tcPr>
@@ -12620,7 +12620,7 @@
         <w:trPr/>
         <w:tc>
           <w:tcPr>
-            <w:tcW w:w="2526" w:type="dxa"/>
+            <w:tcW w:w="2524" w:type="dxa"/>
             <w:tcBorders/>
             <w:vAlign w:val="center"/>
           </w:tcPr>
@@ -12709,7 +12709,7 @@
         </w:tc>
         <w:tc>
           <w:tcPr>
-            <w:tcW w:w="2234" w:type="dxa"/>
+            <w:tcW w:w="2236" w:type="dxa"/>
             <w:tcBorders/>
             <w:vAlign w:val="center"/>
           </w:tcPr>
@@ -12751,7 +12751,7 @@
         </w:trPr>
         <w:tc>
           <w:tcPr>
-            <w:tcW w:w="2526" w:type="dxa"/>
+            <w:tcW w:w="2524" w:type="dxa"/>
             <w:tcBorders/>
             <w:vAlign w:val="center"/>
           </w:tcPr>
@@ -12845,7 +12845,7 @@
         </w:tc>
         <w:tc>
           <w:tcPr>
-            <w:tcW w:w="2234" w:type="dxa"/>
+            <w:tcW w:w="2236" w:type="dxa"/>
             <w:tcBorders/>
             <w:vAlign w:val="center"/>
           </w:tcPr>
@@ -14284,7 +14284,7 @@
       </w:pPr>
       <w:r>
         <w:drawing>
-          <wp:anchor behindDoc="0" distT="0" distB="0" distL="0" distR="0" simplePos="0" locked="0" layoutInCell="0" allowOverlap="1" relativeHeight="324">
+          <wp:anchor behindDoc="0" distT="0" distB="0" distL="0" distR="0" simplePos="0" locked="0" layoutInCell="0" allowOverlap="1" relativeHeight="346">
             <wp:simplePos x="0" y="0"/>
             <wp:positionH relativeFrom="column">
               <wp:align>center</wp:align>
@@ -18670,7 +18670,23 @@
           <w:b/>
           <w:bCs/>
         </w:rPr>
-        <w:t>Завдання 11.</w:t>
+        <w:t>Завдання 1</w:t>
+      </w:r>
+      <w:r>
+        <w:rPr>
+          <w:rStyle w:val="Strong"/>
+          <w:b/>
+          <w:bCs/>
+        </w:rPr>
+        <w:t>2</w:t>
+      </w:r>
+      <w:r>
+        <w:rPr>
+          <w:rStyle w:val="Strong"/>
+          <w:b/>
+          <w:bCs/>
+        </w:rPr>
+        <w:t>.</w:t>
       </w:r>
       <w:r>
         <w:rPr>
@@ -18678,15 +18694,7 @@
           <w:b w:val="false"/>
           <w:bCs w:val="false"/>
         </w:rPr>
-        <w:t xml:space="preserve"> </w:t>
-      </w:r>
-      <w:r>
-        <w:rPr>
-          <w:rStyle w:val="Strong"/>
-          <w:b w:val="false"/>
-          <w:bCs w:val="false"/>
-        </w:rPr>
-        <w:t>Для заданої ІР-адреси версії 4 (табл. 10) визначити MAC- адресу групової розcилки. За можливості визначити, повідомлення якого протоколу передається за допомогою даної адреси.</w:t>
+        <w:t xml:space="preserve"> Для заданої ІР-адреси версії 4 (табл. 10) визначити MAC- адресу групової розcилки. За можливості визначити, повідомлення якого протоколу передається за допомогою даної адреси.</w:t>
       </w:r>
     </w:p>
     <w:p>
@@ -18712,37 +18720,7 @@
           <w:sz w:val="24"/>
           <w:szCs w:val="24"/>
         </w:rPr>
-        <w:t xml:space="preserve">Табл. </w:t>
-      </w:r>
-      <w:r>
-        <w:rPr>
-          <w:rStyle w:val="Strong"/>
-          <w:b w:val="false"/>
-          <w:bCs w:val="false"/>
-          <w:sz w:val="24"/>
-          <w:szCs w:val="24"/>
-        </w:rPr>
-        <w:t>10</w:t>
-      </w:r>
-      <w:r>
-        <w:rPr>
-          <w:rStyle w:val="Strong"/>
-          <w:b w:val="false"/>
-          <w:bCs w:val="false"/>
-          <w:sz w:val="24"/>
-          <w:szCs w:val="24"/>
-        </w:rPr>
-        <w:t xml:space="preserve">. — </w:t>
-      </w:r>
-      <w:r>
-        <w:rPr>
-          <w:rStyle w:val="Strong"/>
-          <w:b w:val="false"/>
-          <w:bCs w:val="false"/>
-          <w:sz w:val="24"/>
-          <w:szCs w:val="24"/>
-        </w:rPr>
-        <w:t>Параметри для розрахунку п. 12</w:t>
+        <w:t>Табл. 10. — Параметри для розрахунку п. 12</w:t>
       </w:r>
     </w:p>
     <w:tbl>
@@ -19010,7 +18988,7 @@
         </w:tabs>
         <w:suppressAutoHyphens w:val="true"/>
         <w:bidi w:val="0"/>
-        <w:spacing w:lineRule="auto" w:line="360" w:before="173" w:after="0"/>
+        <w:spacing w:lineRule="auto" w:line="360" w:before="0" w:after="0"/>
         <w:ind w:firstLine="720" w:start="0" w:end="0"/>
         <w:jc w:val="both"/>
         <w:rPr/>
@@ -19222,14 +19200,14 @@
         </w:tblCellMar>
       </w:tblPr>
       <w:tblGrid>
-        <w:gridCol w:w="2021"/>
-        <w:gridCol w:w="7900"/>
+        <w:gridCol w:w="2019"/>
+        <w:gridCol w:w="7902"/>
       </w:tblGrid>
       <w:tr>
         <w:trPr/>
         <w:tc>
           <w:tcPr>
-            <w:tcW w:w="2021" w:type="dxa"/>
+            <w:tcW w:w="2019" w:type="dxa"/>
             <w:tcBorders>
               <w:top w:val="single" w:sz="4" w:space="0" w:color="000000"/>
               <w:start w:val="single" w:sz="4" w:space="0" w:color="000000"/>
@@ -19251,7 +19229,7 @@
         </w:tc>
         <w:tc>
           <w:tcPr>
-            <w:tcW w:w="7900" w:type="dxa"/>
+            <w:tcW w:w="7902" w:type="dxa"/>
             <w:tcBorders>
               <w:top w:val="single" w:sz="4" w:space="0" w:color="000000"/>
               <w:start w:val="single" w:sz="4" w:space="0" w:color="000000"/>
@@ -19277,7 +19255,7 @@
         <w:trPr/>
         <w:tc>
           <w:tcPr>
-            <w:tcW w:w="2021" w:type="dxa"/>
+            <w:tcW w:w="2019" w:type="dxa"/>
             <w:tcBorders>
               <w:start w:val="single" w:sz="4" w:space="0" w:color="000000"/>
               <w:bottom w:val="single" w:sz="4" w:space="0" w:color="000000"/>
@@ -19298,7 +19276,7 @@
         </w:tc>
         <w:tc>
           <w:tcPr>
-            <w:tcW w:w="7900" w:type="dxa"/>
+            <w:tcW w:w="7902" w:type="dxa"/>
             <w:tcBorders>
               <w:start w:val="single" w:sz="4" w:space="0" w:color="000000"/>
               <w:bottom w:val="single" w:sz="4" w:space="0" w:color="000000"/>
@@ -19320,6 +19298,825 @@
         </w:tc>
       </w:tr>
     </w:tbl>
+    <w:p>
+      <w:pPr>
+        <w:pStyle w:val="ZIKSMAINTEXT"/>
+        <w:widowControl/>
+        <w:tabs>
+          <w:tab w:val="clear" w:pos="567"/>
+          <w:tab w:val="left" w:pos="0" w:leader="none"/>
+        </w:tabs>
+        <w:suppressAutoHyphens w:val="true"/>
+        <w:bidi w:val="0"/>
+        <w:spacing w:lineRule="auto" w:line="360" w:before="173" w:after="0"/>
+        <w:ind w:firstLine="720" w:start="0" w:end="0"/>
+        <w:jc w:val="both"/>
+        <w:rPr>
+          <w:rFonts w:eastAsia="Helvetica-Bold"/>
+          <w:b/>
+          <w:bCs/>
+          <w:sz w:val="28"/>
+          <w:szCs w:val="28"/>
+          <w:lang w:val="en-US"/>
+        </w:rPr>
+      </w:pPr>
+      <w:r>
+        <w:rPr>
+          <w:rFonts w:eastAsia="Helvetica-Bold"/>
+          <w:b/>
+          <w:bCs/>
+          <w:sz w:val="28"/>
+          <w:szCs w:val="28"/>
+          <w:lang w:val="en-US"/>
+        </w:rPr>
+        <w:t>Завдання 13.</w:t>
+      </w:r>
+      <w:r>
+        <w:rPr>
+          <w:rFonts w:eastAsia="Helvetica-Bold"/>
+          <w:b w:val="false"/>
+          <w:bCs w:val="false"/>
+          <w:sz w:val="28"/>
+          <w:szCs w:val="28"/>
+          <w:lang w:val="en-US"/>
+        </w:rPr>
+        <w:t xml:space="preserve"> Для заданої MAC-адреси групової розсилки (табл. 11) визначити ІР-адресу (можливі ІР-адреси) групової розcилки. За можливості визначити, повідомлення якого протоколу передається у кадрі з такою адресою.</w:t>
+      </w:r>
+    </w:p>
+    <w:p>
+      <w:pPr>
+        <w:pStyle w:val="ZIKSMAINTEXT"/>
+        <w:widowControl/>
+        <w:tabs>
+          <w:tab w:val="clear" w:pos="567"/>
+          <w:tab w:val="left" w:pos="0" w:leader="none"/>
+        </w:tabs>
+        <w:suppressAutoHyphens w:val="true"/>
+        <w:bidi w:val="0"/>
+        <w:spacing w:lineRule="auto" w:line="360" w:before="173" w:after="0"/>
+        <w:ind w:hanging="0" w:start="0" w:end="0"/>
+        <w:jc w:val="end"/>
+        <w:rPr/>
+      </w:pPr>
+      <w:r>
+        <w:rPr>
+          <w:rStyle w:val="Strong"/>
+          <w:b w:val="false"/>
+          <w:bCs w:val="false"/>
+          <w:sz w:val="24"/>
+          <w:szCs w:val="24"/>
+        </w:rPr>
+        <w:t>Табл. 12. — Параметри для розрахунку п. 12</w:t>
+      </w:r>
+    </w:p>
+    <w:tbl>
+      <w:tblPr>
+        <w:tblW w:w="5000" w:type="pct"/>
+        <w:jc w:val="start"/>
+        <w:tblInd w:w="-5" w:type="dxa"/>
+        <w:tblLayout w:type="fixed"/>
+        <w:tblCellMar>
+          <w:top w:w="55" w:type="dxa"/>
+          <w:start w:w="55" w:type="dxa"/>
+          <w:bottom w:w="55" w:type="dxa"/>
+          <w:end w:w="55" w:type="dxa"/>
+        </w:tblCellMar>
+      </w:tblPr>
+      <w:tblGrid>
+        <w:gridCol w:w="4960"/>
+        <w:gridCol w:w="4961"/>
+      </w:tblGrid>
+      <w:tr>
+        <w:trPr/>
+        <w:tc>
+          <w:tcPr>
+            <w:tcW w:w="4960" w:type="dxa"/>
+            <w:tcBorders>
+              <w:top w:val="single" w:sz="4" w:space="0" w:color="000000"/>
+              <w:start w:val="single" w:sz="4" w:space="0" w:color="000000"/>
+              <w:bottom w:val="single" w:sz="4" w:space="0" w:color="000000"/>
+            </w:tcBorders>
+            <w:vAlign w:val="center"/>
+          </w:tcPr>
+          <w:p>
+            <w:pPr>
+              <w:pStyle w:val="TableContents"/>
+              <w:jc w:val="center"/>
+              <w:rPr/>
+            </w:pPr>
+            <w:r>
+              <w:rPr/>
+              <w:t xml:space="preserve">№ </w:t>
+            </w:r>
+            <w:r>
+              <w:rPr/>
+              <w:t>варіанта</w:t>
+            </w:r>
+          </w:p>
+        </w:tc>
+        <w:tc>
+          <w:tcPr>
+            <w:tcW w:w="4961" w:type="dxa"/>
+            <w:tcBorders>
+              <w:top w:val="single" w:sz="4" w:space="0" w:color="000000"/>
+              <w:start w:val="single" w:sz="4" w:space="0" w:color="000000"/>
+              <w:bottom w:val="single" w:sz="4" w:space="0" w:color="000000"/>
+              <w:end w:val="single" w:sz="4" w:space="0" w:color="000000"/>
+            </w:tcBorders>
+            <w:vAlign w:val="center"/>
+          </w:tcPr>
+          <w:p>
+            <w:pPr>
+              <w:pStyle w:val="TableContents"/>
+              <w:jc w:val="center"/>
+              <w:rPr/>
+            </w:pPr>
+            <w:r>
+              <w:rPr/>
+              <w:t>ІР-адреса</w:t>
+            </w:r>
+          </w:p>
+        </w:tc>
+      </w:tr>
+      <w:tr>
+        <w:trPr/>
+        <w:tc>
+          <w:tcPr>
+            <w:tcW w:w="4960" w:type="dxa"/>
+            <w:tcBorders>
+              <w:start w:val="single" w:sz="4" w:space="0" w:color="000000"/>
+              <w:bottom w:val="single" w:sz="4" w:space="0" w:color="000000"/>
+            </w:tcBorders>
+            <w:vAlign w:val="center"/>
+          </w:tcPr>
+          <w:p>
+            <w:pPr>
+              <w:pStyle w:val="TableContents"/>
+              <w:jc w:val="center"/>
+              <w:rPr/>
+            </w:pPr>
+            <w:r>
+              <w:rPr/>
+              <w:t xml:space="preserve">24 </w:t>
+            </w:r>
+          </w:p>
+        </w:tc>
+        <w:tc>
+          <w:tcPr>
+            <w:tcW w:w="4961" w:type="dxa"/>
+            <w:tcBorders>
+              <w:start w:val="single" w:sz="4" w:space="0" w:color="000000"/>
+              <w:bottom w:val="single" w:sz="4" w:space="0" w:color="000000"/>
+              <w:end w:val="single" w:sz="4" w:space="0" w:color="000000"/>
+            </w:tcBorders>
+            <w:vAlign w:val="center"/>
+          </w:tcPr>
+          <w:p>
+            <w:pPr>
+              <w:pStyle w:val="TableContents"/>
+              <w:jc w:val="center"/>
+              <w:rPr/>
+            </w:pPr>
+            <w:r>
+              <w:rPr/>
+              <w:t>01-00-5E-18-DA-A4</w:t>
+            </w:r>
+          </w:p>
+        </w:tc>
+      </w:tr>
+    </w:tbl>
+    <w:p>
+      <w:pPr>
+        <w:pStyle w:val="Normal"/>
+        <w:widowControl/>
+        <w:tabs>
+          <w:tab w:val="clear" w:pos="567"/>
+          <w:tab w:val="left" w:pos="0" w:leader="none"/>
+        </w:tabs>
+        <w:suppressAutoHyphens w:val="true"/>
+        <w:bidi w:val="0"/>
+        <w:spacing w:lineRule="auto" w:line="360" w:before="173" w:after="0"/>
+        <w:ind w:firstLine="720" w:start="0" w:end="0"/>
+        <w:jc w:val="start"/>
+        <w:rPr>
+          <w:rFonts w:eastAsia="Helvetica-Bold"/>
+          <w:b w:val="false"/>
+          <w:bCs w:val="false"/>
+          <w:sz w:val="28"/>
+          <w:szCs w:val="28"/>
+          <w:lang w:val="en-US"/>
+        </w:rPr>
+      </w:pPr>
+      <w:r>
+        <w:rPr>
+          <w:rFonts w:eastAsia="Helvetica-Bold"/>
+          <w:b w:val="false"/>
+          <w:bCs w:val="false"/>
+          <w:sz w:val="28"/>
+          <w:szCs w:val="28"/>
+          <w:lang w:val="en-US"/>
+        </w:rPr>
+        <w:t>У загальному записі у двійковій формі числення групова ІР-адреса версії 4 має вигляд:</w:t>
+      </w:r>
+    </w:p>
+    <w:p>
+      <w:pPr>
+        <w:pStyle w:val="Normal"/>
+        <w:widowControl/>
+        <w:tabs>
+          <w:tab w:val="clear" w:pos="567"/>
+          <w:tab w:val="left" w:pos="0" w:leader="none"/>
+        </w:tabs>
+        <w:suppressAutoHyphens w:val="true"/>
+        <w:bidi w:val="0"/>
+        <w:spacing w:lineRule="auto" w:line="360" w:before="173" w:after="0"/>
+        <w:ind w:hanging="0" w:start="0" w:end="0"/>
+        <w:jc w:val="start"/>
+        <w:rPr>
+          <w:rFonts w:eastAsia="Helvetica-Bold"/>
+          <w:b w:val="false"/>
+          <w:bCs w:val="false"/>
+          <w:sz w:val="28"/>
+          <w:szCs w:val="28"/>
+          <w:lang w:val="en-US"/>
+        </w:rPr>
+      </w:pPr>
+      <w:r>
+        <w:rPr>
+          <w:rFonts w:eastAsia="Helvetica-Bold"/>
+          <w:b w:val="false"/>
+          <w:bCs w:val="false"/>
+          <w:sz w:val="28"/>
+          <w:szCs w:val="28"/>
+          <w:lang w:val="en-US"/>
+        </w:rPr>
+        <w:t>1110xxxx.xmmmmmmm.mmmmmmmm.mmmmmmmm</w:t>
+      </w:r>
+    </w:p>
+    <w:p>
+      <w:pPr>
+        <w:pStyle w:val="Normal"/>
+        <w:widowControl/>
+        <w:tabs>
+          <w:tab w:val="clear" w:pos="567"/>
+          <w:tab w:val="left" w:pos="0" w:leader="none"/>
+        </w:tabs>
+        <w:suppressAutoHyphens w:val="true"/>
+        <w:bidi w:val="0"/>
+        <w:spacing w:lineRule="auto" w:line="360" w:before="173" w:after="0"/>
+        <w:ind w:firstLine="720" w:start="0" w:end="0"/>
+        <w:jc w:val="start"/>
+        <w:rPr>
+          <w:rFonts w:eastAsia="Helvetica-Bold"/>
+          <w:b w:val="false"/>
+          <w:bCs w:val="false"/>
+          <w:sz w:val="28"/>
+          <w:szCs w:val="28"/>
+          <w:lang w:val="en-US"/>
+        </w:rPr>
+      </w:pPr>
+      <w:r>
+        <w:rPr>
+          <w:rFonts w:eastAsia="Helvetica-Bold"/>
+          <w:b w:val="false"/>
+          <w:bCs w:val="false"/>
+          <w:sz w:val="28"/>
+          <w:szCs w:val="28"/>
+          <w:lang w:val="en-US"/>
+        </w:rPr>
+        <w:t>Старші 4 біти (1110) є однаковими для всіх групових ІР-адрес версії 4. Наступні 5 бітів (xxxxx) – це біти, які відкидаються під час формування групової MAC-адреси. Решта 23 біти (m…m) – біти, які використовуються для формування ідентифікатора групи у груповій MAC-адресі. Для формування повного ідентифікатора групи (24 біти) перед цими бітами додається ще один біт – 0.</w:t>
+      </w:r>
+    </w:p>
+    <w:p>
+      <w:pPr>
+        <w:pStyle w:val="Normal"/>
+        <w:widowControl/>
+        <w:tabs>
+          <w:tab w:val="clear" w:pos="567"/>
+          <w:tab w:val="left" w:pos="0" w:leader="none"/>
+        </w:tabs>
+        <w:suppressAutoHyphens w:val="true"/>
+        <w:bidi w:val="0"/>
+        <w:spacing w:lineRule="auto" w:line="360" w:before="173" w:after="0"/>
+        <w:ind w:firstLine="720" w:start="0" w:end="0"/>
+        <w:jc w:val="both"/>
+        <w:rPr>
+          <w:rFonts w:eastAsia="Helvetica-Bold"/>
+          <w:b w:val="false"/>
+          <w:bCs w:val="false"/>
+          <w:sz w:val="28"/>
+          <w:szCs w:val="28"/>
+          <w:lang w:val="en-US"/>
+        </w:rPr>
+      </w:pPr>
+      <w:r>
+        <w:rPr>
+          <w:rFonts w:eastAsia="Helvetica-Bold"/>
+          <w:b w:val="false"/>
+          <w:bCs w:val="false"/>
+          <w:sz w:val="28"/>
+          <w:szCs w:val="28"/>
+          <w:lang w:val="en-US"/>
+        </w:rPr>
+        <w:t>Визначення групової ІР-адреси версії 4 на основі групової MAC-адреси по суті передбачає формування вказаних вище бітових послідовностей. Особливістю формування є те, що неможливо точно відновити 5 бітів (xxxxx), які відкидалися. Як правило, їх відновлюють у вигляді послідовності із 5 нулів.</w:t>
+      </w:r>
+    </w:p>
+    <w:p>
+      <w:pPr>
+        <w:pStyle w:val="Normal"/>
+        <w:widowControl/>
+        <w:tabs>
+          <w:tab w:val="clear" w:pos="567"/>
+          <w:tab w:val="left" w:pos="0" w:leader="none"/>
+        </w:tabs>
+        <w:suppressAutoHyphens w:val="true"/>
+        <w:bidi w:val="0"/>
+        <w:spacing w:lineRule="auto" w:line="360" w:before="173" w:after="0"/>
+        <w:ind w:firstLine="720" w:start="0" w:end="0"/>
+        <w:jc w:val="both"/>
+        <w:rPr>
+          <w:rFonts w:eastAsia="Helvetica-Bold"/>
+          <w:b w:val="false"/>
+          <w:bCs w:val="false"/>
+          <w:sz w:val="28"/>
+          <w:szCs w:val="28"/>
+          <w:lang w:val="en-US"/>
+        </w:rPr>
+      </w:pPr>
+      <w:r>
+        <w:rPr>
+          <w:rFonts w:eastAsia="Helvetica-Bold"/>
+          <w:b w:val="false"/>
+          <w:bCs w:val="false"/>
+          <w:sz w:val="28"/>
+          <w:szCs w:val="28"/>
+          <w:lang w:val="en-US"/>
+        </w:rPr>
+        <w:t>Для розв’язання даної задачі необхідно задану групову MAC-адресу 01-00-5E-18-DA-A4 перевести у двійкову форму. Результат має вигляд:</w:t>
+      </w:r>
+    </w:p>
+    <w:p>
+      <w:pPr>
+        <w:pStyle w:val="Normal"/>
+        <w:widowControl/>
+        <w:tabs>
+          <w:tab w:val="clear" w:pos="567"/>
+          <w:tab w:val="left" w:pos="0" w:leader="none"/>
+        </w:tabs>
+        <w:suppressAutoHyphens w:val="true"/>
+        <w:bidi w:val="0"/>
+        <w:spacing w:lineRule="auto" w:line="360" w:before="173" w:after="0"/>
+        <w:ind w:hanging="0" w:start="0" w:end="0"/>
+        <w:jc w:val="both"/>
+        <w:rPr>
+          <w:rFonts w:eastAsia="Helvetica-Bold"/>
+          <w:b w:val="false"/>
+          <w:bCs w:val="false"/>
+          <w:sz w:val="28"/>
+          <w:szCs w:val="28"/>
+          <w:lang w:val="en-US"/>
+        </w:rPr>
+      </w:pPr>
+      <w:r>
+        <w:rPr>
+          <w:rFonts w:eastAsia="Helvetica-Bold"/>
+          <w:b w:val="false"/>
+          <w:bCs w:val="false"/>
+          <w:sz w:val="28"/>
+          <w:szCs w:val="28"/>
+          <w:lang w:val="en-US"/>
+        </w:rPr>
+        <w:t>00000001-00000000-01011110-0</w:t>
+      </w:r>
+      <w:r>
+        <w:rPr>
+          <w:rFonts w:eastAsia="Helvetica-Bold"/>
+          <w:b/>
+          <w:bCs/>
+          <w:sz w:val="28"/>
+          <w:szCs w:val="28"/>
+          <w:lang w:val="en-US"/>
+        </w:rPr>
+        <w:t>0011000</w:t>
+        <w:softHyphen/>
+        <w:t>-11011010-10100100</w:t>
+      </w:r>
+    </w:p>
+    <w:p>
+      <w:pPr>
+        <w:pStyle w:val="Normal"/>
+        <w:widowControl/>
+        <w:tabs>
+          <w:tab w:val="clear" w:pos="567"/>
+          <w:tab w:val="left" w:pos="0" w:leader="none"/>
+        </w:tabs>
+        <w:suppressAutoHyphens w:val="true"/>
+        <w:bidi w:val="0"/>
+        <w:spacing w:lineRule="auto" w:line="360" w:before="173" w:after="0"/>
+        <w:ind w:firstLine="720" w:start="0" w:end="0"/>
+        <w:jc w:val="both"/>
+        <w:rPr>
+          <w:rFonts w:eastAsia="Helvetica-Bold"/>
+          <w:b w:val="false"/>
+          <w:bCs w:val="false"/>
+          <w:sz w:val="28"/>
+          <w:szCs w:val="28"/>
+          <w:lang w:val="en-US"/>
+        </w:rPr>
+      </w:pPr>
+      <w:r>
+        <w:rPr>
+          <w:rFonts w:eastAsia="Helvetica-Bold"/>
+          <w:b w:val="false"/>
+          <w:bCs w:val="false"/>
+          <w:sz w:val="28"/>
+          <w:szCs w:val="28"/>
+          <w:lang w:val="en-US"/>
+        </w:rPr>
+        <w:t>Повний ідентифікатор групи для цієї адреси має вигляд:</w:t>
+      </w:r>
+    </w:p>
+    <w:p>
+      <w:pPr>
+        <w:pStyle w:val="Normal"/>
+        <w:widowControl/>
+        <w:tabs>
+          <w:tab w:val="clear" w:pos="567"/>
+          <w:tab w:val="left" w:pos="0" w:leader="none"/>
+        </w:tabs>
+        <w:suppressAutoHyphens w:val="true"/>
+        <w:bidi w:val="0"/>
+        <w:spacing w:lineRule="auto" w:line="360" w:before="173" w:after="0"/>
+        <w:ind w:hanging="0" w:start="0" w:end="0"/>
+        <w:jc w:val="both"/>
+        <w:rPr>
+          <w:rFonts w:eastAsia="Helvetica-Bold"/>
+          <w:b w:val="false"/>
+          <w:bCs w:val="false"/>
+          <w:sz w:val="28"/>
+          <w:szCs w:val="28"/>
+          <w:lang w:val="en-US"/>
+        </w:rPr>
+      </w:pPr>
+      <w:r>
+        <w:rPr>
+          <w:rFonts w:eastAsia="Helvetica-Bold"/>
+          <w:b w:val="false"/>
+          <w:bCs w:val="false"/>
+          <w:sz w:val="28"/>
+          <w:szCs w:val="28"/>
+          <w:lang w:val="en-US"/>
+        </w:rPr>
+        <w:t>0</w:t>
+      </w:r>
+      <w:r>
+        <w:rPr>
+          <w:rFonts w:eastAsia="Helvetica-Bold"/>
+          <w:b/>
+          <w:bCs/>
+          <w:sz w:val="28"/>
+          <w:szCs w:val="28"/>
+          <w:lang w:val="en-US"/>
+        </w:rPr>
+        <w:t>0011000</w:t>
+        <w:softHyphen/>
+        <w:t>-11011010-10100100</w:t>
+      </w:r>
+    </w:p>
+    <w:p>
+      <w:pPr>
+        <w:pStyle w:val="Normal"/>
+        <w:widowControl/>
+        <w:tabs>
+          <w:tab w:val="clear" w:pos="567"/>
+          <w:tab w:val="left" w:pos="0" w:leader="none"/>
+        </w:tabs>
+        <w:suppressAutoHyphens w:val="true"/>
+        <w:bidi w:val="0"/>
+        <w:spacing w:lineRule="auto" w:line="360" w:before="173" w:after="0"/>
+        <w:ind w:firstLine="720" w:start="0" w:end="0"/>
+        <w:jc w:val="both"/>
+        <w:rPr>
+          <w:rFonts w:eastAsia="Helvetica-Bold"/>
+          <w:b w:val="false"/>
+          <w:bCs w:val="false"/>
+          <w:sz w:val="28"/>
+          <w:szCs w:val="28"/>
+          <w:lang w:val="en-US"/>
+        </w:rPr>
+      </w:pPr>
+      <w:r>
+        <w:rPr>
+          <w:rFonts w:eastAsia="Helvetica-Bold"/>
+          <w:b w:val="false"/>
+          <w:bCs w:val="false"/>
+          <w:sz w:val="28"/>
+          <w:szCs w:val="28"/>
+          <w:lang w:val="en-US"/>
+        </w:rPr>
+        <w:t>Молодші 23 біти, що будуть використані для формування групової ІР-адреси, – це біти:</w:t>
+      </w:r>
+    </w:p>
+    <w:p>
+      <w:pPr>
+        <w:pStyle w:val="Normal"/>
+        <w:widowControl/>
+        <w:tabs>
+          <w:tab w:val="clear" w:pos="567"/>
+          <w:tab w:val="left" w:pos="0" w:leader="none"/>
+        </w:tabs>
+        <w:suppressAutoHyphens w:val="true"/>
+        <w:bidi w:val="0"/>
+        <w:spacing w:lineRule="auto" w:line="360" w:before="173" w:after="0"/>
+        <w:ind w:hanging="0" w:start="0" w:end="0"/>
+        <w:jc w:val="both"/>
+        <w:rPr>
+          <w:rFonts w:eastAsia="Helvetica-Bold"/>
+          <w:b w:val="false"/>
+          <w:bCs w:val="false"/>
+          <w:sz w:val="28"/>
+          <w:szCs w:val="28"/>
+          <w:lang w:val="en-US"/>
+        </w:rPr>
+      </w:pPr>
+      <w:r>
+        <w:rPr>
+          <w:rFonts w:eastAsia="Helvetica-Bold"/>
+          <w:b w:val="false"/>
+          <w:bCs w:val="false"/>
+          <w:sz w:val="28"/>
+          <w:szCs w:val="28"/>
+          <w:lang w:val="en-US"/>
+        </w:rPr>
+        <w:t>0011000</w:t>
+        <w:softHyphen/>
+        <w:t>-11011010-10100100</w:t>
+      </w:r>
+    </w:p>
+    <w:p>
+      <w:pPr>
+        <w:pStyle w:val="Normal"/>
+        <w:widowControl/>
+        <w:tabs>
+          <w:tab w:val="clear" w:pos="567"/>
+          <w:tab w:val="left" w:pos="0" w:leader="none"/>
+        </w:tabs>
+        <w:suppressAutoHyphens w:val="true"/>
+        <w:bidi w:val="0"/>
+        <w:spacing w:lineRule="auto" w:line="360" w:before="173" w:after="0"/>
+        <w:ind w:firstLine="720" w:start="0" w:end="0"/>
+        <w:jc w:val="both"/>
+        <w:rPr>
+          <w:rFonts w:eastAsia="Helvetica-Bold"/>
+          <w:b w:val="false"/>
+          <w:bCs w:val="false"/>
+          <w:sz w:val="28"/>
+          <w:szCs w:val="28"/>
+          <w:lang w:val="en-US"/>
+        </w:rPr>
+      </w:pPr>
+      <w:r>
+        <w:rPr>
+          <w:rFonts w:eastAsia="Helvetica-Bold"/>
+          <w:b w:val="false"/>
+          <w:bCs w:val="false"/>
+          <w:sz w:val="28"/>
+          <w:szCs w:val="28"/>
+          <w:lang w:val="en-US"/>
+        </w:rPr>
+        <w:t>Результуюча групова ІР-адреса у двійковій формі має вигляд:</w:t>
+      </w:r>
+    </w:p>
+    <w:p>
+      <w:pPr>
+        <w:pStyle w:val="Normal"/>
+        <w:widowControl/>
+        <w:tabs>
+          <w:tab w:val="clear" w:pos="567"/>
+          <w:tab w:val="left" w:pos="0" w:leader="none"/>
+        </w:tabs>
+        <w:suppressAutoHyphens w:val="true"/>
+        <w:bidi w:val="0"/>
+        <w:spacing w:lineRule="auto" w:line="360" w:before="173" w:after="0"/>
+        <w:ind w:hanging="0" w:start="0" w:end="0"/>
+        <w:jc w:val="both"/>
+        <w:rPr>
+          <w:rFonts w:eastAsia="Helvetica-Bold"/>
+          <w:b w:val="false"/>
+          <w:bCs w:val="false"/>
+          <w:sz w:val="28"/>
+          <w:szCs w:val="28"/>
+          <w:lang w:val="en-US"/>
+        </w:rPr>
+      </w:pPr>
+      <w:r>
+        <w:rPr>
+          <w:rFonts w:eastAsia="Helvetica-Bold"/>
+          <w:b w:val="false"/>
+          <w:bCs w:val="false"/>
+          <w:sz w:val="28"/>
+          <w:szCs w:val="28"/>
+          <w:lang w:val="en-US"/>
+        </w:rPr>
+        <w:t>1110хххх.х0011000</w:t>
+        <w:softHyphen/>
+        <w:t>-11011010-10100100</w:t>
+      </w:r>
+    </w:p>
+    <w:p>
+      <w:pPr>
+        <w:pStyle w:val="Normal"/>
+        <w:widowControl/>
+        <w:tabs>
+          <w:tab w:val="clear" w:pos="567"/>
+          <w:tab w:val="left" w:pos="0" w:leader="none"/>
+        </w:tabs>
+        <w:suppressAutoHyphens w:val="true"/>
+        <w:bidi w:val="0"/>
+        <w:spacing w:lineRule="auto" w:line="360" w:before="173" w:after="0"/>
+        <w:ind w:firstLine="720" w:start="0" w:end="0"/>
+        <w:jc w:val="both"/>
+        <w:rPr>
+          <w:rFonts w:eastAsia="Helvetica-Bold"/>
+          <w:b w:val="false"/>
+          <w:bCs w:val="false"/>
+          <w:sz w:val="28"/>
+          <w:szCs w:val="28"/>
+          <w:lang w:val="en-US"/>
+        </w:rPr>
+      </w:pPr>
+      <w:r>
+        <w:rPr>
+          <w:rFonts w:eastAsia="Helvetica-Bold"/>
+          <w:b w:val="false"/>
+          <w:bCs w:val="false"/>
+          <w:sz w:val="28"/>
+          <w:szCs w:val="28"/>
+          <w:lang w:val="en-US"/>
+        </w:rPr>
+        <w:t>За умови, що бітова послідовність xxxxx є нульовою, ця адреса матиме вигляд:</w:t>
+      </w:r>
+    </w:p>
+    <w:p>
+      <w:pPr>
+        <w:pStyle w:val="Normal"/>
+        <w:widowControl/>
+        <w:tabs>
+          <w:tab w:val="clear" w:pos="567"/>
+          <w:tab w:val="left" w:pos="0" w:leader="none"/>
+        </w:tabs>
+        <w:suppressAutoHyphens w:val="true"/>
+        <w:bidi w:val="0"/>
+        <w:spacing w:lineRule="auto" w:line="360" w:before="173" w:after="0"/>
+        <w:ind w:hanging="0" w:start="0" w:end="0"/>
+        <w:jc w:val="both"/>
+        <w:rPr>
+          <w:rFonts w:eastAsia="Helvetica-Bold"/>
+          <w:b w:val="false"/>
+          <w:bCs w:val="false"/>
+          <w:sz w:val="28"/>
+          <w:szCs w:val="28"/>
+          <w:lang w:val="en-US"/>
+        </w:rPr>
+      </w:pPr>
+      <w:r>
+        <w:rPr>
+          <w:rFonts w:eastAsia="Helvetica-Bold"/>
+          <w:b w:val="false"/>
+          <w:bCs w:val="false"/>
+          <w:sz w:val="28"/>
+          <w:szCs w:val="28"/>
+          <w:lang w:val="en-US"/>
+        </w:rPr>
+        <w:t>1110</w:t>
+      </w:r>
+      <w:r>
+        <w:rPr>
+          <w:rFonts w:eastAsia="Helvetica-Bold"/>
+          <w:b/>
+          <w:bCs/>
+          <w:sz w:val="28"/>
+          <w:szCs w:val="28"/>
+          <w:lang w:val="en-US"/>
+        </w:rPr>
+        <w:t>0000.0</w:t>
+      </w:r>
+      <w:r>
+        <w:rPr>
+          <w:rFonts w:eastAsia="Helvetica-Bold"/>
+          <w:b w:val="false"/>
+          <w:bCs w:val="false"/>
+          <w:sz w:val="28"/>
+          <w:szCs w:val="28"/>
+          <w:lang w:val="en-US"/>
+        </w:rPr>
+        <w:t>0011000</w:t>
+        <w:softHyphen/>
+        <w:t>-11011010-10100100</w:t>
+      </w:r>
+    </w:p>
+    <w:p>
+      <w:pPr>
+        <w:pStyle w:val="Normal"/>
+        <w:widowControl/>
+        <w:tabs>
+          <w:tab w:val="clear" w:pos="567"/>
+          <w:tab w:val="left" w:pos="0" w:leader="none"/>
+        </w:tabs>
+        <w:suppressAutoHyphens w:val="true"/>
+        <w:bidi w:val="0"/>
+        <w:spacing w:lineRule="auto" w:line="360" w:before="173" w:after="0"/>
+        <w:ind w:firstLine="720" w:start="0" w:end="0"/>
+        <w:jc w:val="both"/>
+        <w:rPr>
+          <w:rFonts w:eastAsia="Helvetica-Bold"/>
+          <w:b w:val="false"/>
+          <w:bCs w:val="false"/>
+          <w:sz w:val="28"/>
+          <w:szCs w:val="28"/>
+          <w:lang w:val="en-US"/>
+        </w:rPr>
+      </w:pPr>
+      <w:r>
+        <w:rPr>
+          <w:rFonts w:eastAsia="Helvetica-Bold"/>
+          <w:b w:val="false"/>
+          <w:bCs w:val="false"/>
+          <w:sz w:val="28"/>
+          <w:szCs w:val="28"/>
+          <w:lang w:val="en-US"/>
+        </w:rPr>
+        <w:t>У десятковій формі відповідно:</w:t>
+      </w:r>
+    </w:p>
+    <w:p>
+      <w:pPr>
+        <w:pStyle w:val="Normal"/>
+        <w:widowControl/>
+        <w:tabs>
+          <w:tab w:val="clear" w:pos="567"/>
+          <w:tab w:val="left" w:pos="0" w:leader="none"/>
+        </w:tabs>
+        <w:suppressAutoHyphens w:val="true"/>
+        <w:bidi w:val="0"/>
+        <w:spacing w:lineRule="auto" w:line="360" w:before="173" w:after="0"/>
+        <w:ind w:hanging="0" w:start="0" w:end="0"/>
+        <w:jc w:val="both"/>
+        <w:rPr>
+          <w:rFonts w:eastAsia="Helvetica-Bold"/>
+          <w:b w:val="false"/>
+          <w:bCs w:val="false"/>
+          <w:sz w:val="28"/>
+          <w:szCs w:val="28"/>
+          <w:lang w:val="en-US"/>
+        </w:rPr>
+      </w:pPr>
+      <w:r>
+        <w:rPr>
+          <w:rFonts w:eastAsia="Helvetica-Bold"/>
+          <w:b w:val="false"/>
+          <w:bCs w:val="false"/>
+          <w:sz w:val="28"/>
+          <w:szCs w:val="28"/>
+          <w:lang w:val="en-US"/>
+        </w:rPr>
+        <w:t>224.24.218.164</w:t>
+      </w:r>
+    </w:p>
+    <w:p>
+      <w:pPr>
+        <w:pStyle w:val="Normal"/>
+        <w:widowControl/>
+        <w:tabs>
+          <w:tab w:val="clear" w:pos="567"/>
+          <w:tab w:val="left" w:pos="0" w:leader="none"/>
+        </w:tabs>
+        <w:suppressAutoHyphens w:val="true"/>
+        <w:bidi w:val="0"/>
+        <w:spacing w:lineRule="auto" w:line="360" w:before="173" w:after="0"/>
+        <w:ind w:firstLine="720" w:start="0" w:end="0"/>
+        <w:jc w:val="both"/>
+        <w:rPr>
+          <w:rFonts w:eastAsia="Helvetica-Bold"/>
+          <w:b w:val="false"/>
+          <w:bCs w:val="false"/>
+          <w:sz w:val="28"/>
+          <w:szCs w:val="28"/>
+          <w:lang w:val="en-US"/>
+        </w:rPr>
+      </w:pPr>
+      <w:r>
+        <w:rPr>
+          <w:rFonts w:eastAsia="Helvetica-Bold"/>
+          <w:b w:val="false"/>
+          <w:bCs w:val="false"/>
+          <w:sz w:val="28"/>
+          <w:szCs w:val="28"/>
+          <w:lang w:val="en-US"/>
+        </w:rPr>
+        <w:t>Необхідно зазначити, що в п’яти бітах послідовності xxxxx можна записати 32 різних значення від 00000 до 11111.</w:t>
+      </w:r>
+    </w:p>
     <w:p>
       <w:pPr>
         <w:pStyle w:val="ZIKSMAINTEXT"/>
@@ -19401,7 +20198,7 @@
       <mc:AlternateContent>
         <mc:Choice Requires="wpg">
           <w:drawing>
-            <wp:anchor behindDoc="1" distT="13335" distB="13335" distL="13335" distR="9525" simplePos="0" locked="0" layoutInCell="1" allowOverlap="1" relativeHeight="289" wp14:anchorId="10994A40">
+            <wp:anchor behindDoc="1" distT="13335" distB="13335" distL="13335" distR="9525" simplePos="0" locked="0" layoutInCell="1" allowOverlap="1" relativeHeight="311" wp14:anchorId="10994A40">
               <wp:simplePos x="0" y="0"/>
               <wp:positionH relativeFrom="column">
                 <wp:posOffset>-229235</wp:posOffset>
@@ -19431,7 +20228,7 @@
                       <wps:spPr>
                         <a:xfrm>
                           <a:off x="748080" y="9753120"/>
-                          <a:ext cx="853560" cy="165240"/>
+                          <a:ext cx="852120" cy="163800"/>
                         </a:xfrm>
                         <a:prstGeom prst="rect">
                           <a:avLst/>
@@ -19525,7 +20322,7 @@
                           <wps:spPr>
                             <a:xfrm>
                               <a:off x="0" y="0"/>
-                              <a:ext cx="6644160" cy="10280160"/>
+                              <a:ext cx="6642720" cy="10278720"/>
                             </a:xfrm>
                             <a:prstGeom prst="rect">
                               <a:avLst/>
@@ -19802,7 +20599,7 @@
                           <wps:spPr>
                             <a:xfrm>
                               <a:off x="17640" y="10120680"/>
-                              <a:ext cx="317520" cy="143640"/>
+                              <a:ext cx="316080" cy="142200"/>
                             </a:xfrm>
                             <a:prstGeom prst="rect">
                               <a:avLst/>
@@ -19849,7 +20646,7 @@
                           <wps:spPr>
                             <a:xfrm>
                               <a:off x="379080" y="10120680"/>
-                              <a:ext cx="317520" cy="143640"/>
+                              <a:ext cx="316080" cy="142200"/>
                             </a:xfrm>
                             <a:prstGeom prst="rect">
                               <a:avLst/>
@@ -19896,7 +20693,7 @@
                           <wps:spPr>
                             <a:xfrm>
                               <a:off x="754920" y="10120680"/>
-                              <a:ext cx="840600" cy="143640"/>
+                              <a:ext cx="839520" cy="142200"/>
                             </a:xfrm>
                             <a:prstGeom prst="rect">
                               <a:avLst/>
@@ -20030,7 +20827,7 @@
                           <wps:spPr>
                             <a:xfrm>
                               <a:off x="1659240" y="10120680"/>
-                              <a:ext cx="495360" cy="143640"/>
+                              <a:ext cx="493920" cy="142200"/>
                             </a:xfrm>
                             <a:prstGeom prst="rect">
                               <a:avLst/>
@@ -20077,7 +20874,7 @@
                           <wps:spPr>
                             <a:xfrm>
                               <a:off x="2198880" y="10120680"/>
-                              <a:ext cx="317520" cy="143640"/>
+                              <a:ext cx="316080" cy="142200"/>
                             </a:xfrm>
                             <a:prstGeom prst="rect">
                               <a:avLst/>
@@ -20124,7 +20921,7 @@
                           <wps:spPr>
                             <a:xfrm>
                               <a:off x="6310080" y="9769320"/>
-                              <a:ext cx="317520" cy="142920"/>
+                              <a:ext cx="316080" cy="141480"/>
                             </a:xfrm>
                             <a:prstGeom prst="rect">
                               <a:avLst/>
@@ -20171,7 +20968,7 @@
                           <wps:spPr>
                             <a:xfrm>
                               <a:off x="6310080" y="10005120"/>
-                              <a:ext cx="317520" cy="201960"/>
+                              <a:ext cx="316080" cy="200520"/>
                             </a:xfrm>
                             <a:prstGeom prst="rect">
                               <a:avLst/>
@@ -20236,7 +21033,7 @@
                                     <w:rFonts w:ascii="Times New Roman" w:hAnsi="Times New Roman"/>
                                     <w:lang w:val="ru-RU"/>
                                   </w:rPr>
-                                  <w:t>24</w:t>
+                                  <w:t>11</w:t>
                                 </w:r>
                                 <w:r>
                                   <w:rPr>
@@ -20259,7 +21056,7 @@
                           <wps:spPr>
                             <a:xfrm>
                               <a:off x="2578680" y="9894600"/>
-                              <a:ext cx="3672360" cy="230040"/>
+                              <a:ext cx="3670920" cy="228600"/>
                             </a:xfrm>
                             <a:prstGeom prst="rect">
                               <a:avLst/>
@@ -20411,7 +21208,7 @@
                         <wps:spPr>
                           <a:xfrm>
                             <a:off x="748080" y="9928080"/>
-                            <a:ext cx="867960" cy="161280"/>
+                            <a:ext cx="866880" cy="160200"/>
                           </a:xfrm>
                           <a:prstGeom prst="rect">
                             <a:avLst/>
@@ -20461,7 +21258,7 @@
         <mc:Fallback>
           <w:pict>
             <v:group id="shape_0" alt="Группа 60" style="position:absolute;margin-left:-18.05pt;margin-top:-20.95pt;width:524.1pt;height:810.2pt" coordorigin="-361,-419" coordsize="10482,16204">
-              <v:rect id="shape_0" ID="Rectangle 2" path="m0,0l-2147483645,0l-2147483645,-2147483646l0,-2147483646xe" stroked="f" o:allowincell="f" style="position:absolute;left:817;top:14940;width:1343;height:259;mso-wrap-style:square;v-text-anchor:top">
+              <v:rect id="shape_0" ID="Rectangle 2" path="m0,0l-2147483645,0l-2147483645,-2147483646l0,-2147483646xe" stroked="f" o:allowincell="f" style="position:absolute;left:817;top:14940;width:1341;height:257;mso-wrap-style:square;v-text-anchor:top">
                 <v:fill o:detectmouseclick="t" on="false"/>
                 <v:stroke color="#3465a4" joinstyle="round" endcap="flat"/>
                 <v:textbox>
@@ -20520,7 +21317,7 @@
               </v:rect>
               <v:group id="shape_0" style="position:absolute;left:-361;top:-419;width:10482;height:16204">
                 <v:group id="shape_0" style="position:absolute;left:-361;top:-419;width:10482;height:16204">
-                  <v:rect id="shape_0" ID="Rectangle 5" path="m0,0l-2147483645,0l-2147483645,-2147483646l0,-2147483646xe" stroked="t" o:allowincell="f" style="position:absolute;left:-361;top:-419;width:10462;height:16188;mso-wrap-style:none;v-text-anchor:middle">
+                  <v:rect id="shape_0" ID="Rectangle 5" path="m0,0l-2147483645,0l-2147483645,-2147483646l0,-2147483646xe" stroked="t" o:allowincell="f" style="position:absolute;left:-361;top:-419;width:10460;height:16186;mso-wrap-style:none;v-text-anchor:middle">
                     <v:fill o:detectmouseclick="t" on="false"/>
                     <v:stroke color="black" weight="25560" joinstyle="miter" endcap="flat"/>
                     <w10:wrap type="none"/>
@@ -20575,7 +21372,7 @@
                     <v:fill o:detectmouseclick="t" on="false"/>
                     <w10:wrap type="none"/>
                   </v:line>
-                  <v:rect id="shape_0" ID="Rectangle 16" path="m0,0l-2147483645,0l-2147483645,-2147483646l0,-2147483646xe" stroked="f" o:allowincell="f" style="position:absolute;left:-333;top:15519;width:499;height:225;mso-wrap-style:square;v-text-anchor:top">
+                  <v:rect id="shape_0" ID="Rectangle 16" path="m0,0l-2147483645,0l-2147483645,-2147483646l0,-2147483646xe" stroked="f" o:allowincell="f" style="position:absolute;left:-333;top:15519;width:497;height:223;mso-wrap-style:square;v-text-anchor:top">
                     <v:fill o:detectmouseclick="t" on="false"/>
                     <v:stroke color="#3465a4" joinstyle="round" endcap="flat"/>
                     <v:textbox>
@@ -20601,7 +21398,7 @@
                     </v:textbox>
                     <w10:wrap type="none"/>
                   </v:rect>
-                  <v:rect id="shape_0" ID="Rectangle 17" path="m0,0l-2147483645,0l-2147483645,-2147483646l0,-2147483646xe" stroked="f" o:allowincell="f" style="position:absolute;left:236;top:15519;width:499;height:225;mso-wrap-style:square;v-text-anchor:top">
+                  <v:rect id="shape_0" ID="Rectangle 17" path="m0,0l-2147483645,0l-2147483645,-2147483646l0,-2147483646xe" stroked="f" o:allowincell="f" style="position:absolute;left:236;top:15519;width:497;height:223;mso-wrap-style:square;v-text-anchor:top">
                     <v:fill o:detectmouseclick="t" on="false"/>
                     <v:stroke color="#3465a4" joinstyle="round" endcap="flat"/>
                     <v:textbox>
@@ -20627,7 +21424,7 @@
                     </v:textbox>
                     <w10:wrap type="none"/>
                   </v:rect>
-                  <v:rect id="shape_0" ID="Rectangle 18" path="m0,0l-2147483645,0l-2147483645,-2147483646l0,-2147483646xe" stroked="f" o:allowincell="f" style="position:absolute;left:828;top:15519;width:1323;height:225;mso-wrap-style:square;v-text-anchor:top">
+                  <v:rect id="shape_0" ID="Rectangle 18" path="m0,0l-2147483645,0l-2147483645,-2147483646l0,-2147483646xe" stroked="f" o:allowincell="f" style="position:absolute;left:828;top:15519;width:1321;height:223;mso-wrap-style:square;v-text-anchor:top">
                     <v:fill o:detectmouseclick="t" on="false"/>
                     <v:stroke color="#3465a4" joinstyle="round" endcap="flat"/>
                     <v:textbox>
@@ -20740,7 +21537,7 @@
                     </v:textbox>
                     <w10:wrap type="none"/>
                   </v:rect>
-                  <v:rect id="shape_0" ID="Rectangle 19" path="m0,0l-2147483645,0l-2147483645,-2147483646l0,-2147483646xe" stroked="f" o:allowincell="f" style="position:absolute;left:2252;top:15519;width:779;height:225;mso-wrap-style:square;v-text-anchor:top">
+                  <v:rect id="shape_0" ID="Rectangle 19" path="m0,0l-2147483645,0l-2147483645,-2147483646l0,-2147483646xe" stroked="f" o:allowincell="f" style="position:absolute;left:2252;top:15519;width:777;height:223;mso-wrap-style:square;v-text-anchor:top">
                     <v:fill o:detectmouseclick="t" on="false"/>
                     <v:stroke color="#3465a4" joinstyle="round" endcap="flat"/>
                     <v:textbox>
@@ -20766,7 +21563,7 @@
                     </v:textbox>
                     <w10:wrap type="none"/>
                   </v:rect>
-                  <v:rect id="shape_0" ID="Rectangle 20" path="m0,0l-2147483645,0l-2147483645,-2147483646l0,-2147483646xe" stroked="f" o:allowincell="f" style="position:absolute;left:3102;top:15519;width:499;height:225;mso-wrap-style:square;v-text-anchor:top">
+                  <v:rect id="shape_0" ID="Rectangle 20" path="m0,0l-2147483645,0l-2147483645,-2147483646l0,-2147483646xe" stroked="f" o:allowincell="f" style="position:absolute;left:3102;top:15519;width:497;height:223;mso-wrap-style:square;v-text-anchor:top">
                     <v:fill o:detectmouseclick="t" on="false"/>
                     <v:stroke color="#3465a4" joinstyle="round" endcap="flat"/>
                     <v:textbox>
@@ -20792,7 +21589,7 @@
                     </v:textbox>
                     <w10:wrap type="none"/>
                   </v:rect>
-                  <v:rect id="shape_0" ID="Rectangle 21" path="m0,0l-2147483645,0l-2147483645,-2147483646l0,-2147483646xe" stroked="f" o:allowincell="f" style="position:absolute;left:9576;top:14966;width:499;height:224;mso-wrap-style:square;v-text-anchor:top">
+                  <v:rect id="shape_0" ID="Rectangle 21" path="m0,0l-2147483645,0l-2147483645,-2147483646l0,-2147483646xe" stroked="f" o:allowincell="f" style="position:absolute;left:9576;top:14966;width:497;height:222;mso-wrap-style:square;v-text-anchor:top">
                     <v:fill o:detectmouseclick="t" on="false"/>
                     <v:stroke color="#3465a4" joinstyle="round" endcap="flat"/>
                     <v:textbox>
@@ -20818,7 +21615,7 @@
                     </v:textbox>
                     <w10:wrap type="none"/>
                   </v:rect>
-                  <v:rect id="shape_0" ID="Rectangle 22" path="m0,0l-2147483645,0l-2147483645,-2147483646l0,-2147483646xe" stroked="f" o:allowincell="f" style="position:absolute;left:9576;top:15337;width:499;height:317;mso-wrap-style:square;v-text-anchor:top">
+                  <v:rect id="shape_0" ID="Rectangle 22" path="m0,0l-2147483645,0l-2147483645,-2147483646l0,-2147483646xe" stroked="f" o:allowincell="f" style="position:absolute;left:9576;top:15337;width:497;height:315;mso-wrap-style:square;v-text-anchor:top">
                     <v:fill o:detectmouseclick="t" on="false"/>
                     <v:stroke color="#3465a4" joinstyle="round" endcap="flat"/>
                     <v:textbox>
@@ -20870,7 +21667,7 @@
                               <w:rFonts w:ascii="Times New Roman" w:hAnsi="Times New Roman"/>
                               <w:lang w:val="ru-RU"/>
                             </w:rPr>
-                            <w:t>24</w:t>
+                            <w:t>11</w:t>
                           </w:r>
                           <w:r>
                             <w:rPr>
@@ -20885,7 +21682,7 @@
                     </v:textbox>
                     <w10:wrap type="none"/>
                   </v:rect>
-                  <v:rect id="shape_0" ID="Rectangle 23" path="m0,0l-2147483645,0l-2147483645,-2147483646l0,-2147483646xe" stroked="f" o:allowincell="f" style="position:absolute;left:3700;top:15163;width:5782;height:361;mso-wrap-style:square;v-text-anchor:top">
+                  <v:rect id="shape_0" ID="Rectangle 23" path="m0,0l-2147483645,0l-2147483645,-2147483646l0,-2147483646xe" stroked="f" o:allowincell="f" style="position:absolute;left:3700;top:15163;width:5780;height:359;mso-wrap-style:square;v-text-anchor:top">
                     <v:fill o:detectmouseclick="t" on="false"/>
                     <v:stroke color="#3465a4" joinstyle="round" endcap="flat"/>
                     <v:textbox>
@@ -21016,7 +21813,7 @@
                     <w10:wrap type="none"/>
                   </v:rect>
                 </v:group>
-                <v:rect id="shape_0" ID="Rectangle 24" path="m0,0l-2147483645,0l-2147483645,-2147483646l0,-2147483646xe" stroked="f" o:allowincell="f" style="position:absolute;left:817;top:15216;width:1366;height:253;mso-wrap-style:none;v-text-anchor:middle">
+                <v:rect id="shape_0" ID="Rectangle 24" path="m0,0l-2147483645,0l-2147483645,-2147483646l0,-2147483646xe" stroked="f" o:allowincell="f" style="position:absolute;left:817;top:15216;width:1364;height:251;mso-wrap-style:none;v-text-anchor:middle">
                   <v:fill o:detectmouseclick="t" on="false"/>
                   <v:stroke color="#3465a4" joinstyle="round" endcap="flat"/>
                   <v:textbox>
@@ -21063,7 +21860,7 @@
       <mc:AlternateContent>
         <mc:Choice Requires="wpg">
           <w:drawing>
-            <wp:anchor behindDoc="1" distT="13335" distB="12065" distL="13335" distR="12065" simplePos="0" locked="0" layoutInCell="1" allowOverlap="1" relativeHeight="300" wp14:anchorId="10994A42">
+            <wp:anchor behindDoc="1" distT="13335" distB="12065" distL="13335" distR="12065" simplePos="0" locked="0" layoutInCell="1" allowOverlap="1" relativeHeight="322" wp14:anchorId="10994A42">
               <wp:simplePos x="0" y="0"/>
               <wp:positionH relativeFrom="column">
                 <wp:posOffset>-229870</wp:posOffset>
@@ -21093,7 +21890,7 @@
                       <wps:spPr>
                         <a:xfrm>
                           <a:off x="0" y="0"/>
-                          <a:ext cx="6644160" cy="10280160"/>
+                          <a:ext cx="6642720" cy="10278720"/>
                         </a:xfrm>
                         <a:prstGeom prst="rect">
                           <a:avLst/>
@@ -21345,7 +22142,7 @@
                       <wps:spPr>
                         <a:xfrm>
                           <a:off x="17640" y="9220680"/>
-                          <a:ext cx="278280" cy="143640"/>
+                          <a:ext cx="276840" cy="142200"/>
                         </a:xfrm>
                         <a:prstGeom prst="rect">
                           <a:avLst/>
@@ -21400,7 +22197,7 @@
                       <wps:spPr>
                         <a:xfrm>
                           <a:off x="349920" y="9220680"/>
-                          <a:ext cx="350640" cy="143640"/>
+                          <a:ext cx="349200" cy="142200"/>
                         </a:xfrm>
                         <a:prstGeom prst="rect">
                           <a:avLst/>
@@ -21449,7 +22246,7 @@
                       <wps:spPr>
                         <a:xfrm>
                           <a:off x="754920" y="9220680"/>
-                          <a:ext cx="840600" cy="143640"/>
+                          <a:ext cx="839520" cy="142200"/>
                         </a:xfrm>
                         <a:prstGeom prst="rect">
                           <a:avLst/>
@@ -21506,7 +22303,7 @@
                       <wps:spPr>
                         <a:xfrm>
                           <a:off x="1659240" y="9220680"/>
-                          <a:ext cx="495360" cy="143640"/>
+                          <a:ext cx="493920" cy="142200"/>
                         </a:xfrm>
                         <a:prstGeom prst="rect">
                           <a:avLst/>
@@ -21555,7 +22352,7 @@
                       <wps:spPr>
                         <a:xfrm>
                           <a:off x="2198880" y="9220680"/>
-                          <a:ext cx="317520" cy="143640"/>
+                          <a:ext cx="316080" cy="142200"/>
                         </a:xfrm>
                         <a:prstGeom prst="rect">
                           <a:avLst/>
@@ -21604,7 +22401,7 @@
                       <wps:spPr>
                         <a:xfrm>
                           <a:off x="5304240" y="9399240"/>
-                          <a:ext cx="475560" cy="142920"/>
+                          <a:ext cx="474480" cy="141480"/>
                         </a:xfrm>
                         <a:prstGeom prst="rect">
                           <a:avLst/>
@@ -21650,7 +22447,7 @@
                       <wps:spPr>
                         <a:xfrm>
                           <a:off x="5304240" y="9587160"/>
-                          <a:ext cx="475560" cy="143640"/>
+                          <a:ext cx="474480" cy="142200"/>
                         </a:xfrm>
                         <a:prstGeom prst="rect">
                           <a:avLst/>
@@ -21697,7 +22494,7 @@
                       <wps:spPr>
                         <a:xfrm>
                           <a:off x="2585880" y="8977680"/>
-                          <a:ext cx="3976920" cy="227160"/>
+                          <a:ext cx="3975840" cy="226080"/>
                         </a:xfrm>
                         <a:prstGeom prst="rect">
                           <a:avLst/>
@@ -21950,7 +22747,7 @@
                       <wpg:grpSpPr>
                         <a:xfrm>
                           <a:off x="12600" y="9387720"/>
-                          <a:ext cx="1602000" cy="168120"/>
+                          <a:ext cx="1600920" cy="167040"/>
                         </a:xfrm>
                       </wpg:grpSpPr>
                       <wps:wsp>
@@ -21959,7 +22756,7 @@
                         <wps:spPr>
                           <a:xfrm>
                             <a:off x="0" y="15840"/>
-                            <a:ext cx="692280" cy="143640"/>
+                            <a:ext cx="690840" cy="142200"/>
                           </a:xfrm>
                           <a:prstGeom prst="rect">
                             <a:avLst/>
@@ -22017,7 +22814,7 @@
                         <wps:spPr>
                           <a:xfrm>
                             <a:off x="734040" y="0"/>
-                            <a:ext cx="867960" cy="168120"/>
+                            <a:ext cx="866880" cy="167040"/>
                           </a:xfrm>
                           <a:prstGeom prst="rect">
                             <a:avLst/>
@@ -22084,7 +22881,7 @@
                       <wpg:grpSpPr>
                         <a:xfrm>
                           <a:off x="12600" y="9582120"/>
-                          <a:ext cx="1582560" cy="143640"/>
+                          <a:ext cx="1581120" cy="142200"/>
                         </a:xfrm>
                       </wpg:grpSpPr>
                       <wps:wsp>
@@ -22093,7 +22890,7 @@
                         <wps:spPr>
                           <a:xfrm>
                             <a:off x="0" y="0"/>
-                            <a:ext cx="692280" cy="143640"/>
+                            <a:ext cx="690840" cy="142200"/>
                           </a:xfrm>
                           <a:prstGeom prst="rect">
                             <a:avLst/>
@@ -22146,7 +22943,7 @@
                         <wps:spPr>
                           <a:xfrm>
                             <a:off x="741960" y="0"/>
-                            <a:ext cx="840600" cy="143640"/>
+                            <a:ext cx="839520" cy="142200"/>
                           </a:xfrm>
                           <a:prstGeom prst="rect">
                             <a:avLst/>
@@ -22198,7 +22995,7 @@
                       <wpg:grpSpPr>
                         <a:xfrm>
                           <a:off x="12600" y="9765000"/>
-                          <a:ext cx="1582560" cy="143640"/>
+                          <a:ext cx="1581120" cy="142200"/>
                         </a:xfrm>
                       </wpg:grpSpPr>
                       <wps:wsp>
@@ -22207,7 +23004,7 @@
                         <wps:spPr>
                           <a:xfrm>
                             <a:off x="0" y="0"/>
-                            <a:ext cx="692280" cy="143640"/>
+                            <a:ext cx="690840" cy="142200"/>
                           </a:xfrm>
                           <a:prstGeom prst="rect">
                             <a:avLst/>
@@ -22257,7 +23054,7 @@
                         <wps:spPr>
                           <a:xfrm>
                             <a:off x="741960" y="0"/>
-                            <a:ext cx="840600" cy="143640"/>
+                            <a:ext cx="839520" cy="142200"/>
                           </a:xfrm>
                           <a:prstGeom prst="rect">
                             <a:avLst/>
@@ -22296,7 +23093,7 @@
                       <wpg:grpSpPr>
                         <a:xfrm>
                           <a:off x="12600" y="9942840"/>
-                          <a:ext cx="1582560" cy="143640"/>
+                          <a:ext cx="1581120" cy="142200"/>
                         </a:xfrm>
                       </wpg:grpSpPr>
                       <wps:wsp>
@@ -22305,7 +23102,7 @@
                         <wps:spPr>
                           <a:xfrm>
                             <a:off x="0" y="0"/>
-                            <a:ext cx="692280" cy="143640"/>
+                            <a:ext cx="690840" cy="142200"/>
                           </a:xfrm>
                           <a:prstGeom prst="rect">
                             <a:avLst/>
@@ -22355,7 +23152,7 @@
                         <wps:spPr>
                           <a:xfrm>
                             <a:off x="741960" y="0"/>
-                            <a:ext cx="840600" cy="143640"/>
+                            <a:ext cx="839520" cy="142200"/>
                           </a:xfrm>
                           <a:prstGeom prst="rect">
                             <a:avLst/>
@@ -22394,7 +23191,7 @@
                       <wpg:grpSpPr>
                         <a:xfrm>
                           <a:off x="12600" y="10120680"/>
-                          <a:ext cx="1582560" cy="143640"/>
+                          <a:ext cx="1581120" cy="142200"/>
                         </a:xfrm>
                       </wpg:grpSpPr>
                       <wps:wsp>
@@ -22403,7 +23200,7 @@
                         <wps:spPr>
                           <a:xfrm>
                             <a:off x="0" y="0"/>
-                            <a:ext cx="692280" cy="143640"/>
+                            <a:ext cx="690840" cy="142200"/>
                           </a:xfrm>
                           <a:prstGeom prst="rect">
                             <a:avLst/>
@@ -22453,7 +23250,7 @@
                         <wps:spPr>
                           <a:xfrm>
                             <a:off x="741960" y="0"/>
-                            <a:ext cx="840600" cy="143640"/>
+                            <a:ext cx="839520" cy="142200"/>
                           </a:xfrm>
                           <a:prstGeom prst="rect">
                             <a:avLst/>
@@ -22527,7 +23324,7 @@
                       <wps:spPr>
                         <a:xfrm>
                           <a:off x="2593440" y="9523800"/>
-                          <a:ext cx="2087280" cy="716760"/>
+                          <a:ext cx="2085840" cy="715680"/>
                         </a:xfrm>
                         <a:prstGeom prst="rect">
                           <a:avLst/>
@@ -22675,7 +23472,7 @@
                       <wps:spPr>
                         <a:xfrm>
                           <a:off x="4759920" y="9399240"/>
-                          <a:ext cx="474840" cy="142920"/>
+                          <a:ext cx="473760" cy="141480"/>
                         </a:xfrm>
                         <a:prstGeom prst="rect">
                           <a:avLst/>
@@ -22720,7 +23517,7 @@
                       <wps:spPr>
                         <a:xfrm>
                           <a:off x="5852880" y="9399240"/>
-                          <a:ext cx="759600" cy="142920"/>
+                          <a:ext cx="758160" cy="141480"/>
                         </a:xfrm>
                         <a:prstGeom prst="rect">
                           <a:avLst/>
@@ -22766,7 +23563,7 @@
                       <wps:spPr>
                         <a:xfrm>
                           <a:off x="5857920" y="9582120"/>
-                          <a:ext cx="758160" cy="142920"/>
+                          <a:ext cx="757080" cy="141480"/>
                         </a:xfrm>
                         <a:prstGeom prst="rect">
                           <a:avLst/>
@@ -22798,14 +23595,7 @@
                                 <w:sz w:val="20"/>
                                 <w:lang w:val="en-US"/>
                               </w:rPr>
-                              <w:t>2</w:t>
-                            </w:r>
-                            <w:r>
-                              <w:rPr>
-                                <w:sz w:val="20"/>
-                                <w:lang w:val="en-US"/>
-                              </w:rPr>
-                              <w:t>4</w:t>
+                              <w:t>26</w:t>
                             </w:r>
                           </w:p>
                         </w:txbxContent>
@@ -22870,7 +23660,7 @@
                       <wps:spPr>
                         <a:xfrm>
                           <a:off x="4759920" y="9864720"/>
-                          <a:ext cx="1852200" cy="326880"/>
+                          <a:ext cx="1851120" cy="325800"/>
                         </a:xfrm>
                         <a:prstGeom prst="rect">
                           <a:avLst/>
@@ -22930,7 +23720,7 @@
         <mc:Fallback>
           <w:pict>
             <v:group id="shape_0" alt="Группа 10" style="position:absolute;margin-left:-18.1pt;margin-top:-19.25pt;width:524.05pt;height:810.2pt" coordorigin="-362,-385" coordsize="10481,16204">
-              <v:rect id="shape_0" ID="Rectangle 26" path="m0,0l-2147483645,0l-2147483645,-2147483646l0,-2147483646xe" stroked="t" o:allowincell="f" style="position:absolute;left:-362;top:-385;width:10462;height:16188;mso-wrap-style:none;v-text-anchor:middle">
+              <v:rect id="shape_0" ID="Rectangle 26" path="m0,0l-2147483645,0l-2147483645,-2147483646l0,-2147483646xe" stroked="t" o:allowincell="f" style="position:absolute;left:-362;top:-385;width:10460;height:16186;mso-wrap-style:none;v-text-anchor:middle">
                 <v:fill o:detectmouseclick="t" on="false"/>
                 <v:stroke color="black" weight="25560" joinstyle="miter" endcap="flat"/>
                 <w10:wrap type="none"/>
@@ -22980,7 +23770,7 @@
                 <v:fill o:detectmouseclick="t" on="false"/>
                 <w10:wrap type="none"/>
               </v:line>
-              <v:rect id="shape_0" ID="Rectangle 36" path="m0,0l-2147483645,0l-2147483645,-2147483646l0,-2147483646xe" stroked="f" o:allowincell="f" style="position:absolute;left:-334;top:14136;width:437;height:225;mso-wrap-style:square;v-text-anchor:top">
+              <v:rect id="shape_0" ID="Rectangle 36" path="m0,0l-2147483645,0l-2147483645,-2147483646l0,-2147483646xe" stroked="f" o:allowincell="f" style="position:absolute;left:-334;top:14136;width:435;height:223;mso-wrap-style:square;v-text-anchor:top">
                 <v:fill o:detectmouseclick="t" on="false"/>
                 <v:stroke color="#3465a4" joinstyle="round" endcap="flat"/>
                 <v:textbox>
@@ -23014,7 +23804,7 @@
                 </v:textbox>
                 <w10:wrap type="none"/>
               </v:rect>
-              <v:rect id="shape_0" ID="Rectangle 37" path="m0,0l-2147483645,0l-2147483645,-2147483646l0,-2147483646xe" stroked="f" o:allowincell="f" style="position:absolute;left:189;top:14136;width:551;height:225;mso-wrap-style:square;v-text-anchor:top">
+              <v:rect id="shape_0" ID="Rectangle 37" path="m0,0l-2147483645,0l-2147483645,-2147483646l0,-2147483646xe" stroked="f" o:allowincell="f" style="position:absolute;left:189;top:14136;width:549;height:223;mso-wrap-style:square;v-text-anchor:top">
                 <v:fill o:detectmouseclick="t" on="false"/>
                 <v:stroke color="#3465a4" joinstyle="round" endcap="flat"/>
                 <v:textbox>
@@ -23042,7 +23832,7 @@
                 </v:textbox>
                 <w10:wrap type="none"/>
               </v:rect>
-              <v:rect id="shape_0" ID="Rectangle 38" path="m0,0l-2147483645,0l-2147483645,-2147483646l0,-2147483646xe" stroked="f" o:allowincell="f" style="position:absolute;left:827;top:14136;width:1323;height:225;mso-wrap-style:square;v-text-anchor:top">
+              <v:rect id="shape_0" ID="Rectangle 38" path="m0,0l-2147483645,0l-2147483645,-2147483646l0,-2147483646xe" stroked="f" o:allowincell="f" style="position:absolute;left:827;top:14136;width:1321;height:223;mso-wrap-style:square;v-text-anchor:top">
                 <v:fill o:detectmouseclick="t" on="false"/>
                 <v:stroke color="#3465a4" joinstyle="round" endcap="flat"/>
                 <v:textbox>
@@ -23078,7 +23868,7 @@
                 </v:textbox>
                 <w10:wrap type="none"/>
               </v:rect>
-              <v:rect id="shape_0" ID="Rectangle 39" path="m0,0l-2147483645,0l-2147483645,-2147483646l0,-2147483646xe" stroked="f" o:allowincell="f" style="position:absolute;left:2251;top:14136;width:779;height:225;mso-wrap-style:square;v-text-anchor:top">
+              <v:rect id="shape_0" ID="Rectangle 39" path="m0,0l-2147483645,0l-2147483645,-2147483646l0,-2147483646xe" stroked="f" o:allowincell="f" style="position:absolute;left:2251;top:14136;width:777;height:223;mso-wrap-style:square;v-text-anchor:top">
                 <v:fill o:detectmouseclick="t" on="false"/>
                 <v:stroke color="#3465a4" joinstyle="round" endcap="flat"/>
                 <v:textbox>
@@ -23106,7 +23896,7 @@
                 </v:textbox>
                 <w10:wrap type="none"/>
               </v:rect>
-              <v:rect id="shape_0" ID="Rectangle 40" path="m0,0l-2147483645,0l-2147483645,-2147483646l0,-2147483646xe" stroked="f" o:allowincell="f" style="position:absolute;left:3101;top:14136;width:499;height:225;mso-wrap-style:square;v-text-anchor:top">
+              <v:rect id="shape_0" ID="Rectangle 40" path="m0,0l-2147483645,0l-2147483645,-2147483646l0,-2147483646xe" stroked="f" o:allowincell="f" style="position:absolute;left:3101;top:14136;width:497;height:223;mso-wrap-style:square;v-text-anchor:top">
                 <v:fill o:detectmouseclick="t" on="false"/>
                 <v:stroke color="#3465a4" joinstyle="round" endcap="flat"/>
                 <v:textbox>
@@ -23134,7 +23924,7 @@
                 </v:textbox>
                 <w10:wrap type="none"/>
               </v:rect>
-              <v:rect id="shape_0" ID="Rectangle 41" path="m0,0l-2147483645,0l-2147483645,-2147483646l0,-2147483646xe" stroked="f" o:allowincell="f" style="position:absolute;left:7991;top:14417;width:748;height:224;mso-wrap-style:square;v-text-anchor:top">
+              <v:rect id="shape_0" ID="Rectangle 41" path="m0,0l-2147483645,0l-2147483645,-2147483646l0,-2147483646xe" stroked="f" o:allowincell="f" style="position:absolute;left:7991;top:14417;width:746;height:222;mso-wrap-style:square;v-text-anchor:top">
                 <v:fill o:detectmouseclick="t" on="false"/>
                 <v:stroke color="#3465a4" joinstyle="round" endcap="flat"/>
                 <v:textbox>
@@ -23159,7 +23949,7 @@
                 </v:textbox>
                 <w10:wrap type="none"/>
               </v:rect>
-              <v:rect id="shape_0" ID="Rectangle 42" path="m0,0l-2147483645,0l-2147483645,-2147483646l0,-2147483646xe" stroked="f" o:allowincell="f" style="position:absolute;left:7991;top:14713;width:748;height:225;mso-wrap-style:square;v-text-anchor:top">
+              <v:rect id="shape_0" ID="Rectangle 42" path="m0,0l-2147483645,0l-2147483645,-2147483646l0,-2147483646xe" stroked="f" o:allowincell="f" style="position:absolute;left:7991;top:14713;width:746;height:223;mso-wrap-style:square;v-text-anchor:top">
                 <v:fill o:detectmouseclick="t" on="false"/>
                 <v:stroke color="#3465a4" joinstyle="round" endcap="flat"/>
                 <v:textbox>
@@ -23185,7 +23975,7 @@
                 </v:textbox>
                 <w10:wrap type="none"/>
               </v:rect>
-              <v:rect id="shape_0" ID="Rectangle 43" path="m0,0l-2147483645,0l-2147483645,-2147483646l0,-2147483646xe" stroked="f" o:allowincell="f" style="position:absolute;left:3710;top:13753;width:6262;height:357;mso-wrap-style:square;v-text-anchor:top">
+              <v:rect id="shape_0" ID="Rectangle 43" path="m0,0l-2147483645,0l-2147483645,-2147483646l0,-2147483646xe" stroked="f" o:allowincell="f" style="position:absolute;left:3710;top:13753;width:6260;height:355;mso-wrap-style:square;v-text-anchor:top">
                 <v:fill o:detectmouseclick="t" on="false"/>
                 <v:stroke color="#3465a4" joinstyle="round" endcap="flat"/>
                 <v:textbox>
@@ -23318,8 +24108,8 @@
                 <v:fill o:detectmouseclick="t" on="false"/>
                 <w10:wrap type="none"/>
               </v:line>
-              <v:group id="shape_0" style="position:absolute;left:-342;top:14399;width:2523;height:265">
-                <v:rect id="shape_0" ID="Rectangle 50" path="m0,0l-2147483645,0l-2147483645,-2147483646l0,-2147483646xe" stroked="f" o:allowincell="f" style="position:absolute;left:-342;top:14424;width:1089;height:225;mso-wrap-style:square;v-text-anchor:top">
+              <v:group id="shape_0" style="position:absolute;left:-342;top:14399;width:2521;height:263">
+                <v:rect id="shape_0" ID="Rectangle 50" path="m0,0l-2147483645,0l-2147483645,-2147483646l0,-2147483646xe" stroked="f" o:allowincell="f" style="position:absolute;left:-342;top:14424;width:1087;height:223;mso-wrap-style:square;v-text-anchor:top">
                   <v:fill o:detectmouseclick="t" on="false"/>
                   <v:stroke color="#3465a4" joinstyle="round" endcap="flat"/>
                   <v:textbox>
@@ -23356,7 +24146,7 @@
                   </v:textbox>
                   <w10:wrap type="none"/>
                 </v:rect>
-                <v:rect id="shape_0" ID="Rectangle 51" path="m0,0l-2147483645,0l-2147483645,-2147483646l0,-2147483646xe" stroked="f" o:allowincell="f" style="position:absolute;left:814;top:14399;width:1366;height:264;mso-wrap-style:square;v-text-anchor:top">
+                <v:rect id="shape_0" ID="Rectangle 51" path="m0,0l-2147483645,0l-2147483645,-2147483646l0,-2147483646xe" stroked="f" o:allowincell="f" style="position:absolute;left:814;top:14399;width:1364;height:262;mso-wrap-style:square;v-text-anchor:top">
                   <v:fill o:detectmouseclick="t" on="false"/>
                   <v:stroke color="#3465a4" joinstyle="round" endcap="flat"/>
                   <v:textbox>
@@ -23403,8 +24193,8 @@
                   <w10:wrap type="none"/>
                 </v:rect>
               </v:group>
-              <v:group id="shape_0" style="position:absolute;left:-342;top:14705;width:2492;height:226">
-                <v:rect id="shape_0" ID="Rectangle 53" path="m0,0l-2147483645,0l-2147483645,-2147483646l0,-2147483646xe" stroked="f" o:allowincell="f" style="position:absolute;left:-342;top:14705;width:1089;height:225;mso-wrap-style:square;v-text-anchor:top">
+              <v:group id="shape_0" style="position:absolute;left:-342;top:14705;width:2491;height:224">
+                <v:rect id="shape_0" ID="Rectangle 53" path="m0,0l-2147483645,0l-2147483645,-2147483646l0,-2147483646xe" stroked="f" o:allowincell="f" style="position:absolute;left:-342;top:14705;width:1087;height:223;mso-wrap-style:square;v-text-anchor:top">
                   <v:fill o:detectmouseclick="t" on="false"/>
                   <v:stroke color="#3465a4" joinstyle="round" endcap="flat"/>
                   <v:textbox>
@@ -23436,7 +24226,7 @@
                   </v:textbox>
                   <w10:wrap type="none"/>
                 </v:rect>
-                <v:rect id="shape_0" ID="Rectangle 54" path="m0,0l-2147483645,0l-2147483645,-2147483646l0,-2147483646xe" stroked="f" o:allowincell="f" style="position:absolute;left:826;top:14705;width:1323;height:225;mso-wrap-style:square;v-text-anchor:top">
+                <v:rect id="shape_0" ID="Rectangle 54" path="m0,0l-2147483645,0l-2147483645,-2147483646l0,-2147483646xe" stroked="f" o:allowincell="f" style="position:absolute;left:826;top:14705;width:1321;height:223;mso-wrap-style:square;v-text-anchor:top">
                   <v:fill o:detectmouseclick="t" on="false"/>
                   <v:stroke color="#3465a4" joinstyle="round" endcap="flat"/>
                   <v:textbox>
@@ -23468,8 +24258,8 @@
                   <w10:wrap type="none"/>
                 </v:rect>
               </v:group>
-              <v:group id="shape_0" style="position:absolute;left:-342;top:14993;width:2492;height:226">
-                <v:rect id="shape_0" ID="Rectangle 56" path="m0,0l-2147483645,0l-2147483645,-2147483646l0,-2147483646xe" stroked="f" o:allowincell="f" style="position:absolute;left:-342;top:14993;width:1089;height:225;mso-wrap-style:square;v-text-anchor:top">
+              <v:group id="shape_0" style="position:absolute;left:-342;top:14993;width:2491;height:224">
+                <v:rect id="shape_0" ID="Rectangle 56" path="m0,0l-2147483645,0l-2147483645,-2147483646l0,-2147483646xe" stroked="f" o:allowincell="f" style="position:absolute;left:-342;top:14993;width:1087;height:223;mso-wrap-style:square;v-text-anchor:top">
                   <v:fill o:detectmouseclick="t" on="false"/>
                   <v:stroke color="#3465a4" joinstyle="round" endcap="flat"/>
                   <v:textbox>
@@ -23498,7 +24288,7 @@
                   </v:textbox>
                   <w10:wrap type="none"/>
                 </v:rect>
-                <v:rect id="shape_0" ID="Rectangle 57" path="m0,0l-2147483645,0l-2147483645,-2147483646l0,-2147483646xe" stroked="f" o:allowincell="f" style="position:absolute;left:826;top:14993;width:1323;height:225;mso-wrap-style:none;v-text-anchor:middle">
+                <v:rect id="shape_0" ID="Rectangle 57" path="m0,0l-2147483645,0l-2147483645,-2147483646l0,-2147483646xe" stroked="f" o:allowincell="f" style="position:absolute;left:826;top:14993;width:1321;height:223;mso-wrap-style:none;v-text-anchor:middle">
                   <v:fill o:detectmouseclick="t" on="false"/>
                   <v:stroke color="#3465a4" joinstyle="round" endcap="flat"/>
                   <v:textbox>
@@ -23517,8 +24307,8 @@
                   <w10:wrap type="none"/>
                 </v:rect>
               </v:group>
-              <v:group id="shape_0" style="position:absolute;left:-342;top:15273;width:2492;height:226">
-                <v:rect id="shape_0" ID="Rectangle 59" path="m0,0l-2147483645,0l-2147483645,-2147483646l0,-2147483646xe" stroked="f" o:allowincell="f" style="position:absolute;left:-342;top:15273;width:1089;height:225;mso-wrap-style:square;v-text-anchor:top">
+              <v:group id="shape_0" style="position:absolute;left:-342;top:15273;width:2491;height:224">
+                <v:rect id="shape_0" ID="Rectangle 59" path="m0,0l-2147483645,0l-2147483645,-2147483646l0,-2147483646xe" stroked="f" o:allowincell="f" style="position:absolute;left:-342;top:15273;width:1087;height:223;mso-wrap-style:square;v-text-anchor:top">
                   <v:fill o:detectmouseclick="t" on="false"/>
                   <v:stroke color="#3465a4" joinstyle="round" endcap="flat"/>
                   <v:textbox>
@@ -23547,7 +24337,7 @@
                   </v:textbox>
                   <w10:wrap type="none"/>
                 </v:rect>
-                <v:rect id="shape_0" ID="Rectangle 60" path="m0,0l-2147483645,0l-2147483645,-2147483646l0,-2147483646xe" stroked="f" o:allowincell="f" style="position:absolute;left:826;top:15273;width:1323;height:225;mso-wrap-style:none;v-text-anchor:middle">
+                <v:rect id="shape_0" ID="Rectangle 60" path="m0,0l-2147483645,0l-2147483645,-2147483646l0,-2147483646xe" stroked="f" o:allowincell="f" style="position:absolute;left:826;top:15273;width:1321;height:223;mso-wrap-style:none;v-text-anchor:middle">
                   <v:fill o:detectmouseclick="t" on="false"/>
                   <v:stroke color="#3465a4" joinstyle="round" endcap="flat"/>
                   <v:textbox>
@@ -23566,8 +24356,8 @@
                   <w10:wrap type="none"/>
                 </v:rect>
               </v:group>
-              <v:group id="shape_0" style="position:absolute;left:-342;top:15553;width:2492;height:226">
-                <v:rect id="shape_0" ID="Rectangle 62" path="m0,0l-2147483645,0l-2147483645,-2147483646l0,-2147483646xe" stroked="f" o:allowincell="f" style="position:absolute;left:-342;top:15553;width:1089;height:225;mso-wrap-style:square;v-text-anchor:top">
+              <v:group id="shape_0" style="position:absolute;left:-342;top:15553;width:2491;height:224">
+                <v:rect id="shape_0" ID="Rectangle 62" path="m0,0l-2147483645,0l-2147483645,-2147483646l0,-2147483646xe" stroked="f" o:allowincell="f" style="position:absolute;left:-342;top:15553;width:1087;height:223;mso-wrap-style:square;v-text-anchor:top">
                   <v:fill o:detectmouseclick="t" on="false"/>
                   <v:stroke color="#3465a4" joinstyle="round" endcap="flat"/>
                   <v:textbox>
@@ -23596,7 +24386,7 @@
                   </v:textbox>
                   <w10:wrap type="none"/>
                 </v:rect>
-                <v:rect id="shape_0" ID="Rectangle 63" path="m0,0l-2147483645,0l-2147483645,-2147483646l0,-2147483646xe" stroked="f" o:allowincell="f" style="position:absolute;left:826;top:15553;width:1323;height:225;mso-wrap-style:none;v-text-anchor:middle">
+                <v:rect id="shape_0" ID="Rectangle 63" path="m0,0l-2147483645,0l-2147483645,-2147483646l0,-2147483646xe" stroked="f" o:allowincell="f" style="position:absolute;left:826;top:15553;width:1321;height:223;mso-wrap-style:none;v-text-anchor:middle">
                   <v:fill o:detectmouseclick="t" on="false"/>
                   <v:stroke color="#3465a4" joinstyle="round" endcap="flat"/>
                   <v:textbox>
@@ -23629,7 +24419,7 @@
                 <v:fill o:detectmouseclick="t" on="false"/>
                 <w10:wrap type="none"/>
               </v:line>
-              <v:rect id="shape_0" ID="Rectangle 65" path="m0,0l-2147483645,0l-2147483645,-2147483646l0,-2147483646xe" stroked="f" o:allowincell="f" style="position:absolute;left:3722;top:14613;width:3286;height:1128;mso-wrap-style:square;v-text-anchor:middle">
+              <v:rect id="shape_0" ID="Rectangle 65" path="m0,0l-2147483645,0l-2147483645,-2147483646l0,-2147483646xe" stroked="f" o:allowincell="f" style="position:absolute;left:3722;top:14613;width:3284;height:1126;mso-wrap-style:square;v-text-anchor:middle">
                 <v:fill o:detectmouseclick="t" on="false"/>
                 <v:stroke color="#3465a4" joinstyle="round" endcap="flat"/>
                 <v:textbox>
@@ -23696,7 +24486,7 @@
                 <v:fill o:detectmouseclick="t" on="false"/>
                 <w10:wrap type="none"/>
               </v:line>
-              <v:rect id="shape_0" ID="Rectangle 69" path="m0,0l-2147483645,0l-2147483645,-2147483646l0,-2147483646xe" stroked="f" o:allowincell="f" style="position:absolute;left:7134;top:14417;width:747;height:224;mso-wrap-style:square;v-text-anchor:top">
+              <v:rect id="shape_0" ID="Rectangle 69" path="m0,0l-2147483645,0l-2147483645,-2147483646l0,-2147483646xe" stroked="f" o:allowincell="f" style="position:absolute;left:7134;top:14417;width:745;height:222;mso-wrap-style:square;v-text-anchor:top">
                 <v:fill o:detectmouseclick="t" on="false"/>
                 <v:stroke color="#3465a4" joinstyle="round" endcap="flat"/>
                 <v:textbox>
@@ -23720,7 +24510,7 @@
                 </v:textbox>
                 <w10:wrap type="none"/>
               </v:rect>
-              <v:rect id="shape_0" ID="Rectangle 70" path="m0,0l-2147483645,0l-2147483645,-2147483646l0,-2147483646xe" stroked="f" o:allowincell="f" style="position:absolute;left:8855;top:14417;width:1195;height:224;mso-wrap-style:square;v-text-anchor:top">
+              <v:rect id="shape_0" ID="Rectangle 70" path="m0,0l-2147483645,0l-2147483645,-2147483646l0,-2147483646xe" stroked="f" o:allowincell="f" style="position:absolute;left:8855;top:14417;width:1193;height:222;mso-wrap-style:square;v-text-anchor:top">
                 <v:fill o:detectmouseclick="t" on="false"/>
                 <v:stroke color="#3465a4" joinstyle="round" endcap="flat"/>
                 <v:textbox>
@@ -23745,7 +24535,7 @@
                 </v:textbox>
                 <w10:wrap type="none"/>
               </v:rect>
-              <v:rect id="shape_0" ID="Rectangle 71" path="m0,0l-2147483645,0l-2147483645,-2147483646l0,-2147483646xe" stroked="f" o:allowincell="f" style="position:absolute;left:8863;top:14705;width:1193;height:224;mso-wrap-style:square;v-text-anchor:top">
+              <v:rect id="shape_0" ID="Rectangle 71" path="m0,0l-2147483645,0l-2147483645,-2147483646l0,-2147483646xe" stroked="f" o:allowincell="f" style="position:absolute;left:8863;top:14705;width:1191;height:222;mso-wrap-style:square;v-text-anchor:top">
                 <v:fill o:detectmouseclick="t" on="false"/>
                 <v:stroke color="#3465a4" joinstyle="round" endcap="flat"/>
                 <v:textbox>
@@ -23764,14 +24554,7 @@
                           <w:sz w:val="20"/>
                           <w:lang w:val="en-US"/>
                         </w:rPr>
-                        <w:t>2</w:t>
-                      </w:r>
-                      <w:r>
-                        <w:rPr>
-                          <w:sz w:val="20"/>
-                          <w:lang w:val="en-US"/>
-                        </w:rPr>
-                        <w:t>4</w:t>
+                        <w:t>26</w:t>
                       </w:r>
                     </w:p>
                   </w:txbxContent>
@@ -23788,7 +24571,7 @@
                 <v:fill o:detectmouseclick="t" on="false"/>
                 <w10:wrap type="none"/>
               </v:line>
-              <v:rect id="shape_0" ID="Rectangle 74" path="m0,0l-2147483645,0l-2147483645,-2147483646l0,-2147483646xe" stroked="f" o:allowincell="f" style="position:absolute;left:7134;top:15150;width:2916;height:514;mso-wrap-style:square;v-text-anchor:top">
+              <v:rect id="shape_0" ID="Rectangle 74" path="m0,0l-2147483645,0l-2147483645,-2147483646l0,-2147483646xe" stroked="f" o:allowincell="f" style="position:absolute;left:7134;top:15150;width:2914;height:512;mso-wrap-style:square;v-text-anchor:top">
                 <v:fill o:detectmouseclick="t" on="false"/>
                 <v:stroke color="#3465a4" joinstyle="round" endcap="flat"/>
                 <v:textbox>
@@ -24555,6 +25338,24 @@
       <w:szCs w:val="28"/>
     </w:rPr>
   </w:style>
+  <w:style w:type="character" w:styleId="FootnoteCharactersuser">
+    <w:name w:val="Footnote Characters (user)"/>
+    <w:qFormat/>
+    <w:rPr/>
+  </w:style>
+  <w:style w:type="character" w:styleId="FootnoteCharacters">
+    <w:name w:val="Footnote Characters"/>
+    <w:qFormat/>
+    <w:rPr>
+      <w:vertAlign w:val="superscript"/>
+    </w:rPr>
+  </w:style>
+  <w:style w:type="character" w:styleId="FootnoteReference">
+    <w:name w:val="footnote reference"/>
+    <w:rPr>
+      <w:vertAlign w:val="superscript"/>
+    </w:rPr>
+  </w:style>
   <w:style w:type="paragraph" w:styleId="Heading">
     <w:name w:val="Heading"/>
     <w:basedOn w:val="Normal"/>
@@ -24925,6 +25726,18 @@
       <w:szCs w:val="28"/>
     </w:rPr>
   </w:style>
+  <w:style w:type="paragraph" w:styleId="FootnoteText">
+    <w:name w:val="footnote text"/>
+    <w:basedOn w:val="Normal"/>
+    <w:pPr>
+      <w:suppressLineNumbers/>
+      <w:ind w:hanging="340" w:start="340"/>
+    </w:pPr>
+    <w:rPr>
+      <w:sz w:val="20"/>
+      <w:szCs w:val="20"/>
+    </w:rPr>
+  </w:style>
   <w:style w:type="numbering" w:styleId="NoList" w:default="1">
     <w:name w:val="No List"/>
     <w:uiPriority w:val="99"/>

</xml_diff>